<commit_message>
version colab de arbol de decisiones v2
</commit_message>
<xml_diff>
--- a/ETAPA DE DESARROLLO.docx
+++ b/ETAPA DE DESARROLLO.docx
@@ -484,17 +484,17 @@
           <w:sz w:val="24"/>
           <w:szCs w:val="24"/>
         </w:rPr>
-        <w:t xml:space="preserve"> utilizado para este proyecto ya se encuentra dividido en conjuntos de entrenamiento y test ; también podemos constatar que dicho data set contiene dos versiones de data</w:t>
-      </w:r>
-      <w:proofErr w:type="spellStart"/>
-      <w:r>
-        <w:rPr>
-          <w:rFonts w:ascii="Roboto" w:hAnsi="Roboto"/>
-          <w:color w:val="252525"/>
-          <w:sz w:val="24"/>
-          <w:szCs w:val="24"/>
-        </w:rPr>
-        <w:t>set</w:t>
+        <w:t xml:space="preserve"> utilizado para este proyecto ya se encuentra dividido en conjuntos de entrenamiento y test ; también podemos constatar que dicho data set contiene dos versiones de </w:t>
+      </w:r>
+      <w:proofErr w:type="spellStart"/>
+      <w:r>
+        <w:rPr>
+          <w:rFonts w:ascii="Roboto" w:hAnsi="Roboto"/>
+          <w:color w:val="252525"/>
+          <w:sz w:val="24"/>
+          <w:szCs w:val="24"/>
+        </w:rPr>
+        <w:t>dataset</w:t>
       </w:r>
       <w:proofErr w:type="spellEnd"/>
       <w:r>
@@ -1266,7 +1266,7 @@
           <w:sz w:val="24"/>
           <w:szCs w:val="24"/>
         </w:rPr>
-        <w:t>,</w:t>
+        <w:t>El siguiente bloque de código muestra la implementación del proceso ETL básico dentro del proyecto</w:t>
       </w:r>
     </w:p>
     <w:p>
@@ -1280,6 +1280,46 @@
           <w:szCs w:val="24"/>
         </w:rPr>
       </w:pPr>
+      <w:r>
+        <w:rPr>
+          <w:noProof/>
+        </w:rPr>
+        <w:drawing>
+          <wp:inline distT="0" distB="0" distL="0" distR="0" wp14:anchorId="2D4472CC" wp14:editId="57FAEF1B">
+            <wp:extent cx="5400040" cy="2818130"/>
+            <wp:effectExtent l="0" t="0" r="0" b="1270"/>
+            <wp:docPr id="1065589603" name="Imagen 1"/>
+            <wp:cNvGraphicFramePr>
+              <a:graphicFrameLocks xmlns:a="http://schemas.openxmlformats.org/drawingml/2006/main" noChangeAspect="1"/>
+            </wp:cNvGraphicFramePr>
+            <a:graphic xmlns:a="http://schemas.openxmlformats.org/drawingml/2006/main">
+              <a:graphicData uri="http://schemas.openxmlformats.org/drawingml/2006/picture">
+                <pic:pic xmlns:pic="http://schemas.openxmlformats.org/drawingml/2006/picture">
+                  <pic:nvPicPr>
+                    <pic:cNvPr id="1065589603" name=""/>
+                    <pic:cNvPicPr/>
+                  </pic:nvPicPr>
+                  <pic:blipFill>
+                    <a:blip r:embed="rId7"/>
+                    <a:stretch>
+                      <a:fillRect/>
+                    </a:stretch>
+                  </pic:blipFill>
+                  <pic:spPr>
+                    <a:xfrm>
+                      <a:off x="0" y="0"/>
+                      <a:ext cx="5400040" cy="2818130"/>
+                    </a:xfrm>
+                    <a:prstGeom prst="rect">
+                      <a:avLst/>
+                    </a:prstGeom>
+                  </pic:spPr>
+                </pic:pic>
+              </a:graphicData>
+            </a:graphic>
+          </wp:inline>
+        </w:drawing>
+      </w:r>
     </w:p>
     <w:p>
       <w:pPr>
@@ -1299,6 +1339,30 @@
         <w:spacing w:line="285" w:lineRule="atLeast"/>
         <w:rPr>
           <w:rFonts w:ascii="Roboto" w:hAnsi="Roboto"/>
+          <w:color w:val="252525"/>
+          <w:sz w:val="24"/>
+          <w:szCs w:val="24"/>
+        </w:rPr>
+      </w:pPr>
+    </w:p>
+    <w:p>
+      <w:pPr>
+        <w:shd w:val="clear" w:color="auto" w:fill="F7F7F7"/>
+        <w:spacing w:line="285" w:lineRule="atLeast"/>
+        <w:rPr>
+          <w:rFonts w:ascii="Roboto" w:hAnsi="Roboto"/>
+          <w:color w:val="252525"/>
+          <w:sz w:val="24"/>
+          <w:szCs w:val="24"/>
+        </w:rPr>
+      </w:pPr>
+    </w:p>
+    <w:p>
+      <w:pPr>
+        <w:shd w:val="clear" w:color="auto" w:fill="F7F7F7"/>
+        <w:spacing w:line="285" w:lineRule="atLeast"/>
+        <w:rPr>
+          <w:rFonts w:ascii="Roboto" w:hAnsi="Roboto"/>
           <w:b/>
           <w:bCs/>
           <w:color w:val="252525"/>
@@ -1335,220 +1399,13 @@
         <w:spacing w:line="285" w:lineRule="atLeast"/>
         <w:rPr>
           <w:rFonts w:ascii="Roboto" w:hAnsi="Roboto"/>
-          <w:color w:val="252525"/>
-          <w:sz w:val="24"/>
-          <w:szCs w:val="24"/>
-        </w:rPr>
-      </w:pPr>
-      <w:r>
-        <w:rPr>
-          <w:rFonts w:ascii="Roboto" w:hAnsi="Roboto"/>
-          <w:color w:val="252525"/>
-          <w:sz w:val="24"/>
-          <w:szCs w:val="24"/>
-        </w:rPr>
-        <w:t xml:space="preserve">Una vez identificado el insumo de datos con el cual se va a laborar procedemos a ejecutar el análisis exploratorio de datos </w:t>
-      </w:r>
-      <w:proofErr w:type="gramStart"/>
-      <w:r>
-        <w:rPr>
-          <w:rFonts w:ascii="Roboto" w:hAnsi="Roboto"/>
-          <w:color w:val="252525"/>
-          <w:sz w:val="24"/>
-          <w:szCs w:val="24"/>
-        </w:rPr>
-        <w:t>EDA ,</w:t>
-      </w:r>
-      <w:proofErr w:type="gramEnd"/>
-      <w:r>
-        <w:rPr>
-          <w:rFonts w:ascii="Roboto" w:hAnsi="Roboto"/>
-          <w:color w:val="252525"/>
-          <w:sz w:val="24"/>
-          <w:szCs w:val="24"/>
-        </w:rPr>
-        <w:t xml:space="preserve"> como punto de partida para el análisis de la información contenida en el data set con el propósito de entender su </w:t>
-      </w:r>
-      <w:proofErr w:type="gramStart"/>
-      <w:r>
-        <w:rPr>
-          <w:rFonts w:ascii="Roboto" w:hAnsi="Roboto"/>
-          <w:color w:val="252525"/>
-          <w:sz w:val="24"/>
-          <w:szCs w:val="24"/>
-        </w:rPr>
-        <w:t>contenido ,</w:t>
-      </w:r>
-      <w:proofErr w:type="gramEnd"/>
-      <w:r>
-        <w:rPr>
-          <w:rFonts w:ascii="Roboto" w:hAnsi="Roboto"/>
-          <w:color w:val="252525"/>
-          <w:sz w:val="24"/>
-          <w:szCs w:val="24"/>
-        </w:rPr>
-        <w:t xml:space="preserve"> detectar </w:t>
-      </w:r>
-      <w:proofErr w:type="gramStart"/>
-      <w:r>
-        <w:rPr>
-          <w:rFonts w:ascii="Roboto" w:hAnsi="Roboto"/>
-          <w:color w:val="252525"/>
-          <w:sz w:val="24"/>
-          <w:szCs w:val="24"/>
-        </w:rPr>
-        <w:t>patrones ,</w:t>
-      </w:r>
-      <w:proofErr w:type="gramEnd"/>
-      <w:r>
-        <w:rPr>
-          <w:rFonts w:ascii="Roboto" w:hAnsi="Roboto"/>
-          <w:color w:val="252525"/>
-          <w:sz w:val="24"/>
-          <w:szCs w:val="24"/>
-        </w:rPr>
-        <w:t xml:space="preserve"> </w:t>
-      </w:r>
-      <w:proofErr w:type="gramStart"/>
-      <w:r>
-        <w:rPr>
-          <w:rFonts w:ascii="Roboto" w:hAnsi="Roboto"/>
-          <w:color w:val="252525"/>
-          <w:sz w:val="24"/>
-          <w:szCs w:val="24"/>
-        </w:rPr>
-        <w:t>valores ,</w:t>
-      </w:r>
-      <w:proofErr w:type="gramEnd"/>
-      <w:r>
-        <w:rPr>
-          <w:rFonts w:ascii="Roboto" w:hAnsi="Roboto"/>
-          <w:color w:val="252525"/>
-          <w:sz w:val="24"/>
-          <w:szCs w:val="24"/>
-        </w:rPr>
-        <w:t xml:space="preserve"> faltantes, anomalías en los datos y relacione s entre variables antes de construir los </w:t>
-      </w:r>
-      <w:proofErr w:type="gramStart"/>
-      <w:r>
-        <w:rPr>
-          <w:rFonts w:ascii="Roboto" w:hAnsi="Roboto"/>
-          <w:color w:val="252525"/>
-          <w:sz w:val="24"/>
-          <w:szCs w:val="24"/>
-        </w:rPr>
-        <w:t>modelos ,</w:t>
-      </w:r>
-      <w:proofErr w:type="gramEnd"/>
-      <w:r>
-        <w:rPr>
-          <w:rFonts w:ascii="Roboto" w:hAnsi="Roboto"/>
-          <w:color w:val="252525"/>
-          <w:sz w:val="24"/>
-          <w:szCs w:val="24"/>
-        </w:rPr>
-        <w:t xml:space="preserve"> así como el posible desbalance de clases </w:t>
-      </w:r>
-      <w:proofErr w:type="gramStart"/>
-      <w:r>
-        <w:rPr>
-          <w:rFonts w:ascii="Roboto" w:hAnsi="Roboto"/>
-          <w:color w:val="252525"/>
-          <w:sz w:val="24"/>
-          <w:szCs w:val="24"/>
-        </w:rPr>
-        <w:t>predictoras .</w:t>
-      </w:r>
-      <w:proofErr w:type="gramEnd"/>
-      <w:r>
-        <w:rPr>
-          <w:rFonts w:ascii="Roboto" w:hAnsi="Roboto"/>
-          <w:color w:val="252525"/>
-          <w:sz w:val="24"/>
-          <w:szCs w:val="24"/>
-        </w:rPr>
-        <w:t xml:space="preserve"> Si bien es cierto la versión del </w:t>
-      </w:r>
-      <w:proofErr w:type="spellStart"/>
-      <w:r>
-        <w:rPr>
-          <w:rFonts w:ascii="Roboto" w:hAnsi="Roboto"/>
-          <w:color w:val="252525"/>
-          <w:sz w:val="24"/>
-          <w:szCs w:val="24"/>
-        </w:rPr>
-        <w:t>dataset</w:t>
-      </w:r>
-      <w:proofErr w:type="spellEnd"/>
-      <w:r>
-        <w:rPr>
-          <w:rFonts w:ascii="Roboto" w:hAnsi="Roboto"/>
-          <w:color w:val="252525"/>
-          <w:sz w:val="24"/>
-          <w:szCs w:val="24"/>
-        </w:rPr>
-        <w:t xml:space="preserve"> que contiene los datos procesados implicaría no </w:t>
-      </w:r>
-      <w:proofErr w:type="gramStart"/>
-      <w:r>
-        <w:rPr>
-          <w:rFonts w:ascii="Roboto" w:hAnsi="Roboto"/>
-          <w:color w:val="252525"/>
-          <w:sz w:val="24"/>
-          <w:szCs w:val="24"/>
-        </w:rPr>
-        <w:t>tener  la</w:t>
-      </w:r>
-      <w:proofErr w:type="gramEnd"/>
-      <w:r>
-        <w:rPr>
-          <w:rFonts w:ascii="Roboto" w:hAnsi="Roboto"/>
-          <w:color w:val="252525"/>
-          <w:sz w:val="24"/>
-          <w:szCs w:val="24"/>
-        </w:rPr>
-        <w:t xml:space="preserve"> necesidad de validar datos faltantes o anomalías en los </w:t>
-      </w:r>
-      <w:proofErr w:type="gramStart"/>
-      <w:r>
-        <w:rPr>
-          <w:rFonts w:ascii="Roboto" w:hAnsi="Roboto"/>
-          <w:color w:val="252525"/>
-          <w:sz w:val="24"/>
-          <w:szCs w:val="24"/>
-        </w:rPr>
-        <w:t>datos ,</w:t>
-      </w:r>
-      <w:proofErr w:type="gramEnd"/>
-      <w:r>
-        <w:rPr>
-          <w:rFonts w:ascii="Roboto" w:hAnsi="Roboto"/>
-          <w:color w:val="252525"/>
-          <w:sz w:val="24"/>
-          <w:szCs w:val="24"/>
-        </w:rPr>
-        <w:t xml:space="preserve"> es importantes que no saltemos esta fase asumiendo como verdad absoluta que el data set se encuentra sin errores, mas bien como buena practica vamos a ejecutar </w:t>
-      </w:r>
-      <w:proofErr w:type="gramStart"/>
-      <w:r>
-        <w:rPr>
-          <w:rFonts w:ascii="Roboto" w:hAnsi="Roboto"/>
-          <w:color w:val="252525"/>
-          <w:sz w:val="24"/>
-          <w:szCs w:val="24"/>
-        </w:rPr>
-        <w:t>las fase</w:t>
-      </w:r>
-      <w:proofErr w:type="gramEnd"/>
-      <w:r>
-        <w:rPr>
-          <w:rFonts w:ascii="Roboto" w:hAnsi="Roboto"/>
-          <w:color w:val="252525"/>
-          <w:sz w:val="24"/>
-          <w:szCs w:val="24"/>
-        </w:rPr>
-        <w:t xml:space="preserve"> del análisis exploratorio de datos sin saltarnos ningún paso.</w:t>
-      </w:r>
+          <w:b/>
+          <w:bCs/>
+          <w:color w:val="252525"/>
+          <w:sz w:val="24"/>
+          <w:szCs w:val="24"/>
+        </w:rPr>
+      </w:pPr>
     </w:p>
     <w:p>
       <w:pPr>
@@ -1561,6 +1418,262 @@
           <w:szCs w:val="24"/>
         </w:rPr>
       </w:pPr>
+      <w:r>
+        <w:rPr>
+          <w:rFonts w:ascii="Roboto" w:hAnsi="Roboto"/>
+          <w:color w:val="252525"/>
+          <w:sz w:val="24"/>
+          <w:szCs w:val="24"/>
+        </w:rPr>
+        <w:t xml:space="preserve">Una vez identificado el insumo de datos con el cual se va a </w:t>
+      </w:r>
+      <w:r>
+        <w:rPr>
+          <w:rFonts w:ascii="Roboto" w:hAnsi="Roboto"/>
+          <w:color w:val="252525"/>
+          <w:sz w:val="24"/>
+          <w:szCs w:val="24"/>
+        </w:rPr>
+        <w:t>entrenar el modelo</w:t>
+      </w:r>
+      <w:r>
+        <w:rPr>
+          <w:rFonts w:ascii="Roboto" w:hAnsi="Roboto"/>
+          <w:color w:val="252525"/>
+          <w:sz w:val="24"/>
+          <w:szCs w:val="24"/>
+        </w:rPr>
+        <w:t xml:space="preserve"> procedemos a ejecutar el análisis exploratorio de datos </w:t>
+      </w:r>
+      <w:proofErr w:type="gramStart"/>
+      <w:r>
+        <w:rPr>
+          <w:rFonts w:ascii="Roboto" w:hAnsi="Roboto"/>
+          <w:color w:val="252525"/>
+          <w:sz w:val="24"/>
+          <w:szCs w:val="24"/>
+        </w:rPr>
+        <w:t>EDA ,</w:t>
+      </w:r>
+      <w:proofErr w:type="gramEnd"/>
+      <w:r>
+        <w:rPr>
+          <w:rFonts w:ascii="Roboto" w:hAnsi="Roboto"/>
+          <w:color w:val="252525"/>
+          <w:sz w:val="24"/>
+          <w:szCs w:val="24"/>
+        </w:rPr>
+        <w:t xml:space="preserve"> como punto de partida para el análisis de la información contenida en el data set con el propósito de entender su </w:t>
+      </w:r>
+      <w:proofErr w:type="gramStart"/>
+      <w:r>
+        <w:rPr>
+          <w:rFonts w:ascii="Roboto" w:hAnsi="Roboto"/>
+          <w:color w:val="252525"/>
+          <w:sz w:val="24"/>
+          <w:szCs w:val="24"/>
+        </w:rPr>
+        <w:t>contenido ,</w:t>
+      </w:r>
+      <w:proofErr w:type="gramEnd"/>
+      <w:r>
+        <w:rPr>
+          <w:rFonts w:ascii="Roboto" w:hAnsi="Roboto"/>
+          <w:color w:val="252525"/>
+          <w:sz w:val="24"/>
+          <w:szCs w:val="24"/>
+        </w:rPr>
+        <w:t xml:space="preserve"> detectar </w:t>
+      </w:r>
+      <w:proofErr w:type="gramStart"/>
+      <w:r>
+        <w:rPr>
+          <w:rFonts w:ascii="Roboto" w:hAnsi="Roboto"/>
+          <w:color w:val="252525"/>
+          <w:sz w:val="24"/>
+          <w:szCs w:val="24"/>
+        </w:rPr>
+        <w:t>patrones ,</w:t>
+      </w:r>
+      <w:proofErr w:type="gramEnd"/>
+      <w:r>
+        <w:rPr>
+          <w:rFonts w:ascii="Roboto" w:hAnsi="Roboto"/>
+          <w:color w:val="252525"/>
+          <w:sz w:val="24"/>
+          <w:szCs w:val="24"/>
+        </w:rPr>
+        <w:t xml:space="preserve"> </w:t>
+      </w:r>
+      <w:proofErr w:type="gramStart"/>
+      <w:r>
+        <w:rPr>
+          <w:rFonts w:ascii="Roboto" w:hAnsi="Roboto"/>
+          <w:color w:val="252525"/>
+          <w:sz w:val="24"/>
+          <w:szCs w:val="24"/>
+        </w:rPr>
+        <w:t>valores ,</w:t>
+      </w:r>
+      <w:proofErr w:type="gramEnd"/>
+      <w:r>
+        <w:rPr>
+          <w:rFonts w:ascii="Roboto" w:hAnsi="Roboto"/>
+          <w:color w:val="252525"/>
+          <w:sz w:val="24"/>
+          <w:szCs w:val="24"/>
+        </w:rPr>
+        <w:t xml:space="preserve"> faltantes, anomalías en los datos y relacione s entre variables antes de construir los </w:t>
+      </w:r>
+      <w:proofErr w:type="gramStart"/>
+      <w:r>
+        <w:rPr>
+          <w:rFonts w:ascii="Roboto" w:hAnsi="Roboto"/>
+          <w:color w:val="252525"/>
+          <w:sz w:val="24"/>
+          <w:szCs w:val="24"/>
+        </w:rPr>
+        <w:t>modelos ,</w:t>
+      </w:r>
+      <w:proofErr w:type="gramEnd"/>
+      <w:r>
+        <w:rPr>
+          <w:rFonts w:ascii="Roboto" w:hAnsi="Roboto"/>
+          <w:color w:val="252525"/>
+          <w:sz w:val="24"/>
+          <w:szCs w:val="24"/>
+        </w:rPr>
+        <w:t xml:space="preserve"> así como el posible desbalance de clases </w:t>
+      </w:r>
+      <w:proofErr w:type="gramStart"/>
+      <w:r>
+        <w:rPr>
+          <w:rFonts w:ascii="Roboto" w:hAnsi="Roboto"/>
+          <w:color w:val="252525"/>
+          <w:sz w:val="24"/>
+          <w:szCs w:val="24"/>
+        </w:rPr>
+        <w:t>predictoras .</w:t>
+      </w:r>
+      <w:proofErr w:type="gramEnd"/>
+      <w:r>
+        <w:rPr>
+          <w:rFonts w:ascii="Roboto" w:hAnsi="Roboto"/>
+          <w:color w:val="252525"/>
+          <w:sz w:val="24"/>
+          <w:szCs w:val="24"/>
+        </w:rPr>
+        <w:t xml:space="preserve"> Si bien es cierto la versión del </w:t>
+      </w:r>
+      <w:proofErr w:type="spellStart"/>
+      <w:r>
+        <w:rPr>
+          <w:rFonts w:ascii="Roboto" w:hAnsi="Roboto"/>
+          <w:color w:val="252525"/>
+          <w:sz w:val="24"/>
+          <w:szCs w:val="24"/>
+        </w:rPr>
+        <w:t>dataset</w:t>
+      </w:r>
+      <w:proofErr w:type="spellEnd"/>
+      <w:r>
+        <w:rPr>
+          <w:rFonts w:ascii="Roboto" w:hAnsi="Roboto"/>
+          <w:color w:val="252525"/>
+          <w:sz w:val="24"/>
+          <w:szCs w:val="24"/>
+        </w:rPr>
+        <w:t xml:space="preserve"> que contiene los datos procesados implicaría no </w:t>
+      </w:r>
+      <w:proofErr w:type="gramStart"/>
+      <w:r>
+        <w:rPr>
+          <w:rFonts w:ascii="Roboto" w:hAnsi="Roboto"/>
+          <w:color w:val="252525"/>
+          <w:sz w:val="24"/>
+          <w:szCs w:val="24"/>
+        </w:rPr>
+        <w:t>tener  la</w:t>
+      </w:r>
+      <w:proofErr w:type="gramEnd"/>
+      <w:r>
+        <w:rPr>
+          <w:rFonts w:ascii="Roboto" w:hAnsi="Roboto"/>
+          <w:color w:val="252525"/>
+          <w:sz w:val="24"/>
+          <w:szCs w:val="24"/>
+        </w:rPr>
+        <w:t xml:space="preserve"> necesidad de validar datos faltantes o anomalías en los </w:t>
+      </w:r>
+      <w:proofErr w:type="gramStart"/>
+      <w:r>
+        <w:rPr>
+          <w:rFonts w:ascii="Roboto" w:hAnsi="Roboto"/>
+          <w:color w:val="252525"/>
+          <w:sz w:val="24"/>
+          <w:szCs w:val="24"/>
+        </w:rPr>
+        <w:t>datos ,</w:t>
+      </w:r>
+      <w:proofErr w:type="gramEnd"/>
+      <w:r>
+        <w:rPr>
+          <w:rFonts w:ascii="Roboto" w:hAnsi="Roboto"/>
+          <w:color w:val="252525"/>
+          <w:sz w:val="24"/>
+          <w:szCs w:val="24"/>
+        </w:rPr>
+        <w:t xml:space="preserve"> es importantes que no </w:t>
+      </w:r>
+      <w:proofErr w:type="gramStart"/>
+      <w:r>
+        <w:rPr>
+          <w:rFonts w:ascii="Roboto" w:hAnsi="Roboto"/>
+          <w:color w:val="252525"/>
+          <w:sz w:val="24"/>
+          <w:szCs w:val="24"/>
+        </w:rPr>
+        <w:t xml:space="preserve">obviemos </w:t>
+      </w:r>
+      <w:r>
+        <w:rPr>
+          <w:rFonts w:ascii="Roboto" w:hAnsi="Roboto"/>
+          <w:color w:val="252525"/>
+          <w:sz w:val="24"/>
+          <w:szCs w:val="24"/>
+        </w:rPr>
+        <w:t xml:space="preserve"> esta</w:t>
+      </w:r>
+      <w:proofErr w:type="gramEnd"/>
+      <w:r>
+        <w:rPr>
+          <w:rFonts w:ascii="Roboto" w:hAnsi="Roboto"/>
+          <w:color w:val="252525"/>
+          <w:sz w:val="24"/>
+          <w:szCs w:val="24"/>
+        </w:rPr>
+        <w:t xml:space="preserve"> fase asumiendo como verdad absoluta que el data set se encuentra sin errores, mas bien como buena practica vamos a ejecutar </w:t>
+      </w:r>
+      <w:proofErr w:type="gramStart"/>
+      <w:r>
+        <w:rPr>
+          <w:rFonts w:ascii="Roboto" w:hAnsi="Roboto"/>
+          <w:color w:val="252525"/>
+          <w:sz w:val="24"/>
+          <w:szCs w:val="24"/>
+        </w:rPr>
+        <w:t>las fase</w:t>
+      </w:r>
+      <w:proofErr w:type="gramEnd"/>
+      <w:r>
+        <w:rPr>
+          <w:rFonts w:ascii="Roboto" w:hAnsi="Roboto"/>
+          <w:color w:val="252525"/>
+          <w:sz w:val="24"/>
+          <w:szCs w:val="24"/>
+        </w:rPr>
+        <w:t xml:space="preserve"> del análisis exploratorio de datos sin saltarnos ningún paso.</w:t>
+      </w:r>
     </w:p>
     <w:p>
       <w:pPr>
@@ -1573,11 +1686,772 @@
           <w:szCs w:val="24"/>
         </w:rPr>
       </w:pPr>
+      <w:r>
+        <w:rPr>
+          <w:rFonts w:ascii="Roboto" w:hAnsi="Roboto"/>
+          <w:color w:val="252525"/>
+          <w:sz w:val="24"/>
+          <w:szCs w:val="24"/>
+        </w:rPr>
+        <w:t xml:space="preserve">En lo </w:t>
+      </w:r>
+      <w:proofErr w:type="gramStart"/>
+      <w:r>
+        <w:rPr>
+          <w:rFonts w:ascii="Roboto" w:hAnsi="Roboto"/>
+          <w:color w:val="252525"/>
+          <w:sz w:val="24"/>
+          <w:szCs w:val="24"/>
+        </w:rPr>
+        <w:t>referente  a</w:t>
+      </w:r>
+      <w:proofErr w:type="gramEnd"/>
+      <w:r>
+        <w:rPr>
+          <w:rFonts w:ascii="Roboto" w:hAnsi="Roboto"/>
+          <w:color w:val="252525"/>
+          <w:sz w:val="24"/>
+          <w:szCs w:val="24"/>
+        </w:rPr>
+        <w:t xml:space="preserve"> esta </w:t>
+      </w:r>
+      <w:proofErr w:type="gramStart"/>
+      <w:r>
+        <w:rPr>
+          <w:rFonts w:ascii="Roboto" w:hAnsi="Roboto"/>
+          <w:color w:val="252525"/>
+          <w:sz w:val="24"/>
+          <w:szCs w:val="24"/>
+        </w:rPr>
+        <w:t>fase  ,</w:t>
+      </w:r>
+      <w:proofErr w:type="gramEnd"/>
+      <w:r>
+        <w:rPr>
+          <w:rFonts w:ascii="Roboto" w:hAnsi="Roboto"/>
+          <w:color w:val="252525"/>
+          <w:sz w:val="24"/>
+          <w:szCs w:val="24"/>
+        </w:rPr>
+        <w:t xml:space="preserve"> cabe acotar que las tareas ejecutadas van a diferir en función de la naturaleza de los datos con los cuales vamos a entrenar el modelo y del modelo propiamente </w:t>
+      </w:r>
+      <w:proofErr w:type="spellStart"/>
+      <w:proofErr w:type="gramStart"/>
+      <w:r>
+        <w:rPr>
+          <w:rFonts w:ascii="Roboto" w:hAnsi="Roboto"/>
+          <w:color w:val="252525"/>
+          <w:sz w:val="24"/>
+          <w:szCs w:val="24"/>
+        </w:rPr>
+        <w:t>dicho.En</w:t>
+      </w:r>
+      <w:proofErr w:type="spellEnd"/>
+      <w:proofErr w:type="gramEnd"/>
+      <w:r>
+        <w:rPr>
+          <w:rFonts w:ascii="Roboto" w:hAnsi="Roboto"/>
+          <w:color w:val="252525"/>
+          <w:sz w:val="24"/>
+          <w:szCs w:val="24"/>
+        </w:rPr>
+        <w:t xml:space="preserve"> virtud de lo expuesto anteriormente el presente proyecto de titulación hará uso </w:t>
+      </w:r>
+      <w:proofErr w:type="gramStart"/>
+      <w:r>
+        <w:rPr>
+          <w:rFonts w:ascii="Roboto" w:hAnsi="Roboto"/>
+          <w:color w:val="252525"/>
+          <w:sz w:val="24"/>
+          <w:szCs w:val="24"/>
+        </w:rPr>
+        <w:t>de los seguimiento</w:t>
+      </w:r>
+      <w:proofErr w:type="gramEnd"/>
+      <w:r>
+        <w:rPr>
+          <w:rFonts w:ascii="Roboto" w:hAnsi="Roboto"/>
+          <w:color w:val="252525"/>
+          <w:sz w:val="24"/>
+          <w:szCs w:val="24"/>
+        </w:rPr>
+        <w:t xml:space="preserve"> modelos a saber:</w:t>
+      </w:r>
     </w:p>
     <w:p>
       <w:pPr>
         <w:shd w:val="clear" w:color="auto" w:fill="F7F7F7"/>
         <w:spacing w:line="285" w:lineRule="atLeast"/>
+        <w:rPr>
+          <w:rFonts w:ascii="Roboto" w:hAnsi="Roboto"/>
+          <w:color w:val="252525"/>
+          <w:sz w:val="24"/>
+          <w:szCs w:val="24"/>
+        </w:rPr>
+      </w:pPr>
+      <w:r>
+        <w:rPr>
+          <w:rFonts w:ascii="Roboto" w:hAnsi="Roboto"/>
+          <w:color w:val="252525"/>
+          <w:sz w:val="24"/>
+          <w:szCs w:val="24"/>
+        </w:rPr>
+        <w:t>CNN1</w:t>
+      </w:r>
+      <w:proofErr w:type="gramStart"/>
+      <w:r>
+        <w:rPr>
+          <w:rFonts w:ascii="Roboto" w:hAnsi="Roboto"/>
+          <w:color w:val="252525"/>
+          <w:sz w:val="24"/>
+          <w:szCs w:val="24"/>
+        </w:rPr>
+        <w:t>D ,</w:t>
+      </w:r>
+      <w:proofErr w:type="gramEnd"/>
+      <w:r>
+        <w:rPr>
+          <w:rFonts w:ascii="Roboto" w:hAnsi="Roboto"/>
+          <w:color w:val="252525"/>
+          <w:sz w:val="24"/>
+          <w:szCs w:val="24"/>
+        </w:rPr>
+        <w:t xml:space="preserve"> </w:t>
+      </w:r>
+      <w:proofErr w:type="spellStart"/>
+      <w:r>
+        <w:rPr>
+          <w:rFonts w:ascii="Roboto" w:hAnsi="Roboto"/>
+          <w:color w:val="252525"/>
+          <w:sz w:val="24"/>
+          <w:szCs w:val="24"/>
+        </w:rPr>
+        <w:t>SVM_</w:t>
+      </w:r>
+      <w:proofErr w:type="gramStart"/>
+      <w:r>
+        <w:rPr>
+          <w:rFonts w:ascii="Roboto" w:hAnsi="Roboto"/>
+          <w:color w:val="252525"/>
+          <w:sz w:val="24"/>
+          <w:szCs w:val="24"/>
+        </w:rPr>
+        <w:t>Gridsearch</w:t>
+      </w:r>
+      <w:r>
+        <w:rPr>
+          <w:rFonts w:ascii="Roboto" w:hAnsi="Roboto"/>
+          <w:color w:val="252525"/>
+          <w:sz w:val="24"/>
+          <w:szCs w:val="24"/>
+        </w:rPr>
+        <w:t>,SVM</w:t>
+      </w:r>
+      <w:proofErr w:type="spellEnd"/>
+      <w:proofErr w:type="gramEnd"/>
+      <w:r>
+        <w:rPr>
+          <w:rFonts w:ascii="Roboto" w:hAnsi="Roboto"/>
+          <w:color w:val="252525"/>
+          <w:sz w:val="24"/>
+          <w:szCs w:val="24"/>
+        </w:rPr>
+        <w:t>,</w:t>
+      </w:r>
+      <w:r>
+        <w:t xml:space="preserve"> </w:t>
+      </w:r>
+      <w:proofErr w:type="spellStart"/>
+      <w:r>
+        <w:rPr>
+          <w:rFonts w:ascii="Roboto" w:hAnsi="Roboto"/>
+          <w:color w:val="252525"/>
+          <w:sz w:val="24"/>
+          <w:szCs w:val="24"/>
+        </w:rPr>
+        <w:t>RandomForestClassifier</w:t>
+      </w:r>
+      <w:proofErr w:type="spellEnd"/>
+      <w:r>
+        <w:rPr>
+          <w:rFonts w:ascii="Roboto" w:hAnsi="Roboto"/>
+          <w:color w:val="252525"/>
+          <w:sz w:val="24"/>
+          <w:szCs w:val="24"/>
+        </w:rPr>
+        <w:t xml:space="preserve">, ya que durante los entrenamientos estas arrojaron los mejores índices de </w:t>
+      </w:r>
+      <w:proofErr w:type="spellStart"/>
+      <w:r>
+        <w:rPr>
+          <w:rFonts w:ascii="Roboto" w:hAnsi="Roboto"/>
+          <w:color w:val="252525"/>
+          <w:sz w:val="24"/>
+          <w:szCs w:val="24"/>
+        </w:rPr>
+        <w:t>acuracy</w:t>
+      </w:r>
+      <w:proofErr w:type="spellEnd"/>
+    </w:p>
+    <w:p>
+      <w:pPr>
+        <w:shd w:val="clear" w:color="auto" w:fill="F7F7F7"/>
+        <w:spacing w:line="285" w:lineRule="atLeast"/>
+        <w:rPr>
+          <w:rFonts w:ascii="Roboto" w:hAnsi="Roboto"/>
+          <w:color w:val="252525"/>
+          <w:sz w:val="24"/>
+          <w:szCs w:val="24"/>
+        </w:rPr>
+      </w:pPr>
+    </w:p>
+    <w:p>
+      <w:pPr>
+        <w:shd w:val="clear" w:color="auto" w:fill="F7F7F7"/>
+        <w:spacing w:line="285" w:lineRule="atLeast"/>
+        <w:rPr>
+          <w:rFonts w:ascii="Roboto" w:hAnsi="Roboto"/>
+          <w:color w:val="252525"/>
+          <w:sz w:val="24"/>
+          <w:szCs w:val="24"/>
+        </w:rPr>
+      </w:pPr>
+    </w:p>
+    <w:p>
+      <w:pPr>
+        <w:rPr>
+          <w:rFonts w:ascii="Roboto" w:hAnsi="Roboto"/>
+          <w:color w:val="252525"/>
+          <w:sz w:val="24"/>
+          <w:szCs w:val="24"/>
+        </w:rPr>
+      </w:pPr>
+      <w:proofErr w:type="spellStart"/>
+      <w:proofErr w:type="gramStart"/>
+      <w:r>
+        <w:rPr>
+          <w:rFonts w:ascii="Roboto" w:hAnsi="Roboto"/>
+          <w:color w:val="252525"/>
+          <w:sz w:val="24"/>
+          <w:szCs w:val="24"/>
+        </w:rPr>
+        <w:t>RandomForestClassifier</w:t>
+      </w:r>
+      <w:proofErr w:type="spellEnd"/>
+      <w:r>
+        <w:rPr>
+          <w:rFonts w:ascii="Roboto" w:hAnsi="Roboto"/>
+          <w:color w:val="252525"/>
+          <w:sz w:val="24"/>
+          <w:szCs w:val="24"/>
+        </w:rPr>
+        <w:t xml:space="preserve"> .</w:t>
+      </w:r>
+      <w:proofErr w:type="gramEnd"/>
+      <w:r>
+        <w:rPr>
+          <w:rFonts w:ascii="Roboto" w:hAnsi="Roboto"/>
+          <w:color w:val="252525"/>
+          <w:sz w:val="24"/>
+          <w:szCs w:val="24"/>
+        </w:rPr>
+        <w:t xml:space="preserve">- Es uno de los algoritmos de clasificación supervisado presentes en la librería </w:t>
+      </w:r>
+      <w:proofErr w:type="spellStart"/>
+      <w:r>
+        <w:rPr>
+          <w:rFonts w:ascii="Roboto" w:hAnsi="Roboto"/>
+          <w:color w:val="252525"/>
+          <w:sz w:val="24"/>
+          <w:szCs w:val="24"/>
+        </w:rPr>
+        <w:t>scikit-</w:t>
+      </w:r>
+      <w:proofErr w:type="gramStart"/>
+      <w:r>
+        <w:rPr>
+          <w:rFonts w:ascii="Roboto" w:hAnsi="Roboto"/>
+          <w:color w:val="252525"/>
+          <w:sz w:val="24"/>
+          <w:szCs w:val="24"/>
+        </w:rPr>
+        <w:t>learn</w:t>
+      </w:r>
+      <w:proofErr w:type="spellEnd"/>
+      <w:r>
+        <w:rPr>
+          <w:rFonts w:ascii="Roboto" w:hAnsi="Roboto"/>
+          <w:color w:val="252525"/>
+          <w:sz w:val="24"/>
+          <w:szCs w:val="24"/>
+        </w:rPr>
+        <w:t xml:space="preserve"> ,</w:t>
+      </w:r>
+      <w:proofErr w:type="gramEnd"/>
+      <w:r>
+        <w:rPr>
+          <w:rFonts w:ascii="Roboto" w:hAnsi="Roboto"/>
+          <w:color w:val="252525"/>
+          <w:sz w:val="24"/>
+          <w:szCs w:val="24"/>
+        </w:rPr>
+        <w:t xml:space="preserve"> es muy popular debido a su facilidad de uso, robustes y </w:t>
+      </w:r>
+      <w:proofErr w:type="spellStart"/>
+      <w:proofErr w:type="gramStart"/>
+      <w:r>
+        <w:rPr>
+          <w:rFonts w:ascii="Roboto" w:hAnsi="Roboto"/>
+          <w:color w:val="252525"/>
+          <w:sz w:val="24"/>
+          <w:szCs w:val="24"/>
+        </w:rPr>
+        <w:t>precisión.</w:t>
+      </w:r>
+      <w:r>
+        <w:rPr>
+          <w:rFonts w:ascii="Roboto" w:hAnsi="Roboto"/>
+          <w:color w:val="252525"/>
+          <w:sz w:val="24"/>
+          <w:szCs w:val="24"/>
+        </w:rPr>
+        <w:t>Cada</w:t>
+      </w:r>
+      <w:proofErr w:type="spellEnd"/>
+      <w:proofErr w:type="gramEnd"/>
+      <w:r>
+        <w:rPr>
+          <w:rFonts w:ascii="Roboto" w:hAnsi="Roboto"/>
+          <w:color w:val="252525"/>
+          <w:sz w:val="24"/>
+          <w:szCs w:val="24"/>
+        </w:rPr>
+        <w:t xml:space="preserve"> árbol utiliza un subconjunto diferente del </w:t>
+      </w:r>
+      <w:proofErr w:type="spellStart"/>
+      <w:r>
+        <w:rPr>
+          <w:rFonts w:ascii="Roboto" w:hAnsi="Roboto"/>
+          <w:color w:val="252525"/>
+          <w:sz w:val="24"/>
+          <w:szCs w:val="24"/>
+        </w:rPr>
+        <w:t>dataset</w:t>
+      </w:r>
+      <w:proofErr w:type="spellEnd"/>
+      <w:r>
+        <w:rPr>
+          <w:rFonts w:ascii="Roboto" w:hAnsi="Roboto"/>
+          <w:color w:val="252525"/>
+          <w:sz w:val="24"/>
+          <w:szCs w:val="24"/>
+        </w:rPr>
+        <w:t xml:space="preserve"> para ser </w:t>
+      </w:r>
+      <w:proofErr w:type="gramStart"/>
+      <w:r>
+        <w:rPr>
+          <w:rFonts w:ascii="Roboto" w:hAnsi="Roboto"/>
+          <w:color w:val="252525"/>
+          <w:sz w:val="24"/>
+          <w:szCs w:val="24"/>
+        </w:rPr>
+        <w:t>entrenado ,</w:t>
+      </w:r>
+      <w:proofErr w:type="gramEnd"/>
+      <w:r>
+        <w:rPr>
+          <w:rFonts w:ascii="Roboto" w:hAnsi="Roboto"/>
+          <w:color w:val="252525"/>
+          <w:sz w:val="24"/>
+          <w:szCs w:val="24"/>
+        </w:rPr>
+        <w:t xml:space="preserve"> al final se hace la predicción en función del voto mayoritario entre los diferentes arboles entrenados.</w:t>
+      </w:r>
+    </w:p>
+    <w:p>
+      <w:r>
+        <w:rPr>
+          <w:rFonts w:ascii="Roboto" w:hAnsi="Roboto"/>
+          <w:color w:val="252525"/>
+          <w:sz w:val="24"/>
+          <w:szCs w:val="24"/>
+        </w:rPr>
+        <w:t xml:space="preserve">Para este algoritmo de entrenamiento , según lo dicta la documentación vamos a utilizar la versión del </w:t>
+      </w:r>
+      <w:proofErr w:type="spellStart"/>
+      <w:r>
+        <w:rPr>
+          <w:rFonts w:ascii="Roboto" w:hAnsi="Roboto"/>
+          <w:color w:val="252525"/>
+          <w:sz w:val="24"/>
+          <w:szCs w:val="24"/>
+        </w:rPr>
+        <w:t>dataset</w:t>
+      </w:r>
+      <w:proofErr w:type="spellEnd"/>
+      <w:r>
+        <w:rPr>
+          <w:rFonts w:ascii="Roboto" w:hAnsi="Roboto"/>
+          <w:color w:val="252525"/>
+          <w:sz w:val="24"/>
+          <w:szCs w:val="24"/>
+        </w:rPr>
+        <w:t xml:space="preserve"> uci-</w:t>
+      </w:r>
+      <w:proofErr w:type="spellStart"/>
+      <w:r>
+        <w:rPr>
+          <w:rFonts w:ascii="Roboto" w:hAnsi="Roboto"/>
+          <w:color w:val="252525"/>
+          <w:sz w:val="24"/>
+          <w:szCs w:val="24"/>
+        </w:rPr>
+        <w:t>har</w:t>
+      </w:r>
+      <w:proofErr w:type="spellEnd"/>
+      <w:r>
+        <w:rPr>
+          <w:rFonts w:ascii="Roboto" w:hAnsi="Roboto"/>
+          <w:color w:val="252525"/>
+          <w:sz w:val="24"/>
+          <w:szCs w:val="24"/>
+        </w:rPr>
+        <w:t xml:space="preserve"> que contiene </w:t>
+      </w:r>
+      <w:r>
+        <w:rPr>
+          <w:rFonts w:ascii="Roboto" w:hAnsi="Roboto"/>
+          <w:color w:val="252525"/>
+          <w:sz w:val="24"/>
+          <w:szCs w:val="24"/>
+        </w:rPr>
+        <w:t xml:space="preserve">los datos procesados estadísticamente y divididos en subconjuntos de entrenamiento y prueba , que </w:t>
+      </w:r>
+      <w:proofErr w:type="spellStart"/>
+      <w:r>
+        <w:rPr>
+          <w:rFonts w:ascii="Roboto" w:hAnsi="Roboto"/>
+          <w:color w:val="252525"/>
+          <w:sz w:val="24"/>
+          <w:szCs w:val="24"/>
+        </w:rPr>
+        <w:t>que</w:t>
+      </w:r>
+      <w:proofErr w:type="spellEnd"/>
+      <w:r>
+        <w:rPr>
+          <w:rFonts w:ascii="Roboto" w:hAnsi="Roboto"/>
+          <w:color w:val="252525"/>
+          <w:sz w:val="24"/>
+          <w:szCs w:val="24"/>
+        </w:rPr>
+        <w:t xml:space="preserve"> como lo indica la documentación esta es la versión que se debe utilizar cuando se pretende utilizar modelos de entrenamiento como </w:t>
+      </w:r>
+      <w:proofErr w:type="spellStart"/>
+      <w:r>
+        <w:rPr>
+          <w:rStyle w:val="CdigoHTML"/>
+          <w:rFonts w:eastAsiaTheme="majorEastAsia"/>
+        </w:rPr>
+        <w:t>RandomForestClassifier</w:t>
+      </w:r>
+      <w:proofErr w:type="spellEnd"/>
+      <w:r>
+        <w:t xml:space="preserve"> </w:t>
+      </w:r>
+      <w:r>
+        <w:t xml:space="preserve"> , que fácilmente pueden alcanzar un </w:t>
+      </w:r>
+      <w:proofErr w:type="spellStart"/>
+      <w:r>
+        <w:t>acuracy</w:t>
+      </w:r>
+      <w:proofErr w:type="spellEnd"/>
+      <w:r>
+        <w:t xml:space="preserve">  elevado “</w:t>
+      </w:r>
+      <w:r>
+        <w:t>Anguita, D., Gh</w:t>
+      </w:r>
+      <w:proofErr w:type="spellStart"/>
+      <w:r>
+        <w:t>io</w:t>
+      </w:r>
+      <w:proofErr w:type="spellEnd"/>
+      <w:r>
+        <w:t xml:space="preserve">, A., </w:t>
+      </w:r>
+      <w:proofErr w:type="spellStart"/>
+      <w:r>
+        <w:t>Oneto</w:t>
+      </w:r>
+      <w:proofErr w:type="spellEnd"/>
+      <w:r>
+        <w:t xml:space="preserve">, L., Parra, X., &amp; Reyes-Ortiz, J. L. (2013). </w:t>
+      </w:r>
+      <w:r>
+        <w:rPr>
+          <w:rStyle w:val="nfasis"/>
+        </w:rPr>
+        <w:t xml:space="preserve">A </w:t>
+      </w:r>
+      <w:proofErr w:type="spellStart"/>
+      <w:r>
+        <w:rPr>
+          <w:rStyle w:val="nfasis"/>
+        </w:rPr>
+        <w:t>Public</w:t>
+      </w:r>
+      <w:proofErr w:type="spellEnd"/>
+      <w:r>
+        <w:rPr>
+          <w:rStyle w:val="nfasis"/>
+        </w:rPr>
+        <w:t xml:space="preserve"> </w:t>
+      </w:r>
+      <w:proofErr w:type="spellStart"/>
+      <w:r>
+        <w:rPr>
+          <w:rStyle w:val="nfasis"/>
+        </w:rPr>
+        <w:t>Domain</w:t>
+      </w:r>
+      <w:proofErr w:type="spellEnd"/>
+      <w:r>
+        <w:rPr>
+          <w:rStyle w:val="nfasis"/>
+        </w:rPr>
+        <w:t xml:space="preserve"> </w:t>
+      </w:r>
+      <w:proofErr w:type="spellStart"/>
+      <w:r>
+        <w:rPr>
+          <w:rStyle w:val="nfasis"/>
+        </w:rPr>
+        <w:t>Dataset</w:t>
+      </w:r>
+      <w:proofErr w:type="spellEnd"/>
+      <w:r>
+        <w:rPr>
+          <w:rStyle w:val="nfasis"/>
+        </w:rPr>
+        <w:t xml:space="preserve"> </w:t>
+      </w:r>
+      <w:proofErr w:type="spellStart"/>
+      <w:r>
+        <w:rPr>
+          <w:rStyle w:val="nfasis"/>
+        </w:rPr>
+        <w:t>for</w:t>
+      </w:r>
+      <w:proofErr w:type="spellEnd"/>
+      <w:r>
+        <w:rPr>
+          <w:rStyle w:val="nfasis"/>
+        </w:rPr>
+        <w:t xml:space="preserve"> Human </w:t>
+      </w:r>
+      <w:proofErr w:type="spellStart"/>
+      <w:r>
+        <w:rPr>
+          <w:rStyle w:val="nfasis"/>
+        </w:rPr>
+        <w:t>Activity</w:t>
+      </w:r>
+      <w:proofErr w:type="spellEnd"/>
+      <w:r>
+        <w:rPr>
+          <w:rStyle w:val="nfasis"/>
+        </w:rPr>
+        <w:t xml:space="preserve"> </w:t>
+      </w:r>
+      <w:proofErr w:type="spellStart"/>
+      <w:r>
+        <w:rPr>
+          <w:rStyle w:val="nfasis"/>
+        </w:rPr>
+        <w:t>Recognition</w:t>
+      </w:r>
+      <w:proofErr w:type="spellEnd"/>
+      <w:r>
+        <w:rPr>
+          <w:rStyle w:val="nfasis"/>
+        </w:rPr>
+        <w:t xml:space="preserve"> </w:t>
+      </w:r>
+      <w:proofErr w:type="spellStart"/>
+      <w:r>
+        <w:rPr>
+          <w:rStyle w:val="nfasis"/>
+        </w:rPr>
+        <w:t>Using</w:t>
+      </w:r>
+      <w:proofErr w:type="spellEnd"/>
+      <w:r>
+        <w:rPr>
+          <w:rStyle w:val="nfasis"/>
+        </w:rPr>
+        <w:t xml:space="preserve"> Smartphones</w:t>
+      </w:r>
+      <w:r>
+        <w:t xml:space="preserve">. ESANN 2013 </w:t>
+      </w:r>
+      <w:proofErr w:type="spellStart"/>
+      <w:r>
+        <w:t>proceedings</w:t>
+      </w:r>
+      <w:proofErr w:type="spellEnd"/>
+      <w:r>
+        <w:t xml:space="preserve">, </w:t>
+      </w:r>
+      <w:proofErr w:type="spellStart"/>
+      <w:r>
+        <w:t>European</w:t>
+      </w:r>
+      <w:proofErr w:type="spellEnd"/>
+      <w:r>
+        <w:t xml:space="preserve"> </w:t>
+      </w:r>
+      <w:proofErr w:type="spellStart"/>
+      <w:r>
+        <w:t>Symposium</w:t>
+      </w:r>
+      <w:proofErr w:type="spellEnd"/>
+      <w:r>
+        <w:t xml:space="preserve"> </w:t>
+      </w:r>
+      <w:proofErr w:type="spellStart"/>
+      <w:r>
+        <w:t>on</w:t>
+      </w:r>
+      <w:proofErr w:type="spellEnd"/>
+      <w:r>
+        <w:t xml:space="preserve"> Artificial Neural Networks, </w:t>
+      </w:r>
+      <w:proofErr w:type="spellStart"/>
+      <w:r>
+        <w:t>Computational</w:t>
+      </w:r>
+      <w:proofErr w:type="spellEnd"/>
+      <w:r>
+        <w:t xml:space="preserve"> </w:t>
+      </w:r>
+      <w:proofErr w:type="spellStart"/>
+      <w:r>
+        <w:t>Intelligence</w:t>
+      </w:r>
+      <w:proofErr w:type="spellEnd"/>
+      <w:r>
+        <w:t xml:space="preserve"> and Machine </w:t>
+      </w:r>
+      <w:proofErr w:type="spellStart"/>
+      <w:r>
+        <w:t>Learning</w:t>
+      </w:r>
+      <w:proofErr w:type="spellEnd"/>
+      <w:r>
+        <w:t xml:space="preserve">. </w:t>
+      </w:r>
+      <w:proofErr w:type="spellStart"/>
+      <w:r>
+        <w:t>Bruges</w:t>
+      </w:r>
+      <w:proofErr w:type="spellEnd"/>
+      <w:r>
+        <w:t xml:space="preserve">, </w:t>
+      </w:r>
+      <w:proofErr w:type="spellStart"/>
+      <w:r>
+        <w:t>Belgium</w:t>
+      </w:r>
+      <w:proofErr w:type="spellEnd"/>
+      <w:r>
+        <w:t xml:space="preserve">. </w:t>
+      </w:r>
+      <w:hyperlink r:id="rId8" w:history="1">
+        <w:r>
+          <w:rPr>
+            <w:rStyle w:val="Hipervnculo"/>
+          </w:rPr>
+          <w:t>https://www.esann.org/sites/default/files/proceedings/legacy/es2013-84.pdf</w:t>
+        </w:r>
+      </w:hyperlink>
+      <w:r>
+        <w:t>”</w:t>
+      </w:r>
+    </w:p>
+    <w:p>
+      <w:r>
+        <w:t xml:space="preserve">Procedemos con la carga de datos de entrenamiento y prueba desde los repositorios donde nuestro proceso ETL dejo cargada la información del </w:t>
+      </w:r>
+      <w:proofErr w:type="spellStart"/>
+      <w:r>
+        <w:t>dataser</w:t>
+      </w:r>
+      <w:proofErr w:type="spellEnd"/>
+      <w:r>
+        <w:t xml:space="preserve"> uci-</w:t>
+      </w:r>
+      <w:proofErr w:type="spellStart"/>
+      <w:r>
+        <w:t>har</w:t>
+      </w:r>
+      <w:proofErr w:type="spellEnd"/>
+    </w:p>
+    <w:p/>
+    <w:p>
+      <w:pPr>
+        <w:rPr>
+          <w:rFonts w:ascii="Roboto" w:hAnsi="Roboto"/>
+          <w:color w:val="252525"/>
+          <w:sz w:val="24"/>
+          <w:szCs w:val="24"/>
+        </w:rPr>
+      </w:pPr>
+      <w:r>
+        <w:rPr>
+          <w:noProof/>
+        </w:rPr>
+        <w:drawing>
+          <wp:inline distT="0" distB="0" distL="0" distR="0" wp14:anchorId="2C546D19" wp14:editId="6262B8B0">
+            <wp:extent cx="5400040" cy="2037715"/>
+            <wp:effectExtent l="0" t="0" r="0" b="635"/>
+            <wp:docPr id="865102859" name="Imagen 1"/>
+            <wp:cNvGraphicFramePr>
+              <a:graphicFrameLocks xmlns:a="http://schemas.openxmlformats.org/drawingml/2006/main" noChangeAspect="1"/>
+            </wp:cNvGraphicFramePr>
+            <a:graphic xmlns:a="http://schemas.openxmlformats.org/drawingml/2006/main">
+              <a:graphicData uri="http://schemas.openxmlformats.org/drawingml/2006/picture">
+                <pic:pic xmlns:pic="http://schemas.openxmlformats.org/drawingml/2006/picture">
+                  <pic:nvPicPr>
+                    <pic:cNvPr id="865102859" name=""/>
+                    <pic:cNvPicPr/>
+                  </pic:nvPicPr>
+                  <pic:blipFill>
+                    <a:blip r:embed="rId9"/>
+                    <a:stretch>
+                      <a:fillRect/>
+                    </a:stretch>
+                  </pic:blipFill>
+                  <pic:spPr>
+                    <a:xfrm>
+                      <a:off x="0" y="0"/>
+                      <a:ext cx="5400040" cy="2037715"/>
+                    </a:xfrm>
+                    <a:prstGeom prst="rect">
+                      <a:avLst/>
+                    </a:prstGeom>
+                  </pic:spPr>
+                </pic:pic>
+              </a:graphicData>
+            </a:graphic>
+          </wp:inline>
+        </w:drawing>
+      </w:r>
+    </w:p>
+    <w:p>
+      <w:pPr>
         <w:rPr>
           <w:rFonts w:ascii="Roboto" w:hAnsi="Roboto"/>
           <w:color w:val="252525"/>
@@ -2697,6 +3571,30 @@
       </w:tblBorders>
     </w:tblPr>
   </w:style>
+  <w:style w:type="character" w:styleId="nfasis">
+    <w:name w:val="Emphasis"/>
+    <w:basedOn w:val="Fuentedeprrafopredeter"/>
+    <w:uiPriority w:val="20"/>
+    <w:qFormat/>
+    <w:rsid w:val="00222362"/>
+    <w:rPr>
+      <w:i/>
+      <w:iCs/>
+    </w:rPr>
+  </w:style>
+  <w:style w:type="character" w:styleId="CdigoHTML">
+    <w:name w:val="HTML Code"/>
+    <w:basedOn w:val="Fuentedeprrafopredeter"/>
+    <w:uiPriority w:val="99"/>
+    <w:semiHidden/>
+    <w:unhideWhenUsed/>
+    <w:rsid w:val="00222362"/>
+    <w:rPr>
+      <w:rFonts w:ascii="Courier New" w:eastAsia="Times New Roman" w:hAnsi="Courier New" w:cs="Courier New"/>
+      <w:sz w:val="20"/>
+      <w:szCs w:val="20"/>
+    </w:rPr>
+  </w:style>
 </w:styles>
 </file>
 

</xml_diff>

<commit_message>
version colab de arbol de decisiones v3
</commit_message>
<xml_diff>
--- a/ETAPA DE DESARROLLO.docx
+++ b/ETAPA DE DESARROLLO.docx
@@ -2172,11 +2172,11 @@
         <w:t xml:space="preserve">  elevado “</w:t>
       </w:r>
       <w:r>
-        <w:t>Anguita, D., Gh</w:t>
-      </w:r>
-      <w:proofErr w:type="spellStart"/>
-      <w:r>
-        <w:t>io</w:t>
+        <w:t xml:space="preserve">Anguita, D., </w:t>
+      </w:r>
+      <w:proofErr w:type="spellStart"/>
+      <w:r>
+        <w:t>Ghio</w:t>
       </w:r>
       <w:proofErr w:type="spellEnd"/>
       <w:r>
@@ -2449,6 +2449,1169 @@
           </wp:inline>
         </w:drawing>
       </w:r>
+    </w:p>
+    <w:p>
+      <w:pPr>
+        <w:rPr>
+          <w:rFonts w:ascii="Roboto" w:hAnsi="Roboto"/>
+          <w:color w:val="252525"/>
+          <w:sz w:val="24"/>
+          <w:szCs w:val="24"/>
+        </w:rPr>
+      </w:pPr>
+    </w:p>
+    <w:p>
+      <w:pPr>
+        <w:rPr>
+          <w:rFonts w:ascii="Roboto" w:hAnsi="Roboto"/>
+          <w:color w:val="252525"/>
+          <w:sz w:val="24"/>
+          <w:szCs w:val="24"/>
+        </w:rPr>
+      </w:pPr>
+      <w:r>
+        <w:rPr>
+          <w:rFonts w:ascii="Roboto" w:hAnsi="Roboto"/>
+          <w:color w:val="252525"/>
+          <w:sz w:val="24"/>
+          <w:szCs w:val="24"/>
+        </w:rPr>
+        <w:t xml:space="preserve">Luego de la carga del </w:t>
+      </w:r>
+      <w:proofErr w:type="spellStart"/>
+      <w:r>
+        <w:rPr>
+          <w:rFonts w:ascii="Roboto" w:hAnsi="Roboto"/>
+          <w:color w:val="252525"/>
+          <w:sz w:val="24"/>
+          <w:szCs w:val="24"/>
+        </w:rPr>
+        <w:t>dataset</w:t>
+      </w:r>
+      <w:proofErr w:type="spellEnd"/>
+      <w:r>
+        <w:rPr>
+          <w:rFonts w:ascii="Roboto" w:hAnsi="Roboto"/>
+          <w:color w:val="252525"/>
+          <w:sz w:val="24"/>
+          <w:szCs w:val="24"/>
+        </w:rPr>
+        <w:t xml:space="preserve"> procedemos a la correspondiente validación de valores nulos, blancos dentro del </w:t>
+      </w:r>
+      <w:proofErr w:type="spellStart"/>
+      <w:r>
+        <w:rPr>
+          <w:rFonts w:ascii="Roboto" w:hAnsi="Roboto"/>
+          <w:color w:val="252525"/>
+          <w:sz w:val="24"/>
+          <w:szCs w:val="24"/>
+        </w:rPr>
+        <w:t>dataset</w:t>
+      </w:r>
+      <w:proofErr w:type="spellEnd"/>
+      <w:r>
+        <w:rPr>
+          <w:rFonts w:ascii="Roboto" w:hAnsi="Roboto"/>
+          <w:color w:val="252525"/>
+          <w:sz w:val="24"/>
+          <w:szCs w:val="24"/>
+        </w:rPr>
+        <w:t xml:space="preserve"> uci-</w:t>
+      </w:r>
+      <w:proofErr w:type="spellStart"/>
+      <w:r>
+        <w:rPr>
+          <w:rFonts w:ascii="Roboto" w:hAnsi="Roboto"/>
+          <w:color w:val="252525"/>
+          <w:sz w:val="24"/>
+          <w:szCs w:val="24"/>
+        </w:rPr>
+        <w:t>har</w:t>
+      </w:r>
+      <w:proofErr w:type="spellEnd"/>
+    </w:p>
+    <w:p>
+      <w:pPr>
+        <w:rPr>
+          <w:rFonts w:ascii="Roboto" w:hAnsi="Roboto"/>
+          <w:color w:val="252525"/>
+          <w:sz w:val="24"/>
+          <w:szCs w:val="24"/>
+        </w:rPr>
+      </w:pPr>
+      <w:r>
+        <w:rPr>
+          <w:noProof/>
+        </w:rPr>
+        <w:drawing>
+          <wp:inline distT="0" distB="0" distL="0" distR="0" wp14:anchorId="21AE5A41" wp14:editId="615E9603">
+            <wp:extent cx="5400040" cy="3386455"/>
+            <wp:effectExtent l="0" t="0" r="0" b="4445"/>
+            <wp:docPr id="1576779966" name="Imagen 1"/>
+            <wp:cNvGraphicFramePr>
+              <a:graphicFrameLocks xmlns:a="http://schemas.openxmlformats.org/drawingml/2006/main" noChangeAspect="1"/>
+            </wp:cNvGraphicFramePr>
+            <a:graphic xmlns:a="http://schemas.openxmlformats.org/drawingml/2006/main">
+              <a:graphicData uri="http://schemas.openxmlformats.org/drawingml/2006/picture">
+                <pic:pic xmlns:pic="http://schemas.openxmlformats.org/drawingml/2006/picture">
+                  <pic:nvPicPr>
+                    <pic:cNvPr id="1576779966" name=""/>
+                    <pic:cNvPicPr/>
+                  </pic:nvPicPr>
+                  <pic:blipFill>
+                    <a:blip r:embed="rId10"/>
+                    <a:stretch>
+                      <a:fillRect/>
+                    </a:stretch>
+                  </pic:blipFill>
+                  <pic:spPr>
+                    <a:xfrm>
+                      <a:off x="0" y="0"/>
+                      <a:ext cx="5400040" cy="3386455"/>
+                    </a:xfrm>
+                    <a:prstGeom prst="rect">
+                      <a:avLst/>
+                    </a:prstGeom>
+                  </pic:spPr>
+                </pic:pic>
+              </a:graphicData>
+            </a:graphic>
+          </wp:inline>
+        </w:drawing>
+      </w:r>
+    </w:p>
+    <w:p>
+      <w:pPr>
+        <w:rPr>
+          <w:rFonts w:ascii="Roboto" w:hAnsi="Roboto"/>
+          <w:color w:val="252525"/>
+          <w:sz w:val="24"/>
+          <w:szCs w:val="24"/>
+        </w:rPr>
+      </w:pPr>
+    </w:p>
+    <w:p>
+      <w:pPr>
+        <w:rPr>
+          <w:rFonts w:ascii="Roboto" w:hAnsi="Roboto"/>
+          <w:color w:val="252525"/>
+          <w:sz w:val="24"/>
+          <w:szCs w:val="24"/>
+        </w:rPr>
+      </w:pPr>
+      <w:r>
+        <w:rPr>
+          <w:noProof/>
+        </w:rPr>
+        <w:lastRenderedPageBreak/>
+        <w:drawing>
+          <wp:inline distT="0" distB="0" distL="0" distR="0" wp14:anchorId="4B494838" wp14:editId="6AE4900F">
+            <wp:extent cx="5400040" cy="2861310"/>
+            <wp:effectExtent l="0" t="0" r="0" b="0"/>
+            <wp:docPr id="894347667" name="Imagen 1" descr="Tabla&#10;&#10;El contenido generado por IA puede ser incorrecto."/>
+            <wp:cNvGraphicFramePr>
+              <a:graphicFrameLocks xmlns:a="http://schemas.openxmlformats.org/drawingml/2006/main" noChangeAspect="1"/>
+            </wp:cNvGraphicFramePr>
+            <a:graphic xmlns:a="http://schemas.openxmlformats.org/drawingml/2006/main">
+              <a:graphicData uri="http://schemas.openxmlformats.org/drawingml/2006/picture">
+                <pic:pic xmlns:pic="http://schemas.openxmlformats.org/drawingml/2006/picture">
+                  <pic:nvPicPr>
+                    <pic:cNvPr id="894347667" name="Imagen 1" descr="Tabla&#10;&#10;El contenido generado por IA puede ser incorrecto."/>
+                    <pic:cNvPicPr/>
+                  </pic:nvPicPr>
+                  <pic:blipFill>
+                    <a:blip r:embed="rId11"/>
+                    <a:stretch>
+                      <a:fillRect/>
+                    </a:stretch>
+                  </pic:blipFill>
+                  <pic:spPr>
+                    <a:xfrm>
+                      <a:off x="0" y="0"/>
+                      <a:ext cx="5400040" cy="2861310"/>
+                    </a:xfrm>
+                    <a:prstGeom prst="rect">
+                      <a:avLst/>
+                    </a:prstGeom>
+                  </pic:spPr>
+                </pic:pic>
+              </a:graphicData>
+            </a:graphic>
+          </wp:inline>
+        </w:drawing>
+      </w:r>
+    </w:p>
+    <w:p>
+      <w:pPr>
+        <w:rPr>
+          <w:rFonts w:ascii="Roboto" w:hAnsi="Roboto"/>
+          <w:color w:val="252525"/>
+          <w:sz w:val="24"/>
+          <w:szCs w:val="24"/>
+        </w:rPr>
+      </w:pPr>
+      <w:r>
+        <w:rPr>
+          <w:noProof/>
+        </w:rPr>
+        <w:drawing>
+          <wp:inline distT="0" distB="0" distL="0" distR="0" wp14:anchorId="7584FD88" wp14:editId="0A04492A">
+            <wp:extent cx="5400040" cy="2054860"/>
+            <wp:effectExtent l="0" t="0" r="0" b="2540"/>
+            <wp:docPr id="866311830" name="Imagen 1" descr="Una captura de pantalla de una computadora&#10;&#10;El contenido generado por IA puede ser incorrecto."/>
+            <wp:cNvGraphicFramePr>
+              <a:graphicFrameLocks xmlns:a="http://schemas.openxmlformats.org/drawingml/2006/main" noChangeAspect="1"/>
+            </wp:cNvGraphicFramePr>
+            <a:graphic xmlns:a="http://schemas.openxmlformats.org/drawingml/2006/main">
+              <a:graphicData uri="http://schemas.openxmlformats.org/drawingml/2006/picture">
+                <pic:pic xmlns:pic="http://schemas.openxmlformats.org/drawingml/2006/picture">
+                  <pic:nvPicPr>
+                    <pic:cNvPr id="866311830" name="Imagen 1" descr="Una captura de pantalla de una computadora&#10;&#10;El contenido generado por IA puede ser incorrecto."/>
+                    <pic:cNvPicPr/>
+                  </pic:nvPicPr>
+                  <pic:blipFill>
+                    <a:blip r:embed="rId12"/>
+                    <a:stretch>
+                      <a:fillRect/>
+                    </a:stretch>
+                  </pic:blipFill>
+                  <pic:spPr>
+                    <a:xfrm>
+                      <a:off x="0" y="0"/>
+                      <a:ext cx="5400040" cy="2054860"/>
+                    </a:xfrm>
+                    <a:prstGeom prst="rect">
+                      <a:avLst/>
+                    </a:prstGeom>
+                  </pic:spPr>
+                </pic:pic>
+              </a:graphicData>
+            </a:graphic>
+          </wp:inline>
+        </w:drawing>
+      </w:r>
+    </w:p>
+    <w:p>
+      <w:pPr>
+        <w:rPr>
+          <w:rFonts w:ascii="Roboto" w:hAnsi="Roboto"/>
+          <w:color w:val="252525"/>
+          <w:sz w:val="24"/>
+          <w:szCs w:val="24"/>
+        </w:rPr>
+      </w:pPr>
+    </w:p>
+    <w:p>
+      <w:pPr>
+        <w:rPr>
+          <w:rFonts w:ascii="Roboto" w:hAnsi="Roboto"/>
+          <w:color w:val="252525"/>
+          <w:sz w:val="24"/>
+          <w:szCs w:val="24"/>
+        </w:rPr>
+      </w:pPr>
+      <w:r>
+        <w:rPr>
+          <w:rFonts w:ascii="Roboto" w:hAnsi="Roboto"/>
+          <w:color w:val="252525"/>
+          <w:sz w:val="24"/>
+          <w:szCs w:val="24"/>
+        </w:rPr>
+        <w:t xml:space="preserve">Al identificar que el </w:t>
+      </w:r>
+      <w:proofErr w:type="spellStart"/>
+      <w:r>
+        <w:rPr>
+          <w:rFonts w:ascii="Roboto" w:hAnsi="Roboto"/>
+          <w:color w:val="252525"/>
+          <w:sz w:val="24"/>
+          <w:szCs w:val="24"/>
+        </w:rPr>
+        <w:t>dataset</w:t>
+      </w:r>
+      <w:proofErr w:type="spellEnd"/>
+      <w:r>
+        <w:rPr>
+          <w:rFonts w:ascii="Roboto" w:hAnsi="Roboto"/>
+          <w:color w:val="252525"/>
+          <w:sz w:val="24"/>
+          <w:szCs w:val="24"/>
+        </w:rPr>
+        <w:t xml:space="preserve"> no contiene información nula o </w:t>
+      </w:r>
+      <w:proofErr w:type="spellStart"/>
+      <w:r>
+        <w:rPr>
+          <w:rFonts w:ascii="Roboto" w:hAnsi="Roboto"/>
+          <w:color w:val="252525"/>
+          <w:sz w:val="24"/>
+          <w:szCs w:val="24"/>
+        </w:rPr>
+        <w:t>vacia</w:t>
+      </w:r>
+      <w:proofErr w:type="spellEnd"/>
+      <w:r>
+        <w:rPr>
+          <w:rFonts w:ascii="Roboto" w:hAnsi="Roboto"/>
+          <w:color w:val="252525"/>
+          <w:sz w:val="24"/>
+          <w:szCs w:val="24"/>
+        </w:rPr>
+        <w:t xml:space="preserve"> procedemos a realizar un análisis exploratorio de datos mostrando las diferentes acciones presentes dentro del </w:t>
+      </w:r>
+      <w:proofErr w:type="spellStart"/>
+      <w:r>
+        <w:rPr>
+          <w:rFonts w:ascii="Roboto" w:hAnsi="Roboto"/>
+          <w:color w:val="252525"/>
+          <w:sz w:val="24"/>
+          <w:szCs w:val="24"/>
+        </w:rPr>
+        <w:t>dataset</w:t>
+      </w:r>
+      <w:proofErr w:type="spellEnd"/>
+      <w:r>
+        <w:rPr>
+          <w:rFonts w:ascii="Roboto" w:hAnsi="Roboto"/>
+          <w:color w:val="252525"/>
+          <w:sz w:val="24"/>
+          <w:szCs w:val="24"/>
+        </w:rPr>
+        <w:t xml:space="preserve"> mediante el uso de una nube de palabras:</w:t>
+      </w:r>
+    </w:p>
+    <w:p>
+      <w:pPr>
+        <w:rPr>
+          <w:rFonts w:ascii="Roboto" w:hAnsi="Roboto"/>
+          <w:color w:val="252525"/>
+          <w:sz w:val="24"/>
+          <w:szCs w:val="24"/>
+        </w:rPr>
+      </w:pPr>
+    </w:p>
+    <w:p>
+      <w:pPr>
+        <w:rPr>
+          <w:rFonts w:ascii="Roboto" w:hAnsi="Roboto"/>
+          <w:color w:val="252525"/>
+          <w:sz w:val="24"/>
+          <w:szCs w:val="24"/>
+        </w:rPr>
+      </w:pPr>
+      <w:r>
+        <w:rPr>
+          <w:noProof/>
+        </w:rPr>
+        <w:drawing>
+          <wp:inline distT="0" distB="0" distL="0" distR="0" wp14:anchorId="6A82C711" wp14:editId="0202C3F0">
+            <wp:extent cx="5400040" cy="1871345"/>
+            <wp:effectExtent l="0" t="0" r="0" b="0"/>
+            <wp:docPr id="1568110478" name="Imagen 1"/>
+            <wp:cNvGraphicFramePr>
+              <a:graphicFrameLocks xmlns:a="http://schemas.openxmlformats.org/drawingml/2006/main" noChangeAspect="1"/>
+            </wp:cNvGraphicFramePr>
+            <a:graphic xmlns:a="http://schemas.openxmlformats.org/drawingml/2006/main">
+              <a:graphicData uri="http://schemas.openxmlformats.org/drawingml/2006/picture">
+                <pic:pic xmlns:pic="http://schemas.openxmlformats.org/drawingml/2006/picture">
+                  <pic:nvPicPr>
+                    <pic:cNvPr id="1568110478" name=""/>
+                    <pic:cNvPicPr/>
+                  </pic:nvPicPr>
+                  <pic:blipFill>
+                    <a:blip r:embed="rId13"/>
+                    <a:stretch>
+                      <a:fillRect/>
+                    </a:stretch>
+                  </pic:blipFill>
+                  <pic:spPr>
+                    <a:xfrm>
+                      <a:off x="0" y="0"/>
+                      <a:ext cx="5400040" cy="1871345"/>
+                    </a:xfrm>
+                    <a:prstGeom prst="rect">
+                      <a:avLst/>
+                    </a:prstGeom>
+                  </pic:spPr>
+                </pic:pic>
+              </a:graphicData>
+            </a:graphic>
+          </wp:inline>
+        </w:drawing>
+      </w:r>
+    </w:p>
+    <w:p>
+      <w:pPr>
+        <w:rPr>
+          <w:rFonts w:ascii="Roboto" w:hAnsi="Roboto"/>
+          <w:color w:val="252525"/>
+          <w:sz w:val="24"/>
+          <w:szCs w:val="24"/>
+        </w:rPr>
+      </w:pPr>
+    </w:p>
+    <w:p>
+      <w:pPr>
+        <w:rPr>
+          <w:rFonts w:ascii="Roboto" w:hAnsi="Roboto"/>
+          <w:color w:val="252525"/>
+          <w:sz w:val="24"/>
+          <w:szCs w:val="24"/>
+        </w:rPr>
+      </w:pPr>
+      <w:r>
+        <w:rPr>
+          <w:noProof/>
+        </w:rPr>
+        <w:lastRenderedPageBreak/>
+        <w:drawing>
+          <wp:inline distT="0" distB="0" distL="0" distR="0" wp14:anchorId="54C2DD25" wp14:editId="327227C7">
+            <wp:extent cx="5400040" cy="2305685"/>
+            <wp:effectExtent l="0" t="0" r="0" b="0"/>
+            <wp:docPr id="1230581035" name="Imagen 1" descr="Texto&#10;&#10;El contenido generado por IA puede ser incorrecto."/>
+            <wp:cNvGraphicFramePr>
+              <a:graphicFrameLocks xmlns:a="http://schemas.openxmlformats.org/drawingml/2006/main" noChangeAspect="1"/>
+            </wp:cNvGraphicFramePr>
+            <a:graphic xmlns:a="http://schemas.openxmlformats.org/drawingml/2006/main">
+              <a:graphicData uri="http://schemas.openxmlformats.org/drawingml/2006/picture">
+                <pic:pic xmlns:pic="http://schemas.openxmlformats.org/drawingml/2006/picture">
+                  <pic:nvPicPr>
+                    <pic:cNvPr id="1230581035" name="Imagen 1" descr="Texto&#10;&#10;El contenido generado por IA puede ser incorrecto."/>
+                    <pic:cNvPicPr/>
+                  </pic:nvPicPr>
+                  <pic:blipFill>
+                    <a:blip r:embed="rId14"/>
+                    <a:stretch>
+                      <a:fillRect/>
+                    </a:stretch>
+                  </pic:blipFill>
+                  <pic:spPr>
+                    <a:xfrm>
+                      <a:off x="0" y="0"/>
+                      <a:ext cx="5400040" cy="2305685"/>
+                    </a:xfrm>
+                    <a:prstGeom prst="rect">
+                      <a:avLst/>
+                    </a:prstGeom>
+                  </pic:spPr>
+                </pic:pic>
+              </a:graphicData>
+            </a:graphic>
+          </wp:inline>
+        </w:drawing>
+      </w:r>
+    </w:p>
+    <w:p>
+      <w:pPr>
+        <w:rPr>
+          <w:rFonts w:ascii="Roboto" w:hAnsi="Roboto"/>
+          <w:color w:val="252525"/>
+          <w:sz w:val="24"/>
+          <w:szCs w:val="24"/>
+        </w:rPr>
+      </w:pPr>
+    </w:p>
+    <w:p>
+      <w:pPr>
+        <w:rPr>
+          <w:rFonts w:ascii="Roboto" w:hAnsi="Roboto"/>
+          <w:color w:val="252525"/>
+          <w:sz w:val="24"/>
+          <w:szCs w:val="24"/>
+        </w:rPr>
+      </w:pPr>
+      <w:r>
+        <w:rPr>
+          <w:rFonts w:ascii="Roboto" w:hAnsi="Roboto"/>
+          <w:color w:val="252525"/>
+          <w:sz w:val="24"/>
+          <w:szCs w:val="24"/>
+        </w:rPr>
+        <w:t xml:space="preserve">Como vemos en la figura anterior los diferentes estados presentes dentro del </w:t>
+      </w:r>
+      <w:proofErr w:type="spellStart"/>
+      <w:r>
+        <w:rPr>
+          <w:rFonts w:ascii="Roboto" w:hAnsi="Roboto"/>
+          <w:color w:val="252525"/>
+          <w:sz w:val="24"/>
+          <w:szCs w:val="24"/>
+        </w:rPr>
+        <w:t>dataset</w:t>
+      </w:r>
+      <w:proofErr w:type="spellEnd"/>
+      <w:r>
+        <w:rPr>
+          <w:rFonts w:ascii="Roboto" w:hAnsi="Roboto"/>
+          <w:color w:val="252525"/>
+          <w:sz w:val="24"/>
+          <w:szCs w:val="24"/>
+        </w:rPr>
+        <w:t xml:space="preserve"> uci-</w:t>
+      </w:r>
+      <w:proofErr w:type="spellStart"/>
+      <w:r>
+        <w:rPr>
+          <w:rFonts w:ascii="Roboto" w:hAnsi="Roboto"/>
+          <w:color w:val="252525"/>
+          <w:sz w:val="24"/>
+          <w:szCs w:val="24"/>
+        </w:rPr>
+        <w:t>har</w:t>
+      </w:r>
+      <w:proofErr w:type="spellEnd"/>
+      <w:r>
+        <w:rPr>
+          <w:rFonts w:ascii="Roboto" w:hAnsi="Roboto"/>
+          <w:color w:val="252525"/>
+          <w:sz w:val="24"/>
+          <w:szCs w:val="24"/>
+        </w:rPr>
+        <w:t xml:space="preserve"> </w:t>
+      </w:r>
+      <w:proofErr w:type="gramStart"/>
+      <w:r>
+        <w:rPr>
+          <w:rFonts w:ascii="Roboto" w:hAnsi="Roboto"/>
+          <w:color w:val="252525"/>
+          <w:sz w:val="24"/>
+          <w:szCs w:val="24"/>
+        </w:rPr>
+        <w:t>son :</w:t>
+      </w:r>
+      <w:proofErr w:type="gramEnd"/>
+    </w:p>
+    <w:p>
+      <w:pPr>
+        <w:rPr>
+          <w:rFonts w:ascii="Roboto" w:hAnsi="Roboto"/>
+          <w:color w:val="252525"/>
+          <w:sz w:val="24"/>
+          <w:szCs w:val="24"/>
+        </w:rPr>
+      </w:pPr>
+      <w:r>
+        <w:rPr>
+          <w:rFonts w:ascii="Roboto" w:hAnsi="Roboto"/>
+          <w:color w:val="252525"/>
+          <w:sz w:val="24"/>
+          <w:szCs w:val="24"/>
+        </w:rPr>
+        <w:t xml:space="preserve"> </w:t>
+      </w:r>
+      <w:proofErr w:type="gramStart"/>
+      <w:r>
+        <w:rPr>
+          <w:rFonts w:ascii="Roboto" w:hAnsi="Roboto"/>
+          <w:color w:val="252525"/>
+          <w:sz w:val="24"/>
+          <w:szCs w:val="24"/>
+        </w:rPr>
+        <w:t>LAYIN ,</w:t>
+      </w:r>
+      <w:proofErr w:type="gramEnd"/>
+      <w:r>
+        <w:rPr>
+          <w:rFonts w:ascii="Roboto" w:hAnsi="Roboto"/>
+          <w:color w:val="252525"/>
+          <w:sz w:val="24"/>
+          <w:szCs w:val="24"/>
+        </w:rPr>
+        <w:t xml:space="preserve"> </w:t>
+      </w:r>
+      <w:proofErr w:type="gramStart"/>
+      <w:r>
+        <w:rPr>
+          <w:rFonts w:ascii="Roboto" w:hAnsi="Roboto"/>
+          <w:color w:val="252525"/>
+          <w:sz w:val="24"/>
+          <w:szCs w:val="24"/>
+        </w:rPr>
+        <w:t>STANDING,WALKING</w:t>
+      </w:r>
+      <w:proofErr w:type="gramEnd"/>
+      <w:r>
+        <w:rPr>
+          <w:rFonts w:ascii="Roboto" w:hAnsi="Roboto"/>
+          <w:color w:val="252525"/>
+          <w:sz w:val="24"/>
+          <w:szCs w:val="24"/>
+        </w:rPr>
+        <w:t>,</w:t>
+      </w:r>
+      <w:r>
+        <w:rPr>
+          <w:rFonts w:ascii="Roboto" w:hAnsi="Roboto"/>
+          <w:color w:val="252525"/>
+          <w:sz w:val="24"/>
+          <w:szCs w:val="24"/>
+        </w:rPr>
+        <w:t>WALKING_</w:t>
+      </w:r>
+      <w:proofErr w:type="gramStart"/>
+      <w:r>
+        <w:rPr>
+          <w:rFonts w:ascii="Roboto" w:hAnsi="Roboto"/>
+          <w:color w:val="252525"/>
+          <w:sz w:val="24"/>
+          <w:szCs w:val="24"/>
+        </w:rPr>
+        <w:t>UPSTAIRS,WALKING</w:t>
+      </w:r>
+      <w:proofErr w:type="gramEnd"/>
+      <w:r>
+        <w:rPr>
+          <w:rFonts w:ascii="Roboto" w:hAnsi="Roboto"/>
+          <w:color w:val="252525"/>
+          <w:sz w:val="24"/>
+          <w:szCs w:val="24"/>
+        </w:rPr>
+        <w:t>_DOWNSTAIRS</w:t>
+      </w:r>
+    </w:p>
+    <w:p>
+      <w:pPr>
+        <w:rPr>
+          <w:rFonts w:ascii="Roboto" w:hAnsi="Roboto"/>
+          <w:color w:val="252525"/>
+          <w:sz w:val="24"/>
+          <w:szCs w:val="24"/>
+        </w:rPr>
+      </w:pPr>
+      <w:r>
+        <w:rPr>
+          <w:rFonts w:ascii="Roboto" w:hAnsi="Roboto"/>
+          <w:color w:val="252525"/>
+          <w:sz w:val="24"/>
+          <w:szCs w:val="24"/>
+        </w:rPr>
+        <w:t xml:space="preserve">A partir de este momento ya podemos delimitar el alcance del proyecto a la predicción de estas seis acciones presentes dentro del </w:t>
+      </w:r>
+      <w:proofErr w:type="spellStart"/>
+      <w:r>
+        <w:rPr>
+          <w:rFonts w:ascii="Roboto" w:hAnsi="Roboto"/>
+          <w:color w:val="252525"/>
+          <w:sz w:val="24"/>
+          <w:szCs w:val="24"/>
+        </w:rPr>
+        <w:t>dataset</w:t>
+      </w:r>
+      <w:proofErr w:type="spellEnd"/>
+      <w:r>
+        <w:rPr>
+          <w:rFonts w:ascii="Roboto" w:hAnsi="Roboto"/>
+          <w:color w:val="252525"/>
+          <w:sz w:val="24"/>
+          <w:szCs w:val="24"/>
+        </w:rPr>
+        <w:t xml:space="preserve"> utilizado para este proyecto de </w:t>
+      </w:r>
+      <w:r>
+        <w:rPr>
+          <w:rFonts w:ascii="Roboto" w:hAnsi="Roboto"/>
+          <w:color w:val="252525"/>
+          <w:sz w:val="24"/>
+          <w:szCs w:val="24"/>
+        </w:rPr>
+        <w:t>titulación</w:t>
+      </w:r>
+      <w:r>
+        <w:rPr>
+          <w:rFonts w:ascii="Roboto" w:hAnsi="Roboto"/>
+          <w:color w:val="252525"/>
+          <w:sz w:val="24"/>
+          <w:szCs w:val="24"/>
+        </w:rPr>
+        <w:t>.</w:t>
+      </w:r>
+    </w:p>
+    <w:p>
+      <w:pPr>
+        <w:rPr>
+          <w:rFonts w:ascii="Roboto" w:hAnsi="Roboto"/>
+          <w:color w:val="252525"/>
+          <w:sz w:val="24"/>
+          <w:szCs w:val="24"/>
+        </w:rPr>
+      </w:pPr>
+      <w:r>
+        <w:rPr>
+          <w:rFonts w:ascii="Roboto" w:hAnsi="Roboto"/>
+          <w:color w:val="252525"/>
+          <w:sz w:val="24"/>
+          <w:szCs w:val="24"/>
+        </w:rPr>
+        <w:t xml:space="preserve">Una vez identificadas las posibles categorías que se pueden predecir dentro del </w:t>
+      </w:r>
+      <w:proofErr w:type="spellStart"/>
+      <w:proofErr w:type="gramStart"/>
+      <w:r>
+        <w:rPr>
+          <w:rFonts w:ascii="Roboto" w:hAnsi="Roboto"/>
+          <w:color w:val="252525"/>
+          <w:sz w:val="24"/>
+          <w:szCs w:val="24"/>
+        </w:rPr>
+        <w:t>dataset</w:t>
+      </w:r>
+      <w:proofErr w:type="spellEnd"/>
+      <w:r>
+        <w:rPr>
+          <w:rFonts w:ascii="Roboto" w:hAnsi="Roboto"/>
+          <w:color w:val="252525"/>
+          <w:sz w:val="24"/>
+          <w:szCs w:val="24"/>
+        </w:rPr>
+        <w:t xml:space="preserve">  ,</w:t>
+      </w:r>
+      <w:proofErr w:type="gramEnd"/>
+      <w:r>
+        <w:rPr>
+          <w:rFonts w:ascii="Roboto" w:hAnsi="Roboto"/>
+          <w:color w:val="252525"/>
+          <w:sz w:val="24"/>
+          <w:szCs w:val="24"/>
+        </w:rPr>
+        <w:t xml:space="preserve"> procedemos a identificar el balanceo de clases dentro del </w:t>
+      </w:r>
+      <w:proofErr w:type="spellStart"/>
+      <w:r>
+        <w:rPr>
+          <w:rFonts w:ascii="Roboto" w:hAnsi="Roboto"/>
+          <w:color w:val="252525"/>
+          <w:sz w:val="24"/>
+          <w:szCs w:val="24"/>
+        </w:rPr>
+        <w:t>dataset</w:t>
+      </w:r>
+      <w:proofErr w:type="spellEnd"/>
+      <w:r>
+        <w:rPr>
+          <w:rFonts w:ascii="Roboto" w:hAnsi="Roboto"/>
+          <w:color w:val="252525"/>
+          <w:sz w:val="24"/>
+          <w:szCs w:val="24"/>
+        </w:rPr>
+        <w:t xml:space="preserve"> de entrenamiento mediante el uso del siguiente código.</w:t>
+      </w:r>
+    </w:p>
+    <w:p>
+      <w:pPr>
+        <w:rPr>
+          <w:rFonts w:ascii="Roboto" w:hAnsi="Roboto"/>
+          <w:color w:val="252525"/>
+          <w:sz w:val="24"/>
+          <w:szCs w:val="24"/>
+        </w:rPr>
+      </w:pPr>
+      <w:r>
+        <w:rPr>
+          <w:noProof/>
+        </w:rPr>
+        <w:drawing>
+          <wp:inline distT="0" distB="0" distL="0" distR="0" wp14:anchorId="0B211157" wp14:editId="15039CD2">
+            <wp:extent cx="5400040" cy="1229995"/>
+            <wp:effectExtent l="0" t="0" r="0" b="8255"/>
+            <wp:docPr id="1887959866" name="Imagen 1" descr="Interfaz de usuario gráfica, Texto, Aplicación, Correo electrónico&#10;&#10;El contenido generado por IA puede ser incorrecto."/>
+            <wp:cNvGraphicFramePr>
+              <a:graphicFrameLocks xmlns:a="http://schemas.openxmlformats.org/drawingml/2006/main" noChangeAspect="1"/>
+            </wp:cNvGraphicFramePr>
+            <a:graphic xmlns:a="http://schemas.openxmlformats.org/drawingml/2006/main">
+              <a:graphicData uri="http://schemas.openxmlformats.org/drawingml/2006/picture">
+                <pic:pic xmlns:pic="http://schemas.openxmlformats.org/drawingml/2006/picture">
+                  <pic:nvPicPr>
+                    <pic:cNvPr id="1887959866" name="Imagen 1" descr="Interfaz de usuario gráfica, Texto, Aplicación, Correo electrónico&#10;&#10;El contenido generado por IA puede ser incorrecto."/>
+                    <pic:cNvPicPr/>
+                  </pic:nvPicPr>
+                  <pic:blipFill>
+                    <a:blip r:embed="rId15"/>
+                    <a:stretch>
+                      <a:fillRect/>
+                    </a:stretch>
+                  </pic:blipFill>
+                  <pic:spPr>
+                    <a:xfrm>
+                      <a:off x="0" y="0"/>
+                      <a:ext cx="5400040" cy="1229995"/>
+                    </a:xfrm>
+                    <a:prstGeom prst="rect">
+                      <a:avLst/>
+                    </a:prstGeom>
+                  </pic:spPr>
+                </pic:pic>
+              </a:graphicData>
+            </a:graphic>
+          </wp:inline>
+        </w:drawing>
+      </w:r>
+    </w:p>
+    <w:p>
+      <w:pPr>
+        <w:rPr>
+          <w:rFonts w:ascii="Roboto" w:hAnsi="Roboto"/>
+          <w:color w:val="252525"/>
+          <w:sz w:val="24"/>
+          <w:szCs w:val="24"/>
+        </w:rPr>
+      </w:pPr>
+      <w:proofErr w:type="spellStart"/>
+      <w:r>
+        <w:rPr>
+          <w:rFonts w:ascii="Roboto" w:hAnsi="Roboto"/>
+          <w:color w:val="252525"/>
+          <w:sz w:val="24"/>
+          <w:szCs w:val="24"/>
+        </w:rPr>
+        <w:t>Obeteniendo</w:t>
+      </w:r>
+      <w:proofErr w:type="spellEnd"/>
+      <w:r>
+        <w:rPr>
+          <w:rFonts w:ascii="Roboto" w:hAnsi="Roboto"/>
+          <w:color w:val="252525"/>
+          <w:sz w:val="24"/>
+          <w:szCs w:val="24"/>
+        </w:rPr>
+        <w:t xml:space="preserve"> el siguiente resultado</w:t>
+      </w:r>
+    </w:p>
+    <w:p>
+      <w:pPr>
+        <w:rPr>
+          <w:rFonts w:ascii="Roboto" w:hAnsi="Roboto"/>
+          <w:color w:val="252525"/>
+          <w:sz w:val="24"/>
+          <w:szCs w:val="24"/>
+        </w:rPr>
+      </w:pPr>
+      <w:r>
+        <w:rPr>
+          <w:noProof/>
+        </w:rPr>
+        <w:lastRenderedPageBreak/>
+        <w:drawing>
+          <wp:inline distT="0" distB="0" distL="0" distR="0" wp14:anchorId="236194C9" wp14:editId="24D0FC06">
+            <wp:extent cx="5400040" cy="2903220"/>
+            <wp:effectExtent l="0" t="0" r="0" b="0"/>
+            <wp:docPr id="1442287916" name="Imagen 1" descr="Gráfico, Gráfico de barras&#10;&#10;El contenido generado por IA puede ser incorrecto."/>
+            <wp:cNvGraphicFramePr>
+              <a:graphicFrameLocks xmlns:a="http://schemas.openxmlformats.org/drawingml/2006/main" noChangeAspect="1"/>
+            </wp:cNvGraphicFramePr>
+            <a:graphic xmlns:a="http://schemas.openxmlformats.org/drawingml/2006/main">
+              <a:graphicData uri="http://schemas.openxmlformats.org/drawingml/2006/picture">
+                <pic:pic xmlns:pic="http://schemas.openxmlformats.org/drawingml/2006/picture">
+                  <pic:nvPicPr>
+                    <pic:cNvPr id="1442287916" name="Imagen 1" descr="Gráfico, Gráfico de barras&#10;&#10;El contenido generado por IA puede ser incorrecto."/>
+                    <pic:cNvPicPr/>
+                  </pic:nvPicPr>
+                  <pic:blipFill>
+                    <a:blip r:embed="rId16"/>
+                    <a:stretch>
+                      <a:fillRect/>
+                    </a:stretch>
+                  </pic:blipFill>
+                  <pic:spPr>
+                    <a:xfrm>
+                      <a:off x="0" y="0"/>
+                      <a:ext cx="5400040" cy="2903220"/>
+                    </a:xfrm>
+                    <a:prstGeom prst="rect">
+                      <a:avLst/>
+                    </a:prstGeom>
+                  </pic:spPr>
+                </pic:pic>
+              </a:graphicData>
+            </a:graphic>
+          </wp:inline>
+        </w:drawing>
+      </w:r>
+    </w:p>
+    <w:p>
+      <w:pPr>
+        <w:rPr>
+          <w:rFonts w:ascii="Roboto" w:hAnsi="Roboto"/>
+          <w:color w:val="252525"/>
+          <w:sz w:val="24"/>
+          <w:szCs w:val="24"/>
+        </w:rPr>
+      </w:pPr>
+    </w:p>
+    <w:p>
+      <w:pPr>
+        <w:rPr>
+          <w:rFonts w:ascii="Roboto" w:hAnsi="Roboto"/>
+          <w:color w:val="1F1F1F"/>
+          <w:shd w:val="clear" w:color="auto" w:fill="FFFFFF"/>
+        </w:rPr>
+      </w:pPr>
+      <w:r>
+        <w:rPr>
+          <w:rFonts w:ascii="Roboto" w:hAnsi="Roboto"/>
+          <w:color w:val="1F1F1F"/>
+          <w:shd w:val="clear" w:color="auto" w:fill="FFFFFF"/>
+        </w:rPr>
+        <w:t xml:space="preserve">El grafico anterior nos permite inferir de forma preliminar si el </w:t>
+      </w:r>
+      <w:proofErr w:type="spellStart"/>
+      <w:r>
+        <w:rPr>
+          <w:rFonts w:ascii="Roboto" w:hAnsi="Roboto"/>
+          <w:color w:val="1F1F1F"/>
+          <w:shd w:val="clear" w:color="auto" w:fill="FFFFFF"/>
+        </w:rPr>
+        <w:t>dataset</w:t>
+      </w:r>
+      <w:proofErr w:type="spellEnd"/>
+      <w:r>
+        <w:rPr>
+          <w:rFonts w:ascii="Roboto" w:hAnsi="Roboto"/>
+          <w:color w:val="1F1F1F"/>
+          <w:shd w:val="clear" w:color="auto" w:fill="FFFFFF"/>
+        </w:rPr>
+        <w:t xml:space="preserve"> de entrenamiento se encuentra </w:t>
+      </w:r>
+      <w:proofErr w:type="gramStart"/>
+      <w:r>
+        <w:rPr>
+          <w:rFonts w:ascii="Roboto" w:hAnsi="Roboto"/>
+          <w:color w:val="1F1F1F"/>
+          <w:shd w:val="clear" w:color="auto" w:fill="FFFFFF"/>
+        </w:rPr>
+        <w:t>desbalanceado ;</w:t>
+      </w:r>
+      <w:proofErr w:type="gramEnd"/>
+      <w:r>
+        <w:rPr>
+          <w:rFonts w:ascii="Roboto" w:hAnsi="Roboto"/>
+          <w:color w:val="1F1F1F"/>
+          <w:shd w:val="clear" w:color="auto" w:fill="FFFFFF"/>
+        </w:rPr>
+        <w:t xml:space="preserve"> a primera vista esto no </w:t>
+      </w:r>
+      <w:proofErr w:type="gramStart"/>
+      <w:r>
+        <w:rPr>
+          <w:rFonts w:ascii="Roboto" w:hAnsi="Roboto"/>
+          <w:color w:val="1F1F1F"/>
+          <w:shd w:val="clear" w:color="auto" w:fill="FFFFFF"/>
+        </w:rPr>
+        <w:t>sucede ,</w:t>
+      </w:r>
+      <w:proofErr w:type="gramEnd"/>
+      <w:r>
+        <w:rPr>
+          <w:rFonts w:ascii="Roboto" w:hAnsi="Roboto"/>
+          <w:color w:val="1F1F1F"/>
+          <w:shd w:val="clear" w:color="auto" w:fill="FFFFFF"/>
+        </w:rPr>
+        <w:t xml:space="preserve"> pero con el </w:t>
+      </w:r>
+      <w:proofErr w:type="spellStart"/>
+      <w:r>
+        <w:rPr>
+          <w:rFonts w:ascii="Roboto" w:hAnsi="Roboto"/>
+          <w:color w:val="1F1F1F"/>
+          <w:shd w:val="clear" w:color="auto" w:fill="FFFFFF"/>
+        </w:rPr>
+        <w:t>proposito</w:t>
+      </w:r>
+      <w:proofErr w:type="spellEnd"/>
+      <w:r>
+        <w:rPr>
+          <w:rFonts w:ascii="Roboto" w:hAnsi="Roboto"/>
+          <w:color w:val="1F1F1F"/>
+          <w:shd w:val="clear" w:color="auto" w:fill="FFFFFF"/>
+        </w:rPr>
+        <w:t xml:space="preserve"> de basar nuestra </w:t>
+      </w:r>
+      <w:proofErr w:type="spellStart"/>
+      <w:r>
+        <w:rPr>
+          <w:rFonts w:ascii="Roboto" w:hAnsi="Roboto"/>
+          <w:color w:val="1F1F1F"/>
+          <w:shd w:val="clear" w:color="auto" w:fill="FFFFFF"/>
+        </w:rPr>
+        <w:t>decision</w:t>
+      </w:r>
+      <w:proofErr w:type="spellEnd"/>
+      <w:r>
+        <w:rPr>
+          <w:rFonts w:ascii="Roboto" w:hAnsi="Roboto"/>
+          <w:color w:val="1F1F1F"/>
+          <w:shd w:val="clear" w:color="auto" w:fill="FFFFFF"/>
+        </w:rPr>
+        <w:t xml:space="preserve"> en </w:t>
+      </w:r>
+      <w:proofErr w:type="spellStart"/>
+      <w:r>
+        <w:rPr>
+          <w:rFonts w:ascii="Roboto" w:hAnsi="Roboto"/>
+          <w:color w:val="1F1F1F"/>
+          <w:shd w:val="clear" w:color="auto" w:fill="FFFFFF"/>
+        </w:rPr>
+        <w:t>numeros</w:t>
+      </w:r>
+      <w:proofErr w:type="spellEnd"/>
+      <w:r>
+        <w:rPr>
+          <w:rFonts w:ascii="Roboto" w:hAnsi="Roboto"/>
+          <w:color w:val="1F1F1F"/>
+          <w:shd w:val="clear" w:color="auto" w:fill="FFFFFF"/>
+        </w:rPr>
+        <w:t xml:space="preserve"> que respalden dicha </w:t>
+      </w:r>
+      <w:proofErr w:type="spellStart"/>
+      <w:r>
+        <w:rPr>
+          <w:rFonts w:ascii="Roboto" w:hAnsi="Roboto"/>
+          <w:color w:val="1F1F1F"/>
+          <w:shd w:val="clear" w:color="auto" w:fill="FFFFFF"/>
+        </w:rPr>
+        <w:t>aserveración</w:t>
+      </w:r>
+      <w:proofErr w:type="spellEnd"/>
+      <w:r>
+        <w:rPr>
+          <w:rFonts w:ascii="Roboto" w:hAnsi="Roboto"/>
+          <w:color w:val="1F1F1F"/>
+          <w:shd w:val="clear" w:color="auto" w:fill="FFFFFF"/>
+        </w:rPr>
+        <w:t xml:space="preserve"> </w:t>
+      </w:r>
+      <w:proofErr w:type="spellStart"/>
+      <w:r>
+        <w:rPr>
+          <w:rFonts w:ascii="Roboto" w:hAnsi="Roboto"/>
+          <w:color w:val="1F1F1F"/>
+          <w:shd w:val="clear" w:color="auto" w:fill="FFFFFF"/>
+        </w:rPr>
+        <w:t>vamor</w:t>
+      </w:r>
+      <w:proofErr w:type="spellEnd"/>
+      <w:r>
+        <w:rPr>
+          <w:rFonts w:ascii="Roboto" w:hAnsi="Roboto"/>
+          <w:color w:val="1F1F1F"/>
+          <w:shd w:val="clear" w:color="auto" w:fill="FFFFFF"/>
+        </w:rPr>
+        <w:t xml:space="preserve"> a proceder a identificar el mismo mediante el </w:t>
+      </w:r>
+      <w:proofErr w:type="spellStart"/>
+      <w:r>
+        <w:rPr>
+          <w:rFonts w:ascii="Roboto" w:hAnsi="Roboto"/>
+          <w:color w:val="1F1F1F"/>
+          <w:shd w:val="clear" w:color="auto" w:fill="FFFFFF"/>
+        </w:rPr>
+        <w:t>calculo</w:t>
+      </w:r>
+      <w:proofErr w:type="spellEnd"/>
+      <w:r>
+        <w:rPr>
+          <w:rFonts w:ascii="Roboto" w:hAnsi="Roboto"/>
+          <w:color w:val="1F1F1F"/>
+          <w:shd w:val="clear" w:color="auto" w:fill="FFFFFF"/>
+        </w:rPr>
+        <w:t xml:space="preserve"> </w:t>
+      </w:r>
+      <w:proofErr w:type="gramStart"/>
+      <w:r>
+        <w:rPr>
+          <w:rFonts w:ascii="Roboto" w:hAnsi="Roboto"/>
+          <w:color w:val="1F1F1F"/>
+          <w:shd w:val="clear" w:color="auto" w:fill="FFFFFF"/>
+        </w:rPr>
+        <w:t>del ratio</w:t>
+      </w:r>
+      <w:proofErr w:type="gramEnd"/>
+      <w:r>
+        <w:rPr>
+          <w:rFonts w:ascii="Roboto" w:hAnsi="Roboto"/>
+          <w:color w:val="1F1F1F"/>
+          <w:shd w:val="clear" w:color="auto" w:fill="FFFFFF"/>
+        </w:rPr>
+        <w:t xml:space="preserve"> entre clases</w:t>
+      </w:r>
+    </w:p>
+    <w:p>
+      <w:pPr>
+        <w:rPr>
+          <w:rFonts w:ascii="Roboto" w:hAnsi="Roboto"/>
+          <w:color w:val="1F1F1F"/>
+          <w:shd w:val="clear" w:color="auto" w:fill="FFFFFF"/>
+        </w:rPr>
+      </w:pPr>
+    </w:p>
+    <w:p>
+      <w:pPr>
+        <w:rPr>
+          <w:rFonts w:ascii="Roboto" w:hAnsi="Roboto"/>
+          <w:color w:val="252525"/>
+          <w:sz w:val="24"/>
+          <w:szCs w:val="24"/>
+        </w:rPr>
+      </w:pPr>
+      <w:r>
+        <w:rPr>
+          <w:noProof/>
+        </w:rPr>
+        <w:drawing>
+          <wp:inline distT="0" distB="0" distL="0" distR="0" wp14:anchorId="7BA47DA6" wp14:editId="5CBB6EE6">
+            <wp:extent cx="5400040" cy="1784985"/>
+            <wp:effectExtent l="0" t="0" r="0" b="5715"/>
+            <wp:docPr id="666764124" name="Imagen 1"/>
+            <wp:cNvGraphicFramePr>
+              <a:graphicFrameLocks xmlns:a="http://schemas.openxmlformats.org/drawingml/2006/main" noChangeAspect="1"/>
+            </wp:cNvGraphicFramePr>
+            <a:graphic xmlns:a="http://schemas.openxmlformats.org/drawingml/2006/main">
+              <a:graphicData uri="http://schemas.openxmlformats.org/drawingml/2006/picture">
+                <pic:pic xmlns:pic="http://schemas.openxmlformats.org/drawingml/2006/picture">
+                  <pic:nvPicPr>
+                    <pic:cNvPr id="666764124" name=""/>
+                    <pic:cNvPicPr/>
+                  </pic:nvPicPr>
+                  <pic:blipFill>
+                    <a:blip r:embed="rId17"/>
+                    <a:stretch>
+                      <a:fillRect/>
+                    </a:stretch>
+                  </pic:blipFill>
+                  <pic:spPr>
+                    <a:xfrm>
+                      <a:off x="0" y="0"/>
+                      <a:ext cx="5400040" cy="1784985"/>
+                    </a:xfrm>
+                    <a:prstGeom prst="rect">
+                      <a:avLst/>
+                    </a:prstGeom>
+                  </pic:spPr>
+                </pic:pic>
+              </a:graphicData>
+            </a:graphic>
+          </wp:inline>
+        </w:drawing>
+      </w:r>
+    </w:p>
+    <w:p>
+      <w:pPr>
+        <w:rPr>
+          <w:rFonts w:ascii="Roboto" w:hAnsi="Roboto"/>
+          <w:color w:val="252525"/>
+          <w:sz w:val="24"/>
+          <w:szCs w:val="24"/>
+        </w:rPr>
+      </w:pPr>
+    </w:p>
+    <w:p>
+      <w:pPr>
+        <w:rPr>
+          <w:rFonts w:ascii="Roboto" w:hAnsi="Roboto"/>
+          <w:color w:val="252525"/>
+          <w:sz w:val="24"/>
+          <w:szCs w:val="24"/>
+        </w:rPr>
+      </w:pPr>
     </w:p>
     <w:p>
       <w:pPr>

</xml_diff>

<commit_message>
documento capitulo 3 desarrollo
</commit_message>
<xml_diff>
--- a/ETAPA DE DESARROLLO.docx
+++ b/ETAPA DE DESARROLLO.docx
@@ -3602,36 +3602,2350 @@
           <w:szCs w:val="24"/>
         </w:rPr>
       </w:pPr>
-    </w:p>
-    <w:p>
-      <w:pPr>
-        <w:rPr>
-          <w:rFonts w:ascii="Roboto" w:hAnsi="Roboto"/>
-          <w:color w:val="252525"/>
-          <w:sz w:val="24"/>
-          <w:szCs w:val="24"/>
-        </w:rPr>
-      </w:pPr>
-    </w:p>
-    <w:p>
-      <w:pPr>
-        <w:rPr>
-          <w:rFonts w:ascii="Roboto" w:hAnsi="Roboto"/>
-          <w:color w:val="252525"/>
-          <w:sz w:val="24"/>
-          <w:szCs w:val="24"/>
-        </w:rPr>
-      </w:pPr>
-    </w:p>
-    <w:p>
-      <w:pPr>
-        <w:rPr>
-          <w:rFonts w:ascii="Roboto" w:hAnsi="Roboto"/>
-          <w:color w:val="252525"/>
-          <w:sz w:val="24"/>
-          <w:szCs w:val="24"/>
-        </w:rPr>
-      </w:pPr>
+      <w:r>
+        <w:rPr>
+          <w:rFonts w:ascii="Roboto" w:hAnsi="Roboto"/>
+          <w:color w:val="252525"/>
+          <w:sz w:val="24"/>
+          <w:szCs w:val="24"/>
+        </w:rPr>
+        <w:t xml:space="preserve">Como parte del </w:t>
+      </w:r>
+      <w:proofErr w:type="spellStart"/>
+      <w:r>
+        <w:rPr>
+          <w:rFonts w:ascii="Roboto" w:hAnsi="Roboto"/>
+          <w:color w:val="252525"/>
+          <w:sz w:val="24"/>
+          <w:szCs w:val="24"/>
+        </w:rPr>
+        <w:t>analisis</w:t>
+      </w:r>
+      <w:proofErr w:type="spellEnd"/>
+      <w:r>
+        <w:rPr>
+          <w:rFonts w:ascii="Roboto" w:hAnsi="Roboto"/>
+          <w:color w:val="252525"/>
+          <w:sz w:val="24"/>
+          <w:szCs w:val="24"/>
+        </w:rPr>
+        <w:t xml:space="preserve"> exploratorio procedemos a visualizar</w:t>
+      </w:r>
+    </w:p>
+    <w:p>
+      <w:pPr>
+        <w:rPr>
+          <w:rFonts w:ascii="Roboto" w:hAnsi="Roboto"/>
+          <w:color w:val="252525"/>
+          <w:sz w:val="24"/>
+          <w:szCs w:val="24"/>
+        </w:rPr>
+      </w:pPr>
+      <w:r>
+        <w:rPr>
+          <w:rFonts w:ascii="Roboto" w:hAnsi="Roboto"/>
+          <w:color w:val="252525"/>
+          <w:sz w:val="24"/>
+          <w:szCs w:val="24"/>
+        </w:rPr>
+        <w:t xml:space="preserve">como </w:t>
+      </w:r>
+      <w:proofErr w:type="spellStart"/>
+      <w:r>
+        <w:rPr>
+          <w:rFonts w:ascii="Roboto" w:hAnsi="Roboto"/>
+          <w:color w:val="252525"/>
+          <w:sz w:val="24"/>
+          <w:szCs w:val="24"/>
+        </w:rPr>
+        <w:t>estan</w:t>
+      </w:r>
+      <w:proofErr w:type="spellEnd"/>
+      <w:r>
+        <w:rPr>
+          <w:rFonts w:ascii="Roboto" w:hAnsi="Roboto"/>
+          <w:color w:val="252525"/>
+          <w:sz w:val="24"/>
+          <w:szCs w:val="24"/>
+        </w:rPr>
+        <w:t xml:space="preserve"> distribuidos cada uno de los puntos dentro de cada</w:t>
+      </w:r>
+    </w:p>
+    <w:p>
+      <w:pPr>
+        <w:rPr>
+          <w:rFonts w:ascii="Roboto" w:hAnsi="Roboto"/>
+          <w:color w:val="252525"/>
+          <w:sz w:val="24"/>
+          <w:szCs w:val="24"/>
+        </w:rPr>
+      </w:pPr>
+      <w:proofErr w:type="gramStart"/>
+      <w:r>
+        <w:rPr>
+          <w:rFonts w:ascii="Roboto" w:hAnsi="Roboto"/>
+          <w:color w:val="252525"/>
+          <w:sz w:val="24"/>
+          <w:szCs w:val="24"/>
+        </w:rPr>
+        <w:t>clase a predecir</w:t>
+      </w:r>
+      <w:proofErr w:type="gramEnd"/>
+      <w:r>
+        <w:rPr>
+          <w:rFonts w:ascii="Roboto" w:hAnsi="Roboto"/>
+          <w:color w:val="252525"/>
+          <w:sz w:val="24"/>
+          <w:szCs w:val="24"/>
+        </w:rPr>
+        <w:t xml:space="preserve"> mediante el uso de PCA</w:t>
+      </w:r>
+    </w:p>
+    <w:p>
+      <w:pPr>
+        <w:rPr>
+          <w:rFonts w:ascii="Roboto" w:hAnsi="Roboto"/>
+          <w:color w:val="252525"/>
+          <w:sz w:val="24"/>
+          <w:szCs w:val="24"/>
+        </w:rPr>
+      </w:pPr>
+      <w:r>
+        <w:rPr>
+          <w:rFonts w:ascii="Roboto" w:hAnsi="Roboto"/>
+          <w:color w:val="252525"/>
+          <w:sz w:val="24"/>
+          <w:szCs w:val="24"/>
+        </w:rPr>
+        <w:t xml:space="preserve">Reducción de dimensionalidad a 2D usando PCA permitiendo bajar de 561 </w:t>
+      </w:r>
+      <w:proofErr w:type="spellStart"/>
+      <w:r>
+        <w:rPr>
+          <w:rFonts w:ascii="Roboto" w:hAnsi="Roboto"/>
+          <w:color w:val="252525"/>
+          <w:sz w:val="24"/>
+          <w:szCs w:val="24"/>
+        </w:rPr>
+        <w:t>caracteristicas</w:t>
+      </w:r>
+      <w:proofErr w:type="spellEnd"/>
+      <w:r>
+        <w:rPr>
+          <w:rFonts w:ascii="Roboto" w:hAnsi="Roboto"/>
+          <w:color w:val="252525"/>
+          <w:sz w:val="24"/>
+          <w:szCs w:val="24"/>
+        </w:rPr>
+        <w:t xml:space="preserve"> que posee el </w:t>
+      </w:r>
+      <w:proofErr w:type="spellStart"/>
+      <w:r>
+        <w:rPr>
+          <w:rFonts w:ascii="Roboto" w:hAnsi="Roboto"/>
+          <w:color w:val="252525"/>
+          <w:sz w:val="24"/>
+          <w:szCs w:val="24"/>
+        </w:rPr>
+        <w:t>dataset</w:t>
+      </w:r>
+      <w:proofErr w:type="spellEnd"/>
+    </w:p>
+    <w:p>
+      <w:pPr>
+        <w:rPr>
+          <w:rFonts w:ascii="Roboto" w:hAnsi="Roboto"/>
+          <w:color w:val="252525"/>
+          <w:sz w:val="24"/>
+          <w:szCs w:val="24"/>
+        </w:rPr>
+      </w:pPr>
+      <w:r>
+        <w:rPr>
+          <w:rFonts w:ascii="Roboto" w:hAnsi="Roboto"/>
+          <w:color w:val="252525"/>
+          <w:sz w:val="24"/>
+          <w:szCs w:val="24"/>
+        </w:rPr>
+        <w:t>a 2 o 3 componente principales que capturen de mejor forma la variabilidad entre los datos</w:t>
+      </w:r>
+    </w:p>
+    <w:p>
+      <w:pPr>
+        <w:rPr>
+          <w:rFonts w:ascii="Roboto" w:hAnsi="Roboto"/>
+          <w:color w:val="252525"/>
+          <w:sz w:val="24"/>
+          <w:szCs w:val="24"/>
+        </w:rPr>
+      </w:pPr>
+      <w:r>
+        <w:rPr>
+          <w:rFonts w:ascii="Roboto" w:hAnsi="Roboto"/>
+          <w:color w:val="252525"/>
+          <w:sz w:val="24"/>
+          <w:szCs w:val="24"/>
+        </w:rPr>
+        <w:t xml:space="preserve">permitiendo identificar de mejor forma </w:t>
+      </w:r>
+      <w:proofErr w:type="spellStart"/>
+      <w:r>
+        <w:rPr>
+          <w:rFonts w:ascii="Roboto" w:hAnsi="Roboto"/>
+          <w:color w:val="252525"/>
+          <w:sz w:val="24"/>
+          <w:szCs w:val="24"/>
+        </w:rPr>
+        <w:t>agrupacion</w:t>
+      </w:r>
+      <w:proofErr w:type="spellEnd"/>
+      <w:r>
+        <w:rPr>
+          <w:rFonts w:ascii="Roboto" w:hAnsi="Roboto"/>
+          <w:color w:val="252525"/>
+          <w:sz w:val="24"/>
+          <w:szCs w:val="24"/>
+        </w:rPr>
+        <w:t xml:space="preserve"> o mezclas entre las diferentes clases</w:t>
+      </w:r>
+    </w:p>
+    <w:p>
+      <w:pPr>
+        <w:rPr>
+          <w:rFonts w:ascii="Roboto" w:hAnsi="Roboto"/>
+          <w:color w:val="252525"/>
+          <w:sz w:val="24"/>
+          <w:szCs w:val="24"/>
+        </w:rPr>
+      </w:pPr>
+      <w:r>
+        <w:rPr>
+          <w:rFonts w:ascii="Roboto" w:hAnsi="Roboto"/>
+          <w:color w:val="252525"/>
+          <w:sz w:val="24"/>
+          <w:szCs w:val="24"/>
+        </w:rPr>
+        <w:lastRenderedPageBreak/>
+        <w:t xml:space="preserve">mostrar el </w:t>
+      </w:r>
+      <w:proofErr w:type="spellStart"/>
+      <w:r>
+        <w:rPr>
+          <w:rFonts w:ascii="Roboto" w:hAnsi="Roboto"/>
+          <w:color w:val="252525"/>
+          <w:sz w:val="24"/>
+          <w:szCs w:val="24"/>
+        </w:rPr>
+        <w:t>separacion</w:t>
+      </w:r>
+      <w:proofErr w:type="spellEnd"/>
+      <w:r>
+        <w:rPr>
+          <w:rFonts w:ascii="Roboto" w:hAnsi="Roboto"/>
+          <w:color w:val="252525"/>
+          <w:sz w:val="24"/>
+          <w:szCs w:val="24"/>
+        </w:rPr>
+        <w:t xml:space="preserve"> entre las diferentes </w:t>
+      </w:r>
+      <w:proofErr w:type="gramStart"/>
+      <w:r>
+        <w:rPr>
+          <w:rFonts w:ascii="Roboto" w:hAnsi="Roboto"/>
+          <w:color w:val="252525"/>
+          <w:sz w:val="24"/>
+          <w:szCs w:val="24"/>
+        </w:rPr>
+        <w:t>clases ,</w:t>
+      </w:r>
+      <w:proofErr w:type="gramEnd"/>
+      <w:r>
+        <w:rPr>
+          <w:rFonts w:ascii="Roboto" w:hAnsi="Roboto"/>
+          <w:color w:val="252525"/>
+          <w:sz w:val="24"/>
+          <w:szCs w:val="24"/>
+        </w:rPr>
+        <w:t xml:space="preserve"> ya que las identificamos por diferentes colores.</w:t>
+      </w:r>
+    </w:p>
+    <w:p>
+      <w:pPr>
+        <w:rPr>
+          <w:rFonts w:ascii="Roboto" w:hAnsi="Roboto"/>
+          <w:color w:val="252525"/>
+          <w:sz w:val="24"/>
+          <w:szCs w:val="24"/>
+        </w:rPr>
+      </w:pPr>
+      <w:r>
+        <w:rPr>
+          <w:rFonts w:ascii="Roboto" w:hAnsi="Roboto"/>
+          <w:color w:val="252525"/>
+          <w:sz w:val="24"/>
+          <w:szCs w:val="24"/>
+        </w:rPr>
+        <w:t xml:space="preserve">Detectar </w:t>
+      </w:r>
+      <w:proofErr w:type="spellStart"/>
+      <w:r>
+        <w:rPr>
+          <w:rFonts w:ascii="Roboto" w:hAnsi="Roboto"/>
+          <w:color w:val="252525"/>
+          <w:sz w:val="24"/>
+          <w:szCs w:val="24"/>
+        </w:rPr>
+        <w:t>outlier</w:t>
+      </w:r>
+      <w:proofErr w:type="spellEnd"/>
+      <w:r>
+        <w:rPr>
+          <w:rFonts w:ascii="Roboto" w:hAnsi="Roboto"/>
+          <w:color w:val="252525"/>
+          <w:sz w:val="24"/>
+          <w:szCs w:val="24"/>
+        </w:rPr>
+        <w:t xml:space="preserve"> o patrones inusuales</w:t>
+      </w:r>
+    </w:p>
+    <w:p>
+      <w:pPr>
+        <w:rPr>
+          <w:rFonts w:ascii="Roboto" w:hAnsi="Roboto"/>
+          <w:color w:val="252525"/>
+          <w:sz w:val="24"/>
+          <w:szCs w:val="24"/>
+        </w:rPr>
+      </w:pPr>
+      <w:r>
+        <w:rPr>
+          <w:noProof/>
+        </w:rPr>
+        <w:drawing>
+          <wp:inline distT="0" distB="0" distL="0" distR="0" wp14:anchorId="1018C5FE" wp14:editId="26B983E9">
+            <wp:extent cx="5400040" cy="2219960"/>
+            <wp:effectExtent l="0" t="0" r="0" b="8890"/>
+            <wp:docPr id="684805886" name="Imagen 1"/>
+            <wp:cNvGraphicFramePr>
+              <a:graphicFrameLocks xmlns:a="http://schemas.openxmlformats.org/drawingml/2006/main" noChangeAspect="1"/>
+            </wp:cNvGraphicFramePr>
+            <a:graphic xmlns:a="http://schemas.openxmlformats.org/drawingml/2006/main">
+              <a:graphicData uri="http://schemas.openxmlformats.org/drawingml/2006/picture">
+                <pic:pic xmlns:pic="http://schemas.openxmlformats.org/drawingml/2006/picture">
+                  <pic:nvPicPr>
+                    <pic:cNvPr id="684805886" name=""/>
+                    <pic:cNvPicPr/>
+                  </pic:nvPicPr>
+                  <pic:blipFill>
+                    <a:blip r:embed="rId18"/>
+                    <a:stretch>
+                      <a:fillRect/>
+                    </a:stretch>
+                  </pic:blipFill>
+                  <pic:spPr>
+                    <a:xfrm>
+                      <a:off x="0" y="0"/>
+                      <a:ext cx="5400040" cy="2219960"/>
+                    </a:xfrm>
+                    <a:prstGeom prst="rect">
+                      <a:avLst/>
+                    </a:prstGeom>
+                  </pic:spPr>
+                </pic:pic>
+              </a:graphicData>
+            </a:graphic>
+          </wp:inline>
+        </w:drawing>
+      </w:r>
+    </w:p>
+    <w:p>
+      <w:pPr>
+        <w:rPr>
+          <w:rFonts w:ascii="Roboto" w:hAnsi="Roboto"/>
+          <w:color w:val="252525"/>
+          <w:sz w:val="24"/>
+          <w:szCs w:val="24"/>
+        </w:rPr>
+      </w:pPr>
+      <w:r>
+        <w:rPr>
+          <w:rFonts w:ascii="Roboto" w:hAnsi="Roboto"/>
+          <w:color w:val="252525"/>
+          <w:sz w:val="24"/>
+          <w:szCs w:val="24"/>
+        </w:rPr>
+        <w:t xml:space="preserve">De la ejecución del anterior código </w:t>
+      </w:r>
+      <w:proofErr w:type="spellStart"/>
+      <w:r>
+        <w:rPr>
+          <w:rFonts w:ascii="Roboto" w:hAnsi="Roboto"/>
+          <w:color w:val="252525"/>
+          <w:sz w:val="24"/>
+          <w:szCs w:val="24"/>
+        </w:rPr>
+        <w:t>obetenemos</w:t>
+      </w:r>
+      <w:proofErr w:type="spellEnd"/>
+      <w:r>
+        <w:rPr>
+          <w:rFonts w:ascii="Roboto" w:hAnsi="Roboto"/>
+          <w:color w:val="252525"/>
+          <w:sz w:val="24"/>
+          <w:szCs w:val="24"/>
+        </w:rPr>
+        <w:t xml:space="preserve"> el siguiente grafico</w:t>
+      </w:r>
+    </w:p>
+    <w:p>
+      <w:pPr>
+        <w:rPr>
+          <w:rFonts w:ascii="Roboto" w:hAnsi="Roboto"/>
+          <w:color w:val="252525"/>
+          <w:sz w:val="24"/>
+          <w:szCs w:val="24"/>
+        </w:rPr>
+      </w:pPr>
+      <w:r>
+        <w:rPr>
+          <w:noProof/>
+        </w:rPr>
+        <w:drawing>
+          <wp:inline distT="0" distB="0" distL="0" distR="0" wp14:anchorId="1F7C3533" wp14:editId="247CC7FF">
+            <wp:extent cx="5400040" cy="3598545"/>
+            <wp:effectExtent l="0" t="0" r="0" b="1905"/>
+            <wp:docPr id="400288475" name="Imagen 1" descr="Gráfico, Gráfico de dispersión&#10;&#10;El contenido generado por IA puede ser incorrecto."/>
+            <wp:cNvGraphicFramePr>
+              <a:graphicFrameLocks xmlns:a="http://schemas.openxmlformats.org/drawingml/2006/main" noChangeAspect="1"/>
+            </wp:cNvGraphicFramePr>
+            <a:graphic xmlns:a="http://schemas.openxmlformats.org/drawingml/2006/main">
+              <a:graphicData uri="http://schemas.openxmlformats.org/drawingml/2006/picture">
+                <pic:pic xmlns:pic="http://schemas.openxmlformats.org/drawingml/2006/picture">
+                  <pic:nvPicPr>
+                    <pic:cNvPr id="400288475" name="Imagen 1" descr="Gráfico, Gráfico de dispersión&#10;&#10;El contenido generado por IA puede ser incorrecto."/>
+                    <pic:cNvPicPr/>
+                  </pic:nvPicPr>
+                  <pic:blipFill>
+                    <a:blip r:embed="rId19"/>
+                    <a:stretch>
+                      <a:fillRect/>
+                    </a:stretch>
+                  </pic:blipFill>
+                  <pic:spPr>
+                    <a:xfrm>
+                      <a:off x="0" y="0"/>
+                      <a:ext cx="5400040" cy="3598545"/>
+                    </a:xfrm>
+                    <a:prstGeom prst="rect">
+                      <a:avLst/>
+                    </a:prstGeom>
+                  </pic:spPr>
+                </pic:pic>
+              </a:graphicData>
+            </a:graphic>
+          </wp:inline>
+        </w:drawing>
+      </w:r>
+    </w:p>
+    <w:p>
+      <w:pPr>
+        <w:rPr>
+          <w:rFonts w:ascii="Roboto" w:hAnsi="Roboto"/>
+          <w:color w:val="252525"/>
+          <w:sz w:val="24"/>
+          <w:szCs w:val="24"/>
+        </w:rPr>
+      </w:pPr>
+    </w:p>
+    <w:p>
+      <w:pPr>
+        <w:rPr>
+          <w:rFonts w:ascii="Roboto" w:hAnsi="Roboto"/>
+          <w:color w:val="252525"/>
+          <w:sz w:val="24"/>
+          <w:szCs w:val="24"/>
+        </w:rPr>
+      </w:pPr>
+      <w:r>
+        <w:rPr>
+          <w:rFonts w:ascii="Roboto" w:hAnsi="Roboto"/>
+          <w:color w:val="252525"/>
+          <w:sz w:val="24"/>
+          <w:szCs w:val="24"/>
+        </w:rPr>
+        <w:t xml:space="preserve">En </w:t>
+      </w:r>
+      <w:proofErr w:type="spellStart"/>
+      <w:r>
+        <w:rPr>
+          <w:rFonts w:ascii="Roboto" w:hAnsi="Roboto"/>
+          <w:color w:val="252525"/>
+          <w:sz w:val="24"/>
+          <w:szCs w:val="24"/>
+        </w:rPr>
+        <w:t>funcion</w:t>
+      </w:r>
+      <w:proofErr w:type="spellEnd"/>
+      <w:r>
+        <w:rPr>
+          <w:rFonts w:ascii="Roboto" w:hAnsi="Roboto"/>
+          <w:color w:val="252525"/>
+          <w:sz w:val="24"/>
+          <w:szCs w:val="24"/>
+        </w:rPr>
+        <w:t xml:space="preserve"> del grafico mostrado en la figura anterior se puede </w:t>
+      </w:r>
+      <w:proofErr w:type="spellStart"/>
+      <w:r>
+        <w:rPr>
+          <w:rFonts w:ascii="Roboto" w:hAnsi="Roboto"/>
+          <w:color w:val="252525"/>
+          <w:sz w:val="24"/>
+          <w:szCs w:val="24"/>
+        </w:rPr>
+        <w:t>indentificar</w:t>
+      </w:r>
+      <w:proofErr w:type="spellEnd"/>
+      <w:r>
+        <w:rPr>
+          <w:rFonts w:ascii="Roboto" w:hAnsi="Roboto"/>
+          <w:color w:val="252525"/>
+          <w:sz w:val="24"/>
+          <w:szCs w:val="24"/>
+        </w:rPr>
+        <w:t xml:space="preserve"> un solapamiento entre las clases SITTING Y </w:t>
+      </w:r>
+      <w:proofErr w:type="gramStart"/>
+      <w:r>
+        <w:rPr>
+          <w:rFonts w:ascii="Roboto" w:hAnsi="Roboto"/>
+          <w:color w:val="252525"/>
+          <w:sz w:val="24"/>
+          <w:szCs w:val="24"/>
+        </w:rPr>
+        <w:t>STANDING ,</w:t>
+      </w:r>
+      <w:proofErr w:type="gramEnd"/>
+      <w:r>
+        <w:rPr>
+          <w:rFonts w:ascii="Roboto" w:hAnsi="Roboto"/>
+          <w:color w:val="252525"/>
+          <w:sz w:val="24"/>
+          <w:szCs w:val="24"/>
+        </w:rPr>
+        <w:t xml:space="preserve"> lo cual </w:t>
+      </w:r>
+      <w:proofErr w:type="spellStart"/>
+      <w:r>
+        <w:rPr>
+          <w:rFonts w:ascii="Roboto" w:hAnsi="Roboto"/>
+          <w:color w:val="252525"/>
+          <w:sz w:val="24"/>
+          <w:szCs w:val="24"/>
+        </w:rPr>
+        <w:t>podria</w:t>
+      </w:r>
+      <w:proofErr w:type="spellEnd"/>
+      <w:r>
+        <w:rPr>
+          <w:rFonts w:ascii="Roboto" w:hAnsi="Roboto"/>
+          <w:color w:val="252525"/>
+          <w:sz w:val="24"/>
+          <w:szCs w:val="24"/>
+        </w:rPr>
+        <w:t xml:space="preserve"> indicar una dificultar para clasificarlas, LAYING, WALKING_UPSTAIRS y WALKING_DOWNSTAIRS </w:t>
+      </w:r>
+      <w:proofErr w:type="spellStart"/>
+      <w:r>
+        <w:rPr>
+          <w:rFonts w:ascii="Roboto" w:hAnsi="Roboto"/>
+          <w:color w:val="252525"/>
+          <w:sz w:val="24"/>
+          <w:szCs w:val="24"/>
+        </w:rPr>
+        <w:t>estan</w:t>
+      </w:r>
+      <w:proofErr w:type="spellEnd"/>
+      <w:r>
+        <w:rPr>
+          <w:rFonts w:ascii="Roboto" w:hAnsi="Roboto"/>
+          <w:color w:val="252525"/>
+          <w:sz w:val="24"/>
+          <w:szCs w:val="24"/>
+        </w:rPr>
+        <w:t xml:space="preserve"> bastante diferenciadas </w:t>
+      </w:r>
+    </w:p>
+    <w:p>
+      <w:pPr>
+        <w:rPr>
+          <w:rFonts w:ascii="Roboto" w:hAnsi="Roboto"/>
+          <w:color w:val="252525"/>
+          <w:sz w:val="24"/>
+          <w:szCs w:val="24"/>
+        </w:rPr>
+      </w:pPr>
+    </w:p>
+    <w:p>
+      <w:pPr>
+        <w:rPr>
+          <w:rFonts w:ascii="Roboto" w:hAnsi="Roboto"/>
+          <w:color w:val="252525"/>
+          <w:sz w:val="24"/>
+          <w:szCs w:val="24"/>
+        </w:rPr>
+      </w:pPr>
+      <w:r>
+        <w:rPr>
+          <w:rFonts w:ascii="Roboto" w:hAnsi="Roboto"/>
+          <w:color w:val="252525"/>
+          <w:sz w:val="24"/>
+          <w:szCs w:val="24"/>
+        </w:rPr>
+        <w:lastRenderedPageBreak/>
+        <w:t xml:space="preserve">Procedemos a la </w:t>
+      </w:r>
+      <w:proofErr w:type="spellStart"/>
+      <w:r>
+        <w:rPr>
+          <w:rFonts w:ascii="Roboto" w:hAnsi="Roboto"/>
+          <w:color w:val="252525"/>
+          <w:sz w:val="24"/>
+          <w:szCs w:val="24"/>
+        </w:rPr>
+        <w:t>utilizacion</w:t>
+      </w:r>
+      <w:proofErr w:type="spellEnd"/>
+      <w:r>
+        <w:rPr>
+          <w:rFonts w:ascii="Roboto" w:hAnsi="Roboto"/>
+          <w:color w:val="252525"/>
+          <w:sz w:val="24"/>
+          <w:szCs w:val="24"/>
+        </w:rPr>
+        <w:t xml:space="preserve"> de una </w:t>
+      </w:r>
+      <w:proofErr w:type="spellStart"/>
+      <w:r>
+        <w:rPr>
+          <w:rFonts w:ascii="Roboto" w:hAnsi="Roboto"/>
+          <w:color w:val="252525"/>
+          <w:sz w:val="24"/>
+          <w:szCs w:val="24"/>
+        </w:rPr>
+        <w:t>tecnica</w:t>
+      </w:r>
+      <w:proofErr w:type="spellEnd"/>
+      <w:r>
+        <w:rPr>
+          <w:rFonts w:ascii="Roboto" w:hAnsi="Roboto"/>
+          <w:color w:val="252525"/>
+          <w:sz w:val="24"/>
+          <w:szCs w:val="24"/>
+        </w:rPr>
+        <w:t xml:space="preserve"> de reducción de dimensionalidad no lineal con el </w:t>
+      </w:r>
+      <w:proofErr w:type="spellStart"/>
+      <w:r>
+        <w:rPr>
+          <w:rFonts w:ascii="Roboto" w:hAnsi="Roboto"/>
+          <w:color w:val="252525"/>
+          <w:sz w:val="24"/>
+          <w:szCs w:val="24"/>
+        </w:rPr>
+        <w:t>proposito</w:t>
+      </w:r>
+      <w:proofErr w:type="spellEnd"/>
+      <w:r>
+        <w:rPr>
+          <w:rFonts w:ascii="Roboto" w:hAnsi="Roboto"/>
+          <w:color w:val="252525"/>
+          <w:sz w:val="24"/>
+          <w:szCs w:val="24"/>
+        </w:rPr>
+        <w:t xml:space="preserve"> de mejorar la visualización de la separación entre clases dentro del data set</w:t>
+      </w:r>
+    </w:p>
+    <w:p>
+      <w:pPr>
+        <w:rPr>
+          <w:rFonts w:ascii="Roboto" w:hAnsi="Roboto"/>
+          <w:color w:val="252525"/>
+          <w:sz w:val="24"/>
+          <w:szCs w:val="24"/>
+        </w:rPr>
+      </w:pPr>
+    </w:p>
+    <w:p>
+      <w:pPr>
+        <w:rPr>
+          <w:rFonts w:ascii="Roboto" w:hAnsi="Roboto"/>
+          <w:color w:val="252525"/>
+          <w:sz w:val="24"/>
+          <w:szCs w:val="24"/>
+        </w:rPr>
+      </w:pPr>
+      <w:r>
+        <w:rPr>
+          <w:noProof/>
+        </w:rPr>
+        <w:drawing>
+          <wp:inline distT="0" distB="0" distL="0" distR="0" wp14:anchorId="20C315AB" wp14:editId="03BE8C2E">
+            <wp:extent cx="5400040" cy="2411095"/>
+            <wp:effectExtent l="0" t="0" r="0" b="8255"/>
+            <wp:docPr id="504587847" name="Imagen 1"/>
+            <wp:cNvGraphicFramePr>
+              <a:graphicFrameLocks xmlns:a="http://schemas.openxmlformats.org/drawingml/2006/main" noChangeAspect="1"/>
+            </wp:cNvGraphicFramePr>
+            <a:graphic xmlns:a="http://schemas.openxmlformats.org/drawingml/2006/main">
+              <a:graphicData uri="http://schemas.openxmlformats.org/drawingml/2006/picture">
+                <pic:pic xmlns:pic="http://schemas.openxmlformats.org/drawingml/2006/picture">
+                  <pic:nvPicPr>
+                    <pic:cNvPr id="504587847" name=""/>
+                    <pic:cNvPicPr/>
+                  </pic:nvPicPr>
+                  <pic:blipFill>
+                    <a:blip r:embed="rId20"/>
+                    <a:stretch>
+                      <a:fillRect/>
+                    </a:stretch>
+                  </pic:blipFill>
+                  <pic:spPr>
+                    <a:xfrm>
+                      <a:off x="0" y="0"/>
+                      <a:ext cx="5400040" cy="2411095"/>
+                    </a:xfrm>
+                    <a:prstGeom prst="rect">
+                      <a:avLst/>
+                    </a:prstGeom>
+                  </pic:spPr>
+                </pic:pic>
+              </a:graphicData>
+            </a:graphic>
+          </wp:inline>
+        </w:drawing>
+      </w:r>
+    </w:p>
+    <w:p>
+      <w:pPr>
+        <w:rPr>
+          <w:rFonts w:ascii="Roboto" w:hAnsi="Roboto"/>
+          <w:color w:val="252525"/>
+          <w:sz w:val="24"/>
+          <w:szCs w:val="24"/>
+        </w:rPr>
+      </w:pPr>
+    </w:p>
+    <w:p>
+      <w:pPr>
+        <w:rPr>
+          <w:rFonts w:ascii="Roboto" w:hAnsi="Roboto"/>
+          <w:color w:val="252525"/>
+          <w:sz w:val="24"/>
+          <w:szCs w:val="24"/>
+        </w:rPr>
+      </w:pPr>
+      <w:r>
+        <w:rPr>
+          <w:rFonts w:ascii="Roboto" w:hAnsi="Roboto"/>
+          <w:color w:val="252525"/>
+          <w:sz w:val="24"/>
+          <w:szCs w:val="24"/>
+        </w:rPr>
+        <w:t>De la ejecución del código anterior obtenemos el siguiente resultado</w:t>
+      </w:r>
+    </w:p>
+    <w:p>
+      <w:pPr>
+        <w:rPr>
+          <w:rFonts w:ascii="Roboto" w:hAnsi="Roboto"/>
+          <w:color w:val="252525"/>
+          <w:sz w:val="24"/>
+          <w:szCs w:val="24"/>
+        </w:rPr>
+      </w:pPr>
+      <w:r>
+        <w:rPr>
+          <w:noProof/>
+        </w:rPr>
+        <w:drawing>
+          <wp:inline distT="0" distB="0" distL="0" distR="0" wp14:anchorId="4CEAB792" wp14:editId="23F6461B">
+            <wp:extent cx="5400040" cy="3702685"/>
+            <wp:effectExtent l="0" t="0" r="0" b="0"/>
+            <wp:docPr id="763808112" name="Imagen 1" descr="Gráfico, Gráfico de dispersión&#10;&#10;El contenido generado por IA puede ser incorrecto."/>
+            <wp:cNvGraphicFramePr>
+              <a:graphicFrameLocks xmlns:a="http://schemas.openxmlformats.org/drawingml/2006/main" noChangeAspect="1"/>
+            </wp:cNvGraphicFramePr>
+            <a:graphic xmlns:a="http://schemas.openxmlformats.org/drawingml/2006/main">
+              <a:graphicData uri="http://schemas.openxmlformats.org/drawingml/2006/picture">
+                <pic:pic xmlns:pic="http://schemas.openxmlformats.org/drawingml/2006/picture">
+                  <pic:nvPicPr>
+                    <pic:cNvPr id="763808112" name="Imagen 1" descr="Gráfico, Gráfico de dispersión&#10;&#10;El contenido generado por IA puede ser incorrecto."/>
+                    <pic:cNvPicPr/>
+                  </pic:nvPicPr>
+                  <pic:blipFill>
+                    <a:blip r:embed="rId21"/>
+                    <a:stretch>
+                      <a:fillRect/>
+                    </a:stretch>
+                  </pic:blipFill>
+                  <pic:spPr>
+                    <a:xfrm>
+                      <a:off x="0" y="0"/>
+                      <a:ext cx="5400040" cy="3702685"/>
+                    </a:xfrm>
+                    <a:prstGeom prst="rect">
+                      <a:avLst/>
+                    </a:prstGeom>
+                  </pic:spPr>
+                </pic:pic>
+              </a:graphicData>
+            </a:graphic>
+          </wp:inline>
+        </w:drawing>
+      </w:r>
+    </w:p>
+    <w:p>
+      <w:pPr>
+        <w:rPr>
+          <w:rFonts w:ascii="Roboto" w:hAnsi="Roboto"/>
+          <w:color w:val="252525"/>
+          <w:sz w:val="24"/>
+          <w:szCs w:val="24"/>
+        </w:rPr>
+      </w:pPr>
+      <w:r>
+        <w:rPr>
+          <w:rFonts w:ascii="Roboto" w:hAnsi="Roboto"/>
+          <w:color w:val="252525"/>
+          <w:sz w:val="24"/>
+          <w:szCs w:val="24"/>
+        </w:rPr>
+        <w:t xml:space="preserve">El grafico anterior muestra una mejor </w:t>
+      </w:r>
+      <w:proofErr w:type="spellStart"/>
+      <w:r>
+        <w:rPr>
+          <w:rFonts w:ascii="Roboto" w:hAnsi="Roboto"/>
+          <w:color w:val="252525"/>
+          <w:sz w:val="24"/>
+          <w:szCs w:val="24"/>
+        </w:rPr>
+        <w:t>separacion</w:t>
+      </w:r>
+      <w:proofErr w:type="spellEnd"/>
+      <w:r>
+        <w:rPr>
+          <w:rFonts w:ascii="Roboto" w:hAnsi="Roboto"/>
+          <w:color w:val="252525"/>
+          <w:sz w:val="24"/>
+          <w:szCs w:val="24"/>
+        </w:rPr>
+        <w:t xml:space="preserve"> entre clases que aquella basada en el uso de </w:t>
+      </w:r>
+      <w:proofErr w:type="gramStart"/>
+      <w:r>
+        <w:rPr>
+          <w:rFonts w:ascii="Roboto" w:hAnsi="Roboto"/>
+          <w:color w:val="252525"/>
+          <w:sz w:val="24"/>
+          <w:szCs w:val="24"/>
+        </w:rPr>
+        <w:t>PCA ,</w:t>
+      </w:r>
+      <w:proofErr w:type="gramEnd"/>
+      <w:r>
+        <w:rPr>
+          <w:rFonts w:ascii="Roboto" w:hAnsi="Roboto"/>
+          <w:color w:val="252525"/>
+          <w:sz w:val="24"/>
+          <w:szCs w:val="24"/>
+        </w:rPr>
+        <w:t xml:space="preserve"> dado el uso de reducción no lineal que preserva la relaciones </w:t>
+      </w:r>
+      <w:proofErr w:type="gramStart"/>
+      <w:r>
+        <w:rPr>
+          <w:rFonts w:ascii="Roboto" w:hAnsi="Roboto"/>
+          <w:color w:val="252525"/>
+          <w:sz w:val="24"/>
+          <w:szCs w:val="24"/>
+        </w:rPr>
+        <w:t>locales ,</w:t>
+      </w:r>
+      <w:proofErr w:type="gramEnd"/>
+      <w:r>
+        <w:rPr>
+          <w:rFonts w:ascii="Roboto" w:hAnsi="Roboto"/>
+          <w:color w:val="252525"/>
+          <w:sz w:val="24"/>
+          <w:szCs w:val="24"/>
+        </w:rPr>
+        <w:t xml:space="preserve"> menos solapamiento mejor </w:t>
+      </w:r>
+      <w:proofErr w:type="spellStart"/>
+      <w:r>
+        <w:rPr>
+          <w:rFonts w:ascii="Roboto" w:hAnsi="Roboto"/>
+          <w:color w:val="252525"/>
+          <w:sz w:val="24"/>
+          <w:szCs w:val="24"/>
+        </w:rPr>
+        <w:t>separacion</w:t>
+      </w:r>
+      <w:proofErr w:type="spellEnd"/>
+      <w:r>
+        <w:rPr>
+          <w:rFonts w:ascii="Roboto" w:hAnsi="Roboto"/>
+          <w:color w:val="252525"/>
+          <w:sz w:val="24"/>
+          <w:szCs w:val="24"/>
+        </w:rPr>
+        <w:t xml:space="preserve"> entre clases</w:t>
+      </w:r>
+    </w:p>
+    <w:p>
+      <w:pPr>
+        <w:rPr>
+          <w:rFonts w:ascii="Roboto" w:hAnsi="Roboto"/>
+          <w:color w:val="252525"/>
+          <w:sz w:val="24"/>
+          <w:szCs w:val="24"/>
+        </w:rPr>
+      </w:pPr>
+      <w:proofErr w:type="spellStart"/>
+      <w:r>
+        <w:rPr>
+          <w:rFonts w:ascii="Roboto" w:hAnsi="Roboto"/>
+          <w:color w:val="252525"/>
+          <w:sz w:val="24"/>
+          <w:szCs w:val="24"/>
+        </w:rPr>
+        <w:lastRenderedPageBreak/>
+        <w:t>Sittgin</w:t>
+      </w:r>
+      <w:proofErr w:type="spellEnd"/>
+      <w:r>
+        <w:rPr>
+          <w:rFonts w:ascii="Roboto" w:hAnsi="Roboto"/>
+          <w:color w:val="252525"/>
+          <w:sz w:val="24"/>
+          <w:szCs w:val="24"/>
+        </w:rPr>
+        <w:t xml:space="preserve"> y </w:t>
+      </w:r>
+      <w:proofErr w:type="gramStart"/>
+      <w:r>
+        <w:rPr>
+          <w:rFonts w:ascii="Roboto" w:hAnsi="Roboto"/>
+          <w:color w:val="252525"/>
+          <w:sz w:val="24"/>
+          <w:szCs w:val="24"/>
+        </w:rPr>
+        <w:t>Standing</w:t>
+      </w:r>
+      <w:proofErr w:type="gramEnd"/>
+      <w:r>
+        <w:rPr>
+          <w:rFonts w:ascii="Roboto" w:hAnsi="Roboto"/>
+          <w:color w:val="252525"/>
+          <w:sz w:val="24"/>
+          <w:szCs w:val="24"/>
+        </w:rPr>
+        <w:t xml:space="preserve"> aunque </w:t>
+      </w:r>
+      <w:proofErr w:type="spellStart"/>
+      <w:r>
+        <w:rPr>
+          <w:rFonts w:ascii="Roboto" w:hAnsi="Roboto"/>
+          <w:color w:val="252525"/>
+          <w:sz w:val="24"/>
+          <w:szCs w:val="24"/>
+        </w:rPr>
+        <w:t>aparecian</w:t>
+      </w:r>
+      <w:proofErr w:type="spellEnd"/>
+      <w:r>
+        <w:rPr>
+          <w:rFonts w:ascii="Roboto" w:hAnsi="Roboto"/>
+          <w:color w:val="252525"/>
+          <w:sz w:val="24"/>
+          <w:szCs w:val="24"/>
+        </w:rPr>
+        <w:t xml:space="preserve"> solapadas en </w:t>
+      </w:r>
+      <w:proofErr w:type="gramStart"/>
+      <w:r>
+        <w:rPr>
+          <w:rFonts w:ascii="Roboto" w:hAnsi="Roboto"/>
+          <w:color w:val="252525"/>
+          <w:sz w:val="24"/>
+          <w:szCs w:val="24"/>
+        </w:rPr>
+        <w:t>PCA ,</w:t>
+      </w:r>
+      <w:proofErr w:type="gramEnd"/>
+      <w:r>
+        <w:rPr>
+          <w:rFonts w:ascii="Roboto" w:hAnsi="Roboto"/>
+          <w:color w:val="252525"/>
+          <w:sz w:val="24"/>
+          <w:szCs w:val="24"/>
+        </w:rPr>
+        <w:t xml:space="preserve"> ahora esta </w:t>
+      </w:r>
+      <w:proofErr w:type="spellStart"/>
+      <w:r>
+        <w:rPr>
+          <w:rFonts w:ascii="Roboto" w:hAnsi="Roboto"/>
+          <w:color w:val="252525"/>
+          <w:sz w:val="24"/>
+          <w:szCs w:val="24"/>
+        </w:rPr>
+        <w:t>mas</w:t>
+      </w:r>
+      <w:proofErr w:type="spellEnd"/>
+      <w:r>
+        <w:rPr>
+          <w:rFonts w:ascii="Roboto" w:hAnsi="Roboto"/>
+          <w:color w:val="252525"/>
+          <w:sz w:val="24"/>
+          <w:szCs w:val="24"/>
+        </w:rPr>
+        <w:t xml:space="preserve"> separadas e identificables pero cercanas lo cual es </w:t>
+      </w:r>
+      <w:proofErr w:type="gramStart"/>
+      <w:r>
+        <w:rPr>
+          <w:rFonts w:ascii="Roboto" w:hAnsi="Roboto"/>
+          <w:color w:val="252525"/>
+          <w:sz w:val="24"/>
+          <w:szCs w:val="24"/>
+        </w:rPr>
+        <w:t>correcto ,</w:t>
+      </w:r>
+      <w:proofErr w:type="gramEnd"/>
+      <w:r>
+        <w:rPr>
+          <w:rFonts w:ascii="Roboto" w:hAnsi="Roboto"/>
+          <w:color w:val="252525"/>
+          <w:sz w:val="24"/>
+          <w:szCs w:val="24"/>
+        </w:rPr>
+        <w:t xml:space="preserve"> </w:t>
+      </w:r>
+      <w:proofErr w:type="spellStart"/>
+      <w:r>
+        <w:rPr>
+          <w:rFonts w:ascii="Roboto" w:hAnsi="Roboto"/>
+          <w:color w:val="252525"/>
+          <w:sz w:val="24"/>
+          <w:szCs w:val="24"/>
+        </w:rPr>
+        <w:t>laying</w:t>
+      </w:r>
+      <w:proofErr w:type="spellEnd"/>
+      <w:r>
+        <w:rPr>
+          <w:rFonts w:ascii="Roboto" w:hAnsi="Roboto"/>
+          <w:color w:val="252525"/>
+          <w:sz w:val="24"/>
+          <w:szCs w:val="24"/>
+        </w:rPr>
+        <w:t xml:space="preserve"> se </w:t>
+      </w:r>
+      <w:proofErr w:type="spellStart"/>
+      <w:r>
+        <w:rPr>
+          <w:rFonts w:ascii="Roboto" w:hAnsi="Roboto"/>
+          <w:color w:val="252525"/>
+          <w:sz w:val="24"/>
+          <w:szCs w:val="24"/>
+        </w:rPr>
+        <w:t>encuenta</w:t>
+      </w:r>
+      <w:proofErr w:type="spellEnd"/>
+      <w:r>
+        <w:rPr>
+          <w:rFonts w:ascii="Roboto" w:hAnsi="Roboto"/>
+          <w:color w:val="252525"/>
+          <w:sz w:val="24"/>
+          <w:szCs w:val="24"/>
+        </w:rPr>
+        <w:t xml:space="preserve"> bien </w:t>
+      </w:r>
+      <w:proofErr w:type="gramStart"/>
+      <w:r>
+        <w:rPr>
+          <w:rFonts w:ascii="Roboto" w:hAnsi="Roboto"/>
+          <w:color w:val="252525"/>
+          <w:sz w:val="24"/>
+          <w:szCs w:val="24"/>
+        </w:rPr>
+        <w:t>separado ,</w:t>
+      </w:r>
+      <w:proofErr w:type="gramEnd"/>
+      <w:r>
+        <w:rPr>
+          <w:rFonts w:ascii="Roboto" w:hAnsi="Roboto"/>
+          <w:color w:val="252525"/>
+          <w:sz w:val="24"/>
+          <w:szCs w:val="24"/>
+        </w:rPr>
+        <w:t xml:space="preserve"> mientras que </w:t>
+      </w:r>
+      <w:proofErr w:type="gramStart"/>
+      <w:r>
+        <w:rPr>
+          <w:rFonts w:ascii="Roboto" w:hAnsi="Roboto"/>
+          <w:color w:val="252525"/>
+          <w:sz w:val="24"/>
+          <w:szCs w:val="24"/>
+        </w:rPr>
+        <w:t>WALKING,  WALKING</w:t>
+      </w:r>
+      <w:proofErr w:type="gramEnd"/>
+      <w:r>
+        <w:rPr>
+          <w:rFonts w:ascii="Roboto" w:hAnsi="Roboto"/>
+          <w:color w:val="252525"/>
+          <w:sz w:val="24"/>
+          <w:szCs w:val="24"/>
+        </w:rPr>
+        <w:t>_</w:t>
+      </w:r>
+      <w:proofErr w:type="gramStart"/>
+      <w:r>
+        <w:rPr>
+          <w:rFonts w:ascii="Roboto" w:hAnsi="Roboto"/>
+          <w:color w:val="252525"/>
+          <w:sz w:val="24"/>
+          <w:szCs w:val="24"/>
+        </w:rPr>
+        <w:t>UPSTAIRS,  WALKING</w:t>
+      </w:r>
+      <w:proofErr w:type="gramEnd"/>
+      <w:r>
+        <w:rPr>
+          <w:rFonts w:ascii="Roboto" w:hAnsi="Roboto"/>
+          <w:color w:val="252525"/>
+          <w:sz w:val="24"/>
+          <w:szCs w:val="24"/>
+        </w:rPr>
+        <w:t xml:space="preserve">_DOWNSTAIRS aparecen como </w:t>
+      </w:r>
+      <w:proofErr w:type="spellStart"/>
+      <w:proofErr w:type="gramStart"/>
+      <w:r>
+        <w:rPr>
+          <w:rFonts w:ascii="Roboto" w:hAnsi="Roboto"/>
+          <w:color w:val="252525"/>
+          <w:sz w:val="24"/>
+          <w:szCs w:val="24"/>
+        </w:rPr>
+        <w:t>cluster</w:t>
+      </w:r>
+      <w:proofErr w:type="spellEnd"/>
+      <w:proofErr w:type="gramEnd"/>
+      <w:r>
+        <w:rPr>
+          <w:rFonts w:ascii="Roboto" w:hAnsi="Roboto"/>
+          <w:color w:val="252525"/>
+          <w:sz w:val="24"/>
+          <w:szCs w:val="24"/>
+        </w:rPr>
+        <w:t xml:space="preserve"> bien separados</w:t>
+      </w:r>
+    </w:p>
+    <w:p>
+      <w:pPr>
+        <w:rPr>
+          <w:rFonts w:ascii="Roboto" w:hAnsi="Roboto"/>
+          <w:color w:val="252525"/>
+          <w:sz w:val="24"/>
+          <w:szCs w:val="24"/>
+        </w:rPr>
+      </w:pPr>
+      <w:r>
+        <w:rPr>
+          <w:rFonts w:ascii="Roboto" w:hAnsi="Roboto"/>
+          <w:color w:val="252525"/>
+          <w:sz w:val="24"/>
+          <w:szCs w:val="24"/>
+        </w:rPr>
+        <w:t xml:space="preserve">Como parte final procedemos a mostrar información estadística del </w:t>
+      </w:r>
+      <w:proofErr w:type="spellStart"/>
+      <w:r>
+        <w:rPr>
+          <w:rFonts w:ascii="Roboto" w:hAnsi="Roboto"/>
+          <w:color w:val="252525"/>
+          <w:sz w:val="24"/>
+          <w:szCs w:val="24"/>
+        </w:rPr>
+        <w:t>dataset</w:t>
+      </w:r>
+      <w:proofErr w:type="spellEnd"/>
+      <w:r>
+        <w:rPr>
+          <w:rFonts w:ascii="Roboto" w:hAnsi="Roboto"/>
+          <w:color w:val="252525"/>
+          <w:sz w:val="24"/>
+          <w:szCs w:val="24"/>
+        </w:rPr>
+        <w:t xml:space="preserve"> y validamos la existencia de registros duplicados que puedan alterar el resultado del entrenamiento</w:t>
+      </w:r>
+    </w:p>
+    <w:p>
+      <w:pPr>
+        <w:rPr>
+          <w:rFonts w:ascii="Roboto" w:hAnsi="Roboto"/>
+          <w:color w:val="252525"/>
+          <w:sz w:val="24"/>
+          <w:szCs w:val="24"/>
+        </w:rPr>
+      </w:pPr>
+      <w:r>
+        <w:rPr>
+          <w:noProof/>
+        </w:rPr>
+        <w:drawing>
+          <wp:inline distT="0" distB="0" distL="0" distR="0" wp14:anchorId="36DA872F" wp14:editId="1C691704">
+            <wp:extent cx="5400040" cy="4006850"/>
+            <wp:effectExtent l="0" t="0" r="0" b="0"/>
+            <wp:docPr id="1474905340" name="Imagen 1"/>
+            <wp:cNvGraphicFramePr>
+              <a:graphicFrameLocks xmlns:a="http://schemas.openxmlformats.org/drawingml/2006/main" noChangeAspect="1"/>
+            </wp:cNvGraphicFramePr>
+            <a:graphic xmlns:a="http://schemas.openxmlformats.org/drawingml/2006/main">
+              <a:graphicData uri="http://schemas.openxmlformats.org/drawingml/2006/picture">
+                <pic:pic xmlns:pic="http://schemas.openxmlformats.org/drawingml/2006/picture">
+                  <pic:nvPicPr>
+                    <pic:cNvPr id="1474905340" name=""/>
+                    <pic:cNvPicPr/>
+                  </pic:nvPicPr>
+                  <pic:blipFill>
+                    <a:blip r:embed="rId22"/>
+                    <a:stretch>
+                      <a:fillRect/>
+                    </a:stretch>
+                  </pic:blipFill>
+                  <pic:spPr>
+                    <a:xfrm>
+                      <a:off x="0" y="0"/>
+                      <a:ext cx="5400040" cy="4006850"/>
+                    </a:xfrm>
+                    <a:prstGeom prst="rect">
+                      <a:avLst/>
+                    </a:prstGeom>
+                  </pic:spPr>
+                </pic:pic>
+              </a:graphicData>
+            </a:graphic>
+          </wp:inline>
+        </w:drawing>
+      </w:r>
+    </w:p>
+    <w:p>
+      <w:pPr>
+        <w:rPr>
+          <w:rFonts w:ascii="Roboto" w:hAnsi="Roboto"/>
+          <w:color w:val="252525"/>
+          <w:sz w:val="24"/>
+          <w:szCs w:val="24"/>
+        </w:rPr>
+      </w:pPr>
+    </w:p>
+    <w:p>
+      <w:pPr>
+        <w:rPr>
+          <w:rFonts w:ascii="Roboto" w:hAnsi="Roboto"/>
+          <w:color w:val="252525"/>
+          <w:sz w:val="24"/>
+          <w:szCs w:val="24"/>
+        </w:rPr>
+      </w:pPr>
+      <w:r>
+        <w:rPr>
+          <w:rFonts w:ascii="Roboto" w:hAnsi="Roboto"/>
+          <w:color w:val="252525"/>
+          <w:sz w:val="24"/>
+          <w:szCs w:val="24"/>
+        </w:rPr>
+        <w:t xml:space="preserve">Fase de </w:t>
+      </w:r>
+      <w:proofErr w:type="spellStart"/>
+      <w:r>
+        <w:rPr>
+          <w:rFonts w:ascii="Roboto" w:hAnsi="Roboto"/>
+          <w:color w:val="252525"/>
+          <w:sz w:val="24"/>
+          <w:szCs w:val="24"/>
+        </w:rPr>
+        <w:t>Trasnformacion</w:t>
+      </w:r>
+      <w:proofErr w:type="spellEnd"/>
+    </w:p>
+    <w:p>
+      <w:pPr>
+        <w:rPr>
+          <w:rFonts w:ascii="Roboto" w:hAnsi="Roboto"/>
+          <w:color w:val="252525"/>
+          <w:sz w:val="24"/>
+          <w:szCs w:val="24"/>
+        </w:rPr>
+      </w:pPr>
+      <w:r>
+        <w:rPr>
+          <w:rFonts w:ascii="Roboto" w:hAnsi="Roboto"/>
+          <w:color w:val="252525"/>
+          <w:sz w:val="24"/>
+          <w:szCs w:val="24"/>
+        </w:rPr>
+        <w:t>En esta fase procedemos al escalamiento de la información con el propósito de hacerlos aptos para el uso de los algoritmos de entrenamiento.</w:t>
+      </w:r>
+    </w:p>
+    <w:p>
+      <w:pPr>
+        <w:rPr>
+          <w:rFonts w:ascii="Roboto" w:hAnsi="Roboto"/>
+          <w:color w:val="252525"/>
+          <w:sz w:val="24"/>
+          <w:szCs w:val="24"/>
+        </w:rPr>
+      </w:pPr>
+      <w:r>
+        <w:rPr>
+          <w:noProof/>
+        </w:rPr>
+        <w:drawing>
+          <wp:inline distT="0" distB="0" distL="0" distR="0" wp14:anchorId="437AF2D0" wp14:editId="75974276">
+            <wp:extent cx="4533900" cy="1028700"/>
+            <wp:effectExtent l="0" t="0" r="0" b="0"/>
+            <wp:docPr id="1220551767" name="Imagen 1" descr="Interfaz de usuario gráfica, Texto, Aplicación&#10;&#10;El contenido generado por IA puede ser incorrecto."/>
+            <wp:cNvGraphicFramePr>
+              <a:graphicFrameLocks xmlns:a="http://schemas.openxmlformats.org/drawingml/2006/main" noChangeAspect="1"/>
+            </wp:cNvGraphicFramePr>
+            <a:graphic xmlns:a="http://schemas.openxmlformats.org/drawingml/2006/main">
+              <a:graphicData uri="http://schemas.openxmlformats.org/drawingml/2006/picture">
+                <pic:pic xmlns:pic="http://schemas.openxmlformats.org/drawingml/2006/picture">
+                  <pic:nvPicPr>
+                    <pic:cNvPr id="1220551767" name="Imagen 1" descr="Interfaz de usuario gráfica, Texto, Aplicación&#10;&#10;El contenido generado por IA puede ser incorrecto."/>
+                    <pic:cNvPicPr/>
+                  </pic:nvPicPr>
+                  <pic:blipFill>
+                    <a:blip r:embed="rId23"/>
+                    <a:stretch>
+                      <a:fillRect/>
+                    </a:stretch>
+                  </pic:blipFill>
+                  <pic:spPr>
+                    <a:xfrm>
+                      <a:off x="0" y="0"/>
+                      <a:ext cx="4533900" cy="1028700"/>
+                    </a:xfrm>
+                    <a:prstGeom prst="rect">
+                      <a:avLst/>
+                    </a:prstGeom>
+                  </pic:spPr>
+                </pic:pic>
+              </a:graphicData>
+            </a:graphic>
+          </wp:inline>
+        </w:drawing>
+      </w:r>
+    </w:p>
+    <w:p>
+      <w:pPr>
+        <w:rPr>
+          <w:rFonts w:ascii="Roboto" w:hAnsi="Roboto"/>
+          <w:color w:val="252525"/>
+          <w:sz w:val="24"/>
+          <w:szCs w:val="24"/>
+        </w:rPr>
+      </w:pPr>
+      <w:r>
+        <w:rPr>
+          <w:rFonts w:ascii="Roboto" w:hAnsi="Roboto"/>
+          <w:color w:val="252525"/>
+          <w:sz w:val="24"/>
+          <w:szCs w:val="24"/>
+        </w:rPr>
+        <w:t xml:space="preserve">Ejecutamos el entrenamiento del </w:t>
+      </w:r>
+      <w:proofErr w:type="gramStart"/>
+      <w:r>
+        <w:rPr>
+          <w:rFonts w:ascii="Roboto" w:hAnsi="Roboto"/>
+          <w:color w:val="252525"/>
+          <w:sz w:val="24"/>
+          <w:szCs w:val="24"/>
+        </w:rPr>
+        <w:t>modelo ,</w:t>
+      </w:r>
+      <w:proofErr w:type="gramEnd"/>
+      <w:r>
+        <w:rPr>
+          <w:rFonts w:ascii="Roboto" w:hAnsi="Roboto"/>
+          <w:color w:val="252525"/>
+          <w:sz w:val="24"/>
+          <w:szCs w:val="24"/>
+        </w:rPr>
+        <w:t xml:space="preserve"> las </w:t>
+      </w:r>
+      <w:proofErr w:type="gramStart"/>
+      <w:r>
+        <w:rPr>
+          <w:rFonts w:ascii="Roboto" w:hAnsi="Roboto"/>
+          <w:color w:val="252525"/>
+          <w:sz w:val="24"/>
+          <w:szCs w:val="24"/>
+        </w:rPr>
+        <w:t>predicciones ,</w:t>
+      </w:r>
+      <w:proofErr w:type="gramEnd"/>
+      <w:r>
+        <w:rPr>
+          <w:rFonts w:ascii="Roboto" w:hAnsi="Roboto"/>
+          <w:color w:val="252525"/>
+          <w:sz w:val="24"/>
+          <w:szCs w:val="24"/>
+        </w:rPr>
+        <w:t xml:space="preserve"> y </w:t>
+      </w:r>
+      <w:proofErr w:type="spellStart"/>
+      <w:r>
+        <w:rPr>
+          <w:rFonts w:ascii="Roboto" w:hAnsi="Roboto"/>
+          <w:color w:val="252525"/>
+          <w:sz w:val="24"/>
+          <w:szCs w:val="24"/>
+        </w:rPr>
+        <w:t>ek</w:t>
+      </w:r>
+      <w:proofErr w:type="spellEnd"/>
+      <w:r>
+        <w:rPr>
+          <w:rFonts w:ascii="Roboto" w:hAnsi="Roboto"/>
+          <w:color w:val="252525"/>
+          <w:sz w:val="24"/>
+          <w:szCs w:val="24"/>
+        </w:rPr>
+        <w:t xml:space="preserve"> reporte de clasificación que forman parte de la fase de </w:t>
+      </w:r>
+      <w:proofErr w:type="spellStart"/>
+      <w:r>
+        <w:rPr>
+          <w:rFonts w:ascii="Roboto" w:hAnsi="Roboto"/>
+          <w:color w:val="252525"/>
+          <w:sz w:val="24"/>
+          <w:szCs w:val="24"/>
+        </w:rPr>
+        <w:t>minieria</w:t>
+      </w:r>
+      <w:proofErr w:type="spellEnd"/>
+      <w:r>
+        <w:rPr>
+          <w:rFonts w:ascii="Roboto" w:hAnsi="Roboto"/>
+          <w:color w:val="252525"/>
+          <w:sz w:val="24"/>
+          <w:szCs w:val="24"/>
+        </w:rPr>
+        <w:t xml:space="preserve"> de datos donde </w:t>
+      </w:r>
+      <w:proofErr w:type="spellStart"/>
+      <w:r>
+        <w:rPr>
+          <w:rFonts w:ascii="Roboto" w:hAnsi="Roboto"/>
+          <w:color w:val="252525"/>
+          <w:sz w:val="24"/>
+          <w:szCs w:val="24"/>
+        </w:rPr>
+        <w:t>alpicamos</w:t>
+      </w:r>
+      <w:proofErr w:type="spellEnd"/>
+      <w:r>
+        <w:rPr>
+          <w:rFonts w:ascii="Roboto" w:hAnsi="Roboto"/>
+          <w:color w:val="252525"/>
+          <w:sz w:val="24"/>
+          <w:szCs w:val="24"/>
+        </w:rPr>
+        <w:t xml:space="preserve"> los diferentes algoritmos de entrenamiento para este caso </w:t>
+      </w:r>
+      <w:proofErr w:type="spellStart"/>
+      <w:r>
+        <w:rPr>
+          <w:rFonts w:ascii="Roboto" w:hAnsi="Roboto"/>
+          <w:color w:val="252525"/>
+          <w:sz w:val="24"/>
+          <w:szCs w:val="24"/>
+        </w:rPr>
+        <w:t>RandomFOrestClassifier</w:t>
+      </w:r>
+      <w:proofErr w:type="spellEnd"/>
+      <w:r>
+        <w:rPr>
+          <w:rFonts w:ascii="Roboto" w:hAnsi="Roboto"/>
+          <w:color w:val="252525"/>
+          <w:sz w:val="24"/>
+          <w:szCs w:val="24"/>
+        </w:rPr>
+        <w:t xml:space="preserve"> con el propósito de encontrar </w:t>
+      </w:r>
+      <w:proofErr w:type="spellStart"/>
+      <w:r>
+        <w:rPr>
+          <w:rFonts w:ascii="Roboto" w:hAnsi="Roboto"/>
+          <w:color w:val="252525"/>
+          <w:sz w:val="24"/>
+          <w:szCs w:val="24"/>
+        </w:rPr>
+        <w:t>pratrones</w:t>
+      </w:r>
+      <w:proofErr w:type="spellEnd"/>
+      <w:r>
+        <w:rPr>
+          <w:rFonts w:ascii="Roboto" w:hAnsi="Roboto"/>
+          <w:color w:val="252525"/>
+          <w:sz w:val="24"/>
+          <w:szCs w:val="24"/>
+        </w:rPr>
+        <w:t xml:space="preserve"> que nos </w:t>
+      </w:r>
+      <w:r>
+        <w:rPr>
+          <w:rFonts w:ascii="Roboto" w:hAnsi="Roboto"/>
+          <w:color w:val="252525"/>
+          <w:sz w:val="24"/>
+          <w:szCs w:val="24"/>
+        </w:rPr>
+        <w:lastRenderedPageBreak/>
+        <w:t xml:space="preserve">permitan hacer predicciones </w:t>
+      </w:r>
+      <w:proofErr w:type="spellStart"/>
+      <w:r>
+        <w:rPr>
+          <w:rFonts w:ascii="Roboto" w:hAnsi="Roboto"/>
+          <w:color w:val="252525"/>
+          <w:sz w:val="24"/>
+          <w:szCs w:val="24"/>
+        </w:rPr>
+        <w:t>efetivas</w:t>
+      </w:r>
+      <w:proofErr w:type="spellEnd"/>
+      <w:r>
+        <w:rPr>
+          <w:rFonts w:ascii="Roboto" w:hAnsi="Roboto"/>
+          <w:color w:val="252525"/>
+          <w:sz w:val="24"/>
+          <w:szCs w:val="24"/>
+        </w:rPr>
+        <w:t xml:space="preserve"> de las acciones humanas basados en las señales emitidas por el </w:t>
+      </w:r>
+      <w:proofErr w:type="spellStart"/>
+      <w:r>
+        <w:rPr>
+          <w:rFonts w:ascii="Roboto" w:hAnsi="Roboto"/>
+          <w:color w:val="252525"/>
+          <w:sz w:val="24"/>
+          <w:szCs w:val="24"/>
+        </w:rPr>
+        <w:t>giroscoipi</w:t>
+      </w:r>
+      <w:proofErr w:type="spellEnd"/>
+      <w:r>
+        <w:rPr>
+          <w:rFonts w:ascii="Roboto" w:hAnsi="Roboto"/>
+          <w:color w:val="252525"/>
+          <w:sz w:val="24"/>
+          <w:szCs w:val="24"/>
+        </w:rPr>
+        <w:t xml:space="preserve"> y </w:t>
+      </w:r>
+      <w:proofErr w:type="spellStart"/>
+      <w:r>
+        <w:rPr>
+          <w:rFonts w:ascii="Roboto" w:hAnsi="Roboto"/>
+          <w:color w:val="252525"/>
+          <w:sz w:val="24"/>
+          <w:szCs w:val="24"/>
+        </w:rPr>
+        <w:t>acelerometeo</w:t>
+      </w:r>
+      <w:proofErr w:type="spellEnd"/>
+      <w:r>
+        <w:rPr>
+          <w:rFonts w:ascii="Roboto" w:hAnsi="Roboto"/>
+          <w:color w:val="252525"/>
+          <w:sz w:val="24"/>
+          <w:szCs w:val="24"/>
+        </w:rPr>
+        <w:t xml:space="preserve"> de los </w:t>
+      </w:r>
+      <w:proofErr w:type="spellStart"/>
+      <w:r>
+        <w:rPr>
+          <w:rFonts w:ascii="Roboto" w:hAnsi="Roboto"/>
+          <w:color w:val="252525"/>
+          <w:sz w:val="24"/>
+          <w:szCs w:val="24"/>
+        </w:rPr>
+        <w:t>smarthphone</w:t>
+      </w:r>
+      <w:proofErr w:type="spellEnd"/>
+    </w:p>
+    <w:p>
+      <w:pPr>
+        <w:rPr>
+          <w:rFonts w:ascii="Roboto" w:hAnsi="Roboto"/>
+          <w:color w:val="252525"/>
+          <w:sz w:val="24"/>
+          <w:szCs w:val="24"/>
+        </w:rPr>
+      </w:pPr>
+    </w:p>
+    <w:p>
+      <w:pPr>
+        <w:rPr>
+          <w:rFonts w:ascii="Roboto" w:hAnsi="Roboto"/>
+          <w:color w:val="252525"/>
+          <w:sz w:val="24"/>
+          <w:szCs w:val="24"/>
+        </w:rPr>
+      </w:pPr>
+      <w:r>
+        <w:rPr>
+          <w:noProof/>
+        </w:rPr>
+        <w:drawing>
+          <wp:inline distT="0" distB="0" distL="0" distR="0" wp14:anchorId="79AB6E62" wp14:editId="1768EB57">
+            <wp:extent cx="5400040" cy="1165860"/>
+            <wp:effectExtent l="0" t="0" r="0" b="0"/>
+            <wp:docPr id="1980342842" name="Imagen 1" descr="Texto&#10;&#10;El contenido generado por IA puede ser incorrecto."/>
+            <wp:cNvGraphicFramePr>
+              <a:graphicFrameLocks xmlns:a="http://schemas.openxmlformats.org/drawingml/2006/main" noChangeAspect="1"/>
+            </wp:cNvGraphicFramePr>
+            <a:graphic xmlns:a="http://schemas.openxmlformats.org/drawingml/2006/main">
+              <a:graphicData uri="http://schemas.openxmlformats.org/drawingml/2006/picture">
+                <pic:pic xmlns:pic="http://schemas.openxmlformats.org/drawingml/2006/picture">
+                  <pic:nvPicPr>
+                    <pic:cNvPr id="1980342842" name="Imagen 1" descr="Texto&#10;&#10;El contenido generado por IA puede ser incorrecto."/>
+                    <pic:cNvPicPr/>
+                  </pic:nvPicPr>
+                  <pic:blipFill>
+                    <a:blip r:embed="rId24"/>
+                    <a:stretch>
+                      <a:fillRect/>
+                    </a:stretch>
+                  </pic:blipFill>
+                  <pic:spPr>
+                    <a:xfrm>
+                      <a:off x="0" y="0"/>
+                      <a:ext cx="5400040" cy="1165860"/>
+                    </a:xfrm>
+                    <a:prstGeom prst="rect">
+                      <a:avLst/>
+                    </a:prstGeom>
+                  </pic:spPr>
+                </pic:pic>
+              </a:graphicData>
+            </a:graphic>
+          </wp:inline>
+        </w:drawing>
+      </w:r>
+    </w:p>
+    <w:p>
+      <w:pPr>
+        <w:rPr>
+          <w:rFonts w:ascii="Roboto" w:hAnsi="Roboto"/>
+          <w:color w:val="252525"/>
+          <w:sz w:val="24"/>
+          <w:szCs w:val="24"/>
+        </w:rPr>
+      </w:pPr>
+    </w:p>
+    <w:p>
+      <w:pPr>
+        <w:rPr>
+          <w:rFonts w:ascii="Roboto" w:hAnsi="Roboto"/>
+          <w:color w:val="252525"/>
+          <w:sz w:val="24"/>
+          <w:szCs w:val="24"/>
+        </w:rPr>
+      </w:pPr>
+      <w:r>
+        <w:rPr>
+          <w:rFonts w:ascii="Roboto" w:hAnsi="Roboto"/>
+          <w:color w:val="252525"/>
+          <w:sz w:val="24"/>
+          <w:szCs w:val="24"/>
+        </w:rPr>
+        <w:t xml:space="preserve">El resultado de esta fase es un reporte de </w:t>
+      </w:r>
+      <w:proofErr w:type="spellStart"/>
+      <w:r>
+        <w:rPr>
+          <w:rFonts w:ascii="Roboto" w:hAnsi="Roboto"/>
+          <w:color w:val="252525"/>
+          <w:sz w:val="24"/>
+          <w:szCs w:val="24"/>
+        </w:rPr>
+        <w:t>clasficiacion</w:t>
+      </w:r>
+      <w:proofErr w:type="spellEnd"/>
+      <w:r>
+        <w:rPr>
+          <w:rFonts w:ascii="Roboto" w:hAnsi="Roboto"/>
+          <w:color w:val="252525"/>
+          <w:sz w:val="24"/>
+          <w:szCs w:val="24"/>
+        </w:rPr>
+        <w:t xml:space="preserve"> donde el índice del </w:t>
+      </w:r>
+      <w:proofErr w:type="spellStart"/>
+      <w:r>
+        <w:rPr>
+          <w:rFonts w:ascii="Roboto" w:hAnsi="Roboto"/>
+          <w:color w:val="252525"/>
+          <w:sz w:val="24"/>
+          <w:szCs w:val="24"/>
+        </w:rPr>
+        <w:t>acuracy</w:t>
+      </w:r>
+      <w:proofErr w:type="spellEnd"/>
+      <w:r>
+        <w:rPr>
+          <w:rFonts w:ascii="Roboto" w:hAnsi="Roboto"/>
+          <w:color w:val="252525"/>
+          <w:sz w:val="24"/>
+          <w:szCs w:val="24"/>
+        </w:rPr>
+        <w:t xml:space="preserve"> nos indicara que tan efectivo es nuestro modelo a la hora de inferir acciones humanas basadas en datos diferentes a los de entrenamiento</w:t>
+      </w:r>
+    </w:p>
+    <w:p>
+      <w:pPr>
+        <w:rPr>
+          <w:rFonts w:ascii="Roboto" w:hAnsi="Roboto"/>
+          <w:color w:val="252525"/>
+          <w:sz w:val="24"/>
+          <w:szCs w:val="24"/>
+        </w:rPr>
+      </w:pPr>
+      <w:r>
+        <w:rPr>
+          <w:noProof/>
+        </w:rPr>
+        <w:drawing>
+          <wp:inline distT="0" distB="0" distL="0" distR="0" wp14:anchorId="61BED05E" wp14:editId="655598BE">
+            <wp:extent cx="5400040" cy="1936750"/>
+            <wp:effectExtent l="0" t="0" r="0" b="6350"/>
+            <wp:docPr id="981098616" name="Imagen 1"/>
+            <wp:cNvGraphicFramePr>
+              <a:graphicFrameLocks xmlns:a="http://schemas.openxmlformats.org/drawingml/2006/main" noChangeAspect="1"/>
+            </wp:cNvGraphicFramePr>
+            <a:graphic xmlns:a="http://schemas.openxmlformats.org/drawingml/2006/main">
+              <a:graphicData uri="http://schemas.openxmlformats.org/drawingml/2006/picture">
+                <pic:pic xmlns:pic="http://schemas.openxmlformats.org/drawingml/2006/picture">
+                  <pic:nvPicPr>
+                    <pic:cNvPr id="981098616" name=""/>
+                    <pic:cNvPicPr/>
+                  </pic:nvPicPr>
+                  <pic:blipFill>
+                    <a:blip r:embed="rId25"/>
+                    <a:stretch>
+                      <a:fillRect/>
+                    </a:stretch>
+                  </pic:blipFill>
+                  <pic:spPr>
+                    <a:xfrm>
+                      <a:off x="0" y="0"/>
+                      <a:ext cx="5400040" cy="1936750"/>
+                    </a:xfrm>
+                    <a:prstGeom prst="rect">
+                      <a:avLst/>
+                    </a:prstGeom>
+                  </pic:spPr>
+                </pic:pic>
+              </a:graphicData>
+            </a:graphic>
+          </wp:inline>
+        </w:drawing>
+      </w:r>
+    </w:p>
+    <w:p>
+      <w:pPr>
+        <w:rPr>
+          <w:rFonts w:ascii="Roboto" w:hAnsi="Roboto"/>
+          <w:color w:val="252525"/>
+          <w:sz w:val="24"/>
+          <w:szCs w:val="24"/>
+        </w:rPr>
+      </w:pPr>
+      <w:r>
+        <w:rPr>
+          <w:rFonts w:ascii="Roboto" w:hAnsi="Roboto"/>
+          <w:color w:val="252525"/>
+          <w:sz w:val="24"/>
+          <w:szCs w:val="24"/>
+        </w:rPr>
+        <w:t xml:space="preserve">Observamos un </w:t>
+      </w:r>
+      <w:proofErr w:type="spellStart"/>
+      <w:r>
+        <w:rPr>
+          <w:rFonts w:ascii="Roboto" w:hAnsi="Roboto"/>
+          <w:color w:val="252525"/>
+          <w:sz w:val="24"/>
+          <w:szCs w:val="24"/>
+        </w:rPr>
+        <w:t>acuracy</w:t>
+      </w:r>
+      <w:proofErr w:type="spellEnd"/>
+      <w:r>
+        <w:rPr>
+          <w:rFonts w:ascii="Roboto" w:hAnsi="Roboto"/>
+          <w:color w:val="252525"/>
+          <w:sz w:val="24"/>
+          <w:szCs w:val="24"/>
+        </w:rPr>
+        <w:t xml:space="preserve"> del 92% que indica que el modelo es efectivo a la hora de predecir actividades humanas basadas en las señales emitidas por los sensores de los dispositivos móviles.</w:t>
+      </w:r>
+    </w:p>
+    <w:p>
+      <w:pPr>
+        <w:rPr>
+          <w:rFonts w:ascii="Roboto" w:hAnsi="Roboto"/>
+          <w:color w:val="252525"/>
+          <w:sz w:val="24"/>
+          <w:szCs w:val="24"/>
+        </w:rPr>
+      </w:pPr>
+      <w:r>
+        <w:rPr>
+          <w:rFonts w:ascii="Roboto" w:hAnsi="Roboto"/>
+          <w:color w:val="252525"/>
+          <w:sz w:val="24"/>
+          <w:szCs w:val="24"/>
+        </w:rPr>
+        <w:t>Como parte de la fase de interpretación procedemos a identificar la importancia que tuvieron las variables a la hora de predecir las acciones humadas mediante el siguiente bloque de código</w:t>
+      </w:r>
+    </w:p>
+    <w:p>
+      <w:pPr>
+        <w:rPr>
+          <w:rFonts w:ascii="Roboto" w:hAnsi="Roboto"/>
+          <w:color w:val="252525"/>
+          <w:sz w:val="24"/>
+          <w:szCs w:val="24"/>
+        </w:rPr>
+      </w:pPr>
+      <w:r>
+        <w:rPr>
+          <w:noProof/>
+        </w:rPr>
+        <w:drawing>
+          <wp:inline distT="0" distB="0" distL="0" distR="0" wp14:anchorId="5ED1043B" wp14:editId="642B3972">
+            <wp:extent cx="5400040" cy="1044575"/>
+            <wp:effectExtent l="0" t="0" r="0" b="3175"/>
+            <wp:docPr id="2087960799" name="Imagen 1" descr="Interfaz de usuario gráfica, Texto&#10;&#10;El contenido generado por IA puede ser incorrecto."/>
+            <wp:cNvGraphicFramePr>
+              <a:graphicFrameLocks xmlns:a="http://schemas.openxmlformats.org/drawingml/2006/main" noChangeAspect="1"/>
+            </wp:cNvGraphicFramePr>
+            <a:graphic xmlns:a="http://schemas.openxmlformats.org/drawingml/2006/main">
+              <a:graphicData uri="http://schemas.openxmlformats.org/drawingml/2006/picture">
+                <pic:pic xmlns:pic="http://schemas.openxmlformats.org/drawingml/2006/picture">
+                  <pic:nvPicPr>
+                    <pic:cNvPr id="2087960799" name="Imagen 1" descr="Interfaz de usuario gráfica, Texto&#10;&#10;El contenido generado por IA puede ser incorrecto."/>
+                    <pic:cNvPicPr/>
+                  </pic:nvPicPr>
+                  <pic:blipFill>
+                    <a:blip r:embed="rId26"/>
+                    <a:stretch>
+                      <a:fillRect/>
+                    </a:stretch>
+                  </pic:blipFill>
+                  <pic:spPr>
+                    <a:xfrm>
+                      <a:off x="0" y="0"/>
+                      <a:ext cx="5400040" cy="1044575"/>
+                    </a:xfrm>
+                    <a:prstGeom prst="rect">
+                      <a:avLst/>
+                    </a:prstGeom>
+                  </pic:spPr>
+                </pic:pic>
+              </a:graphicData>
+            </a:graphic>
+          </wp:inline>
+        </w:drawing>
+      </w:r>
+    </w:p>
+    <w:p>
+      <w:pPr>
+        <w:rPr>
+          <w:rFonts w:ascii="Roboto" w:hAnsi="Roboto"/>
+          <w:color w:val="252525"/>
+          <w:sz w:val="24"/>
+          <w:szCs w:val="24"/>
+        </w:rPr>
+      </w:pPr>
+    </w:p>
+    <w:p>
+      <w:pPr>
+        <w:rPr>
+          <w:rFonts w:ascii="Roboto" w:hAnsi="Roboto"/>
+          <w:color w:val="252525"/>
+          <w:sz w:val="24"/>
+          <w:szCs w:val="24"/>
+        </w:rPr>
+      </w:pPr>
+      <w:r>
+        <w:rPr>
+          <w:rFonts w:ascii="Roboto" w:hAnsi="Roboto"/>
+          <w:color w:val="252525"/>
+          <w:sz w:val="24"/>
+          <w:szCs w:val="24"/>
+        </w:rPr>
+        <w:t>El resultado es una grafica de barras que indica la importancia que el modelo le da a las variables predictoras al momento de predecir acciones humanas como el que se muestra a continuación.</w:t>
+      </w:r>
+    </w:p>
+    <w:p>
+      <w:pPr>
+        <w:rPr>
+          <w:rFonts w:ascii="Roboto" w:hAnsi="Roboto"/>
+          <w:color w:val="252525"/>
+          <w:sz w:val="24"/>
+          <w:szCs w:val="24"/>
+        </w:rPr>
+      </w:pPr>
+      <w:r>
+        <w:rPr>
+          <w:noProof/>
+        </w:rPr>
+        <w:lastRenderedPageBreak/>
+        <w:drawing>
+          <wp:inline distT="0" distB="0" distL="0" distR="0" wp14:anchorId="10BA8D5B" wp14:editId="363B7343">
+            <wp:extent cx="5400040" cy="3176905"/>
+            <wp:effectExtent l="0" t="0" r="0" b="4445"/>
+            <wp:docPr id="439697824" name="Imagen 1" descr="Gráfico, Gráfico de barras&#10;&#10;El contenido generado por IA puede ser incorrecto."/>
+            <wp:cNvGraphicFramePr>
+              <a:graphicFrameLocks xmlns:a="http://schemas.openxmlformats.org/drawingml/2006/main" noChangeAspect="1"/>
+            </wp:cNvGraphicFramePr>
+            <a:graphic xmlns:a="http://schemas.openxmlformats.org/drawingml/2006/main">
+              <a:graphicData uri="http://schemas.openxmlformats.org/drawingml/2006/picture">
+                <pic:pic xmlns:pic="http://schemas.openxmlformats.org/drawingml/2006/picture">
+                  <pic:nvPicPr>
+                    <pic:cNvPr id="439697824" name="Imagen 1" descr="Gráfico, Gráfico de barras&#10;&#10;El contenido generado por IA puede ser incorrecto."/>
+                    <pic:cNvPicPr/>
+                  </pic:nvPicPr>
+                  <pic:blipFill>
+                    <a:blip r:embed="rId27"/>
+                    <a:stretch>
+                      <a:fillRect/>
+                    </a:stretch>
+                  </pic:blipFill>
+                  <pic:spPr>
+                    <a:xfrm>
+                      <a:off x="0" y="0"/>
+                      <a:ext cx="5400040" cy="3176905"/>
+                    </a:xfrm>
+                    <a:prstGeom prst="rect">
+                      <a:avLst/>
+                    </a:prstGeom>
+                  </pic:spPr>
+                </pic:pic>
+              </a:graphicData>
+            </a:graphic>
+          </wp:inline>
+        </w:drawing>
+      </w:r>
+    </w:p>
+    <w:p>
+      <w:pPr>
+        <w:rPr>
+          <w:rFonts w:ascii="Roboto" w:hAnsi="Roboto"/>
+          <w:color w:val="252525"/>
+          <w:sz w:val="24"/>
+          <w:szCs w:val="24"/>
+        </w:rPr>
+      </w:pPr>
+    </w:p>
+    <w:p>
+      <w:pPr>
+        <w:rPr>
+          <w:rFonts w:ascii="Roboto" w:hAnsi="Roboto"/>
+          <w:color w:val="252525"/>
+          <w:sz w:val="24"/>
+          <w:szCs w:val="24"/>
+        </w:rPr>
+      </w:pPr>
+      <w:r>
+        <w:rPr>
+          <w:rFonts w:ascii="Roboto" w:hAnsi="Roboto"/>
+          <w:color w:val="252525"/>
+          <w:sz w:val="24"/>
+          <w:szCs w:val="24"/>
+        </w:rPr>
+        <w:t xml:space="preserve">Como paso final </w:t>
+      </w:r>
+      <w:proofErr w:type="spellStart"/>
+      <w:r>
+        <w:rPr>
+          <w:rFonts w:ascii="Roboto" w:hAnsi="Roboto"/>
+          <w:color w:val="252525"/>
+          <w:sz w:val="24"/>
+          <w:szCs w:val="24"/>
+        </w:rPr>
+        <w:t>procedmos</w:t>
+      </w:r>
+      <w:proofErr w:type="spellEnd"/>
+      <w:r>
+        <w:rPr>
+          <w:rFonts w:ascii="Roboto" w:hAnsi="Roboto"/>
+          <w:color w:val="252525"/>
+          <w:sz w:val="24"/>
+          <w:szCs w:val="24"/>
+        </w:rPr>
+        <w:t xml:space="preserve"> a el rendimiento del modelo cuando intenta </w:t>
+      </w:r>
+      <w:proofErr w:type="spellStart"/>
+      <w:r>
+        <w:rPr>
+          <w:rFonts w:ascii="Roboto" w:hAnsi="Roboto"/>
+          <w:color w:val="252525"/>
+          <w:sz w:val="24"/>
+          <w:szCs w:val="24"/>
+        </w:rPr>
+        <w:t>clsificar</w:t>
+      </w:r>
+      <w:proofErr w:type="spellEnd"/>
+      <w:r>
+        <w:rPr>
+          <w:rFonts w:ascii="Roboto" w:hAnsi="Roboto"/>
+          <w:color w:val="252525"/>
+          <w:sz w:val="24"/>
+          <w:szCs w:val="24"/>
+        </w:rPr>
+        <w:t xml:space="preserve"> las seis actividades humanas contenidas dentro del </w:t>
+      </w:r>
+      <w:proofErr w:type="spellStart"/>
+      <w:r>
+        <w:rPr>
+          <w:rFonts w:ascii="Roboto" w:hAnsi="Roboto"/>
+          <w:color w:val="252525"/>
+          <w:sz w:val="24"/>
+          <w:szCs w:val="24"/>
+        </w:rPr>
+        <w:t>dataset</w:t>
+      </w:r>
+      <w:proofErr w:type="spellEnd"/>
+      <w:r>
+        <w:rPr>
+          <w:rFonts w:ascii="Roboto" w:hAnsi="Roboto"/>
+          <w:color w:val="252525"/>
+          <w:sz w:val="24"/>
+          <w:szCs w:val="24"/>
+        </w:rPr>
+        <w:t xml:space="preserve"> uci-</w:t>
+      </w:r>
+      <w:proofErr w:type="spellStart"/>
+      <w:r>
+        <w:rPr>
+          <w:rFonts w:ascii="Roboto" w:hAnsi="Roboto"/>
+          <w:color w:val="252525"/>
+          <w:sz w:val="24"/>
+          <w:szCs w:val="24"/>
+        </w:rPr>
+        <w:t>har</w:t>
+      </w:r>
+      <w:proofErr w:type="spellEnd"/>
+    </w:p>
+    <w:p>
+      <w:pPr>
+        <w:rPr>
+          <w:rFonts w:ascii="Roboto" w:hAnsi="Roboto"/>
+          <w:color w:val="252525"/>
+          <w:sz w:val="24"/>
+          <w:szCs w:val="24"/>
+        </w:rPr>
+      </w:pPr>
+      <w:r>
+        <w:rPr>
+          <w:noProof/>
+        </w:rPr>
+        <w:drawing>
+          <wp:inline distT="0" distB="0" distL="0" distR="0" wp14:anchorId="44F31824" wp14:editId="1D369262">
+            <wp:extent cx="5400040" cy="1830070"/>
+            <wp:effectExtent l="0" t="0" r="0" b="0"/>
+            <wp:docPr id="2122314281" name="Imagen 1"/>
+            <wp:cNvGraphicFramePr>
+              <a:graphicFrameLocks xmlns:a="http://schemas.openxmlformats.org/drawingml/2006/main" noChangeAspect="1"/>
+            </wp:cNvGraphicFramePr>
+            <a:graphic xmlns:a="http://schemas.openxmlformats.org/drawingml/2006/main">
+              <a:graphicData uri="http://schemas.openxmlformats.org/drawingml/2006/picture">
+                <pic:pic xmlns:pic="http://schemas.openxmlformats.org/drawingml/2006/picture">
+                  <pic:nvPicPr>
+                    <pic:cNvPr id="2122314281" name=""/>
+                    <pic:cNvPicPr/>
+                  </pic:nvPicPr>
+                  <pic:blipFill>
+                    <a:blip r:embed="rId28"/>
+                    <a:stretch>
+                      <a:fillRect/>
+                    </a:stretch>
+                  </pic:blipFill>
+                  <pic:spPr>
+                    <a:xfrm>
+                      <a:off x="0" y="0"/>
+                      <a:ext cx="5400040" cy="1830070"/>
+                    </a:xfrm>
+                    <a:prstGeom prst="rect">
+                      <a:avLst/>
+                    </a:prstGeom>
+                  </pic:spPr>
+                </pic:pic>
+              </a:graphicData>
+            </a:graphic>
+          </wp:inline>
+        </w:drawing>
+      </w:r>
+    </w:p>
+    <w:p>
+      <w:pPr>
+        <w:rPr>
+          <w:rFonts w:ascii="Roboto" w:hAnsi="Roboto"/>
+          <w:color w:val="252525"/>
+          <w:sz w:val="24"/>
+          <w:szCs w:val="24"/>
+        </w:rPr>
+      </w:pPr>
+      <w:r>
+        <w:rPr>
+          <w:noProof/>
+        </w:rPr>
+        <w:lastRenderedPageBreak/>
+        <w:drawing>
+          <wp:inline distT="0" distB="0" distL="0" distR="0" wp14:anchorId="68FC0B43" wp14:editId="1EEAD7B4">
+            <wp:extent cx="5400040" cy="3734435"/>
+            <wp:effectExtent l="0" t="0" r="0" b="0"/>
+            <wp:docPr id="1142829130" name="Imagen 1" descr="Gráfico, Gráfico de dispersión&#10;&#10;El contenido generado por IA puede ser incorrecto."/>
+            <wp:cNvGraphicFramePr>
+              <a:graphicFrameLocks xmlns:a="http://schemas.openxmlformats.org/drawingml/2006/main" noChangeAspect="1"/>
+            </wp:cNvGraphicFramePr>
+            <a:graphic xmlns:a="http://schemas.openxmlformats.org/drawingml/2006/main">
+              <a:graphicData uri="http://schemas.openxmlformats.org/drawingml/2006/picture">
+                <pic:pic xmlns:pic="http://schemas.openxmlformats.org/drawingml/2006/picture">
+                  <pic:nvPicPr>
+                    <pic:cNvPr id="1142829130" name="Imagen 1" descr="Gráfico, Gráfico de dispersión&#10;&#10;El contenido generado por IA puede ser incorrecto."/>
+                    <pic:cNvPicPr/>
+                  </pic:nvPicPr>
+                  <pic:blipFill>
+                    <a:blip r:embed="rId29"/>
+                    <a:stretch>
+                      <a:fillRect/>
+                    </a:stretch>
+                  </pic:blipFill>
+                  <pic:spPr>
+                    <a:xfrm>
+                      <a:off x="0" y="0"/>
+                      <a:ext cx="5400040" cy="3734435"/>
+                    </a:xfrm>
+                    <a:prstGeom prst="rect">
+                      <a:avLst/>
+                    </a:prstGeom>
+                  </pic:spPr>
+                </pic:pic>
+              </a:graphicData>
+            </a:graphic>
+          </wp:inline>
+        </w:drawing>
+      </w:r>
+    </w:p>
+    <w:p>
+      <w:pPr>
+        <w:rPr>
+          <w:rFonts w:ascii="Roboto" w:hAnsi="Roboto"/>
+          <w:color w:val="252525"/>
+          <w:sz w:val="24"/>
+          <w:szCs w:val="24"/>
+        </w:rPr>
+      </w:pPr>
+      <w:proofErr w:type="gramStart"/>
+      <w:r>
+        <w:rPr>
+          <w:rFonts w:ascii="Roboto" w:hAnsi="Roboto"/>
+          <w:color w:val="252525"/>
+          <w:sz w:val="24"/>
+          <w:szCs w:val="24"/>
+        </w:rPr>
+        <w:t>.</w:t>
+      </w:r>
+      <w:r>
+        <w:rPr>
+          <w:rFonts w:ascii="Roboto" w:hAnsi="Roboto"/>
+          <w:color w:val="252525"/>
+          <w:sz w:val="24"/>
+          <w:szCs w:val="24"/>
+        </w:rPr>
+        <w:t>El</w:t>
+      </w:r>
+      <w:proofErr w:type="gramEnd"/>
+      <w:r>
+        <w:rPr>
+          <w:rFonts w:ascii="Roboto" w:hAnsi="Roboto"/>
+          <w:color w:val="252525"/>
+          <w:sz w:val="24"/>
+          <w:szCs w:val="24"/>
+        </w:rPr>
+        <w:t xml:space="preserve"> modelo </w:t>
+      </w:r>
+      <w:proofErr w:type="spellStart"/>
+      <w:r>
+        <w:rPr>
+          <w:rFonts w:ascii="Roboto" w:hAnsi="Roboto"/>
+          <w:color w:val="252525"/>
+          <w:sz w:val="24"/>
+          <w:szCs w:val="24"/>
+        </w:rPr>
+        <w:t>RandomForestClassifier</w:t>
+      </w:r>
+      <w:proofErr w:type="spellEnd"/>
+      <w:r>
+        <w:rPr>
+          <w:rFonts w:ascii="Roboto" w:hAnsi="Roboto"/>
+          <w:color w:val="252525"/>
+          <w:sz w:val="24"/>
+          <w:szCs w:val="24"/>
+        </w:rPr>
+        <w:t xml:space="preserve"> alcanzó un desempeño general alto al clasificar las actividades humanas en el </w:t>
+      </w:r>
+      <w:proofErr w:type="spellStart"/>
+      <w:r>
+        <w:rPr>
+          <w:rFonts w:ascii="Roboto" w:hAnsi="Roboto"/>
+          <w:color w:val="252525"/>
+          <w:sz w:val="24"/>
+          <w:szCs w:val="24"/>
+        </w:rPr>
+        <w:t>dataset</w:t>
+      </w:r>
+      <w:proofErr w:type="spellEnd"/>
+      <w:r>
+        <w:rPr>
+          <w:rFonts w:ascii="Roboto" w:hAnsi="Roboto"/>
+          <w:color w:val="252525"/>
+          <w:sz w:val="24"/>
+          <w:szCs w:val="24"/>
+        </w:rPr>
+        <w:t xml:space="preserve"> UCI-HAR utilizando características previamente procesadas.</w:t>
+      </w:r>
+    </w:p>
+    <w:p>
+      <w:pPr>
+        <w:rPr>
+          <w:rFonts w:ascii="Roboto" w:hAnsi="Roboto"/>
+          <w:color w:val="252525"/>
+          <w:sz w:val="24"/>
+          <w:szCs w:val="24"/>
+        </w:rPr>
+      </w:pPr>
+      <w:r>
+        <w:rPr>
+          <w:rFonts w:ascii="Roboto" w:hAnsi="Roboto"/>
+          <w:color w:val="252525"/>
+          <w:sz w:val="24"/>
+          <w:szCs w:val="24"/>
+        </w:rPr>
+        <w:t>Precisión perfecta en la clasificación de la actividad LAYING, lo que sugiere que esta clase presenta un patrón distintivo fácilmente reconocible.</w:t>
+      </w:r>
+    </w:p>
+    <w:p>
+      <w:pPr>
+        <w:rPr>
+          <w:rFonts w:ascii="Roboto" w:hAnsi="Roboto"/>
+          <w:color w:val="252525"/>
+          <w:sz w:val="24"/>
+          <w:szCs w:val="24"/>
+        </w:rPr>
+      </w:pPr>
+      <w:r>
+        <w:rPr>
+          <w:rFonts w:ascii="Roboto" w:hAnsi="Roboto"/>
+          <w:color w:val="252525"/>
+          <w:sz w:val="24"/>
+          <w:szCs w:val="24"/>
+        </w:rPr>
+        <w:t>Se observa confusión significativa entre las actividades SITTING y STANDING, probablemente debido a similitudes en las posturas y señales captadas por los sensores durante estas acciones estáticas.</w:t>
+      </w:r>
+    </w:p>
+    <w:p>
+      <w:pPr>
+        <w:rPr>
+          <w:rFonts w:ascii="Roboto" w:hAnsi="Roboto"/>
+          <w:color w:val="252525"/>
+          <w:sz w:val="24"/>
+          <w:szCs w:val="24"/>
+        </w:rPr>
+      </w:pPr>
+      <w:r>
+        <w:rPr>
+          <w:rFonts w:ascii="Roboto" w:hAnsi="Roboto"/>
+          <w:color w:val="252525"/>
+          <w:sz w:val="24"/>
+          <w:szCs w:val="24"/>
+        </w:rPr>
+        <w:t>Las actividades dinámicas como WALKING, WALKING_UPSTAIRS y WALKING_DOWNSTAIRS presentan un buen nivel de precisión, aunque con algunas confusiones cruzadas entre movimientos verticales (UPSTAIRS vs. DOWNSTAIRS).</w:t>
+      </w:r>
+    </w:p>
+    <w:p>
+      <w:pPr>
+        <w:rPr>
+          <w:rFonts w:ascii="Roboto" w:hAnsi="Roboto"/>
+          <w:color w:val="252525"/>
+          <w:sz w:val="24"/>
+          <w:szCs w:val="24"/>
+        </w:rPr>
+      </w:pPr>
+      <w:r>
+        <w:rPr>
+          <w:rFonts w:ascii="Roboto" w:hAnsi="Roboto"/>
+          <w:color w:val="252525"/>
+          <w:sz w:val="24"/>
+          <w:szCs w:val="24"/>
+        </w:rPr>
+        <w:t>En general, el modelo muestra un buen equilibrio entre sensibilidad y especificidad, aunque la diferenciación entre ciertas clases puede beneficiarse del uso de modelos que capturen mejor la información temporal (como LSTM o CNN-1D).</w:t>
+      </w:r>
+    </w:p>
+    <w:p>
+      <w:pPr>
+        <w:rPr>
+          <w:rFonts w:ascii="Roboto" w:hAnsi="Roboto"/>
+          <w:color w:val="252525"/>
+          <w:sz w:val="24"/>
+          <w:szCs w:val="24"/>
+        </w:rPr>
+      </w:pPr>
+    </w:p>
+    <w:p>
+      <w:pPr>
+        <w:rPr>
+          <w:rFonts w:ascii="Roboto" w:hAnsi="Roboto"/>
+          <w:color w:val="252525"/>
+          <w:sz w:val="24"/>
+          <w:szCs w:val="24"/>
+        </w:rPr>
+      </w:pPr>
+      <w:r>
+        <w:rPr>
+          <w:rFonts w:ascii="Roboto" w:hAnsi="Roboto"/>
+          <w:color w:val="252525"/>
+          <w:sz w:val="24"/>
+          <w:szCs w:val="24"/>
+        </w:rPr>
+        <w:t xml:space="preserve"> </w:t>
+      </w:r>
     </w:p>
     <w:sectPr>
       <w:pgSz w:w="11906" w:h="16838"/>

</xml_diff>

<commit_message>
actualizacion documento fase 3 parte2
</commit_message>
<xml_diff>
--- a/ETAPA DE DESARROLLO.docx
+++ b/ETAPA DE DESARROLLO.docx
@@ -17,44 +17,96 @@
           <w:b/>
           <w:bCs/>
         </w:rPr>
-        <w:t xml:space="preserve">Para el desarrollo de este proyecto  nos apoyaremos  </w:t>
-      </w:r>
+        <w:t xml:space="preserve">Para el desarrollo de este </w:t>
+      </w:r>
+      <w:proofErr w:type="gramStart"/>
       <w:r>
         <w:rPr>
           <w:b/>
           <w:bCs/>
         </w:rPr>
-        <w:t xml:space="preserve">del proceso </w:t>
-      </w:r>
+        <w:t>proyecto  nos</w:t>
+      </w:r>
+      <w:proofErr w:type="gramEnd"/>
       <w:r>
         <w:rPr>
           <w:b/>
           <w:bCs/>
         </w:rPr>
+        <w:t xml:space="preserve"> </w:t>
+      </w:r>
+      <w:proofErr w:type="gramStart"/>
+      <w:r>
+        <w:rPr>
+          <w:b/>
+          <w:bCs/>
+        </w:rPr>
+        <w:t xml:space="preserve">apoyaremos  </w:t>
+      </w:r>
+      <w:r>
+        <w:rPr>
+          <w:b/>
+          <w:bCs/>
+        </w:rPr>
+        <w:t>del</w:t>
+      </w:r>
+      <w:proofErr w:type="gramEnd"/>
+      <w:r>
+        <w:rPr>
+          <w:b/>
+          <w:bCs/>
+        </w:rPr>
+        <w:t xml:space="preserve"> proceso </w:t>
+      </w:r>
+      <w:r>
+        <w:rPr>
+          <w:b/>
+          <w:bCs/>
+        </w:rPr>
         <w:t xml:space="preserve">KDD </w:t>
       </w:r>
+      <w:proofErr w:type="spellStart"/>
       <w:r>
         <w:rPr>
           <w:rStyle w:val="Textoennegrita"/>
           <w:b w:val="0"/>
           <w:bCs w:val="0"/>
         </w:rPr>
-        <w:t>Knowledge Discovery in Databases</w:t>
-      </w:r>
+        <w:t>Knowledge</w:t>
+      </w:r>
+      <w:proofErr w:type="spellEnd"/>
       <w:r>
         <w:rPr>
           <w:rStyle w:val="Textoennegrita"/>
           <w:b w:val="0"/>
           <w:bCs w:val="0"/>
         </w:rPr>
-        <w:t xml:space="preserve"> </w:t>
-      </w:r>
+        <w:t xml:space="preserve"> Discovery in </w:t>
+      </w:r>
+      <w:proofErr w:type="spellStart"/>
       <w:r>
         <w:rPr>
           <w:rStyle w:val="Textoennegrita"/>
           <w:b w:val="0"/>
           <w:bCs w:val="0"/>
         </w:rPr>
+        <w:t>Databases</w:t>
+      </w:r>
+      <w:proofErr w:type="spellEnd"/>
+      <w:r>
+        <w:rPr>
+          <w:rStyle w:val="Textoennegrita"/>
+          <w:b w:val="0"/>
+          <w:bCs w:val="0"/>
+        </w:rPr>
+        <w:t xml:space="preserve"> </w:t>
+      </w:r>
+      <w:r>
+        <w:rPr>
+          <w:rStyle w:val="Textoennegrita"/>
+          <w:b w:val="0"/>
+          <w:bCs w:val="0"/>
+        </w:rPr>
         <w:t>que básicamente contiene fases ya definidas que nos van a permitir descubrir conocimiento a partir de una fuente de datos</w:t>
       </w:r>
     </w:p>
@@ -78,6 +130,7 @@
         </w:rPr>
         <w:t xml:space="preserve">1 </w:t>
       </w:r>
+      <w:proofErr w:type="gramStart"/>
       <w:r>
         <w:rPr>
           <w:b/>
@@ -106,7 +159,18 @@
           <w:szCs w:val="24"/>
           <w:lang w:val="es-MX"/>
         </w:rPr>
-        <w:t>selección de fuente de datos</w:t>
+        <w:t>selección</w:t>
+      </w:r>
+      <w:proofErr w:type="gramEnd"/>
+      <w:r>
+        <w:rPr>
+          <w:b/>
+          <w:bCs/>
+          <w:sz w:val="24"/>
+          <w:szCs w:val="24"/>
+          <w:lang w:val="es-MX"/>
+        </w:rPr>
+        <w:t xml:space="preserve"> de fuente de datos</w:t>
       </w:r>
     </w:p>
     <w:p>
@@ -191,25 +255,77 @@
           <w:sz w:val="24"/>
           <w:szCs w:val="24"/>
         </w:rPr>
-        <w:t xml:space="preserve">Se enfoco básicamente en 6 actividades que debian realizar las personas : </w:t>
-      </w:r>
-      <w:r>
-        <w:rPr>
-          <w:rFonts w:ascii="Roboto" w:hAnsi="Roboto"/>
-          <w:color w:val="252525"/>
-          <w:sz w:val="24"/>
-          <w:szCs w:val="24"/>
-        </w:rPr>
-        <w:t>CAMINAR, SUBIR, BAJAR, SENTAR, DE PIE, TUMBADO</w:t>
-      </w:r>
-      <w:r>
-        <w:rPr>
-          <w:rFonts w:ascii="Roboto" w:hAnsi="Roboto"/>
-          <w:color w:val="252525"/>
-          <w:sz w:val="24"/>
-          <w:szCs w:val="24"/>
-        </w:rPr>
-        <w:t xml:space="preserve"> , </w:t>
+        <w:t xml:space="preserve">Se enfoco básicamente en 6 actividades que </w:t>
+      </w:r>
+      <w:proofErr w:type="spellStart"/>
+      <w:r>
+        <w:rPr>
+          <w:sz w:val="24"/>
+          <w:szCs w:val="24"/>
+        </w:rPr>
+        <w:t>debian</w:t>
+      </w:r>
+      <w:proofErr w:type="spellEnd"/>
+      <w:r>
+        <w:rPr>
+          <w:sz w:val="24"/>
+          <w:szCs w:val="24"/>
+        </w:rPr>
+        <w:t xml:space="preserve"> realizar las </w:t>
+      </w:r>
+      <w:proofErr w:type="gramStart"/>
+      <w:r>
+        <w:rPr>
+          <w:sz w:val="24"/>
+          <w:szCs w:val="24"/>
+        </w:rPr>
+        <w:t>personas :</w:t>
+      </w:r>
+      <w:proofErr w:type="gramEnd"/>
+      <w:r>
+        <w:rPr>
+          <w:sz w:val="24"/>
+          <w:szCs w:val="24"/>
+        </w:rPr>
+        <w:t xml:space="preserve"> </w:t>
+      </w:r>
+      <w:r>
+        <w:rPr>
+          <w:rFonts w:ascii="Roboto" w:hAnsi="Roboto"/>
+          <w:color w:val="252525"/>
+          <w:sz w:val="24"/>
+          <w:szCs w:val="24"/>
+        </w:rPr>
+        <w:t xml:space="preserve">CAMINAR, SUBIR, BAJAR, SENTAR, DE PIE, </w:t>
+      </w:r>
+      <w:proofErr w:type="gramStart"/>
+      <w:r>
+        <w:rPr>
+          <w:rFonts w:ascii="Roboto" w:hAnsi="Roboto"/>
+          <w:color w:val="252525"/>
+          <w:sz w:val="24"/>
+          <w:szCs w:val="24"/>
+        </w:rPr>
+        <w:t>TUMBADO</w:t>
+      </w:r>
+      <w:r>
+        <w:rPr>
+          <w:rFonts w:ascii="Roboto" w:hAnsi="Roboto"/>
+          <w:color w:val="252525"/>
+          <w:sz w:val="24"/>
+          <w:szCs w:val="24"/>
+        </w:rPr>
+        <w:t xml:space="preserve"> ,</w:t>
+      </w:r>
+      <w:proofErr w:type="gramEnd"/>
+      <w:r>
+        <w:rPr>
+          <w:rFonts w:ascii="Roboto" w:hAnsi="Roboto"/>
+          <w:color w:val="252525"/>
+          <w:sz w:val="24"/>
+          <w:szCs w:val="24"/>
+        </w:rPr>
+        <w:t xml:space="preserve"> </w:t>
       </w:r>
       <w:r>
         <w:rPr>
@@ -233,7 +349,39 @@
           <w:sz w:val="24"/>
           <w:szCs w:val="24"/>
         </w:rPr>
-        <w:t>mediante el acelerómetro y giroscopio incorporado en el dispositivo móvil , se registraron aceleración lineal y velocidad angular triaxiales a una frecuencia constante de 50HZ , los datos obtenidos se dividieron en dos conjuntos de datos de forma aleatoria ,70% para datos de entrenamiento y 30% para datos de prueba.</w:t>
+        <w:t xml:space="preserve">mediante el acelerómetro y giroscopio incorporado en el dispositivo </w:t>
+      </w:r>
+      <w:proofErr w:type="gramStart"/>
+      <w:r>
+        <w:rPr>
+          <w:sz w:val="24"/>
+          <w:szCs w:val="24"/>
+        </w:rPr>
+        <w:t>móvil ,</w:t>
+      </w:r>
+      <w:proofErr w:type="gramEnd"/>
+      <w:r>
+        <w:rPr>
+          <w:sz w:val="24"/>
+          <w:szCs w:val="24"/>
+        </w:rPr>
+        <w:t xml:space="preserve"> se registraron aceleración lineal y velocidad angular triaxiales a una frecuencia constante de 50</w:t>
+      </w:r>
+      <w:proofErr w:type="gramStart"/>
+      <w:r>
+        <w:rPr>
+          <w:sz w:val="24"/>
+          <w:szCs w:val="24"/>
+        </w:rPr>
+        <w:t>HZ ,</w:t>
+      </w:r>
+      <w:proofErr w:type="gramEnd"/>
+      <w:r>
+        <w:rPr>
+          <w:sz w:val="24"/>
+          <w:szCs w:val="24"/>
+        </w:rPr>
+        <w:t xml:space="preserve"> los datos obtenidos se dividieron en dos conjuntos de datos de forma aleatoria ,70% para datos de entrenamiento y 30% para datos de prueba.</w:t>
       </w:r>
     </w:p>
     <w:p>
@@ -261,7 +409,27 @@
           <w:sz w:val="24"/>
           <w:szCs w:val="24"/>
         </w:rPr>
-        <w:t xml:space="preserve">Las señales de los sensores se preprocesaron mediante la aplicación de filtros de ruido y se muestrearon en ventanas deslizantes de ancho fijo de 2.56 segundos y un solapamiento de 128 lecturas por ventana .La señal de aceleración del sensor que incluye componentes gravitacionales y de movimiento corporal se separo mediante un filtro de paso bajo </w:t>
+        <w:t xml:space="preserve">Las señales de los sensores se preprocesaron mediante la aplicación de filtros de ruido y se muestrearon en ventanas deslizantes de ancho fijo de 2.56 segundos y un solapamiento de 128 lecturas por </w:t>
+      </w:r>
+      <w:proofErr w:type="gramStart"/>
+      <w:r>
+        <w:rPr>
+          <w:rFonts w:ascii="Roboto" w:hAnsi="Roboto"/>
+          <w:color w:val="252525"/>
+          <w:sz w:val="24"/>
+          <w:szCs w:val="24"/>
+        </w:rPr>
+        <w:t>ventana .La</w:t>
+      </w:r>
+      <w:proofErr w:type="gramEnd"/>
+      <w:r>
+        <w:rPr>
+          <w:rFonts w:ascii="Roboto" w:hAnsi="Roboto"/>
+          <w:color w:val="252525"/>
+          <w:sz w:val="24"/>
+          <w:szCs w:val="24"/>
+        </w:rPr>
+        <w:t xml:space="preserve"> señal de aceleración del sensor que incluye componentes gravitacionales y de movimiento corporal se separo mediante un filtro de paso bajo </w:t>
       </w:r>
       <w:r>
         <w:rPr>
@@ -296,7 +464,87 @@
           <w:sz w:val="24"/>
           <w:szCs w:val="24"/>
         </w:rPr>
-        <w:t xml:space="preserve">De lo anteriormente expuesto se desprende que el dataset utilizado para este proyecto ya se encuentra dividido en conjuntos de entrenamiento y test ; también podemos constatar que dicho data set contiene dos versiones de dataset , el primero corresponde a los registros preprocesados , donde cada columna es una feauture procesada y contiene 561 columnas por fila , normalizadas y listas la aplicación de modelos como RandomForest , SVM, KNN  y el segundo contiene las señales crudas de los sensores antes de ser transformadas en características , que contiene series temporales de </w:t>
+        <w:t xml:space="preserve">De lo anteriormente expuesto se desprende que el </w:t>
+      </w:r>
+      <w:proofErr w:type="spellStart"/>
+      <w:r>
+        <w:rPr>
+          <w:rFonts w:ascii="Roboto" w:hAnsi="Roboto"/>
+          <w:color w:val="252525"/>
+          <w:sz w:val="24"/>
+          <w:szCs w:val="24"/>
+        </w:rPr>
+        <w:t>dataset</w:t>
+      </w:r>
+      <w:proofErr w:type="spellEnd"/>
+      <w:r>
+        <w:rPr>
+          <w:rFonts w:ascii="Roboto" w:hAnsi="Roboto"/>
+          <w:color w:val="252525"/>
+          <w:sz w:val="24"/>
+          <w:szCs w:val="24"/>
+        </w:rPr>
+        <w:t xml:space="preserve"> utilizado para este proyecto ya se encuentra dividido en conjuntos de entrenamiento y test ; también podemos constatar que dicho data set contiene dos versiones de </w:t>
+      </w:r>
+      <w:proofErr w:type="spellStart"/>
+      <w:r>
+        <w:rPr>
+          <w:rFonts w:ascii="Roboto" w:hAnsi="Roboto"/>
+          <w:color w:val="252525"/>
+          <w:sz w:val="24"/>
+          <w:szCs w:val="24"/>
+        </w:rPr>
+        <w:t>dataset</w:t>
+      </w:r>
+      <w:proofErr w:type="spellEnd"/>
+      <w:r>
+        <w:rPr>
+          <w:rFonts w:ascii="Roboto" w:hAnsi="Roboto"/>
+          <w:color w:val="252525"/>
+          <w:sz w:val="24"/>
+          <w:szCs w:val="24"/>
+        </w:rPr>
+        <w:t xml:space="preserve"> , el primero corresponde a los registros preprocesados , donde cada columna es una </w:t>
+      </w:r>
+      <w:proofErr w:type="spellStart"/>
+      <w:r>
+        <w:rPr>
+          <w:rFonts w:ascii="Roboto" w:hAnsi="Roboto"/>
+          <w:color w:val="252525"/>
+          <w:sz w:val="24"/>
+          <w:szCs w:val="24"/>
+        </w:rPr>
+        <w:t>feauture</w:t>
+      </w:r>
+      <w:proofErr w:type="spellEnd"/>
+      <w:r>
+        <w:rPr>
+          <w:rFonts w:ascii="Roboto" w:hAnsi="Roboto"/>
+          <w:color w:val="252525"/>
+          <w:sz w:val="24"/>
+          <w:szCs w:val="24"/>
+        </w:rPr>
+        <w:t xml:space="preserve"> procesada y contiene 561 columnas por fila , normalizadas y listas la aplicación de modelos como </w:t>
+      </w:r>
+      <w:proofErr w:type="spellStart"/>
+      <w:r>
+        <w:rPr>
+          <w:rFonts w:ascii="Roboto" w:hAnsi="Roboto"/>
+          <w:color w:val="252525"/>
+          <w:sz w:val="24"/>
+          <w:szCs w:val="24"/>
+        </w:rPr>
+        <w:t>RandomForest</w:t>
+      </w:r>
+      <w:proofErr w:type="spellEnd"/>
+      <w:r>
+        <w:rPr>
+          <w:rFonts w:ascii="Roboto" w:hAnsi="Roboto"/>
+          <w:color w:val="252525"/>
+          <w:sz w:val="24"/>
+          <w:szCs w:val="24"/>
+        </w:rPr>
+        <w:t xml:space="preserve"> , SVM, KNN  y el segundo contiene las señales crudas de los sensores antes de ser transformadas en características , que contiene series temporales de </w:t>
       </w:r>
       <w:r>
         <w:rPr>
@@ -366,8 +614,29 @@
           <w:sz w:val="24"/>
           <w:szCs w:val="24"/>
         </w:rPr>
-        <w:t xml:space="preserve">Dado que la primera versión contiene los datos ya procesados y separados para entrenamiento y test , utilizaremos esta primera versión para entrenar un modelo de clasificación </w:t>
-      </w:r>
+        <w:t xml:space="preserve">Dado que la primera versión contiene los datos ya procesados y separados para entrenamiento y </w:t>
+      </w:r>
+      <w:proofErr w:type="gramStart"/>
+      <w:r>
+        <w:rPr>
+          <w:rFonts w:ascii="Roboto" w:hAnsi="Roboto"/>
+          <w:color w:val="252525"/>
+          <w:sz w:val="24"/>
+          <w:szCs w:val="24"/>
+        </w:rPr>
+        <w:t>test ,</w:t>
+      </w:r>
+      <w:proofErr w:type="gramEnd"/>
+      <w:r>
+        <w:rPr>
+          <w:rFonts w:ascii="Roboto" w:hAnsi="Roboto"/>
+          <w:color w:val="252525"/>
+          <w:sz w:val="24"/>
+          <w:szCs w:val="24"/>
+        </w:rPr>
+        <w:t xml:space="preserve"> utilizaremos esta primera versión para entrenar un modelo de clasificación </w:t>
+      </w:r>
+      <w:proofErr w:type="spellStart"/>
       <w:r>
         <w:rPr>
           <w:rFonts w:ascii="Roboto" w:hAnsi="Roboto"/>
@@ -377,6 +646,7 @@
         </w:rPr>
         <w:t>Random</w:t>
       </w:r>
+      <w:proofErr w:type="spellEnd"/>
       <w:r>
         <w:rPr>
           <w:rFonts w:ascii="Roboto" w:hAnsi="Roboto"/>
@@ -404,6 +674,8 @@
         </w:rPr>
         <w:t xml:space="preserve"> </w:t>
       </w:r>
+      <w:proofErr w:type="spellStart"/>
+      <w:proofErr w:type="gramStart"/>
       <w:r>
         <w:rPr>
           <w:rFonts w:ascii="Roboto" w:hAnsi="Roboto"/>
@@ -413,14 +685,76 @@
         </w:rPr>
         <w:t>Classifier</w:t>
       </w:r>
-      <w:r>
-        <w:rPr>
-          <w:rFonts w:ascii="Roboto" w:hAnsi="Roboto"/>
-          <w:color w:val="252525"/>
-          <w:sz w:val="24"/>
-          <w:szCs w:val="24"/>
-        </w:rPr>
-        <w:t xml:space="preserve"> , para el resto de modelos a ser abordados en este proyecto se hará uso de la segunda versión del dataset , la cual contiene señales crudas de los dispositivos.</w:t>
+      <w:proofErr w:type="spellEnd"/>
+      <w:r>
+        <w:rPr>
+          <w:rFonts w:ascii="Roboto" w:hAnsi="Roboto"/>
+          <w:color w:val="252525"/>
+          <w:sz w:val="24"/>
+          <w:szCs w:val="24"/>
+        </w:rPr>
+        <w:t xml:space="preserve"> ,</w:t>
+      </w:r>
+      <w:proofErr w:type="gramEnd"/>
+      <w:r>
+        <w:rPr>
+          <w:rFonts w:ascii="Roboto" w:hAnsi="Roboto"/>
+          <w:color w:val="252525"/>
+          <w:sz w:val="24"/>
+          <w:szCs w:val="24"/>
+        </w:rPr>
+        <w:t xml:space="preserve"> para el resto de </w:t>
+      </w:r>
+      <w:proofErr w:type="gramStart"/>
+      <w:r>
+        <w:rPr>
+          <w:rFonts w:ascii="Roboto" w:hAnsi="Roboto"/>
+          <w:color w:val="252525"/>
+          <w:sz w:val="24"/>
+          <w:szCs w:val="24"/>
+        </w:rPr>
+        <w:t>modelos</w:t>
+      </w:r>
+      <w:proofErr w:type="gramEnd"/>
+      <w:r>
+        <w:rPr>
+          <w:rFonts w:ascii="Roboto" w:hAnsi="Roboto"/>
+          <w:color w:val="252525"/>
+          <w:sz w:val="24"/>
+          <w:szCs w:val="24"/>
+        </w:rPr>
+        <w:t xml:space="preserve"> a ser abordados en este proyecto se hará uso de la segunda versión del </w:t>
+      </w:r>
+      <w:proofErr w:type="spellStart"/>
+      <w:proofErr w:type="gramStart"/>
+      <w:r>
+        <w:rPr>
+          <w:rFonts w:ascii="Roboto" w:hAnsi="Roboto"/>
+          <w:color w:val="252525"/>
+          <w:sz w:val="24"/>
+          <w:szCs w:val="24"/>
+        </w:rPr>
+        <w:t>dataset</w:t>
+      </w:r>
+      <w:proofErr w:type="spellEnd"/>
+      <w:r>
+        <w:rPr>
+          <w:rFonts w:ascii="Roboto" w:hAnsi="Roboto"/>
+          <w:color w:val="252525"/>
+          <w:sz w:val="24"/>
+          <w:szCs w:val="24"/>
+        </w:rPr>
+        <w:t xml:space="preserve"> ,</w:t>
+      </w:r>
+      <w:proofErr w:type="gramEnd"/>
+      <w:r>
+        <w:rPr>
+          <w:rFonts w:ascii="Roboto" w:hAnsi="Roboto"/>
+          <w:color w:val="252525"/>
+          <w:sz w:val="24"/>
+          <w:szCs w:val="24"/>
+        </w:rPr>
+        <w:t xml:space="preserve"> la cual contiene señales crudas de los dispositivos.</w:t>
       </w:r>
     </w:p>
     <w:p>
@@ -446,7 +780,27 @@
           <w:sz w:val="24"/>
           <w:szCs w:val="24"/>
         </w:rPr>
-        <w:t>Proceso ETL para carga del dataset desde GITHUB</w:t>
+        <w:t xml:space="preserve">Proceso ETL para carga del </w:t>
+      </w:r>
+      <w:proofErr w:type="spellStart"/>
+      <w:r>
+        <w:rPr>
+          <w:rFonts w:ascii="Roboto" w:hAnsi="Roboto"/>
+          <w:color w:val="252525"/>
+          <w:sz w:val="24"/>
+          <w:szCs w:val="24"/>
+        </w:rPr>
+        <w:t>dataset</w:t>
+      </w:r>
+      <w:proofErr w:type="spellEnd"/>
+      <w:r>
+        <w:rPr>
+          <w:rFonts w:ascii="Roboto" w:hAnsi="Roboto"/>
+          <w:color w:val="252525"/>
+          <w:sz w:val="24"/>
+          <w:szCs w:val="24"/>
+        </w:rPr>
+        <w:t xml:space="preserve"> desde GITHUB</w:t>
       </w:r>
     </w:p>
     <w:p>
@@ -468,7 +822,67 @@
           <w:sz w:val="24"/>
           <w:szCs w:val="24"/>
         </w:rPr>
-        <w:t xml:space="preserve">Para este proyecto el dataset de uci-har se encuentra comprimido en formato zip , dentro del cual se encuentran las dos versiones de los datase </w:t>
+        <w:t xml:space="preserve">Para este proyecto el </w:t>
+      </w:r>
+      <w:proofErr w:type="spellStart"/>
+      <w:r>
+        <w:rPr>
+          <w:rFonts w:ascii="Roboto" w:hAnsi="Roboto"/>
+          <w:color w:val="252525"/>
+          <w:sz w:val="24"/>
+          <w:szCs w:val="24"/>
+        </w:rPr>
+        <w:t>dataset</w:t>
+      </w:r>
+      <w:proofErr w:type="spellEnd"/>
+      <w:r>
+        <w:rPr>
+          <w:rFonts w:ascii="Roboto" w:hAnsi="Roboto"/>
+          <w:color w:val="252525"/>
+          <w:sz w:val="24"/>
+          <w:szCs w:val="24"/>
+        </w:rPr>
+        <w:t xml:space="preserve"> de uci-</w:t>
+      </w:r>
+      <w:proofErr w:type="spellStart"/>
+      <w:r>
+        <w:rPr>
+          <w:rFonts w:ascii="Roboto" w:hAnsi="Roboto"/>
+          <w:color w:val="252525"/>
+          <w:sz w:val="24"/>
+          <w:szCs w:val="24"/>
+        </w:rPr>
+        <w:t>har</w:t>
+      </w:r>
+      <w:proofErr w:type="spellEnd"/>
+      <w:r>
+        <w:rPr>
+          <w:rFonts w:ascii="Roboto" w:hAnsi="Roboto"/>
+          <w:color w:val="252525"/>
+          <w:sz w:val="24"/>
+          <w:szCs w:val="24"/>
+        </w:rPr>
+        <w:t xml:space="preserve"> se encuentra comprimido en formato </w:t>
+      </w:r>
+      <w:proofErr w:type="gramStart"/>
+      <w:r>
+        <w:rPr>
+          <w:rFonts w:ascii="Roboto" w:hAnsi="Roboto"/>
+          <w:color w:val="252525"/>
+          <w:sz w:val="24"/>
+          <w:szCs w:val="24"/>
+        </w:rPr>
+        <w:t>zip ,</w:t>
+      </w:r>
+      <w:proofErr w:type="gramEnd"/>
+      <w:r>
+        <w:rPr>
+          <w:rFonts w:ascii="Roboto" w:hAnsi="Roboto"/>
+          <w:color w:val="252525"/>
+          <w:sz w:val="24"/>
+          <w:szCs w:val="24"/>
+        </w:rPr>
+        <w:t xml:space="preserve"> dentro del cual se encuentran las dos versiones de los datase </w:t>
       </w:r>
       <w:r>
         <w:rPr>
@@ -478,8 +892,59 @@
           <w:szCs w:val="24"/>
         </w:rPr>
         <w:lastRenderedPageBreak/>
-        <w:t>a ser utilizadas(procesados, datos crudos) , en virtud de esto se procede a generar un proceso ETL básico que :</w:t>
-      </w:r>
+        <w:t xml:space="preserve">a ser </w:t>
+      </w:r>
+      <w:proofErr w:type="gramStart"/>
+      <w:r>
+        <w:rPr>
+          <w:rFonts w:ascii="Roboto" w:hAnsi="Roboto"/>
+          <w:color w:val="252525"/>
+          <w:sz w:val="24"/>
+          <w:szCs w:val="24"/>
+        </w:rPr>
+        <w:t>utilizadas(</w:t>
+      </w:r>
+      <w:proofErr w:type="gramEnd"/>
+      <w:r>
+        <w:rPr>
+          <w:rFonts w:ascii="Roboto" w:hAnsi="Roboto"/>
+          <w:color w:val="252525"/>
+          <w:sz w:val="24"/>
+          <w:szCs w:val="24"/>
+        </w:rPr>
+        <w:t>procesados, datos crudos</w:t>
+      </w:r>
+      <w:proofErr w:type="gramStart"/>
+      <w:r>
+        <w:rPr>
+          <w:rFonts w:ascii="Roboto" w:hAnsi="Roboto"/>
+          <w:color w:val="252525"/>
+          <w:sz w:val="24"/>
+          <w:szCs w:val="24"/>
+        </w:rPr>
+        <w:t>) ,</w:t>
+      </w:r>
+      <w:proofErr w:type="gramEnd"/>
+      <w:r>
+        <w:rPr>
+          <w:rFonts w:ascii="Roboto" w:hAnsi="Roboto"/>
+          <w:color w:val="252525"/>
+          <w:sz w:val="24"/>
+          <w:szCs w:val="24"/>
+        </w:rPr>
+        <w:t xml:space="preserve"> en virtud de esto se procede a generar un proceso ETL básico </w:t>
+      </w:r>
+      <w:proofErr w:type="gramStart"/>
+      <w:r>
+        <w:rPr>
+          <w:rFonts w:ascii="Roboto" w:hAnsi="Roboto"/>
+          <w:color w:val="252525"/>
+          <w:sz w:val="24"/>
+          <w:szCs w:val="24"/>
+        </w:rPr>
+        <w:t>que :</w:t>
+      </w:r>
+      <w:proofErr w:type="gramEnd"/>
     </w:p>
     <w:p>
       <w:pPr>
@@ -500,8 +965,19 @@
           <w:sz w:val="24"/>
           <w:szCs w:val="24"/>
         </w:rPr>
-        <w:t>Extraiga el comprimido uci-har.zip que se encuentra en un repositorio github</w:t>
-      </w:r>
+        <w:t xml:space="preserve">Extraiga el comprimido uci-har.zip que se encuentra en un repositorio </w:t>
+      </w:r>
+      <w:proofErr w:type="spellStart"/>
+      <w:r>
+        <w:rPr>
+          <w:rFonts w:ascii="Roboto" w:hAnsi="Roboto"/>
+          <w:color w:val="252525"/>
+          <w:sz w:val="24"/>
+          <w:szCs w:val="24"/>
+        </w:rPr>
+        <w:t>github</w:t>
+      </w:r>
+      <w:proofErr w:type="spellEnd"/>
     </w:p>
     <w:p>
       <w:pPr>
@@ -618,7 +1094,27 @@
           <w:sz w:val="24"/>
           <w:szCs w:val="24"/>
         </w:rPr>
-        <w:t xml:space="preserve">Para la construcción de este ETL se utilizo como lenguaje de programación Python y las siguientes librerías : </w:t>
+        <w:t xml:space="preserve">Para la construcción de este ETL se utilizo como lenguaje de programación Python y las siguientes </w:t>
+      </w:r>
+      <w:proofErr w:type="gramStart"/>
+      <w:r>
+        <w:rPr>
+          <w:rFonts w:ascii="Roboto" w:hAnsi="Roboto"/>
+          <w:color w:val="252525"/>
+          <w:sz w:val="24"/>
+          <w:szCs w:val="24"/>
+        </w:rPr>
+        <w:t>librerías :</w:t>
+      </w:r>
+      <w:proofErr w:type="gramEnd"/>
+      <w:r>
+        <w:rPr>
+          <w:rFonts w:ascii="Roboto" w:hAnsi="Roboto"/>
+          <w:color w:val="252525"/>
+          <w:sz w:val="24"/>
+          <w:szCs w:val="24"/>
+        </w:rPr>
+        <w:t xml:space="preserve"> </w:t>
       </w:r>
     </w:p>
     <w:tbl>
@@ -646,6 +1142,7 @@
                 <w:szCs w:val="24"/>
               </w:rPr>
             </w:pPr>
+            <w:proofErr w:type="spellStart"/>
             <w:r>
               <w:rPr>
                 <w:rFonts w:ascii="Roboto" w:hAnsi="Roboto"/>
@@ -655,6 +1152,7 @@
               </w:rPr>
               <w:t>zipfile</w:t>
             </w:r>
+            <w:proofErr w:type="spellEnd"/>
           </w:p>
         </w:tc>
         <w:tc>
@@ -698,6 +1196,7 @@
                 <w:szCs w:val="24"/>
               </w:rPr>
             </w:pPr>
+            <w:proofErr w:type="spellStart"/>
             <w:r>
               <w:rPr>
                 <w:rFonts w:ascii="Roboto" w:hAnsi="Roboto"/>
@@ -707,6 +1206,7 @@
               </w:rPr>
               <w:t>io</w:t>
             </w:r>
+            <w:proofErr w:type="spellEnd"/>
           </w:p>
         </w:tc>
         <w:tc>
@@ -943,8 +1443,189 @@
           <w:sz w:val="24"/>
           <w:szCs w:val="24"/>
         </w:rPr>
-        <w:t xml:space="preserve"> procedemos a ejecutar el análisis exploratorio de datos EDA , como punto de partida para el análisis de la información contenida en el data set con el propósito de entender su contenido , detectar patrones , valores , faltantes, anomalías en los datos y relacione s entre variables antes de construir los modelos , así como el posible desbalance de clases predictoras . Si bien es cierto la versión del dataset que contiene los datos procesados implicaría no tener  la necesidad de validar datos faltantes o anomalías en los datos , es importantes que no </w:t>
-      </w:r>
+        <w:t xml:space="preserve"> procedemos a ejecutar el análisis exploratorio de datos </w:t>
+      </w:r>
+      <w:proofErr w:type="gramStart"/>
+      <w:r>
+        <w:rPr>
+          <w:rFonts w:ascii="Roboto" w:hAnsi="Roboto"/>
+          <w:color w:val="252525"/>
+          <w:sz w:val="24"/>
+          <w:szCs w:val="24"/>
+        </w:rPr>
+        <w:t>EDA ,</w:t>
+      </w:r>
+      <w:proofErr w:type="gramEnd"/>
+      <w:r>
+        <w:rPr>
+          <w:rFonts w:ascii="Roboto" w:hAnsi="Roboto"/>
+          <w:color w:val="252525"/>
+          <w:sz w:val="24"/>
+          <w:szCs w:val="24"/>
+        </w:rPr>
+        <w:t xml:space="preserve"> como punto de partida para el análisis de la información contenida en el data set con el propósito de entender su </w:t>
+      </w:r>
+      <w:proofErr w:type="gramStart"/>
+      <w:r>
+        <w:rPr>
+          <w:rFonts w:ascii="Roboto" w:hAnsi="Roboto"/>
+          <w:color w:val="252525"/>
+          <w:sz w:val="24"/>
+          <w:szCs w:val="24"/>
+        </w:rPr>
+        <w:t>contenido ,</w:t>
+      </w:r>
+      <w:proofErr w:type="gramEnd"/>
+      <w:r>
+        <w:rPr>
+          <w:rFonts w:ascii="Roboto" w:hAnsi="Roboto"/>
+          <w:color w:val="252525"/>
+          <w:sz w:val="24"/>
+          <w:szCs w:val="24"/>
+        </w:rPr>
+        <w:t xml:space="preserve"> detectar </w:t>
+      </w:r>
+      <w:proofErr w:type="gramStart"/>
+      <w:r>
+        <w:rPr>
+          <w:rFonts w:ascii="Roboto" w:hAnsi="Roboto"/>
+          <w:color w:val="252525"/>
+          <w:sz w:val="24"/>
+          <w:szCs w:val="24"/>
+        </w:rPr>
+        <w:t>patrones ,</w:t>
+      </w:r>
+      <w:proofErr w:type="gramEnd"/>
+      <w:r>
+        <w:rPr>
+          <w:rFonts w:ascii="Roboto" w:hAnsi="Roboto"/>
+          <w:color w:val="252525"/>
+          <w:sz w:val="24"/>
+          <w:szCs w:val="24"/>
+        </w:rPr>
+        <w:t xml:space="preserve"> </w:t>
+      </w:r>
+      <w:proofErr w:type="gramStart"/>
+      <w:r>
+        <w:rPr>
+          <w:rFonts w:ascii="Roboto" w:hAnsi="Roboto"/>
+          <w:color w:val="252525"/>
+          <w:sz w:val="24"/>
+          <w:szCs w:val="24"/>
+        </w:rPr>
+        <w:t>valores ,</w:t>
+      </w:r>
+      <w:proofErr w:type="gramEnd"/>
+      <w:r>
+        <w:rPr>
+          <w:rFonts w:ascii="Roboto" w:hAnsi="Roboto"/>
+          <w:color w:val="252525"/>
+          <w:sz w:val="24"/>
+          <w:szCs w:val="24"/>
+        </w:rPr>
+        <w:t xml:space="preserve"> faltantes, anomalías en los datos y relacione s entre variables antes de construir los </w:t>
+      </w:r>
+      <w:proofErr w:type="gramStart"/>
+      <w:r>
+        <w:rPr>
+          <w:rFonts w:ascii="Roboto" w:hAnsi="Roboto"/>
+          <w:color w:val="252525"/>
+          <w:sz w:val="24"/>
+          <w:szCs w:val="24"/>
+        </w:rPr>
+        <w:t>modelos ,</w:t>
+      </w:r>
+      <w:proofErr w:type="gramEnd"/>
+      <w:r>
+        <w:rPr>
+          <w:rFonts w:ascii="Roboto" w:hAnsi="Roboto"/>
+          <w:color w:val="252525"/>
+          <w:sz w:val="24"/>
+          <w:szCs w:val="24"/>
+        </w:rPr>
+        <w:t xml:space="preserve"> así como el posible desbalance de clases </w:t>
+      </w:r>
+      <w:proofErr w:type="gramStart"/>
+      <w:r>
+        <w:rPr>
+          <w:rFonts w:ascii="Roboto" w:hAnsi="Roboto"/>
+          <w:color w:val="252525"/>
+          <w:sz w:val="24"/>
+          <w:szCs w:val="24"/>
+        </w:rPr>
+        <w:t>predictoras .</w:t>
+      </w:r>
+      <w:proofErr w:type="gramEnd"/>
+      <w:r>
+        <w:rPr>
+          <w:rFonts w:ascii="Roboto" w:hAnsi="Roboto"/>
+          <w:color w:val="252525"/>
+          <w:sz w:val="24"/>
+          <w:szCs w:val="24"/>
+        </w:rPr>
+        <w:t xml:space="preserve"> Si bien es cierto la versión del </w:t>
+      </w:r>
+      <w:proofErr w:type="spellStart"/>
+      <w:r>
+        <w:rPr>
+          <w:rFonts w:ascii="Roboto" w:hAnsi="Roboto"/>
+          <w:color w:val="252525"/>
+          <w:sz w:val="24"/>
+          <w:szCs w:val="24"/>
+        </w:rPr>
+        <w:t>dataset</w:t>
+      </w:r>
+      <w:proofErr w:type="spellEnd"/>
+      <w:r>
+        <w:rPr>
+          <w:rFonts w:ascii="Roboto" w:hAnsi="Roboto"/>
+          <w:color w:val="252525"/>
+          <w:sz w:val="24"/>
+          <w:szCs w:val="24"/>
+        </w:rPr>
+        <w:t xml:space="preserve"> que contiene los datos procesados implicaría no </w:t>
+      </w:r>
+      <w:proofErr w:type="gramStart"/>
+      <w:r>
+        <w:rPr>
+          <w:rFonts w:ascii="Roboto" w:hAnsi="Roboto"/>
+          <w:color w:val="252525"/>
+          <w:sz w:val="24"/>
+          <w:szCs w:val="24"/>
+        </w:rPr>
+        <w:t>tener  la</w:t>
+      </w:r>
+      <w:proofErr w:type="gramEnd"/>
+      <w:r>
+        <w:rPr>
+          <w:rFonts w:ascii="Roboto" w:hAnsi="Roboto"/>
+          <w:color w:val="252525"/>
+          <w:sz w:val="24"/>
+          <w:szCs w:val="24"/>
+        </w:rPr>
+        <w:t xml:space="preserve"> necesidad de validar datos faltantes o anomalías en los </w:t>
+      </w:r>
+      <w:proofErr w:type="gramStart"/>
+      <w:r>
+        <w:rPr>
+          <w:rFonts w:ascii="Roboto" w:hAnsi="Roboto"/>
+          <w:color w:val="252525"/>
+          <w:sz w:val="24"/>
+          <w:szCs w:val="24"/>
+        </w:rPr>
+        <w:t>datos ,</w:t>
+      </w:r>
+      <w:proofErr w:type="gramEnd"/>
+      <w:r>
+        <w:rPr>
+          <w:rFonts w:ascii="Roboto" w:hAnsi="Roboto"/>
+          <w:color w:val="252525"/>
+          <w:sz w:val="24"/>
+          <w:szCs w:val="24"/>
+        </w:rPr>
+        <w:t xml:space="preserve"> es importantes que no </w:t>
+      </w:r>
+      <w:proofErr w:type="gramStart"/>
       <w:r>
         <w:rPr>
           <w:rFonts w:ascii="Roboto" w:hAnsi="Roboto"/>
@@ -961,7 +1642,37 @@
           <w:sz w:val="24"/>
           <w:szCs w:val="24"/>
         </w:rPr>
-        <w:t xml:space="preserve"> esta fase asumiendo como verdad absoluta que el data set se encuentra sin errores, mas bien como buena practica vamos a ejecutar las fase del análisis exploratorio de datos sin saltarnos ningún paso.</w:t>
+        <w:t xml:space="preserve"> esta</w:t>
+      </w:r>
+      <w:proofErr w:type="gramEnd"/>
+      <w:r>
+        <w:rPr>
+          <w:rFonts w:ascii="Roboto" w:hAnsi="Roboto"/>
+          <w:color w:val="252525"/>
+          <w:sz w:val="24"/>
+          <w:szCs w:val="24"/>
+        </w:rPr>
+        <w:t xml:space="preserve"> fase asumiendo como verdad absoluta que el data set se encuentra sin errores, mas bien como buena practica vamos a ejecutar </w:t>
+      </w:r>
+      <w:proofErr w:type="gramStart"/>
+      <w:r>
+        <w:rPr>
+          <w:rFonts w:ascii="Roboto" w:hAnsi="Roboto"/>
+          <w:color w:val="252525"/>
+          <w:sz w:val="24"/>
+          <w:szCs w:val="24"/>
+        </w:rPr>
+        <w:t>las fase</w:t>
+      </w:r>
+      <w:proofErr w:type="gramEnd"/>
+      <w:r>
+        <w:rPr>
+          <w:rFonts w:ascii="Roboto" w:hAnsi="Roboto"/>
+          <w:color w:val="252525"/>
+          <w:sz w:val="24"/>
+          <w:szCs w:val="24"/>
+        </w:rPr>
+        <w:t xml:space="preserve"> del análisis exploratorio de datos sin saltarnos ningún paso.</w:t>
       </w:r>
     </w:p>
     <w:p>
@@ -982,7 +1693,89 @@
           <w:sz w:val="24"/>
           <w:szCs w:val="24"/>
         </w:rPr>
-        <w:t>En lo referente  a esta fase  , cabe acotar que las tareas ejecutadas van a diferir en función de la naturaleza de los datos con los cuales vamos a entrenar el modelo y del modelo propiamente dicho.En virtud de lo expuesto anteriormente el presente proyecto de titulación hará uso de los seguimiento modelos a saber:</w:t>
+        <w:t xml:space="preserve">En lo </w:t>
+      </w:r>
+      <w:proofErr w:type="gramStart"/>
+      <w:r>
+        <w:rPr>
+          <w:rFonts w:ascii="Roboto" w:hAnsi="Roboto"/>
+          <w:color w:val="252525"/>
+          <w:sz w:val="24"/>
+          <w:szCs w:val="24"/>
+        </w:rPr>
+        <w:t>referente  a</w:t>
+      </w:r>
+      <w:proofErr w:type="gramEnd"/>
+      <w:r>
+        <w:rPr>
+          <w:rFonts w:ascii="Roboto" w:hAnsi="Roboto"/>
+          <w:color w:val="252525"/>
+          <w:sz w:val="24"/>
+          <w:szCs w:val="24"/>
+        </w:rPr>
+        <w:t xml:space="preserve"> esta </w:t>
+      </w:r>
+      <w:proofErr w:type="gramStart"/>
+      <w:r>
+        <w:rPr>
+          <w:rFonts w:ascii="Roboto" w:hAnsi="Roboto"/>
+          <w:color w:val="252525"/>
+          <w:sz w:val="24"/>
+          <w:szCs w:val="24"/>
+        </w:rPr>
+        <w:t>fase  ,</w:t>
+      </w:r>
+      <w:proofErr w:type="gramEnd"/>
+      <w:r>
+        <w:rPr>
+          <w:rFonts w:ascii="Roboto" w:hAnsi="Roboto"/>
+          <w:color w:val="252525"/>
+          <w:sz w:val="24"/>
+          <w:szCs w:val="24"/>
+        </w:rPr>
+        <w:t xml:space="preserve"> cabe acotar que las tareas ejecutadas van a diferir en función de la naturaleza de los datos con los cuales vamos a entrenar el modelo y del modelo propiamente </w:t>
+      </w:r>
+      <w:proofErr w:type="spellStart"/>
+      <w:proofErr w:type="gramStart"/>
+      <w:r>
+        <w:rPr>
+          <w:rFonts w:ascii="Roboto" w:hAnsi="Roboto"/>
+          <w:color w:val="252525"/>
+          <w:sz w:val="24"/>
+          <w:szCs w:val="24"/>
+        </w:rPr>
+        <w:t>dicho.En</w:t>
+      </w:r>
+      <w:proofErr w:type="spellEnd"/>
+      <w:proofErr w:type="gramEnd"/>
+      <w:r>
+        <w:rPr>
+          <w:rFonts w:ascii="Roboto" w:hAnsi="Roboto"/>
+          <w:color w:val="252525"/>
+          <w:sz w:val="24"/>
+          <w:szCs w:val="24"/>
+        </w:rPr>
+        <w:t xml:space="preserve"> virtud de lo expuesto anteriormente el presente proyecto de titulación hará uso </w:t>
+      </w:r>
+      <w:proofErr w:type="gramStart"/>
+      <w:r>
+        <w:rPr>
+          <w:rFonts w:ascii="Roboto" w:hAnsi="Roboto"/>
+          <w:color w:val="252525"/>
+          <w:sz w:val="24"/>
+          <w:szCs w:val="24"/>
+        </w:rPr>
+        <w:t>de los seguimiento</w:t>
+      </w:r>
+      <w:proofErr w:type="gramEnd"/>
+      <w:r>
+        <w:rPr>
+          <w:rFonts w:ascii="Roboto" w:hAnsi="Roboto"/>
+          <w:color w:val="252525"/>
+          <w:sz w:val="24"/>
+          <w:szCs w:val="24"/>
+        </w:rPr>
+        <w:t xml:space="preserve"> modelos a saber:</w:t>
       </w:r>
     </w:p>
     <w:p>
@@ -1003,29 +1796,72 @@
           <w:sz w:val="24"/>
           <w:szCs w:val="24"/>
         </w:rPr>
-        <w:t xml:space="preserve">CNN1D , </w:t>
-      </w:r>
-      <w:r>
-        <w:rPr>
-          <w:rFonts w:ascii="Roboto" w:hAnsi="Roboto"/>
-          <w:color w:val="252525"/>
-          <w:sz w:val="24"/>
-          <w:szCs w:val="24"/>
-        </w:rPr>
-        <w:t>SVM_Gridsearch</w:t>
-      </w:r>
-      <w:r>
-        <w:rPr>
-          <w:rFonts w:ascii="Roboto" w:hAnsi="Roboto"/>
-          <w:color w:val="252525"/>
-          <w:sz w:val="24"/>
-          <w:szCs w:val="24"/>
-        </w:rPr>
-        <w:t>,SVM,</w:t>
-      </w:r>
-      <w:r>
+        <w:t>CNN1</w:t>
+      </w:r>
+      <w:proofErr w:type="gramStart"/>
+      <w:r>
+        <w:rPr>
+          <w:rFonts w:ascii="Roboto" w:hAnsi="Roboto"/>
+          <w:color w:val="252525"/>
+          <w:sz w:val="24"/>
+          <w:szCs w:val="24"/>
+        </w:rPr>
+        <w:t>D ,</w:t>
+      </w:r>
+      <w:proofErr w:type="gramEnd"/>
+      <w:r>
+        <w:rPr>
+          <w:rFonts w:ascii="Roboto" w:hAnsi="Roboto"/>
+          <w:color w:val="252525"/>
+          <w:sz w:val="24"/>
+          <w:szCs w:val="24"/>
+        </w:rPr>
         <w:t xml:space="preserve"> </w:t>
       </w:r>
+      <w:proofErr w:type="spellStart"/>
+      <w:r>
+        <w:rPr>
+          <w:rFonts w:ascii="Roboto" w:hAnsi="Roboto"/>
+          <w:color w:val="252525"/>
+          <w:sz w:val="24"/>
+          <w:szCs w:val="24"/>
+        </w:rPr>
+        <w:t>SVM_</w:t>
+      </w:r>
+      <w:proofErr w:type="gramStart"/>
+      <w:r>
+        <w:rPr>
+          <w:rFonts w:ascii="Roboto" w:hAnsi="Roboto"/>
+          <w:color w:val="252525"/>
+          <w:sz w:val="24"/>
+          <w:szCs w:val="24"/>
+        </w:rPr>
+        <w:t>Gridsearch</w:t>
+      </w:r>
+      <w:r>
+        <w:rPr>
+          <w:rFonts w:ascii="Roboto" w:hAnsi="Roboto"/>
+          <w:color w:val="252525"/>
+          <w:sz w:val="24"/>
+          <w:szCs w:val="24"/>
+        </w:rPr>
+        <w:t>,SVM</w:t>
+      </w:r>
+      <w:proofErr w:type="spellEnd"/>
+      <w:proofErr w:type="gramEnd"/>
+      <w:r>
+        <w:rPr>
+          <w:rFonts w:ascii="Roboto" w:hAnsi="Roboto"/>
+          <w:color w:val="252525"/>
+          <w:sz w:val="24"/>
+          <w:szCs w:val="24"/>
+        </w:rPr>
+        <w:t>,</w:t>
+      </w:r>
+      <w:r>
+        <w:t xml:space="preserve"> </w:t>
+      </w:r>
+      <w:proofErr w:type="spellStart"/>
       <w:r>
         <w:rPr>
           <w:rFonts w:ascii="Roboto" w:hAnsi="Roboto"/>
@@ -1035,15 +1871,27 @@
         </w:rPr>
         <w:t>RandomForestClassifier</w:t>
       </w:r>
-      <w:r>
-        <w:rPr>
-          <w:rFonts w:ascii="Roboto" w:hAnsi="Roboto"/>
-          <w:color w:val="252525"/>
-          <w:sz w:val="24"/>
-          <w:szCs w:val="24"/>
-        </w:rPr>
-        <w:t>, ya que durante los entrenamientos estas arrojaron los mejores índices de acuracy</w:t>
-      </w:r>
+      <w:proofErr w:type="spellEnd"/>
+      <w:r>
+        <w:rPr>
+          <w:rFonts w:ascii="Roboto" w:hAnsi="Roboto"/>
+          <w:color w:val="252525"/>
+          <w:sz w:val="24"/>
+          <w:szCs w:val="24"/>
+        </w:rPr>
+        <w:t xml:space="preserve">, ya que durante los entrenamientos estas arrojaron los mejores índices de </w:t>
+      </w:r>
+      <w:proofErr w:type="spellStart"/>
+      <w:r>
+        <w:rPr>
+          <w:rFonts w:ascii="Roboto" w:hAnsi="Roboto"/>
+          <w:color w:val="252525"/>
+          <w:sz w:val="24"/>
+          <w:szCs w:val="24"/>
+        </w:rPr>
+        <w:t>acuracy</w:t>
+      </w:r>
+      <w:proofErr w:type="spellEnd"/>
     </w:p>
     <w:p>
       <w:pPr>
@@ -1078,6 +1926,8 @@
           <w:szCs w:val="24"/>
         </w:rPr>
       </w:pPr>
+      <w:proofErr w:type="spellStart"/>
+      <w:proofErr w:type="gramStart"/>
       <w:r>
         <w:rPr>
           <w:rFonts w:ascii="Roboto" w:hAnsi="Roboto"/>
@@ -1087,62 +1937,218 @@
         </w:rPr>
         <w:t>RandomForestClassifier</w:t>
       </w:r>
-      <w:r>
-        <w:rPr>
-          <w:rFonts w:ascii="Roboto" w:hAnsi="Roboto"/>
-          <w:color w:val="252525"/>
-          <w:sz w:val="24"/>
-          <w:szCs w:val="24"/>
-        </w:rPr>
-        <w:t xml:space="preserve"> .- Es uno de los algoritmos de clasificación supervisado presentes en la librería </w:t>
-      </w:r>
-      <w:r>
-        <w:rPr>
-          <w:rFonts w:ascii="Roboto" w:hAnsi="Roboto"/>
-          <w:color w:val="252525"/>
-          <w:sz w:val="24"/>
-          <w:szCs w:val="24"/>
-        </w:rPr>
-        <w:t>scikit-learn</w:t>
-      </w:r>
-      <w:r>
-        <w:rPr>
-          <w:rFonts w:ascii="Roboto" w:hAnsi="Roboto"/>
-          <w:color w:val="252525"/>
-          <w:sz w:val="24"/>
-          <w:szCs w:val="24"/>
-        </w:rPr>
-        <w:t xml:space="preserve"> , es muy popular debido a su facilidad de uso, robustes y precisión.</w:t>
-      </w:r>
-      <w:r>
-        <w:rPr>
-          <w:rFonts w:ascii="Roboto" w:hAnsi="Roboto"/>
-          <w:color w:val="252525"/>
-          <w:sz w:val="24"/>
-          <w:szCs w:val="24"/>
-        </w:rPr>
-        <w:t>Cada árbol utiliza un subconjunto diferente del dataset para ser entrenado , al final se hace la predicción en función del voto mayoritario entre los diferentes arboles entrenados.</w:t>
-      </w:r>
-    </w:p>
-    <w:p>
-      <w:r>
-        <w:rPr>
-          <w:rFonts w:ascii="Roboto" w:hAnsi="Roboto"/>
-          <w:color w:val="252525"/>
-          <w:sz w:val="24"/>
-          <w:szCs w:val="24"/>
-        </w:rPr>
-        <w:t xml:space="preserve">Para este algoritmo de entrenamiento , según lo dicta la documentación vamos a utilizar la versión del dataset uci-har que contiene </w:t>
-      </w:r>
-      <w:r>
-        <w:rPr>
-          <w:rFonts w:ascii="Roboto" w:hAnsi="Roboto"/>
-          <w:color w:val="252525"/>
-          <w:sz w:val="24"/>
-          <w:szCs w:val="24"/>
-        </w:rPr>
-        <w:t xml:space="preserve">los datos procesados estadísticamente y divididos en subconjuntos de entrenamiento y prueba , que que como lo indica la documentación esta es la versión que se debe utilizar cuando se pretende utilizar modelos de entrenamiento como </w:t>
-      </w:r>
+      <w:proofErr w:type="spellEnd"/>
+      <w:r>
+        <w:rPr>
+          <w:rFonts w:ascii="Roboto" w:hAnsi="Roboto"/>
+          <w:color w:val="252525"/>
+          <w:sz w:val="24"/>
+          <w:szCs w:val="24"/>
+        </w:rPr>
+        <w:t xml:space="preserve"> .</w:t>
+      </w:r>
+      <w:proofErr w:type="gramEnd"/>
+      <w:r>
+        <w:rPr>
+          <w:rFonts w:ascii="Roboto" w:hAnsi="Roboto"/>
+          <w:color w:val="252525"/>
+          <w:sz w:val="24"/>
+          <w:szCs w:val="24"/>
+        </w:rPr>
+        <w:t xml:space="preserve">- Es uno de los algoritmos de clasificación supervisado presentes en la librería </w:t>
+      </w:r>
+      <w:proofErr w:type="spellStart"/>
+      <w:r>
+        <w:rPr>
+          <w:rFonts w:ascii="Roboto" w:hAnsi="Roboto"/>
+          <w:color w:val="252525"/>
+          <w:sz w:val="24"/>
+          <w:szCs w:val="24"/>
+        </w:rPr>
+        <w:t>scikit-</w:t>
+      </w:r>
+      <w:proofErr w:type="gramStart"/>
+      <w:r>
+        <w:rPr>
+          <w:rFonts w:ascii="Roboto" w:hAnsi="Roboto"/>
+          <w:color w:val="252525"/>
+          <w:sz w:val="24"/>
+          <w:szCs w:val="24"/>
+        </w:rPr>
+        <w:t>learn</w:t>
+      </w:r>
+      <w:proofErr w:type="spellEnd"/>
+      <w:r>
+        <w:rPr>
+          <w:rFonts w:ascii="Roboto" w:hAnsi="Roboto"/>
+          <w:color w:val="252525"/>
+          <w:sz w:val="24"/>
+          <w:szCs w:val="24"/>
+        </w:rPr>
+        <w:t xml:space="preserve"> ,</w:t>
+      </w:r>
+      <w:proofErr w:type="gramEnd"/>
+      <w:r>
+        <w:rPr>
+          <w:rFonts w:ascii="Roboto" w:hAnsi="Roboto"/>
+          <w:color w:val="252525"/>
+          <w:sz w:val="24"/>
+          <w:szCs w:val="24"/>
+        </w:rPr>
+        <w:t xml:space="preserve"> es muy popular debido a su facilidad de uso, robustes y </w:t>
+      </w:r>
+      <w:proofErr w:type="spellStart"/>
+      <w:proofErr w:type="gramStart"/>
+      <w:r>
+        <w:rPr>
+          <w:rFonts w:ascii="Roboto" w:hAnsi="Roboto"/>
+          <w:color w:val="252525"/>
+          <w:sz w:val="24"/>
+          <w:szCs w:val="24"/>
+        </w:rPr>
+        <w:t>precisión.</w:t>
+      </w:r>
+      <w:r>
+        <w:rPr>
+          <w:rFonts w:ascii="Roboto" w:hAnsi="Roboto"/>
+          <w:color w:val="252525"/>
+          <w:sz w:val="24"/>
+          <w:szCs w:val="24"/>
+        </w:rPr>
+        <w:t>Cada</w:t>
+      </w:r>
+      <w:proofErr w:type="spellEnd"/>
+      <w:proofErr w:type="gramEnd"/>
+      <w:r>
+        <w:rPr>
+          <w:rFonts w:ascii="Roboto" w:hAnsi="Roboto"/>
+          <w:color w:val="252525"/>
+          <w:sz w:val="24"/>
+          <w:szCs w:val="24"/>
+        </w:rPr>
+        <w:t xml:space="preserve"> árbol utiliza un subconjunto diferente del </w:t>
+      </w:r>
+      <w:proofErr w:type="spellStart"/>
+      <w:r>
+        <w:rPr>
+          <w:rFonts w:ascii="Roboto" w:hAnsi="Roboto"/>
+          <w:color w:val="252525"/>
+          <w:sz w:val="24"/>
+          <w:szCs w:val="24"/>
+        </w:rPr>
+        <w:t>dataset</w:t>
+      </w:r>
+      <w:proofErr w:type="spellEnd"/>
+      <w:r>
+        <w:rPr>
+          <w:rFonts w:ascii="Roboto" w:hAnsi="Roboto"/>
+          <w:color w:val="252525"/>
+          <w:sz w:val="24"/>
+          <w:szCs w:val="24"/>
+        </w:rPr>
+        <w:t xml:space="preserve"> para ser </w:t>
+      </w:r>
+      <w:proofErr w:type="gramStart"/>
+      <w:r>
+        <w:rPr>
+          <w:rFonts w:ascii="Roboto" w:hAnsi="Roboto"/>
+          <w:color w:val="252525"/>
+          <w:sz w:val="24"/>
+          <w:szCs w:val="24"/>
+        </w:rPr>
+        <w:t>entrenado ,</w:t>
+      </w:r>
+      <w:proofErr w:type="gramEnd"/>
+      <w:r>
+        <w:rPr>
+          <w:rFonts w:ascii="Roboto" w:hAnsi="Roboto"/>
+          <w:color w:val="252525"/>
+          <w:sz w:val="24"/>
+          <w:szCs w:val="24"/>
+        </w:rPr>
+        <w:t xml:space="preserve"> al final se hace la predicción en función del voto mayoritario entre los diferentes arboles entrenados.</w:t>
+      </w:r>
+    </w:p>
+    <w:p>
+      <w:r>
+        <w:rPr>
+          <w:rFonts w:ascii="Roboto" w:hAnsi="Roboto"/>
+          <w:color w:val="252525"/>
+          <w:sz w:val="24"/>
+          <w:szCs w:val="24"/>
+        </w:rPr>
+        <w:t xml:space="preserve">Para este algoritmo de entrenamiento , según lo dicta la documentación vamos a utilizar la versión del </w:t>
+      </w:r>
+      <w:proofErr w:type="spellStart"/>
+      <w:r>
+        <w:rPr>
+          <w:rFonts w:ascii="Roboto" w:hAnsi="Roboto"/>
+          <w:color w:val="252525"/>
+          <w:sz w:val="24"/>
+          <w:szCs w:val="24"/>
+        </w:rPr>
+        <w:t>dataset</w:t>
+      </w:r>
+      <w:proofErr w:type="spellEnd"/>
+      <w:r>
+        <w:rPr>
+          <w:rFonts w:ascii="Roboto" w:hAnsi="Roboto"/>
+          <w:color w:val="252525"/>
+          <w:sz w:val="24"/>
+          <w:szCs w:val="24"/>
+        </w:rPr>
+        <w:t xml:space="preserve"> uci-</w:t>
+      </w:r>
+      <w:proofErr w:type="spellStart"/>
+      <w:r>
+        <w:rPr>
+          <w:rFonts w:ascii="Roboto" w:hAnsi="Roboto"/>
+          <w:color w:val="252525"/>
+          <w:sz w:val="24"/>
+          <w:szCs w:val="24"/>
+        </w:rPr>
+        <w:t>har</w:t>
+      </w:r>
+      <w:proofErr w:type="spellEnd"/>
+      <w:r>
+        <w:rPr>
+          <w:rFonts w:ascii="Roboto" w:hAnsi="Roboto"/>
+          <w:color w:val="252525"/>
+          <w:sz w:val="24"/>
+          <w:szCs w:val="24"/>
+        </w:rPr>
+        <w:t xml:space="preserve"> que contiene </w:t>
+      </w:r>
+      <w:r>
+        <w:rPr>
+          <w:rFonts w:ascii="Roboto" w:hAnsi="Roboto"/>
+          <w:color w:val="252525"/>
+          <w:sz w:val="24"/>
+          <w:szCs w:val="24"/>
+        </w:rPr>
+        <w:t xml:space="preserve">los datos procesados estadísticamente y divididos en subconjuntos de entrenamiento y prueba , que </w:t>
+      </w:r>
+      <w:proofErr w:type="spellStart"/>
+      <w:r>
+        <w:rPr>
+          <w:rFonts w:ascii="Roboto" w:hAnsi="Roboto"/>
+          <w:color w:val="252525"/>
+          <w:sz w:val="24"/>
+          <w:szCs w:val="24"/>
+        </w:rPr>
+        <w:t>que</w:t>
+      </w:r>
+      <w:proofErr w:type="spellEnd"/>
+      <w:r>
+        <w:rPr>
+          <w:rFonts w:ascii="Roboto" w:hAnsi="Roboto"/>
+          <w:color w:val="252525"/>
+          <w:sz w:val="24"/>
+          <w:szCs w:val="24"/>
+        </w:rPr>
+        <w:t xml:space="preserve"> como lo indica la documentación esta es la versión que se debe utilizar cuando se pretende utilizar modelos de entrenamiento como </w:t>
+      </w:r>
+      <w:proofErr w:type="spellStart"/>
       <w:r>
         <w:rPr>
           <w:rStyle w:val="CdigoHTML"/>
@@ -1150,23 +2156,218 @@
         </w:rPr>
         <w:t>RandomForestClassifier</w:t>
       </w:r>
+      <w:proofErr w:type="spellEnd"/>
       <w:r>
         <w:t xml:space="preserve"> </w:t>
       </w:r>
       <w:r>
-        <w:t xml:space="preserve"> , que fácilmente pueden alcanzar un acuracy  elevado “</w:t>
-      </w:r>
-      <w:r>
-        <w:t xml:space="preserve">Anguita, D., Ghio, A., Oneto, L., Parra, X., &amp; Reyes-Ortiz, J. L. (2013). </w:t>
+        <w:t xml:space="preserve"> , que fácilmente pueden alcanzar un </w:t>
+      </w:r>
+      <w:proofErr w:type="spellStart"/>
+      <w:r>
+        <w:t>acuracy</w:t>
+      </w:r>
+      <w:proofErr w:type="spellEnd"/>
+      <w:r>
+        <w:t xml:space="preserve">  elevado “</w:t>
+      </w:r>
+      <w:r>
+        <w:t xml:space="preserve">Anguita, D., </w:t>
+      </w:r>
+      <w:proofErr w:type="spellStart"/>
+      <w:r>
+        <w:t>Ghio</w:t>
+      </w:r>
+      <w:proofErr w:type="spellEnd"/>
+      <w:r>
+        <w:t xml:space="preserve">, A., </w:t>
+      </w:r>
+      <w:proofErr w:type="spellStart"/>
+      <w:r>
+        <w:t>Oneto</w:t>
+      </w:r>
+      <w:proofErr w:type="spellEnd"/>
+      <w:r>
+        <w:t xml:space="preserve">, L., Parra, X., &amp; Reyes-Ortiz, J. L. (2013). </w:t>
       </w:r>
       <w:r>
         <w:rPr>
           <w:rStyle w:val="nfasis"/>
         </w:rPr>
-        <w:t>A Public Domain Dataset for Human Activity Recognition Using Smartphones</w:t>
-      </w:r>
-      <w:r>
-        <w:t xml:space="preserve">. ESANN 2013 proceedings, European Symposium on Artificial Neural Networks, Computational Intelligence and Machine Learning. Bruges, Belgium. </w:t>
+        <w:t xml:space="preserve">A </w:t>
+      </w:r>
+      <w:proofErr w:type="spellStart"/>
+      <w:r>
+        <w:rPr>
+          <w:rStyle w:val="nfasis"/>
+        </w:rPr>
+        <w:t>Public</w:t>
+      </w:r>
+      <w:proofErr w:type="spellEnd"/>
+      <w:r>
+        <w:rPr>
+          <w:rStyle w:val="nfasis"/>
+        </w:rPr>
+        <w:t xml:space="preserve"> </w:t>
+      </w:r>
+      <w:proofErr w:type="spellStart"/>
+      <w:r>
+        <w:rPr>
+          <w:rStyle w:val="nfasis"/>
+        </w:rPr>
+        <w:t>Domain</w:t>
+      </w:r>
+      <w:proofErr w:type="spellEnd"/>
+      <w:r>
+        <w:rPr>
+          <w:rStyle w:val="nfasis"/>
+        </w:rPr>
+        <w:t xml:space="preserve"> </w:t>
+      </w:r>
+      <w:proofErr w:type="spellStart"/>
+      <w:r>
+        <w:rPr>
+          <w:rStyle w:val="nfasis"/>
+        </w:rPr>
+        <w:t>Dataset</w:t>
+      </w:r>
+      <w:proofErr w:type="spellEnd"/>
+      <w:r>
+        <w:rPr>
+          <w:rStyle w:val="nfasis"/>
+        </w:rPr>
+        <w:t xml:space="preserve"> </w:t>
+      </w:r>
+      <w:proofErr w:type="spellStart"/>
+      <w:r>
+        <w:rPr>
+          <w:rStyle w:val="nfasis"/>
+        </w:rPr>
+        <w:t>for</w:t>
+      </w:r>
+      <w:proofErr w:type="spellEnd"/>
+      <w:r>
+        <w:rPr>
+          <w:rStyle w:val="nfasis"/>
+        </w:rPr>
+        <w:t xml:space="preserve"> Human </w:t>
+      </w:r>
+      <w:proofErr w:type="spellStart"/>
+      <w:r>
+        <w:rPr>
+          <w:rStyle w:val="nfasis"/>
+        </w:rPr>
+        <w:t>Activity</w:t>
+      </w:r>
+      <w:proofErr w:type="spellEnd"/>
+      <w:r>
+        <w:rPr>
+          <w:rStyle w:val="nfasis"/>
+        </w:rPr>
+        <w:t xml:space="preserve"> </w:t>
+      </w:r>
+      <w:proofErr w:type="spellStart"/>
+      <w:r>
+        <w:rPr>
+          <w:rStyle w:val="nfasis"/>
+        </w:rPr>
+        <w:t>Recognition</w:t>
+      </w:r>
+      <w:proofErr w:type="spellEnd"/>
+      <w:r>
+        <w:rPr>
+          <w:rStyle w:val="nfasis"/>
+        </w:rPr>
+        <w:t xml:space="preserve"> </w:t>
+      </w:r>
+      <w:proofErr w:type="spellStart"/>
+      <w:r>
+        <w:rPr>
+          <w:rStyle w:val="nfasis"/>
+        </w:rPr>
+        <w:t>Using</w:t>
+      </w:r>
+      <w:proofErr w:type="spellEnd"/>
+      <w:r>
+        <w:rPr>
+          <w:rStyle w:val="nfasis"/>
+        </w:rPr>
+        <w:t xml:space="preserve"> Smartphones</w:t>
+      </w:r>
+      <w:r>
+        <w:t xml:space="preserve">. ESANN 2013 </w:t>
+      </w:r>
+      <w:proofErr w:type="spellStart"/>
+      <w:r>
+        <w:t>proceedings</w:t>
+      </w:r>
+      <w:proofErr w:type="spellEnd"/>
+      <w:r>
+        <w:t xml:space="preserve">, </w:t>
+      </w:r>
+      <w:proofErr w:type="spellStart"/>
+      <w:r>
+        <w:t>European</w:t>
+      </w:r>
+      <w:proofErr w:type="spellEnd"/>
+      <w:r>
+        <w:t xml:space="preserve"> </w:t>
+      </w:r>
+      <w:proofErr w:type="spellStart"/>
+      <w:r>
+        <w:t>Symposium</w:t>
+      </w:r>
+      <w:proofErr w:type="spellEnd"/>
+      <w:r>
+        <w:t xml:space="preserve"> </w:t>
+      </w:r>
+      <w:proofErr w:type="spellStart"/>
+      <w:r>
+        <w:t>on</w:t>
+      </w:r>
+      <w:proofErr w:type="spellEnd"/>
+      <w:r>
+        <w:t xml:space="preserve"> Artificial Neural Networks, </w:t>
+      </w:r>
+      <w:proofErr w:type="spellStart"/>
+      <w:r>
+        <w:t>Computational</w:t>
+      </w:r>
+      <w:proofErr w:type="spellEnd"/>
+      <w:r>
+        <w:t xml:space="preserve"> </w:t>
+      </w:r>
+      <w:proofErr w:type="spellStart"/>
+      <w:r>
+        <w:t>Intelligence</w:t>
+      </w:r>
+      <w:proofErr w:type="spellEnd"/>
+      <w:r>
+        <w:t xml:space="preserve"> and Machine </w:t>
+      </w:r>
+      <w:proofErr w:type="spellStart"/>
+      <w:r>
+        <w:t>Learning</w:t>
+      </w:r>
+      <w:proofErr w:type="spellEnd"/>
+      <w:r>
+        <w:t xml:space="preserve">. </w:t>
+      </w:r>
+      <w:proofErr w:type="spellStart"/>
+      <w:r>
+        <w:t>Bruges</w:t>
+      </w:r>
+      <w:proofErr w:type="spellEnd"/>
+      <w:r>
+        <w:t xml:space="preserve">, </w:t>
+      </w:r>
+      <w:proofErr w:type="spellStart"/>
+      <w:r>
+        <w:t>Belgium</w:t>
+      </w:r>
+      <w:proofErr w:type="spellEnd"/>
+      <w:r>
+        <w:t xml:space="preserve">. </w:t>
       </w:r>
       <w:hyperlink r:id="rId8" w:history="1">
         <w:r>
@@ -1182,8 +2383,21 @@
     </w:p>
     <w:p>
       <w:r>
-        <w:t>Procedemos con la carga de datos de entrenamiento y prueba desde los repositorios donde nuestro proceso ETL dejo cargada la información del dataser uci-har</w:t>
-      </w:r>
+        <w:t xml:space="preserve">Procedemos con la carga de datos de entrenamiento y prueba desde los repositorios donde nuestro proceso ETL dejo cargada la información del </w:t>
+      </w:r>
+      <w:proofErr w:type="spellStart"/>
+      <w:r>
+        <w:t>dataser</w:t>
+      </w:r>
+      <w:proofErr w:type="spellEnd"/>
+      <w:r>
+        <w:t xml:space="preserve"> uci-</w:t>
+      </w:r>
+      <w:proofErr w:type="spellStart"/>
+      <w:r>
+        <w:t>har</w:t>
+      </w:r>
+      <w:proofErr w:type="spellEnd"/>
     </w:p>
     <w:p/>
     <w:p>
@@ -1262,8 +2476,59 @@
           <w:sz w:val="24"/>
           <w:szCs w:val="24"/>
         </w:rPr>
-        <w:t>Luego de la carga del dataset procedemos a la correspondiente validación de valores nulos, blancos dentro del dataset uci-har</w:t>
-      </w:r>
+        <w:t xml:space="preserve">Luego de la carga del </w:t>
+      </w:r>
+      <w:proofErr w:type="spellStart"/>
+      <w:r>
+        <w:rPr>
+          <w:rFonts w:ascii="Roboto" w:hAnsi="Roboto"/>
+          <w:color w:val="252525"/>
+          <w:sz w:val="24"/>
+          <w:szCs w:val="24"/>
+        </w:rPr>
+        <w:t>dataset</w:t>
+      </w:r>
+      <w:proofErr w:type="spellEnd"/>
+      <w:r>
+        <w:rPr>
+          <w:rFonts w:ascii="Roboto" w:hAnsi="Roboto"/>
+          <w:color w:val="252525"/>
+          <w:sz w:val="24"/>
+          <w:szCs w:val="24"/>
+        </w:rPr>
+        <w:t xml:space="preserve"> procedemos a la correspondiente validación de valores nulos, blancos dentro del </w:t>
+      </w:r>
+      <w:proofErr w:type="spellStart"/>
+      <w:r>
+        <w:rPr>
+          <w:rFonts w:ascii="Roboto" w:hAnsi="Roboto"/>
+          <w:color w:val="252525"/>
+          <w:sz w:val="24"/>
+          <w:szCs w:val="24"/>
+        </w:rPr>
+        <w:t>dataset</w:t>
+      </w:r>
+      <w:proofErr w:type="spellEnd"/>
+      <w:r>
+        <w:rPr>
+          <w:rFonts w:ascii="Roboto" w:hAnsi="Roboto"/>
+          <w:color w:val="252525"/>
+          <w:sz w:val="24"/>
+          <w:szCs w:val="24"/>
+        </w:rPr>
+        <w:t xml:space="preserve"> uci-</w:t>
+      </w:r>
+      <w:proofErr w:type="spellStart"/>
+      <w:r>
+        <w:rPr>
+          <w:rFonts w:ascii="Roboto" w:hAnsi="Roboto"/>
+          <w:color w:val="252525"/>
+          <w:sz w:val="24"/>
+          <w:szCs w:val="24"/>
+        </w:rPr>
+        <w:t>har</w:t>
+      </w:r>
+      <w:proofErr w:type="spellEnd"/>
     </w:p>
     <w:p>
       <w:pPr>
@@ -1452,7 +2717,67 @@
           <w:sz w:val="24"/>
           <w:szCs w:val="24"/>
         </w:rPr>
-        <w:t>Al identificar que el dataset no contiene información nula o vacia procedemos a realizar un análisis exploratorio de datos mostrando las diferentes acciones presentes dentro del dataset mediante el uso de una nube de palabras:</w:t>
+        <w:t xml:space="preserve">Al identificar que el </w:t>
+      </w:r>
+      <w:proofErr w:type="spellStart"/>
+      <w:r>
+        <w:rPr>
+          <w:rFonts w:ascii="Roboto" w:hAnsi="Roboto"/>
+          <w:color w:val="252525"/>
+          <w:sz w:val="24"/>
+          <w:szCs w:val="24"/>
+        </w:rPr>
+        <w:t>dataset</w:t>
+      </w:r>
+      <w:proofErr w:type="spellEnd"/>
+      <w:r>
+        <w:rPr>
+          <w:rFonts w:ascii="Roboto" w:hAnsi="Roboto"/>
+          <w:color w:val="252525"/>
+          <w:sz w:val="24"/>
+          <w:szCs w:val="24"/>
+        </w:rPr>
+        <w:t xml:space="preserve"> no contiene información nula o </w:t>
+      </w:r>
+      <w:proofErr w:type="spellStart"/>
+      <w:r>
+        <w:rPr>
+          <w:rFonts w:ascii="Roboto" w:hAnsi="Roboto"/>
+          <w:color w:val="252525"/>
+          <w:sz w:val="24"/>
+          <w:szCs w:val="24"/>
+        </w:rPr>
+        <w:t>vacia</w:t>
+      </w:r>
+      <w:proofErr w:type="spellEnd"/>
+      <w:r>
+        <w:rPr>
+          <w:rFonts w:ascii="Roboto" w:hAnsi="Roboto"/>
+          <w:color w:val="252525"/>
+          <w:sz w:val="24"/>
+          <w:szCs w:val="24"/>
+        </w:rPr>
+        <w:t xml:space="preserve"> procedemos a realizar un análisis exploratorio de datos mostrando las diferentes acciones presentes dentro del </w:t>
+      </w:r>
+      <w:proofErr w:type="spellStart"/>
+      <w:r>
+        <w:rPr>
+          <w:rFonts w:ascii="Roboto" w:hAnsi="Roboto"/>
+          <w:color w:val="252525"/>
+          <w:sz w:val="24"/>
+          <w:szCs w:val="24"/>
+        </w:rPr>
+        <w:t>dataset</w:t>
+      </w:r>
+      <w:proofErr w:type="spellEnd"/>
+      <w:r>
+        <w:rPr>
+          <w:rFonts w:ascii="Roboto" w:hAnsi="Roboto"/>
+          <w:color w:val="252525"/>
+          <w:sz w:val="24"/>
+          <w:szCs w:val="24"/>
+        </w:rPr>
+        <w:t xml:space="preserve"> mediante el uso de una nube de palabras:</w:t>
       </w:r>
     </w:p>
     <w:p>
@@ -1602,54 +2927,185 @@
           <w:sz w:val="24"/>
           <w:szCs w:val="24"/>
         </w:rPr>
-        <w:t>Como vemos en la figura anterior los diferentes estados presentes dentro del dataset uci-har son :</w:t>
-      </w:r>
-    </w:p>
-    <w:p>
-      <w:pPr>
-        <w:rPr>
-          <w:rFonts w:ascii="Roboto" w:hAnsi="Roboto"/>
-          <w:color w:val="252525"/>
-          <w:sz w:val="24"/>
-          <w:szCs w:val="24"/>
-        </w:rPr>
-      </w:pPr>
-      <w:r>
-        <w:rPr>
-          <w:rFonts w:ascii="Roboto" w:hAnsi="Roboto"/>
-          <w:color w:val="252525"/>
-          <w:sz w:val="24"/>
-          <w:szCs w:val="24"/>
-        </w:rPr>
-        <w:t xml:space="preserve"> LAYIN , STANDING,WALKING,</w:t>
-      </w:r>
-      <w:r>
-        <w:rPr>
-          <w:rFonts w:ascii="Roboto" w:hAnsi="Roboto"/>
-          <w:color w:val="252525"/>
-          <w:sz w:val="24"/>
-          <w:szCs w:val="24"/>
-        </w:rPr>
-        <w:t>WALKING_UPSTAIRS,WALKING_DOWNSTAIRS</w:t>
-      </w:r>
-    </w:p>
-    <w:p>
-      <w:pPr>
-        <w:rPr>
-          <w:rFonts w:ascii="Roboto" w:hAnsi="Roboto"/>
-          <w:color w:val="252525"/>
-          <w:sz w:val="24"/>
-          <w:szCs w:val="24"/>
-        </w:rPr>
-      </w:pPr>
-      <w:r>
-        <w:rPr>
-          <w:rFonts w:ascii="Roboto" w:hAnsi="Roboto"/>
-          <w:color w:val="252525"/>
-          <w:sz w:val="24"/>
-          <w:szCs w:val="24"/>
-        </w:rPr>
-        <w:t xml:space="preserve">A partir de este momento ya podemos delimitar el alcance del proyecto a la predicción de estas seis acciones presentes dentro del dataset utilizado para este proyecto de </w:t>
+        <w:t xml:space="preserve">Como vemos en la figura anterior los diferentes estados presentes dentro del </w:t>
+      </w:r>
+      <w:proofErr w:type="spellStart"/>
+      <w:r>
+        <w:rPr>
+          <w:rFonts w:ascii="Roboto" w:hAnsi="Roboto"/>
+          <w:color w:val="252525"/>
+          <w:sz w:val="24"/>
+          <w:szCs w:val="24"/>
+        </w:rPr>
+        <w:t>dataset</w:t>
+      </w:r>
+      <w:proofErr w:type="spellEnd"/>
+      <w:r>
+        <w:rPr>
+          <w:rFonts w:ascii="Roboto" w:hAnsi="Roboto"/>
+          <w:color w:val="252525"/>
+          <w:sz w:val="24"/>
+          <w:szCs w:val="24"/>
+        </w:rPr>
+        <w:t xml:space="preserve"> uci-</w:t>
+      </w:r>
+      <w:proofErr w:type="spellStart"/>
+      <w:r>
+        <w:rPr>
+          <w:rFonts w:ascii="Roboto" w:hAnsi="Roboto"/>
+          <w:color w:val="252525"/>
+          <w:sz w:val="24"/>
+          <w:szCs w:val="24"/>
+        </w:rPr>
+        <w:t>har</w:t>
+      </w:r>
+      <w:proofErr w:type="spellEnd"/>
+      <w:r>
+        <w:rPr>
+          <w:rFonts w:ascii="Roboto" w:hAnsi="Roboto"/>
+          <w:color w:val="252525"/>
+          <w:sz w:val="24"/>
+          <w:szCs w:val="24"/>
+        </w:rPr>
+        <w:t xml:space="preserve"> </w:t>
+      </w:r>
+      <w:proofErr w:type="gramStart"/>
+      <w:r>
+        <w:rPr>
+          <w:rFonts w:ascii="Roboto" w:hAnsi="Roboto"/>
+          <w:color w:val="252525"/>
+          <w:sz w:val="24"/>
+          <w:szCs w:val="24"/>
+        </w:rPr>
+        <w:t>son :</w:t>
+      </w:r>
+      <w:proofErr w:type="gramEnd"/>
+    </w:p>
+    <w:p>
+      <w:pPr>
+        <w:rPr>
+          <w:rFonts w:ascii="Roboto" w:hAnsi="Roboto"/>
+          <w:color w:val="252525"/>
+          <w:sz w:val="24"/>
+          <w:szCs w:val="24"/>
+        </w:rPr>
+      </w:pPr>
+      <w:r>
+        <w:rPr>
+          <w:rFonts w:ascii="Roboto" w:hAnsi="Roboto"/>
+          <w:color w:val="252525"/>
+          <w:sz w:val="24"/>
+          <w:szCs w:val="24"/>
+        </w:rPr>
+        <w:t xml:space="preserve"> </w:t>
+      </w:r>
+      <w:proofErr w:type="gramStart"/>
+      <w:r>
+        <w:rPr>
+          <w:rFonts w:ascii="Roboto" w:hAnsi="Roboto"/>
+          <w:color w:val="252525"/>
+          <w:sz w:val="24"/>
+          <w:szCs w:val="24"/>
+        </w:rPr>
+        <w:t>LAYIN ,</w:t>
+      </w:r>
+      <w:proofErr w:type="gramEnd"/>
+      <w:r>
+        <w:rPr>
+          <w:rFonts w:ascii="Roboto" w:hAnsi="Roboto"/>
+          <w:color w:val="252525"/>
+          <w:sz w:val="24"/>
+          <w:szCs w:val="24"/>
+        </w:rPr>
+        <w:t xml:space="preserve"> </w:t>
+      </w:r>
+      <w:proofErr w:type="gramStart"/>
+      <w:r>
+        <w:rPr>
+          <w:rFonts w:ascii="Roboto" w:hAnsi="Roboto"/>
+          <w:color w:val="252525"/>
+          <w:sz w:val="24"/>
+          <w:szCs w:val="24"/>
+        </w:rPr>
+        <w:t>STANDING,WALKING</w:t>
+      </w:r>
+      <w:proofErr w:type="gramEnd"/>
+      <w:r>
+        <w:rPr>
+          <w:rFonts w:ascii="Roboto" w:hAnsi="Roboto"/>
+          <w:color w:val="252525"/>
+          <w:sz w:val="24"/>
+          <w:szCs w:val="24"/>
+        </w:rPr>
+        <w:t>,</w:t>
+      </w:r>
+      <w:r>
+        <w:rPr>
+          <w:rFonts w:ascii="Roboto" w:hAnsi="Roboto"/>
+          <w:color w:val="252525"/>
+          <w:sz w:val="24"/>
+          <w:szCs w:val="24"/>
+        </w:rPr>
+        <w:t>WALKING_</w:t>
+      </w:r>
+      <w:proofErr w:type="gramStart"/>
+      <w:r>
+        <w:rPr>
+          <w:rFonts w:ascii="Roboto" w:hAnsi="Roboto"/>
+          <w:color w:val="252525"/>
+          <w:sz w:val="24"/>
+          <w:szCs w:val="24"/>
+        </w:rPr>
+        <w:t>UPSTAIRS,WALKING</w:t>
+      </w:r>
+      <w:proofErr w:type="gramEnd"/>
+      <w:r>
+        <w:rPr>
+          <w:rFonts w:ascii="Roboto" w:hAnsi="Roboto"/>
+          <w:color w:val="252525"/>
+          <w:sz w:val="24"/>
+          <w:szCs w:val="24"/>
+        </w:rPr>
+        <w:t>_DOWNSTAIRS</w:t>
+      </w:r>
+    </w:p>
+    <w:p>
+      <w:pPr>
+        <w:rPr>
+          <w:rFonts w:ascii="Roboto" w:hAnsi="Roboto"/>
+          <w:color w:val="252525"/>
+          <w:sz w:val="24"/>
+          <w:szCs w:val="24"/>
+        </w:rPr>
+      </w:pPr>
+      <w:r>
+        <w:rPr>
+          <w:rFonts w:ascii="Roboto" w:hAnsi="Roboto"/>
+          <w:color w:val="252525"/>
+          <w:sz w:val="24"/>
+          <w:szCs w:val="24"/>
+        </w:rPr>
+        <w:t xml:space="preserve">A partir de este momento ya podemos delimitar el alcance del proyecto a la predicción de estas seis acciones presentes dentro del </w:t>
+      </w:r>
+      <w:proofErr w:type="spellStart"/>
+      <w:r>
+        <w:rPr>
+          <w:rFonts w:ascii="Roboto" w:hAnsi="Roboto"/>
+          <w:color w:val="252525"/>
+          <w:sz w:val="24"/>
+          <w:szCs w:val="24"/>
+        </w:rPr>
+        <w:t>dataset</w:t>
+      </w:r>
+      <w:proofErr w:type="spellEnd"/>
+      <w:r>
+        <w:rPr>
+          <w:rFonts w:ascii="Roboto" w:hAnsi="Roboto"/>
+          <w:color w:val="252525"/>
+          <w:sz w:val="24"/>
+          <w:szCs w:val="24"/>
+        </w:rPr>
+        <w:t xml:space="preserve"> utilizado para este proyecto de </w:t>
       </w:r>
       <w:r>
         <w:rPr>
@@ -1686,7 +3142,58 @@
           <w:sz w:val="24"/>
           <w:szCs w:val="24"/>
         </w:rPr>
-        <w:t>Una vez identificadas las posibles categorías que se pueden predecir dentro del dataset  , procedemos a identificar el balanceo de clases dentro del dataset de entrenamiento mediante el uso del siguiente código.</w:t>
+        <w:t xml:space="preserve">Una vez identificadas las posibles categorías que se pueden predecir dentro del </w:t>
+      </w:r>
+      <w:proofErr w:type="spellStart"/>
+      <w:proofErr w:type="gramStart"/>
+      <w:r>
+        <w:rPr>
+          <w:rFonts w:ascii="Roboto" w:hAnsi="Roboto"/>
+          <w:color w:val="252525"/>
+          <w:sz w:val="24"/>
+          <w:szCs w:val="24"/>
+        </w:rPr>
+        <w:t>dataset</w:t>
+      </w:r>
+      <w:proofErr w:type="spellEnd"/>
+      <w:r>
+        <w:rPr>
+          <w:rFonts w:ascii="Roboto" w:hAnsi="Roboto"/>
+          <w:color w:val="252525"/>
+          <w:sz w:val="24"/>
+          <w:szCs w:val="24"/>
+        </w:rPr>
+        <w:t xml:space="preserve">  ,</w:t>
+      </w:r>
+      <w:proofErr w:type="gramEnd"/>
+      <w:r>
+        <w:rPr>
+          <w:rFonts w:ascii="Roboto" w:hAnsi="Roboto"/>
+          <w:color w:val="252525"/>
+          <w:sz w:val="24"/>
+          <w:szCs w:val="24"/>
+        </w:rPr>
+        <w:t xml:space="preserve"> procedemos a identificar el balanceo de clases dentro del </w:t>
+      </w:r>
+      <w:proofErr w:type="spellStart"/>
+      <w:r>
+        <w:rPr>
+          <w:rFonts w:ascii="Roboto" w:hAnsi="Roboto"/>
+          <w:color w:val="252525"/>
+          <w:sz w:val="24"/>
+          <w:szCs w:val="24"/>
+        </w:rPr>
+        <w:t>dataset</w:t>
+      </w:r>
+      <w:proofErr w:type="spellEnd"/>
+      <w:r>
+        <w:rPr>
+          <w:rFonts w:ascii="Roboto" w:hAnsi="Roboto"/>
+          <w:color w:val="252525"/>
+          <w:sz w:val="24"/>
+          <w:szCs w:val="24"/>
+        </w:rPr>
+        <w:t xml:space="preserve"> de entrenamiento mediante el uso del siguiente código.</w:t>
       </w:r>
     </w:p>
     <w:p>
@@ -1748,14 +3255,25 @@
           <w:szCs w:val="24"/>
         </w:rPr>
       </w:pPr>
-      <w:r>
-        <w:rPr>
-          <w:rFonts w:ascii="Roboto" w:hAnsi="Roboto"/>
-          <w:color w:val="252525"/>
-          <w:sz w:val="24"/>
-          <w:szCs w:val="24"/>
-        </w:rPr>
-        <w:t>Obeteniendo el siguiente resultado</w:t>
+      <w:proofErr w:type="spellStart"/>
+      <w:r>
+        <w:rPr>
+          <w:rFonts w:ascii="Roboto" w:hAnsi="Roboto"/>
+          <w:color w:val="252525"/>
+          <w:sz w:val="24"/>
+          <w:szCs w:val="24"/>
+        </w:rPr>
+        <w:t>Obeteniendo</w:t>
+      </w:r>
+      <w:proofErr w:type="spellEnd"/>
+      <w:r>
+        <w:rPr>
+          <w:rFonts w:ascii="Roboto" w:hAnsi="Roboto"/>
+          <w:color w:val="252525"/>
+          <w:sz w:val="24"/>
+          <w:szCs w:val="24"/>
+        </w:rPr>
+        <w:t xml:space="preserve"> el siguiente resultado</w:t>
       </w:r>
     </w:p>
     <w:p>
@@ -1833,7 +3351,187 @@
           <w:color w:val="1F1F1F"/>
           <w:shd w:val="clear" w:color="auto" w:fill="FFFFFF"/>
         </w:rPr>
-        <w:t>El grafico anterior nos permite inferir de forma preliminar si el dataset de entrenamiento se encuentra desbalanceado ; a primera vista esto no sucede , pero con el proposito de basar nuestra decision en numeros que respalden dicha aserveración vamor a proceder a identificar el mismo mediante el calculo del ratio entre clases</w:t>
+        <w:t xml:space="preserve">El grafico anterior nos permite inferir de forma preliminar si el </w:t>
+      </w:r>
+      <w:proofErr w:type="spellStart"/>
+      <w:r>
+        <w:rPr>
+          <w:rFonts w:ascii="Roboto" w:hAnsi="Roboto"/>
+          <w:color w:val="1F1F1F"/>
+          <w:shd w:val="clear" w:color="auto" w:fill="FFFFFF"/>
+        </w:rPr>
+        <w:t>dataset</w:t>
+      </w:r>
+      <w:proofErr w:type="spellEnd"/>
+      <w:r>
+        <w:rPr>
+          <w:rFonts w:ascii="Roboto" w:hAnsi="Roboto"/>
+          <w:color w:val="1F1F1F"/>
+          <w:shd w:val="clear" w:color="auto" w:fill="FFFFFF"/>
+        </w:rPr>
+        <w:t xml:space="preserve"> de entrenamiento se encuentra </w:t>
+      </w:r>
+      <w:proofErr w:type="gramStart"/>
+      <w:r>
+        <w:rPr>
+          <w:rFonts w:ascii="Roboto" w:hAnsi="Roboto"/>
+          <w:color w:val="1F1F1F"/>
+          <w:shd w:val="clear" w:color="auto" w:fill="FFFFFF"/>
+        </w:rPr>
+        <w:t>desbalanceado ;</w:t>
+      </w:r>
+      <w:proofErr w:type="gramEnd"/>
+      <w:r>
+        <w:rPr>
+          <w:rFonts w:ascii="Roboto" w:hAnsi="Roboto"/>
+          <w:color w:val="1F1F1F"/>
+          <w:shd w:val="clear" w:color="auto" w:fill="FFFFFF"/>
+        </w:rPr>
+        <w:t xml:space="preserve"> a primera vista esto no </w:t>
+      </w:r>
+      <w:proofErr w:type="gramStart"/>
+      <w:r>
+        <w:rPr>
+          <w:rFonts w:ascii="Roboto" w:hAnsi="Roboto"/>
+          <w:color w:val="1F1F1F"/>
+          <w:shd w:val="clear" w:color="auto" w:fill="FFFFFF"/>
+        </w:rPr>
+        <w:t>sucede ,</w:t>
+      </w:r>
+      <w:proofErr w:type="gramEnd"/>
+      <w:r>
+        <w:rPr>
+          <w:rFonts w:ascii="Roboto" w:hAnsi="Roboto"/>
+          <w:color w:val="1F1F1F"/>
+          <w:shd w:val="clear" w:color="auto" w:fill="FFFFFF"/>
+        </w:rPr>
+        <w:t xml:space="preserve"> pero con el </w:t>
+      </w:r>
+      <w:proofErr w:type="spellStart"/>
+      <w:r>
+        <w:rPr>
+          <w:rFonts w:ascii="Roboto" w:hAnsi="Roboto"/>
+          <w:color w:val="1F1F1F"/>
+          <w:shd w:val="clear" w:color="auto" w:fill="FFFFFF"/>
+        </w:rPr>
+        <w:t>proposito</w:t>
+      </w:r>
+      <w:proofErr w:type="spellEnd"/>
+      <w:r>
+        <w:rPr>
+          <w:rFonts w:ascii="Roboto" w:hAnsi="Roboto"/>
+          <w:color w:val="1F1F1F"/>
+          <w:shd w:val="clear" w:color="auto" w:fill="FFFFFF"/>
+        </w:rPr>
+        <w:t xml:space="preserve"> de basar nuestra </w:t>
+      </w:r>
+      <w:proofErr w:type="spellStart"/>
+      <w:r>
+        <w:rPr>
+          <w:rFonts w:ascii="Roboto" w:hAnsi="Roboto"/>
+          <w:color w:val="1F1F1F"/>
+          <w:shd w:val="clear" w:color="auto" w:fill="FFFFFF"/>
+        </w:rPr>
+        <w:t>decision</w:t>
+      </w:r>
+      <w:proofErr w:type="spellEnd"/>
+      <w:r>
+        <w:rPr>
+          <w:rFonts w:ascii="Roboto" w:hAnsi="Roboto"/>
+          <w:color w:val="1F1F1F"/>
+          <w:shd w:val="clear" w:color="auto" w:fill="FFFFFF"/>
+        </w:rPr>
+        <w:t xml:space="preserve"> en </w:t>
+      </w:r>
+      <w:proofErr w:type="spellStart"/>
+      <w:r>
+        <w:rPr>
+          <w:rFonts w:ascii="Roboto" w:hAnsi="Roboto"/>
+          <w:color w:val="1F1F1F"/>
+          <w:shd w:val="clear" w:color="auto" w:fill="FFFFFF"/>
+        </w:rPr>
+        <w:t>numeros</w:t>
+      </w:r>
+      <w:proofErr w:type="spellEnd"/>
+      <w:r>
+        <w:rPr>
+          <w:rFonts w:ascii="Roboto" w:hAnsi="Roboto"/>
+          <w:color w:val="1F1F1F"/>
+          <w:shd w:val="clear" w:color="auto" w:fill="FFFFFF"/>
+        </w:rPr>
+        <w:t xml:space="preserve"> que respalden dicha </w:t>
+      </w:r>
+      <w:proofErr w:type="spellStart"/>
+      <w:r>
+        <w:rPr>
+          <w:rFonts w:ascii="Roboto" w:hAnsi="Roboto"/>
+          <w:color w:val="1F1F1F"/>
+          <w:shd w:val="clear" w:color="auto" w:fill="FFFFFF"/>
+        </w:rPr>
+        <w:t>aserveración</w:t>
+      </w:r>
+      <w:proofErr w:type="spellEnd"/>
+      <w:r>
+        <w:rPr>
+          <w:rFonts w:ascii="Roboto" w:hAnsi="Roboto"/>
+          <w:color w:val="1F1F1F"/>
+          <w:shd w:val="clear" w:color="auto" w:fill="FFFFFF"/>
+        </w:rPr>
+        <w:t xml:space="preserve"> </w:t>
+      </w:r>
+      <w:proofErr w:type="spellStart"/>
+      <w:r>
+        <w:rPr>
+          <w:rFonts w:ascii="Roboto" w:hAnsi="Roboto"/>
+          <w:color w:val="1F1F1F"/>
+          <w:shd w:val="clear" w:color="auto" w:fill="FFFFFF"/>
+        </w:rPr>
+        <w:t>vamor</w:t>
+      </w:r>
+      <w:proofErr w:type="spellEnd"/>
+      <w:r>
+        <w:rPr>
+          <w:rFonts w:ascii="Roboto" w:hAnsi="Roboto"/>
+          <w:color w:val="1F1F1F"/>
+          <w:shd w:val="clear" w:color="auto" w:fill="FFFFFF"/>
+        </w:rPr>
+        <w:t xml:space="preserve"> a proceder a identificar el mismo mediante el </w:t>
+      </w:r>
+      <w:proofErr w:type="spellStart"/>
+      <w:r>
+        <w:rPr>
+          <w:rFonts w:ascii="Roboto" w:hAnsi="Roboto"/>
+          <w:color w:val="1F1F1F"/>
+          <w:shd w:val="clear" w:color="auto" w:fill="FFFFFF"/>
+        </w:rPr>
+        <w:t>calculo</w:t>
+      </w:r>
+      <w:proofErr w:type="spellEnd"/>
+      <w:r>
+        <w:rPr>
+          <w:rFonts w:ascii="Roboto" w:hAnsi="Roboto"/>
+          <w:color w:val="1F1F1F"/>
+          <w:shd w:val="clear" w:color="auto" w:fill="FFFFFF"/>
+        </w:rPr>
+        <w:t xml:space="preserve"> </w:t>
+      </w:r>
+      <w:proofErr w:type="gramStart"/>
+      <w:r>
+        <w:rPr>
+          <w:rFonts w:ascii="Roboto" w:hAnsi="Roboto"/>
+          <w:color w:val="1F1F1F"/>
+          <w:shd w:val="clear" w:color="auto" w:fill="FFFFFF"/>
+        </w:rPr>
+        <w:t>del ratio</w:t>
+      </w:r>
+      <w:proofErr w:type="gramEnd"/>
+      <w:r>
+        <w:rPr>
+          <w:rFonts w:ascii="Roboto" w:hAnsi="Roboto"/>
+          <w:color w:val="1F1F1F"/>
+          <w:shd w:val="clear" w:color="auto" w:fill="FFFFFF"/>
+        </w:rPr>
+        <w:t xml:space="preserve"> entre clases</w:t>
       </w:r>
     </w:p>
     <w:p>
@@ -1911,65 +3609,147 @@
           <w:sz w:val="24"/>
           <w:szCs w:val="24"/>
         </w:rPr>
-        <w:t>Como parte del analisis exploratorio procedemos a visualizar</w:t>
-      </w:r>
-    </w:p>
-    <w:p>
-      <w:pPr>
-        <w:rPr>
-          <w:rFonts w:ascii="Roboto" w:hAnsi="Roboto"/>
-          <w:color w:val="252525"/>
-          <w:sz w:val="24"/>
-          <w:szCs w:val="24"/>
-        </w:rPr>
-      </w:pPr>
-      <w:r>
-        <w:rPr>
-          <w:rFonts w:ascii="Roboto" w:hAnsi="Roboto"/>
-          <w:color w:val="252525"/>
-          <w:sz w:val="24"/>
-          <w:szCs w:val="24"/>
-        </w:rPr>
-        <w:t>como estan distribuidos cada uno de los puntos dentro de cada</w:t>
-      </w:r>
-    </w:p>
-    <w:p>
-      <w:pPr>
-        <w:rPr>
-          <w:rFonts w:ascii="Roboto" w:hAnsi="Roboto"/>
-          <w:color w:val="252525"/>
-          <w:sz w:val="24"/>
-          <w:szCs w:val="24"/>
-        </w:rPr>
-      </w:pPr>
-      <w:r>
-        <w:rPr>
-          <w:rFonts w:ascii="Roboto" w:hAnsi="Roboto"/>
-          <w:color w:val="252525"/>
-          <w:sz w:val="24"/>
-          <w:szCs w:val="24"/>
-        </w:rPr>
-        <w:t>clase a predecir mediante el uso de PCA</w:t>
-      </w:r>
-    </w:p>
-    <w:p>
-      <w:pPr>
-        <w:rPr>
-          <w:rFonts w:ascii="Roboto" w:hAnsi="Roboto"/>
-          <w:color w:val="252525"/>
-          <w:sz w:val="24"/>
-          <w:szCs w:val="24"/>
-        </w:rPr>
-      </w:pPr>
-      <w:r>
-        <w:rPr>
-          <w:rFonts w:ascii="Roboto" w:hAnsi="Roboto"/>
-          <w:color w:val="252525"/>
-          <w:sz w:val="24"/>
-          <w:szCs w:val="24"/>
-        </w:rPr>
-        <w:t>Reducción de dimensionalidad a 2D usando PCA permitiendo bajar de 561 caracteristicas que posee el dataset</w:t>
-      </w:r>
+        <w:t xml:space="preserve">Como parte del </w:t>
+      </w:r>
+      <w:proofErr w:type="spellStart"/>
+      <w:r>
+        <w:rPr>
+          <w:rFonts w:ascii="Roboto" w:hAnsi="Roboto"/>
+          <w:color w:val="252525"/>
+          <w:sz w:val="24"/>
+          <w:szCs w:val="24"/>
+        </w:rPr>
+        <w:t>analisis</w:t>
+      </w:r>
+      <w:proofErr w:type="spellEnd"/>
+      <w:r>
+        <w:rPr>
+          <w:rFonts w:ascii="Roboto" w:hAnsi="Roboto"/>
+          <w:color w:val="252525"/>
+          <w:sz w:val="24"/>
+          <w:szCs w:val="24"/>
+        </w:rPr>
+        <w:t xml:space="preserve"> exploratorio procedemos a visualizar</w:t>
+      </w:r>
+    </w:p>
+    <w:p>
+      <w:pPr>
+        <w:rPr>
+          <w:rFonts w:ascii="Roboto" w:hAnsi="Roboto"/>
+          <w:color w:val="252525"/>
+          <w:sz w:val="24"/>
+          <w:szCs w:val="24"/>
+        </w:rPr>
+      </w:pPr>
+      <w:r>
+        <w:rPr>
+          <w:rFonts w:ascii="Roboto" w:hAnsi="Roboto"/>
+          <w:color w:val="252525"/>
+          <w:sz w:val="24"/>
+          <w:szCs w:val="24"/>
+        </w:rPr>
+        <w:t xml:space="preserve">como </w:t>
+      </w:r>
+      <w:proofErr w:type="spellStart"/>
+      <w:r>
+        <w:rPr>
+          <w:rFonts w:ascii="Roboto" w:hAnsi="Roboto"/>
+          <w:color w:val="252525"/>
+          <w:sz w:val="24"/>
+          <w:szCs w:val="24"/>
+        </w:rPr>
+        <w:t>estan</w:t>
+      </w:r>
+      <w:proofErr w:type="spellEnd"/>
+      <w:r>
+        <w:rPr>
+          <w:rFonts w:ascii="Roboto" w:hAnsi="Roboto"/>
+          <w:color w:val="252525"/>
+          <w:sz w:val="24"/>
+          <w:szCs w:val="24"/>
+        </w:rPr>
+        <w:t xml:space="preserve"> distribuidos cada uno de los puntos dentro de cada</w:t>
+      </w:r>
+    </w:p>
+    <w:p>
+      <w:pPr>
+        <w:rPr>
+          <w:rFonts w:ascii="Roboto" w:hAnsi="Roboto"/>
+          <w:color w:val="252525"/>
+          <w:sz w:val="24"/>
+          <w:szCs w:val="24"/>
+        </w:rPr>
+      </w:pPr>
+      <w:proofErr w:type="gramStart"/>
+      <w:r>
+        <w:rPr>
+          <w:rFonts w:ascii="Roboto" w:hAnsi="Roboto"/>
+          <w:color w:val="252525"/>
+          <w:sz w:val="24"/>
+          <w:szCs w:val="24"/>
+        </w:rPr>
+        <w:t>clase a predecir</w:t>
+      </w:r>
+      <w:proofErr w:type="gramEnd"/>
+      <w:r>
+        <w:rPr>
+          <w:rFonts w:ascii="Roboto" w:hAnsi="Roboto"/>
+          <w:color w:val="252525"/>
+          <w:sz w:val="24"/>
+          <w:szCs w:val="24"/>
+        </w:rPr>
+        <w:t xml:space="preserve"> mediante el uso de PCA</w:t>
+      </w:r>
+    </w:p>
+    <w:p>
+      <w:pPr>
+        <w:rPr>
+          <w:rFonts w:ascii="Roboto" w:hAnsi="Roboto"/>
+          <w:color w:val="252525"/>
+          <w:sz w:val="24"/>
+          <w:szCs w:val="24"/>
+        </w:rPr>
+      </w:pPr>
+      <w:r>
+        <w:rPr>
+          <w:rFonts w:ascii="Roboto" w:hAnsi="Roboto"/>
+          <w:color w:val="252525"/>
+          <w:sz w:val="24"/>
+          <w:szCs w:val="24"/>
+        </w:rPr>
+        <w:t xml:space="preserve">Reducción de dimensionalidad a 2D usando PCA permitiendo bajar de 561 </w:t>
+      </w:r>
+      <w:proofErr w:type="spellStart"/>
+      <w:r>
+        <w:rPr>
+          <w:rFonts w:ascii="Roboto" w:hAnsi="Roboto"/>
+          <w:color w:val="252525"/>
+          <w:sz w:val="24"/>
+          <w:szCs w:val="24"/>
+        </w:rPr>
+        <w:t>caracteristicas</w:t>
+      </w:r>
+      <w:proofErr w:type="spellEnd"/>
+      <w:r>
+        <w:rPr>
+          <w:rFonts w:ascii="Roboto" w:hAnsi="Roboto"/>
+          <w:color w:val="252525"/>
+          <w:sz w:val="24"/>
+          <w:szCs w:val="24"/>
+        </w:rPr>
+        <w:t xml:space="preserve"> que posee el </w:t>
+      </w:r>
+      <w:proofErr w:type="spellStart"/>
+      <w:r>
+        <w:rPr>
+          <w:rFonts w:ascii="Roboto" w:hAnsi="Roboto"/>
+          <w:color w:val="252525"/>
+          <w:sz w:val="24"/>
+          <w:szCs w:val="24"/>
+        </w:rPr>
+        <w:t>dataset</w:t>
+      </w:r>
+      <w:proofErr w:type="spellEnd"/>
     </w:p>
     <w:p>
       <w:pPr>
@@ -2006,7 +3786,27 @@
           <w:sz w:val="24"/>
           <w:szCs w:val="24"/>
         </w:rPr>
-        <w:t>permitiendo identificar de mejor forma agrupacion o mezclas entre las diferentes clases</w:t>
+        <w:t xml:space="preserve">permitiendo identificar de mejor forma </w:t>
+      </w:r>
+      <w:proofErr w:type="spellStart"/>
+      <w:r>
+        <w:rPr>
+          <w:rFonts w:ascii="Roboto" w:hAnsi="Roboto"/>
+          <w:color w:val="252525"/>
+          <w:sz w:val="24"/>
+          <w:szCs w:val="24"/>
+        </w:rPr>
+        <w:t>agrupacion</w:t>
+      </w:r>
+      <w:proofErr w:type="spellEnd"/>
+      <w:r>
+        <w:rPr>
+          <w:rFonts w:ascii="Roboto" w:hAnsi="Roboto"/>
+          <w:color w:val="252525"/>
+          <w:sz w:val="24"/>
+          <w:szCs w:val="24"/>
+        </w:rPr>
+        <w:t xml:space="preserve"> o mezclas entre las diferentes clases</w:t>
       </w:r>
     </w:p>
     <w:p>
@@ -2026,26 +3826,86 @@
           <w:szCs w:val="24"/>
         </w:rPr>
         <w:lastRenderedPageBreak/>
-        <w:t>mostrar el separacion entre las diferentes clases , ya que las identificamos por diferentes colores.</w:t>
-      </w:r>
-    </w:p>
-    <w:p>
-      <w:pPr>
-        <w:rPr>
-          <w:rFonts w:ascii="Roboto" w:hAnsi="Roboto"/>
-          <w:color w:val="252525"/>
-          <w:sz w:val="24"/>
-          <w:szCs w:val="24"/>
-        </w:rPr>
-      </w:pPr>
-      <w:r>
-        <w:rPr>
-          <w:rFonts w:ascii="Roboto" w:hAnsi="Roboto"/>
-          <w:color w:val="252525"/>
-          <w:sz w:val="24"/>
-          <w:szCs w:val="24"/>
-        </w:rPr>
-        <w:t>Detectar outlier o patrones inusuales</w:t>
+        <w:t xml:space="preserve">mostrar el </w:t>
+      </w:r>
+      <w:proofErr w:type="spellStart"/>
+      <w:r>
+        <w:rPr>
+          <w:rFonts w:ascii="Roboto" w:hAnsi="Roboto"/>
+          <w:color w:val="252525"/>
+          <w:sz w:val="24"/>
+          <w:szCs w:val="24"/>
+        </w:rPr>
+        <w:t>separacion</w:t>
+      </w:r>
+      <w:proofErr w:type="spellEnd"/>
+      <w:r>
+        <w:rPr>
+          <w:rFonts w:ascii="Roboto" w:hAnsi="Roboto"/>
+          <w:color w:val="252525"/>
+          <w:sz w:val="24"/>
+          <w:szCs w:val="24"/>
+        </w:rPr>
+        <w:t xml:space="preserve"> entre las diferentes </w:t>
+      </w:r>
+      <w:proofErr w:type="gramStart"/>
+      <w:r>
+        <w:rPr>
+          <w:rFonts w:ascii="Roboto" w:hAnsi="Roboto"/>
+          <w:color w:val="252525"/>
+          <w:sz w:val="24"/>
+          <w:szCs w:val="24"/>
+        </w:rPr>
+        <w:t>clases ,</w:t>
+      </w:r>
+      <w:proofErr w:type="gramEnd"/>
+      <w:r>
+        <w:rPr>
+          <w:rFonts w:ascii="Roboto" w:hAnsi="Roboto"/>
+          <w:color w:val="252525"/>
+          <w:sz w:val="24"/>
+          <w:szCs w:val="24"/>
+        </w:rPr>
+        <w:t xml:space="preserve"> ya que las identificamos por diferentes colores.</w:t>
+      </w:r>
+    </w:p>
+    <w:p>
+      <w:pPr>
+        <w:rPr>
+          <w:rFonts w:ascii="Roboto" w:hAnsi="Roboto"/>
+          <w:color w:val="252525"/>
+          <w:sz w:val="24"/>
+          <w:szCs w:val="24"/>
+        </w:rPr>
+      </w:pPr>
+      <w:r>
+        <w:rPr>
+          <w:rFonts w:ascii="Roboto" w:hAnsi="Roboto"/>
+          <w:color w:val="252525"/>
+          <w:sz w:val="24"/>
+          <w:szCs w:val="24"/>
+        </w:rPr>
+        <w:t xml:space="preserve">Detectar </w:t>
+      </w:r>
+      <w:proofErr w:type="spellStart"/>
+      <w:r>
+        <w:rPr>
+          <w:rFonts w:ascii="Roboto" w:hAnsi="Roboto"/>
+          <w:color w:val="252525"/>
+          <w:sz w:val="24"/>
+          <w:szCs w:val="24"/>
+        </w:rPr>
+        <w:t>outlier</w:t>
+      </w:r>
+      <w:proofErr w:type="spellEnd"/>
+      <w:r>
+        <w:rPr>
+          <w:rFonts w:ascii="Roboto" w:hAnsi="Roboto"/>
+          <w:color w:val="252525"/>
+          <w:sz w:val="24"/>
+          <w:szCs w:val="24"/>
+        </w:rPr>
+        <w:t xml:space="preserve"> o patrones inusuales</w:t>
       </w:r>
     </w:p>
     <w:p>
@@ -2114,7 +3974,27 @@
           <w:sz w:val="24"/>
           <w:szCs w:val="24"/>
         </w:rPr>
-        <w:t>De la ejecución del anterior código obetenemos el siguiente grafico</w:t>
+        <w:t xml:space="preserve">De la ejecución del anterior código </w:t>
+      </w:r>
+      <w:proofErr w:type="spellStart"/>
+      <w:r>
+        <w:rPr>
+          <w:rFonts w:ascii="Roboto" w:hAnsi="Roboto"/>
+          <w:color w:val="252525"/>
+          <w:sz w:val="24"/>
+          <w:szCs w:val="24"/>
+        </w:rPr>
+        <w:t>obetenemos</w:t>
+      </w:r>
+      <w:proofErr w:type="spellEnd"/>
+      <w:r>
+        <w:rPr>
+          <w:rFonts w:ascii="Roboto" w:hAnsi="Roboto"/>
+          <w:color w:val="252525"/>
+          <w:sz w:val="24"/>
+          <w:szCs w:val="24"/>
+        </w:rPr>
+        <w:t xml:space="preserve"> el siguiente grafico</w:t>
       </w:r>
     </w:p>
     <w:p>
@@ -2193,7 +4073,107 @@
           <w:sz w:val="24"/>
           <w:szCs w:val="24"/>
         </w:rPr>
-        <w:t xml:space="preserve">En funcion del grafico mostrado en la figura anterior se puede indentificar un solapamiento entre las clases SITTING Y STANDING , lo cual podria indicar una dificultar para clasificarlas, LAYING, WALKING_UPSTAIRS y WALKING_DOWNSTAIRS estan bastante diferenciadas </w:t>
+        <w:t xml:space="preserve">En </w:t>
+      </w:r>
+      <w:proofErr w:type="spellStart"/>
+      <w:r>
+        <w:rPr>
+          <w:rFonts w:ascii="Roboto" w:hAnsi="Roboto"/>
+          <w:color w:val="252525"/>
+          <w:sz w:val="24"/>
+          <w:szCs w:val="24"/>
+        </w:rPr>
+        <w:t>funcion</w:t>
+      </w:r>
+      <w:proofErr w:type="spellEnd"/>
+      <w:r>
+        <w:rPr>
+          <w:rFonts w:ascii="Roboto" w:hAnsi="Roboto"/>
+          <w:color w:val="252525"/>
+          <w:sz w:val="24"/>
+          <w:szCs w:val="24"/>
+        </w:rPr>
+        <w:t xml:space="preserve"> del grafico mostrado en la figura anterior se puede </w:t>
+      </w:r>
+      <w:proofErr w:type="spellStart"/>
+      <w:r>
+        <w:rPr>
+          <w:rFonts w:ascii="Roboto" w:hAnsi="Roboto"/>
+          <w:color w:val="252525"/>
+          <w:sz w:val="24"/>
+          <w:szCs w:val="24"/>
+        </w:rPr>
+        <w:t>indentificar</w:t>
+      </w:r>
+      <w:proofErr w:type="spellEnd"/>
+      <w:r>
+        <w:rPr>
+          <w:rFonts w:ascii="Roboto" w:hAnsi="Roboto"/>
+          <w:color w:val="252525"/>
+          <w:sz w:val="24"/>
+          <w:szCs w:val="24"/>
+        </w:rPr>
+        <w:t xml:space="preserve"> un solapamiento entre las clases SITTING Y </w:t>
+      </w:r>
+      <w:proofErr w:type="gramStart"/>
+      <w:r>
+        <w:rPr>
+          <w:rFonts w:ascii="Roboto" w:hAnsi="Roboto"/>
+          <w:color w:val="252525"/>
+          <w:sz w:val="24"/>
+          <w:szCs w:val="24"/>
+        </w:rPr>
+        <w:t>STANDING ,</w:t>
+      </w:r>
+      <w:proofErr w:type="gramEnd"/>
+      <w:r>
+        <w:rPr>
+          <w:rFonts w:ascii="Roboto" w:hAnsi="Roboto"/>
+          <w:color w:val="252525"/>
+          <w:sz w:val="24"/>
+          <w:szCs w:val="24"/>
+        </w:rPr>
+        <w:t xml:space="preserve"> lo cual </w:t>
+      </w:r>
+      <w:proofErr w:type="spellStart"/>
+      <w:r>
+        <w:rPr>
+          <w:rFonts w:ascii="Roboto" w:hAnsi="Roboto"/>
+          <w:color w:val="252525"/>
+          <w:sz w:val="24"/>
+          <w:szCs w:val="24"/>
+        </w:rPr>
+        <w:t>podria</w:t>
+      </w:r>
+      <w:proofErr w:type="spellEnd"/>
+      <w:r>
+        <w:rPr>
+          <w:rFonts w:ascii="Roboto" w:hAnsi="Roboto"/>
+          <w:color w:val="252525"/>
+          <w:sz w:val="24"/>
+          <w:szCs w:val="24"/>
+        </w:rPr>
+        <w:t xml:space="preserve"> indicar una dificultar para clasificarlas, LAYING, WALKING_UPSTAIRS y WALKING_DOWNSTAIRS </w:t>
+      </w:r>
+      <w:proofErr w:type="spellStart"/>
+      <w:r>
+        <w:rPr>
+          <w:rFonts w:ascii="Roboto" w:hAnsi="Roboto"/>
+          <w:color w:val="252525"/>
+          <w:sz w:val="24"/>
+          <w:szCs w:val="24"/>
+        </w:rPr>
+        <w:t>estan</w:t>
+      </w:r>
+      <w:proofErr w:type="spellEnd"/>
+      <w:r>
+        <w:rPr>
+          <w:rFonts w:ascii="Roboto" w:hAnsi="Roboto"/>
+          <w:color w:val="252525"/>
+          <w:sz w:val="24"/>
+          <w:szCs w:val="24"/>
+        </w:rPr>
+        <w:t xml:space="preserve"> bastante diferenciadas </w:t>
       </w:r>
     </w:p>
     <w:p>
@@ -2223,7 +4203,67 @@
           <w:szCs w:val="24"/>
         </w:rPr>
         <w:lastRenderedPageBreak/>
-        <w:t>Procedemos a la utilizacion de una tecnica de reducción de dimensionalidad no lineal con el proposito de mejorar la visualización de la separación entre clases dentro del data set</w:t>
+        <w:t xml:space="preserve">Procedemos a la </w:t>
+      </w:r>
+      <w:proofErr w:type="spellStart"/>
+      <w:r>
+        <w:rPr>
+          <w:rFonts w:ascii="Roboto" w:hAnsi="Roboto"/>
+          <w:color w:val="252525"/>
+          <w:sz w:val="24"/>
+          <w:szCs w:val="24"/>
+        </w:rPr>
+        <w:t>utilizacion</w:t>
+      </w:r>
+      <w:proofErr w:type="spellEnd"/>
+      <w:r>
+        <w:rPr>
+          <w:rFonts w:ascii="Roboto" w:hAnsi="Roboto"/>
+          <w:color w:val="252525"/>
+          <w:sz w:val="24"/>
+          <w:szCs w:val="24"/>
+        </w:rPr>
+        <w:t xml:space="preserve"> de una </w:t>
+      </w:r>
+      <w:proofErr w:type="spellStart"/>
+      <w:r>
+        <w:rPr>
+          <w:rFonts w:ascii="Roboto" w:hAnsi="Roboto"/>
+          <w:color w:val="252525"/>
+          <w:sz w:val="24"/>
+          <w:szCs w:val="24"/>
+        </w:rPr>
+        <w:t>tecnica</w:t>
+      </w:r>
+      <w:proofErr w:type="spellEnd"/>
+      <w:r>
+        <w:rPr>
+          <w:rFonts w:ascii="Roboto" w:hAnsi="Roboto"/>
+          <w:color w:val="252525"/>
+          <w:sz w:val="24"/>
+          <w:szCs w:val="24"/>
+        </w:rPr>
+        <w:t xml:space="preserve"> de reducción de dimensionalidad no lineal con el </w:t>
+      </w:r>
+      <w:proofErr w:type="spellStart"/>
+      <w:r>
+        <w:rPr>
+          <w:rFonts w:ascii="Roboto" w:hAnsi="Roboto"/>
+          <w:color w:val="252525"/>
+          <w:sz w:val="24"/>
+          <w:szCs w:val="24"/>
+        </w:rPr>
+        <w:t>proposito</w:t>
+      </w:r>
+      <w:proofErr w:type="spellEnd"/>
+      <w:r>
+        <w:rPr>
+          <w:rFonts w:ascii="Roboto" w:hAnsi="Roboto"/>
+          <w:color w:val="252525"/>
+          <w:sz w:val="24"/>
+          <w:szCs w:val="24"/>
+        </w:rPr>
+        <w:t xml:space="preserve"> de mejorar la visualización de la separación entre clases dentro del data set</w:t>
       </w:r>
     </w:p>
     <w:p>
@@ -2381,18 +4421,99 @@
           <w:sz w:val="24"/>
           <w:szCs w:val="24"/>
         </w:rPr>
-        <w:t>El grafico anterior muestra una mejor separacion entre clases que aquella basada en el uso de PCA , dado el uso de reducción no lineal que preserva la relaciones locales , menos solapamiento mejor separacion entre clases</w:t>
-      </w:r>
-    </w:p>
-    <w:p>
-      <w:pPr>
-        <w:rPr>
-          <w:rFonts w:ascii="Roboto" w:hAnsi="Roboto"/>
-          <w:color w:val="252525"/>
-          <w:sz w:val="24"/>
-          <w:szCs w:val="24"/>
-        </w:rPr>
-      </w:pPr>
+        <w:t xml:space="preserve">El grafico anterior muestra una mejor </w:t>
+      </w:r>
+      <w:proofErr w:type="spellStart"/>
+      <w:r>
+        <w:rPr>
+          <w:rFonts w:ascii="Roboto" w:hAnsi="Roboto"/>
+          <w:color w:val="252525"/>
+          <w:sz w:val="24"/>
+          <w:szCs w:val="24"/>
+        </w:rPr>
+        <w:t>separacion</w:t>
+      </w:r>
+      <w:proofErr w:type="spellEnd"/>
+      <w:r>
+        <w:rPr>
+          <w:rFonts w:ascii="Roboto" w:hAnsi="Roboto"/>
+          <w:color w:val="252525"/>
+          <w:sz w:val="24"/>
+          <w:szCs w:val="24"/>
+        </w:rPr>
+        <w:t xml:space="preserve"> entre clases que aquella basada en el uso de </w:t>
+      </w:r>
+      <w:proofErr w:type="gramStart"/>
+      <w:r>
+        <w:rPr>
+          <w:rFonts w:ascii="Roboto" w:hAnsi="Roboto"/>
+          <w:color w:val="252525"/>
+          <w:sz w:val="24"/>
+          <w:szCs w:val="24"/>
+        </w:rPr>
+        <w:t>PCA ,</w:t>
+      </w:r>
+      <w:proofErr w:type="gramEnd"/>
+      <w:r>
+        <w:rPr>
+          <w:rFonts w:ascii="Roboto" w:hAnsi="Roboto"/>
+          <w:color w:val="252525"/>
+          <w:sz w:val="24"/>
+          <w:szCs w:val="24"/>
+        </w:rPr>
+        <w:t xml:space="preserve"> dado el uso de reducción no lineal que preserva la relaciones </w:t>
+      </w:r>
+      <w:proofErr w:type="gramStart"/>
+      <w:r>
+        <w:rPr>
+          <w:rFonts w:ascii="Roboto" w:hAnsi="Roboto"/>
+          <w:color w:val="252525"/>
+          <w:sz w:val="24"/>
+          <w:szCs w:val="24"/>
+        </w:rPr>
+        <w:t>locales ,</w:t>
+      </w:r>
+      <w:proofErr w:type="gramEnd"/>
+      <w:r>
+        <w:rPr>
+          <w:rFonts w:ascii="Roboto" w:hAnsi="Roboto"/>
+          <w:color w:val="252525"/>
+          <w:sz w:val="24"/>
+          <w:szCs w:val="24"/>
+        </w:rPr>
+        <w:t xml:space="preserve"> menos solapamiento mejor </w:t>
+      </w:r>
+      <w:proofErr w:type="spellStart"/>
+      <w:r>
+        <w:rPr>
+          <w:rFonts w:ascii="Roboto" w:hAnsi="Roboto"/>
+          <w:color w:val="252525"/>
+          <w:sz w:val="24"/>
+          <w:szCs w:val="24"/>
+        </w:rPr>
+        <w:t>separacion</w:t>
+      </w:r>
+      <w:proofErr w:type="spellEnd"/>
+      <w:r>
+        <w:rPr>
+          <w:rFonts w:ascii="Roboto" w:hAnsi="Roboto"/>
+          <w:color w:val="252525"/>
+          <w:sz w:val="24"/>
+          <w:szCs w:val="24"/>
+        </w:rPr>
+        <w:t xml:space="preserve"> entre clases</w:t>
+      </w:r>
+    </w:p>
+    <w:p>
+      <w:pPr>
+        <w:rPr>
+          <w:rFonts w:ascii="Roboto" w:hAnsi="Roboto"/>
+          <w:color w:val="252525"/>
+          <w:sz w:val="24"/>
+          <w:szCs w:val="24"/>
+        </w:rPr>
+      </w:pPr>
+      <w:proofErr w:type="spellStart"/>
       <w:r>
         <w:rPr>
           <w:rFonts w:ascii="Roboto" w:hAnsi="Roboto"/>
@@ -2401,26 +4522,278 @@
           <w:szCs w:val="24"/>
         </w:rPr>
         <w:lastRenderedPageBreak/>
-        <w:t>Sittgin y Standing aunque aparecian solapadas en PCA , ahora esta mas separadas e identificables pero cercanas lo cual es correcto , laying se encuenta bien separado , mientras que WALKING,  WALKING_UPSTAIRS,  WALKING_DOWNSTAIRS aparecen como cluster bien separados</w:t>
-      </w:r>
-    </w:p>
-    <w:p>
-      <w:pPr>
-        <w:rPr>
-          <w:rFonts w:ascii="Roboto" w:hAnsi="Roboto"/>
-          <w:color w:val="252525"/>
-          <w:sz w:val="24"/>
-          <w:szCs w:val="24"/>
-        </w:rPr>
-      </w:pPr>
-      <w:r>
-        <w:rPr>
-          <w:rFonts w:ascii="Roboto" w:hAnsi="Roboto"/>
-          <w:color w:val="252525"/>
-          <w:sz w:val="24"/>
-          <w:szCs w:val="24"/>
-        </w:rPr>
-        <w:t>Como parte final procedemos a mostrar información estadística del dataset y validamos la existencia de registros duplicados que puedan alterar el resultado del entrenamiento</w:t>
+        <w:t>Sittgin</w:t>
+      </w:r>
+      <w:proofErr w:type="spellEnd"/>
+      <w:r>
+        <w:rPr>
+          <w:rFonts w:ascii="Roboto" w:hAnsi="Roboto"/>
+          <w:color w:val="252525"/>
+          <w:sz w:val="24"/>
+          <w:szCs w:val="24"/>
+        </w:rPr>
+        <w:t xml:space="preserve"> y </w:t>
+      </w:r>
+      <w:proofErr w:type="gramStart"/>
+      <w:r>
+        <w:rPr>
+          <w:rFonts w:ascii="Roboto" w:hAnsi="Roboto"/>
+          <w:color w:val="252525"/>
+          <w:sz w:val="24"/>
+          <w:szCs w:val="24"/>
+        </w:rPr>
+        <w:t>Standing</w:t>
+      </w:r>
+      <w:proofErr w:type="gramEnd"/>
+      <w:r>
+        <w:rPr>
+          <w:rFonts w:ascii="Roboto" w:hAnsi="Roboto"/>
+          <w:color w:val="252525"/>
+          <w:sz w:val="24"/>
+          <w:szCs w:val="24"/>
+        </w:rPr>
+        <w:t xml:space="preserve"> aunque </w:t>
+      </w:r>
+      <w:proofErr w:type="spellStart"/>
+      <w:r>
+        <w:rPr>
+          <w:rFonts w:ascii="Roboto" w:hAnsi="Roboto"/>
+          <w:color w:val="252525"/>
+          <w:sz w:val="24"/>
+          <w:szCs w:val="24"/>
+        </w:rPr>
+        <w:t>aparecian</w:t>
+      </w:r>
+      <w:proofErr w:type="spellEnd"/>
+      <w:r>
+        <w:rPr>
+          <w:rFonts w:ascii="Roboto" w:hAnsi="Roboto"/>
+          <w:color w:val="252525"/>
+          <w:sz w:val="24"/>
+          <w:szCs w:val="24"/>
+        </w:rPr>
+        <w:t xml:space="preserve"> solapadas en </w:t>
+      </w:r>
+      <w:proofErr w:type="gramStart"/>
+      <w:r>
+        <w:rPr>
+          <w:rFonts w:ascii="Roboto" w:hAnsi="Roboto"/>
+          <w:color w:val="252525"/>
+          <w:sz w:val="24"/>
+          <w:szCs w:val="24"/>
+        </w:rPr>
+        <w:t>PCA ,</w:t>
+      </w:r>
+      <w:proofErr w:type="gramEnd"/>
+      <w:r>
+        <w:rPr>
+          <w:rFonts w:ascii="Roboto" w:hAnsi="Roboto"/>
+          <w:color w:val="252525"/>
+          <w:sz w:val="24"/>
+          <w:szCs w:val="24"/>
+        </w:rPr>
+        <w:t xml:space="preserve"> ahora esta </w:t>
+      </w:r>
+      <w:proofErr w:type="spellStart"/>
+      <w:r>
+        <w:rPr>
+          <w:rFonts w:ascii="Roboto" w:hAnsi="Roboto"/>
+          <w:color w:val="252525"/>
+          <w:sz w:val="24"/>
+          <w:szCs w:val="24"/>
+        </w:rPr>
+        <w:t>mas</w:t>
+      </w:r>
+      <w:proofErr w:type="spellEnd"/>
+      <w:r>
+        <w:rPr>
+          <w:rFonts w:ascii="Roboto" w:hAnsi="Roboto"/>
+          <w:color w:val="252525"/>
+          <w:sz w:val="24"/>
+          <w:szCs w:val="24"/>
+        </w:rPr>
+        <w:t xml:space="preserve"> separadas e identificables pero cercanas lo cual es </w:t>
+      </w:r>
+      <w:proofErr w:type="gramStart"/>
+      <w:r>
+        <w:rPr>
+          <w:rFonts w:ascii="Roboto" w:hAnsi="Roboto"/>
+          <w:color w:val="252525"/>
+          <w:sz w:val="24"/>
+          <w:szCs w:val="24"/>
+        </w:rPr>
+        <w:t>correcto ,</w:t>
+      </w:r>
+      <w:proofErr w:type="gramEnd"/>
+      <w:r>
+        <w:rPr>
+          <w:rFonts w:ascii="Roboto" w:hAnsi="Roboto"/>
+          <w:color w:val="252525"/>
+          <w:sz w:val="24"/>
+          <w:szCs w:val="24"/>
+        </w:rPr>
+        <w:t xml:space="preserve"> </w:t>
+      </w:r>
+      <w:proofErr w:type="spellStart"/>
+      <w:r>
+        <w:rPr>
+          <w:rFonts w:ascii="Roboto" w:hAnsi="Roboto"/>
+          <w:color w:val="252525"/>
+          <w:sz w:val="24"/>
+          <w:szCs w:val="24"/>
+        </w:rPr>
+        <w:t>laying</w:t>
+      </w:r>
+      <w:proofErr w:type="spellEnd"/>
+      <w:r>
+        <w:rPr>
+          <w:rFonts w:ascii="Roboto" w:hAnsi="Roboto"/>
+          <w:color w:val="252525"/>
+          <w:sz w:val="24"/>
+          <w:szCs w:val="24"/>
+        </w:rPr>
+        <w:t xml:space="preserve"> se </w:t>
+      </w:r>
+      <w:proofErr w:type="spellStart"/>
+      <w:r>
+        <w:rPr>
+          <w:rFonts w:ascii="Roboto" w:hAnsi="Roboto"/>
+          <w:color w:val="252525"/>
+          <w:sz w:val="24"/>
+          <w:szCs w:val="24"/>
+        </w:rPr>
+        <w:t>encuenta</w:t>
+      </w:r>
+      <w:proofErr w:type="spellEnd"/>
+      <w:r>
+        <w:rPr>
+          <w:rFonts w:ascii="Roboto" w:hAnsi="Roboto"/>
+          <w:color w:val="252525"/>
+          <w:sz w:val="24"/>
+          <w:szCs w:val="24"/>
+        </w:rPr>
+        <w:t xml:space="preserve"> bien </w:t>
+      </w:r>
+      <w:proofErr w:type="gramStart"/>
+      <w:r>
+        <w:rPr>
+          <w:rFonts w:ascii="Roboto" w:hAnsi="Roboto"/>
+          <w:color w:val="252525"/>
+          <w:sz w:val="24"/>
+          <w:szCs w:val="24"/>
+        </w:rPr>
+        <w:t>separado ,</w:t>
+      </w:r>
+      <w:proofErr w:type="gramEnd"/>
+      <w:r>
+        <w:rPr>
+          <w:rFonts w:ascii="Roboto" w:hAnsi="Roboto"/>
+          <w:color w:val="252525"/>
+          <w:sz w:val="24"/>
+          <w:szCs w:val="24"/>
+        </w:rPr>
+        <w:t xml:space="preserve"> mientras que </w:t>
+      </w:r>
+      <w:proofErr w:type="gramStart"/>
+      <w:r>
+        <w:rPr>
+          <w:rFonts w:ascii="Roboto" w:hAnsi="Roboto"/>
+          <w:color w:val="252525"/>
+          <w:sz w:val="24"/>
+          <w:szCs w:val="24"/>
+        </w:rPr>
+        <w:t>WALKING,  WALKING</w:t>
+      </w:r>
+      <w:proofErr w:type="gramEnd"/>
+      <w:r>
+        <w:rPr>
+          <w:rFonts w:ascii="Roboto" w:hAnsi="Roboto"/>
+          <w:color w:val="252525"/>
+          <w:sz w:val="24"/>
+          <w:szCs w:val="24"/>
+        </w:rPr>
+        <w:t>_</w:t>
+      </w:r>
+      <w:proofErr w:type="gramStart"/>
+      <w:r>
+        <w:rPr>
+          <w:rFonts w:ascii="Roboto" w:hAnsi="Roboto"/>
+          <w:color w:val="252525"/>
+          <w:sz w:val="24"/>
+          <w:szCs w:val="24"/>
+        </w:rPr>
+        <w:t>UPSTAIRS,  WALKING</w:t>
+      </w:r>
+      <w:proofErr w:type="gramEnd"/>
+      <w:r>
+        <w:rPr>
+          <w:rFonts w:ascii="Roboto" w:hAnsi="Roboto"/>
+          <w:color w:val="252525"/>
+          <w:sz w:val="24"/>
+          <w:szCs w:val="24"/>
+        </w:rPr>
+        <w:t xml:space="preserve">_DOWNSTAIRS aparecen como </w:t>
+      </w:r>
+      <w:proofErr w:type="spellStart"/>
+      <w:proofErr w:type="gramStart"/>
+      <w:r>
+        <w:rPr>
+          <w:rFonts w:ascii="Roboto" w:hAnsi="Roboto"/>
+          <w:color w:val="252525"/>
+          <w:sz w:val="24"/>
+          <w:szCs w:val="24"/>
+        </w:rPr>
+        <w:t>cluster</w:t>
+      </w:r>
+      <w:proofErr w:type="spellEnd"/>
+      <w:proofErr w:type="gramEnd"/>
+      <w:r>
+        <w:rPr>
+          <w:rFonts w:ascii="Roboto" w:hAnsi="Roboto"/>
+          <w:color w:val="252525"/>
+          <w:sz w:val="24"/>
+          <w:szCs w:val="24"/>
+        </w:rPr>
+        <w:t xml:space="preserve"> bien separados</w:t>
+      </w:r>
+    </w:p>
+    <w:p>
+      <w:pPr>
+        <w:rPr>
+          <w:rFonts w:ascii="Roboto" w:hAnsi="Roboto"/>
+          <w:color w:val="252525"/>
+          <w:sz w:val="24"/>
+          <w:szCs w:val="24"/>
+        </w:rPr>
+      </w:pPr>
+      <w:r>
+        <w:rPr>
+          <w:rFonts w:ascii="Roboto" w:hAnsi="Roboto"/>
+          <w:color w:val="252525"/>
+          <w:sz w:val="24"/>
+          <w:szCs w:val="24"/>
+        </w:rPr>
+        <w:t xml:space="preserve">Como parte final procedemos a mostrar información estadística del </w:t>
+      </w:r>
+      <w:proofErr w:type="spellStart"/>
+      <w:r>
+        <w:rPr>
+          <w:rFonts w:ascii="Roboto" w:hAnsi="Roboto"/>
+          <w:color w:val="252525"/>
+          <w:sz w:val="24"/>
+          <w:szCs w:val="24"/>
+        </w:rPr>
+        <w:t>dataset</w:t>
+      </w:r>
+      <w:proofErr w:type="spellEnd"/>
+      <w:r>
+        <w:rPr>
+          <w:rFonts w:ascii="Roboto" w:hAnsi="Roboto"/>
+          <w:color w:val="252525"/>
+          <w:sz w:val="24"/>
+          <w:szCs w:val="24"/>
+        </w:rPr>
+        <w:t xml:space="preserve"> y validamos la existencia de registros duplicados que puedan alterar el resultado del entrenamiento</w:t>
       </w:r>
     </w:p>
     <w:p>
@@ -2499,8 +4872,19 @@
           <w:sz w:val="24"/>
           <w:szCs w:val="24"/>
         </w:rPr>
-        <w:t>Fase de Trasnformacion</w:t>
-      </w:r>
+        <w:t xml:space="preserve">Fase de </w:t>
+      </w:r>
+      <w:proofErr w:type="spellStart"/>
+      <w:r>
+        <w:rPr>
+          <w:rFonts w:ascii="Roboto" w:hAnsi="Roboto"/>
+          <w:color w:val="252525"/>
+          <w:sz w:val="24"/>
+          <w:szCs w:val="24"/>
+        </w:rPr>
+        <w:t>Trasnformacion</w:t>
+      </w:r>
+      <w:proofErr w:type="spellEnd"/>
     </w:p>
     <w:p>
       <w:pPr>
@@ -2587,7 +4971,147 @@
           <w:sz w:val="24"/>
           <w:szCs w:val="24"/>
         </w:rPr>
-        <w:t xml:space="preserve">Ejecutamos el entrenamiento del modelo , las predicciones , y ek reporte de clasificación que forman parte de la fase de minieria de datos donde alpicamos los diferentes algoritmos de entrenamiento para este caso RandomFOrestClassifier con el propósito de encontrar pratrones que nos </w:t>
+        <w:t xml:space="preserve">Ejecutamos el entrenamiento del </w:t>
+      </w:r>
+      <w:proofErr w:type="gramStart"/>
+      <w:r>
+        <w:rPr>
+          <w:rFonts w:ascii="Roboto" w:hAnsi="Roboto"/>
+          <w:color w:val="252525"/>
+          <w:sz w:val="24"/>
+          <w:szCs w:val="24"/>
+        </w:rPr>
+        <w:t>modelo ,</w:t>
+      </w:r>
+      <w:proofErr w:type="gramEnd"/>
+      <w:r>
+        <w:rPr>
+          <w:rFonts w:ascii="Roboto" w:hAnsi="Roboto"/>
+          <w:color w:val="252525"/>
+          <w:sz w:val="24"/>
+          <w:szCs w:val="24"/>
+        </w:rPr>
+        <w:t xml:space="preserve"> las </w:t>
+      </w:r>
+      <w:proofErr w:type="gramStart"/>
+      <w:r>
+        <w:rPr>
+          <w:rFonts w:ascii="Roboto" w:hAnsi="Roboto"/>
+          <w:color w:val="252525"/>
+          <w:sz w:val="24"/>
+          <w:szCs w:val="24"/>
+        </w:rPr>
+        <w:t>predicciones ,</w:t>
+      </w:r>
+      <w:proofErr w:type="gramEnd"/>
+      <w:r>
+        <w:rPr>
+          <w:rFonts w:ascii="Roboto" w:hAnsi="Roboto"/>
+          <w:color w:val="252525"/>
+          <w:sz w:val="24"/>
+          <w:szCs w:val="24"/>
+        </w:rPr>
+        <w:t xml:space="preserve"> y </w:t>
+      </w:r>
+      <w:proofErr w:type="spellStart"/>
+      <w:r>
+        <w:rPr>
+          <w:rFonts w:ascii="Roboto" w:hAnsi="Roboto"/>
+          <w:color w:val="252525"/>
+          <w:sz w:val="24"/>
+          <w:szCs w:val="24"/>
+        </w:rPr>
+        <w:t>ek</w:t>
+      </w:r>
+      <w:proofErr w:type="spellEnd"/>
+      <w:r>
+        <w:rPr>
+          <w:rFonts w:ascii="Roboto" w:hAnsi="Roboto"/>
+          <w:color w:val="252525"/>
+          <w:sz w:val="24"/>
+          <w:szCs w:val="24"/>
+        </w:rPr>
+        <w:t xml:space="preserve"> reporte de clasificación que forman parte de la fase de </w:t>
+      </w:r>
+      <w:proofErr w:type="spellStart"/>
+      <w:r>
+        <w:rPr>
+          <w:rFonts w:ascii="Roboto" w:hAnsi="Roboto"/>
+          <w:color w:val="252525"/>
+          <w:sz w:val="24"/>
+          <w:szCs w:val="24"/>
+        </w:rPr>
+        <w:t>minieria</w:t>
+      </w:r>
+      <w:proofErr w:type="spellEnd"/>
+      <w:r>
+        <w:rPr>
+          <w:rFonts w:ascii="Roboto" w:hAnsi="Roboto"/>
+          <w:color w:val="252525"/>
+          <w:sz w:val="24"/>
+          <w:szCs w:val="24"/>
+        </w:rPr>
+        <w:t xml:space="preserve"> de datos donde </w:t>
+      </w:r>
+      <w:proofErr w:type="spellStart"/>
+      <w:r>
+        <w:rPr>
+          <w:rFonts w:ascii="Roboto" w:hAnsi="Roboto"/>
+          <w:color w:val="252525"/>
+          <w:sz w:val="24"/>
+          <w:szCs w:val="24"/>
+        </w:rPr>
+        <w:t>alpicamos</w:t>
+      </w:r>
+      <w:proofErr w:type="spellEnd"/>
+      <w:r>
+        <w:rPr>
+          <w:rFonts w:ascii="Roboto" w:hAnsi="Roboto"/>
+          <w:color w:val="252525"/>
+          <w:sz w:val="24"/>
+          <w:szCs w:val="24"/>
+        </w:rPr>
+        <w:t xml:space="preserve"> los diferentes algoritmos de entrenamiento para este caso </w:t>
+      </w:r>
+      <w:proofErr w:type="spellStart"/>
+      <w:r>
+        <w:rPr>
+          <w:rFonts w:ascii="Roboto" w:hAnsi="Roboto"/>
+          <w:color w:val="252525"/>
+          <w:sz w:val="24"/>
+          <w:szCs w:val="24"/>
+        </w:rPr>
+        <w:t>RandomFOrestClassifier</w:t>
+      </w:r>
+      <w:proofErr w:type="spellEnd"/>
+      <w:r>
+        <w:rPr>
+          <w:rFonts w:ascii="Roboto" w:hAnsi="Roboto"/>
+          <w:color w:val="252525"/>
+          <w:sz w:val="24"/>
+          <w:szCs w:val="24"/>
+        </w:rPr>
+        <w:t xml:space="preserve"> con el propósito de encontrar </w:t>
+      </w:r>
+      <w:proofErr w:type="spellStart"/>
+      <w:r>
+        <w:rPr>
+          <w:rFonts w:ascii="Roboto" w:hAnsi="Roboto"/>
+          <w:color w:val="252525"/>
+          <w:sz w:val="24"/>
+          <w:szCs w:val="24"/>
+        </w:rPr>
+        <w:t>pratrones</w:t>
+      </w:r>
+      <w:proofErr w:type="spellEnd"/>
+      <w:r>
+        <w:rPr>
+          <w:rFonts w:ascii="Roboto" w:hAnsi="Roboto"/>
+          <w:color w:val="252525"/>
+          <w:sz w:val="24"/>
+          <w:szCs w:val="24"/>
+        </w:rPr>
+        <w:t xml:space="preserve"> que nos </w:t>
       </w:r>
       <w:r>
         <w:rPr>
@@ -2597,8 +5121,79 @@
           <w:szCs w:val="24"/>
         </w:rPr>
         <w:lastRenderedPageBreak/>
-        <w:t>permitan hacer predicciones efetivas de las acciones humanas basados en las señales emitidas por el giroscoipi y acelerometeo de los smarthphone</w:t>
-      </w:r>
+        <w:t xml:space="preserve">permitan hacer predicciones </w:t>
+      </w:r>
+      <w:proofErr w:type="spellStart"/>
+      <w:r>
+        <w:rPr>
+          <w:rFonts w:ascii="Roboto" w:hAnsi="Roboto"/>
+          <w:color w:val="252525"/>
+          <w:sz w:val="24"/>
+          <w:szCs w:val="24"/>
+        </w:rPr>
+        <w:t>efetivas</w:t>
+      </w:r>
+      <w:proofErr w:type="spellEnd"/>
+      <w:r>
+        <w:rPr>
+          <w:rFonts w:ascii="Roboto" w:hAnsi="Roboto"/>
+          <w:color w:val="252525"/>
+          <w:sz w:val="24"/>
+          <w:szCs w:val="24"/>
+        </w:rPr>
+        <w:t xml:space="preserve"> de las acciones humanas basados en las señales emitidas por el </w:t>
+      </w:r>
+      <w:proofErr w:type="spellStart"/>
+      <w:r>
+        <w:rPr>
+          <w:rFonts w:ascii="Roboto" w:hAnsi="Roboto"/>
+          <w:color w:val="252525"/>
+          <w:sz w:val="24"/>
+          <w:szCs w:val="24"/>
+        </w:rPr>
+        <w:t>giroscoipi</w:t>
+      </w:r>
+      <w:proofErr w:type="spellEnd"/>
+      <w:r>
+        <w:rPr>
+          <w:rFonts w:ascii="Roboto" w:hAnsi="Roboto"/>
+          <w:color w:val="252525"/>
+          <w:sz w:val="24"/>
+          <w:szCs w:val="24"/>
+        </w:rPr>
+        <w:t xml:space="preserve"> y </w:t>
+      </w:r>
+      <w:proofErr w:type="spellStart"/>
+      <w:r>
+        <w:rPr>
+          <w:rFonts w:ascii="Roboto" w:hAnsi="Roboto"/>
+          <w:color w:val="252525"/>
+          <w:sz w:val="24"/>
+          <w:szCs w:val="24"/>
+        </w:rPr>
+        <w:t>acelerometeo</w:t>
+      </w:r>
+      <w:proofErr w:type="spellEnd"/>
+      <w:r>
+        <w:rPr>
+          <w:rFonts w:ascii="Roboto" w:hAnsi="Roboto"/>
+          <w:color w:val="252525"/>
+          <w:sz w:val="24"/>
+          <w:szCs w:val="24"/>
+        </w:rPr>
+        <w:t xml:space="preserve"> de los </w:t>
+      </w:r>
+      <w:proofErr w:type="spellStart"/>
+      <w:r>
+        <w:rPr>
+          <w:rFonts w:ascii="Roboto" w:hAnsi="Roboto"/>
+          <w:color w:val="252525"/>
+          <w:sz w:val="24"/>
+          <w:szCs w:val="24"/>
+        </w:rPr>
+        <w:t>smarthphone</w:t>
+      </w:r>
+      <w:proofErr w:type="spellEnd"/>
     </w:p>
     <w:p>
       <w:pPr>
@@ -2686,7 +5281,47 @@
           <w:sz w:val="24"/>
           <w:szCs w:val="24"/>
         </w:rPr>
-        <w:t>El resultado de esta fase es un reporte de clasficiacion donde el índice del acuracy nos indicara que tan efectivo es nuestro modelo a la hora de inferir acciones humanas basadas en datos diferentes a los de entrenamiento</w:t>
+        <w:t xml:space="preserve">El resultado de esta fase es un reporte de </w:t>
+      </w:r>
+      <w:proofErr w:type="spellStart"/>
+      <w:r>
+        <w:rPr>
+          <w:rFonts w:ascii="Roboto" w:hAnsi="Roboto"/>
+          <w:color w:val="252525"/>
+          <w:sz w:val="24"/>
+          <w:szCs w:val="24"/>
+        </w:rPr>
+        <w:t>clasficiacion</w:t>
+      </w:r>
+      <w:proofErr w:type="spellEnd"/>
+      <w:r>
+        <w:rPr>
+          <w:rFonts w:ascii="Roboto" w:hAnsi="Roboto"/>
+          <w:color w:val="252525"/>
+          <w:sz w:val="24"/>
+          <w:szCs w:val="24"/>
+        </w:rPr>
+        <w:t xml:space="preserve"> donde el índice del </w:t>
+      </w:r>
+      <w:proofErr w:type="spellStart"/>
+      <w:r>
+        <w:rPr>
+          <w:rFonts w:ascii="Roboto" w:hAnsi="Roboto"/>
+          <w:color w:val="252525"/>
+          <w:sz w:val="24"/>
+          <w:szCs w:val="24"/>
+        </w:rPr>
+        <w:t>acuracy</w:t>
+      </w:r>
+      <w:proofErr w:type="spellEnd"/>
+      <w:r>
+        <w:rPr>
+          <w:rFonts w:ascii="Roboto" w:hAnsi="Roboto"/>
+          <w:color w:val="252525"/>
+          <w:sz w:val="24"/>
+          <w:szCs w:val="24"/>
+        </w:rPr>
+        <w:t xml:space="preserve"> nos indicara que tan efectivo es nuestro modelo a la hora de inferir acciones humanas basadas en datos diferentes a los de entrenamiento</w:t>
       </w:r>
     </w:p>
     <w:p>
@@ -2755,7 +5390,27 @@
           <w:sz w:val="24"/>
           <w:szCs w:val="24"/>
         </w:rPr>
-        <w:t>Observamos un acuracy del 92% que indica que el modelo es efectivo a la hora de predecir actividades humanas basadas en las señales emitidas por los sensores de los dispositivos móviles.</w:t>
+        <w:t xml:space="preserve">Observamos un </w:t>
+      </w:r>
+      <w:proofErr w:type="spellStart"/>
+      <w:r>
+        <w:rPr>
+          <w:rFonts w:ascii="Roboto" w:hAnsi="Roboto"/>
+          <w:color w:val="252525"/>
+          <w:sz w:val="24"/>
+          <w:szCs w:val="24"/>
+        </w:rPr>
+        <w:t>acuracy</w:t>
+      </w:r>
+      <w:proofErr w:type="spellEnd"/>
+      <w:r>
+        <w:rPr>
+          <w:rFonts w:ascii="Roboto" w:hAnsi="Roboto"/>
+          <w:color w:val="252525"/>
+          <w:sz w:val="24"/>
+          <w:szCs w:val="24"/>
+        </w:rPr>
+        <w:t xml:space="preserve"> del 92% que indica que el modelo es efectivo a la hora de predecir actividades humanas basadas en las señales emitidas por los sensores de los dispositivos móviles.</w:t>
       </w:r>
     </w:p>
     <w:p>
@@ -2933,8 +5588,79 @@
           <w:sz w:val="24"/>
           <w:szCs w:val="24"/>
         </w:rPr>
-        <w:t>Como paso final procedmos a el rendimiento del modelo cuando intenta clsificar las seis actividades humanas contenidas dentro del dataset uci-har</w:t>
-      </w:r>
+        <w:t xml:space="preserve">Como paso final </w:t>
+      </w:r>
+      <w:proofErr w:type="spellStart"/>
+      <w:r>
+        <w:rPr>
+          <w:rFonts w:ascii="Roboto" w:hAnsi="Roboto"/>
+          <w:color w:val="252525"/>
+          <w:sz w:val="24"/>
+          <w:szCs w:val="24"/>
+        </w:rPr>
+        <w:t>procedmos</w:t>
+      </w:r>
+      <w:proofErr w:type="spellEnd"/>
+      <w:r>
+        <w:rPr>
+          <w:rFonts w:ascii="Roboto" w:hAnsi="Roboto"/>
+          <w:color w:val="252525"/>
+          <w:sz w:val="24"/>
+          <w:szCs w:val="24"/>
+        </w:rPr>
+        <w:t xml:space="preserve"> a el rendimiento del modelo cuando intenta </w:t>
+      </w:r>
+      <w:proofErr w:type="spellStart"/>
+      <w:r>
+        <w:rPr>
+          <w:rFonts w:ascii="Roboto" w:hAnsi="Roboto"/>
+          <w:color w:val="252525"/>
+          <w:sz w:val="24"/>
+          <w:szCs w:val="24"/>
+        </w:rPr>
+        <w:t>clsificar</w:t>
+      </w:r>
+      <w:proofErr w:type="spellEnd"/>
+      <w:r>
+        <w:rPr>
+          <w:rFonts w:ascii="Roboto" w:hAnsi="Roboto"/>
+          <w:color w:val="252525"/>
+          <w:sz w:val="24"/>
+          <w:szCs w:val="24"/>
+        </w:rPr>
+        <w:t xml:space="preserve"> las seis actividades humanas contenidas dentro del </w:t>
+      </w:r>
+      <w:proofErr w:type="spellStart"/>
+      <w:r>
+        <w:rPr>
+          <w:rFonts w:ascii="Roboto" w:hAnsi="Roboto"/>
+          <w:color w:val="252525"/>
+          <w:sz w:val="24"/>
+          <w:szCs w:val="24"/>
+        </w:rPr>
+        <w:t>dataset</w:t>
+      </w:r>
+      <w:proofErr w:type="spellEnd"/>
+      <w:r>
+        <w:rPr>
+          <w:rFonts w:ascii="Roboto" w:hAnsi="Roboto"/>
+          <w:color w:val="252525"/>
+          <w:sz w:val="24"/>
+          <w:szCs w:val="24"/>
+        </w:rPr>
+        <w:t xml:space="preserve"> uci-</w:t>
+      </w:r>
+      <w:proofErr w:type="spellStart"/>
+      <w:r>
+        <w:rPr>
+          <w:rFonts w:ascii="Roboto" w:hAnsi="Roboto"/>
+          <w:color w:val="252525"/>
+          <w:sz w:val="24"/>
+          <w:szCs w:val="24"/>
+        </w:rPr>
+        <w:t>har</w:t>
+      </w:r>
+      <w:proofErr w:type="spellEnd"/>
     </w:p>
     <w:p>
       <w:pPr>
@@ -3046,6 +5772,7 @@
           <w:szCs w:val="24"/>
         </w:rPr>
       </w:pPr>
+      <w:proofErr w:type="gramStart"/>
       <w:r>
         <w:rPr>
           <w:rFonts w:ascii="Roboto" w:hAnsi="Roboto"/>
@@ -3062,7 +5789,57 @@
           <w:sz w:val="24"/>
           <w:szCs w:val="24"/>
         </w:rPr>
-        <w:t>El modelo RandomForestClassifier alcanzó un desempeño general alto al clasificar las actividades humanas en el dataset UCI-HAR utilizando características previamente procesadas.</w:t>
+        <w:t>El</w:t>
+      </w:r>
+      <w:proofErr w:type="gramEnd"/>
+      <w:r>
+        <w:rPr>
+          <w:rFonts w:ascii="Roboto" w:hAnsi="Roboto"/>
+          <w:color w:val="252525"/>
+          <w:sz w:val="24"/>
+          <w:szCs w:val="24"/>
+        </w:rPr>
+        <w:t xml:space="preserve"> modelo </w:t>
+      </w:r>
+      <w:proofErr w:type="spellStart"/>
+      <w:r>
+        <w:rPr>
+          <w:rFonts w:ascii="Roboto" w:hAnsi="Roboto"/>
+          <w:color w:val="252525"/>
+          <w:sz w:val="24"/>
+          <w:szCs w:val="24"/>
+        </w:rPr>
+        <w:t>RandomForestClassifier</w:t>
+      </w:r>
+      <w:proofErr w:type="spellEnd"/>
+      <w:r>
+        <w:rPr>
+          <w:rFonts w:ascii="Roboto" w:hAnsi="Roboto"/>
+          <w:color w:val="252525"/>
+          <w:sz w:val="24"/>
+          <w:szCs w:val="24"/>
+        </w:rPr>
+        <w:t xml:space="preserve"> alcanzó un desempeño general alto al clasificar las actividades humanas en el </w:t>
+      </w:r>
+      <w:proofErr w:type="spellStart"/>
+      <w:r>
+        <w:rPr>
+          <w:rFonts w:ascii="Roboto" w:hAnsi="Roboto"/>
+          <w:color w:val="252525"/>
+          <w:sz w:val="24"/>
+          <w:szCs w:val="24"/>
+        </w:rPr>
+        <w:t>dataset</w:t>
+      </w:r>
+      <w:proofErr w:type="spellEnd"/>
+      <w:r>
+        <w:rPr>
+          <w:rFonts w:ascii="Roboto" w:hAnsi="Roboto"/>
+          <w:color w:val="252525"/>
+          <w:sz w:val="24"/>
+          <w:szCs w:val="24"/>
+        </w:rPr>
+        <w:t xml:space="preserve"> UCI-HAR utilizando características previamente procesadas.</w:t>
       </w:r>
     </w:p>
     <w:p>
@@ -3140,6 +5917,7 @@
         </w:rPr>
         <w:t xml:space="preserve">Dado que el modelo </w:t>
       </w:r>
+      <w:proofErr w:type="spellStart"/>
       <w:r>
         <w:rPr>
           <w:rFonts w:ascii="Roboto" w:hAnsi="Roboto"/>
@@ -3149,34 +5927,257 @@
         </w:rPr>
         <w:t>RandomForestClassifier</w:t>
       </w:r>
-      <w:r>
-        <w:rPr>
-          <w:rFonts w:ascii="Roboto" w:hAnsi="Roboto"/>
-          <w:color w:val="252525"/>
-          <w:sz w:val="24"/>
-          <w:szCs w:val="24"/>
-        </w:rPr>
-        <w:t xml:space="preserve"> tiene un consumo de memoria moderado ya que el dataset utilizado posee menos de 10.000 registros ,  se opto por entrenar otros modelos que nos permitan tener varias opciones sobre las cuales decidir como es el caso de CNN1D , </w:t>
-      </w:r>
-    </w:p>
-    <w:p>
-      <w:pPr>
-        <w:rPr>
-          <w:rFonts w:ascii="Roboto" w:hAnsi="Roboto"/>
-          <w:color w:val="252525"/>
-          <w:sz w:val="24"/>
-          <w:szCs w:val="24"/>
-        </w:rPr>
-      </w:pPr>
-      <w:r>
-        <w:rPr>
-          <w:rFonts w:ascii="Roboto" w:hAnsi="Roboto"/>
-          <w:color w:val="252525"/>
-          <w:sz w:val="24"/>
-          <w:szCs w:val="24"/>
-        </w:rPr>
-        <w:t>Al igual que el primer algoritmo utilizado , después de la carga procedemos a una validación inicial del dataset para identificar posibles valores nulos o blancos , con la diferencia que para este algoritmo se trabaja con la segunda versión de data que contiene el data set uci-har ; aquellos que contienen los datos crudos de los sensores depositados dentro del directorio Inertial Signal</w:t>
-      </w:r>
+      <w:proofErr w:type="spellEnd"/>
+      <w:r>
+        <w:rPr>
+          <w:rFonts w:ascii="Roboto" w:hAnsi="Roboto"/>
+          <w:color w:val="252525"/>
+          <w:sz w:val="24"/>
+          <w:szCs w:val="24"/>
+        </w:rPr>
+        <w:t xml:space="preserve"> tiene un consumo de memoria moderado ya que </w:t>
+      </w:r>
+      <w:proofErr w:type="spellStart"/>
+      <w:r>
+        <w:rPr>
+          <w:rFonts w:ascii="Roboto" w:hAnsi="Roboto"/>
+          <w:color w:val="252525"/>
+          <w:sz w:val="24"/>
+          <w:szCs w:val="24"/>
+        </w:rPr>
+        <w:t>el</w:t>
+      </w:r>
+      <w:proofErr w:type="spellEnd"/>
+      <w:r>
+        <w:rPr>
+          <w:rFonts w:ascii="Roboto" w:hAnsi="Roboto"/>
+          <w:color w:val="252525"/>
+          <w:sz w:val="24"/>
+          <w:szCs w:val="24"/>
+        </w:rPr>
+        <w:t xml:space="preserve"> </w:t>
+      </w:r>
+      <w:proofErr w:type="spellStart"/>
+      <w:r>
+        <w:rPr>
+          <w:rFonts w:ascii="Roboto" w:hAnsi="Roboto"/>
+          <w:color w:val="252525"/>
+          <w:sz w:val="24"/>
+          <w:szCs w:val="24"/>
+        </w:rPr>
+        <w:t>dataset</w:t>
+      </w:r>
+      <w:proofErr w:type="spellEnd"/>
+      <w:r>
+        <w:rPr>
+          <w:rFonts w:ascii="Roboto" w:hAnsi="Roboto"/>
+          <w:color w:val="252525"/>
+          <w:sz w:val="24"/>
+          <w:szCs w:val="24"/>
+        </w:rPr>
+        <w:t xml:space="preserve"> utilizado posee menos de 10.000 </w:t>
+      </w:r>
+      <w:proofErr w:type="gramStart"/>
+      <w:r>
+        <w:rPr>
+          <w:rFonts w:ascii="Roboto" w:hAnsi="Roboto"/>
+          <w:color w:val="252525"/>
+          <w:sz w:val="24"/>
+          <w:szCs w:val="24"/>
+        </w:rPr>
+        <w:t>registros ,</w:t>
+      </w:r>
+      <w:proofErr w:type="gramEnd"/>
+      <w:r>
+        <w:rPr>
+          <w:rFonts w:ascii="Roboto" w:hAnsi="Roboto"/>
+          <w:color w:val="252525"/>
+          <w:sz w:val="24"/>
+          <w:szCs w:val="24"/>
+        </w:rPr>
+        <w:t xml:space="preserve">  se </w:t>
+      </w:r>
+      <w:proofErr w:type="spellStart"/>
+      <w:r>
+        <w:rPr>
+          <w:rFonts w:ascii="Roboto" w:hAnsi="Roboto"/>
+          <w:color w:val="252525"/>
+          <w:sz w:val="24"/>
+          <w:szCs w:val="24"/>
+        </w:rPr>
+        <w:t>opto</w:t>
+      </w:r>
+      <w:proofErr w:type="spellEnd"/>
+      <w:r>
+        <w:rPr>
+          <w:rFonts w:ascii="Roboto" w:hAnsi="Roboto"/>
+          <w:color w:val="252525"/>
+          <w:sz w:val="24"/>
+          <w:szCs w:val="24"/>
+        </w:rPr>
+        <w:t xml:space="preserve"> por entrenar otros modelos que nos permitan tener varias opciones sobre las cuales decidir como es el caso de CNN1</w:t>
+      </w:r>
+      <w:proofErr w:type="gramStart"/>
+      <w:r>
+        <w:rPr>
+          <w:rFonts w:ascii="Roboto" w:hAnsi="Roboto"/>
+          <w:color w:val="252525"/>
+          <w:sz w:val="24"/>
+          <w:szCs w:val="24"/>
+        </w:rPr>
+        <w:t>D ,</w:t>
+      </w:r>
+      <w:proofErr w:type="gramEnd"/>
+      <w:r>
+        <w:rPr>
+          <w:rFonts w:ascii="Roboto" w:hAnsi="Roboto"/>
+          <w:color w:val="252525"/>
+          <w:sz w:val="24"/>
+          <w:szCs w:val="24"/>
+        </w:rPr>
+        <w:t xml:space="preserve"> </w:t>
+      </w:r>
+    </w:p>
+    <w:p>
+      <w:pPr>
+        <w:rPr>
+          <w:rFonts w:ascii="Roboto" w:hAnsi="Roboto"/>
+          <w:color w:val="252525"/>
+          <w:sz w:val="24"/>
+          <w:szCs w:val="24"/>
+        </w:rPr>
+      </w:pPr>
+      <w:r>
+        <w:rPr>
+          <w:rFonts w:ascii="Roboto" w:hAnsi="Roboto"/>
+          <w:color w:val="252525"/>
+          <w:sz w:val="24"/>
+          <w:szCs w:val="24"/>
+        </w:rPr>
+        <w:t xml:space="preserve">Al igual que el primer algoritmo </w:t>
+      </w:r>
+      <w:proofErr w:type="gramStart"/>
+      <w:r>
+        <w:rPr>
+          <w:rFonts w:ascii="Roboto" w:hAnsi="Roboto"/>
+          <w:color w:val="252525"/>
+          <w:sz w:val="24"/>
+          <w:szCs w:val="24"/>
+        </w:rPr>
+        <w:t>utilizado ,</w:t>
+      </w:r>
+      <w:proofErr w:type="gramEnd"/>
+      <w:r>
+        <w:rPr>
+          <w:rFonts w:ascii="Roboto" w:hAnsi="Roboto"/>
+          <w:color w:val="252525"/>
+          <w:sz w:val="24"/>
+          <w:szCs w:val="24"/>
+        </w:rPr>
+        <w:t xml:space="preserve"> después de la carga procedemos a una validación inicial del </w:t>
+      </w:r>
+      <w:proofErr w:type="spellStart"/>
+      <w:r>
+        <w:rPr>
+          <w:rFonts w:ascii="Roboto" w:hAnsi="Roboto"/>
+          <w:color w:val="252525"/>
+          <w:sz w:val="24"/>
+          <w:szCs w:val="24"/>
+        </w:rPr>
+        <w:t>dataset</w:t>
+      </w:r>
+      <w:proofErr w:type="spellEnd"/>
+      <w:r>
+        <w:rPr>
+          <w:rFonts w:ascii="Roboto" w:hAnsi="Roboto"/>
+          <w:color w:val="252525"/>
+          <w:sz w:val="24"/>
+          <w:szCs w:val="24"/>
+        </w:rPr>
+        <w:t xml:space="preserve"> para identificar posibles valores nulos o </w:t>
+      </w:r>
+      <w:proofErr w:type="gramStart"/>
+      <w:r>
+        <w:rPr>
+          <w:rFonts w:ascii="Roboto" w:hAnsi="Roboto"/>
+          <w:color w:val="252525"/>
+          <w:sz w:val="24"/>
+          <w:szCs w:val="24"/>
+        </w:rPr>
+        <w:t>blancos ,</w:t>
+      </w:r>
+      <w:proofErr w:type="gramEnd"/>
+      <w:r>
+        <w:rPr>
+          <w:rFonts w:ascii="Roboto" w:hAnsi="Roboto"/>
+          <w:color w:val="252525"/>
+          <w:sz w:val="24"/>
+          <w:szCs w:val="24"/>
+        </w:rPr>
+        <w:t xml:space="preserve"> con la diferencia que para este algoritmo se trabaja con la segunda versión de data que contiene el data set uci-</w:t>
+      </w:r>
+      <w:proofErr w:type="spellStart"/>
+      <w:proofErr w:type="gramStart"/>
+      <w:r>
+        <w:rPr>
+          <w:rFonts w:ascii="Roboto" w:hAnsi="Roboto"/>
+          <w:color w:val="252525"/>
+          <w:sz w:val="24"/>
+          <w:szCs w:val="24"/>
+        </w:rPr>
+        <w:t>har</w:t>
+      </w:r>
+      <w:proofErr w:type="spellEnd"/>
+      <w:r>
+        <w:rPr>
+          <w:rFonts w:ascii="Roboto" w:hAnsi="Roboto"/>
+          <w:color w:val="252525"/>
+          <w:sz w:val="24"/>
+          <w:szCs w:val="24"/>
+        </w:rPr>
+        <w:t xml:space="preserve"> ;</w:t>
+      </w:r>
+      <w:proofErr w:type="gramEnd"/>
+      <w:r>
+        <w:rPr>
+          <w:rFonts w:ascii="Roboto" w:hAnsi="Roboto"/>
+          <w:color w:val="252525"/>
+          <w:sz w:val="24"/>
+          <w:szCs w:val="24"/>
+        </w:rPr>
+        <w:t xml:space="preserve"> aquellos que contienen los datos crudos de los sensores depositados dentro del directorio </w:t>
+      </w:r>
+      <w:proofErr w:type="spellStart"/>
+      <w:r>
+        <w:rPr>
+          <w:rFonts w:ascii="Roboto" w:hAnsi="Roboto"/>
+          <w:color w:val="252525"/>
+          <w:sz w:val="24"/>
+          <w:szCs w:val="24"/>
+        </w:rPr>
+        <w:t>Inertial</w:t>
+      </w:r>
+      <w:proofErr w:type="spellEnd"/>
+      <w:r>
+        <w:rPr>
+          <w:rFonts w:ascii="Roboto" w:hAnsi="Roboto"/>
+          <w:color w:val="252525"/>
+          <w:sz w:val="24"/>
+          <w:szCs w:val="24"/>
+        </w:rPr>
+        <w:t xml:space="preserve"> </w:t>
+      </w:r>
+      <w:proofErr w:type="spellStart"/>
+      <w:r>
+        <w:rPr>
+          <w:rFonts w:ascii="Roboto" w:hAnsi="Roboto"/>
+          <w:color w:val="252525"/>
+          <w:sz w:val="24"/>
+          <w:szCs w:val="24"/>
+        </w:rPr>
+        <w:t>Signal</w:t>
+      </w:r>
+      <w:proofErr w:type="spellEnd"/>
     </w:p>
     <w:p>
       <w:pPr>
@@ -3315,7 +6316,27 @@
           <w:sz w:val="24"/>
           <w:szCs w:val="24"/>
         </w:rPr>
-        <w:t>Una vez realizada la validación se procede con una exploración inicial de los datos mediante el uso PCA para poder identificar como están agrupadas las diferentes actividades humanas dentro de los datos crudos del dataset obteniendo el siguiente resultado.</w:t>
+        <w:t xml:space="preserve">Una vez realizada la validación se procede con una exploración inicial de los datos mediante el uso PCA para poder identificar como están agrupadas las diferentes actividades humanas dentro de los datos crudos del </w:t>
+      </w:r>
+      <w:proofErr w:type="spellStart"/>
+      <w:r>
+        <w:rPr>
+          <w:rFonts w:ascii="Roboto" w:hAnsi="Roboto"/>
+          <w:color w:val="252525"/>
+          <w:sz w:val="24"/>
+          <w:szCs w:val="24"/>
+        </w:rPr>
+        <w:t>dataset</w:t>
+      </w:r>
+      <w:proofErr w:type="spellEnd"/>
+      <w:r>
+        <w:rPr>
+          <w:rFonts w:ascii="Roboto" w:hAnsi="Roboto"/>
+          <w:color w:val="252525"/>
+          <w:sz w:val="24"/>
+          <w:szCs w:val="24"/>
+        </w:rPr>
+        <w:t xml:space="preserve"> obteniendo el siguiente resultado.</w:t>
       </w:r>
     </w:p>
     <w:p>
@@ -3384,7 +6405,67 @@
           <w:sz w:val="24"/>
           <w:szCs w:val="24"/>
         </w:rPr>
-        <w:t xml:space="preserve">Como se puede ver en el grafico anterior una exploración inicial de los datos crudos el dataset uci-har ha logrado separar de forma parcial las diferentes actividades , y se muestra un solapamiento de las clases </w:t>
+        <w:t xml:space="preserve">Como se puede ver en el grafico anterior una exploración inicial de los datos crudos el </w:t>
+      </w:r>
+      <w:proofErr w:type="spellStart"/>
+      <w:r>
+        <w:rPr>
+          <w:rFonts w:ascii="Roboto" w:hAnsi="Roboto"/>
+          <w:color w:val="252525"/>
+          <w:sz w:val="24"/>
+          <w:szCs w:val="24"/>
+        </w:rPr>
+        <w:t>dataset</w:t>
+      </w:r>
+      <w:proofErr w:type="spellEnd"/>
+      <w:r>
+        <w:rPr>
+          <w:rFonts w:ascii="Roboto" w:hAnsi="Roboto"/>
+          <w:color w:val="252525"/>
+          <w:sz w:val="24"/>
+          <w:szCs w:val="24"/>
+        </w:rPr>
+        <w:t xml:space="preserve"> uci-</w:t>
+      </w:r>
+      <w:proofErr w:type="spellStart"/>
+      <w:r>
+        <w:rPr>
+          <w:rFonts w:ascii="Roboto" w:hAnsi="Roboto"/>
+          <w:color w:val="252525"/>
+          <w:sz w:val="24"/>
+          <w:szCs w:val="24"/>
+        </w:rPr>
+        <w:t>har</w:t>
+      </w:r>
+      <w:proofErr w:type="spellEnd"/>
+      <w:r>
+        <w:rPr>
+          <w:rFonts w:ascii="Roboto" w:hAnsi="Roboto"/>
+          <w:color w:val="252525"/>
+          <w:sz w:val="24"/>
+          <w:szCs w:val="24"/>
+        </w:rPr>
+        <w:t xml:space="preserve"> ha logrado separar de forma parcial las diferentes </w:t>
+      </w:r>
+      <w:proofErr w:type="gramStart"/>
+      <w:r>
+        <w:rPr>
+          <w:rFonts w:ascii="Roboto" w:hAnsi="Roboto"/>
+          <w:color w:val="252525"/>
+          <w:sz w:val="24"/>
+          <w:szCs w:val="24"/>
+        </w:rPr>
+        <w:t>actividades ,</w:t>
+      </w:r>
+      <w:proofErr w:type="gramEnd"/>
+      <w:r>
+        <w:rPr>
+          <w:rFonts w:ascii="Roboto" w:hAnsi="Roboto"/>
+          <w:color w:val="252525"/>
+          <w:sz w:val="24"/>
+          <w:szCs w:val="24"/>
+        </w:rPr>
+        <w:t xml:space="preserve"> y se muestra un solapamiento de las clases </w:t>
       </w:r>
     </w:p>
     <w:p>
@@ -3482,7 +6563,47 @@
           <w:sz w:val="24"/>
           <w:szCs w:val="24"/>
         </w:rPr>
-        <w:t>se observa de mejor manera la separación de grupos de actividades en el dataset uci-har de datos crudos</w:t>
+        <w:t xml:space="preserve">se observa de mejor manera la separación de grupos de actividades en el </w:t>
+      </w:r>
+      <w:proofErr w:type="spellStart"/>
+      <w:r>
+        <w:rPr>
+          <w:rFonts w:ascii="Roboto" w:hAnsi="Roboto"/>
+          <w:color w:val="252525"/>
+          <w:sz w:val="24"/>
+          <w:szCs w:val="24"/>
+        </w:rPr>
+        <w:t>dataset</w:t>
+      </w:r>
+      <w:proofErr w:type="spellEnd"/>
+      <w:r>
+        <w:rPr>
+          <w:rFonts w:ascii="Roboto" w:hAnsi="Roboto"/>
+          <w:color w:val="252525"/>
+          <w:sz w:val="24"/>
+          <w:szCs w:val="24"/>
+        </w:rPr>
+        <w:t xml:space="preserve"> uci-</w:t>
+      </w:r>
+      <w:proofErr w:type="spellStart"/>
+      <w:r>
+        <w:rPr>
+          <w:rFonts w:ascii="Roboto" w:hAnsi="Roboto"/>
+          <w:color w:val="252525"/>
+          <w:sz w:val="24"/>
+          <w:szCs w:val="24"/>
+        </w:rPr>
+        <w:t>har</w:t>
+      </w:r>
+      <w:proofErr w:type="spellEnd"/>
+      <w:r>
+        <w:rPr>
+          <w:rFonts w:ascii="Roboto" w:hAnsi="Roboto"/>
+          <w:color w:val="252525"/>
+          <w:sz w:val="24"/>
+          <w:szCs w:val="24"/>
+        </w:rPr>
+        <w:t xml:space="preserve"> de datos crudos</w:t>
       </w:r>
     </w:p>
     <w:p>
@@ -3503,6 +6624,377 @@
         </w:rPr>
         <w:t xml:space="preserve"> </w:t>
       </w:r>
+    </w:p>
+    <w:tbl>
+      <w:tblPr>
+        <w:tblStyle w:val="Tablaconcuadrcula"/>
+        <w:tblW w:w="0" w:type="auto"/>
+        <w:tblLook w:val="04A0" w:firstRow="1" w:lastRow="0" w:firstColumn="1" w:lastColumn="0" w:noHBand="0" w:noVBand="1"/>
+      </w:tblPr>
+      <w:tblGrid>
+        <w:gridCol w:w="4247"/>
+        <w:gridCol w:w="4247"/>
+      </w:tblGrid>
+      <w:tr>
+        <w:tc>
+          <w:tcPr>
+            <w:tcW w:w="4247" w:type="dxa"/>
+          </w:tcPr>
+          <w:p>
+            <w:pPr>
+              <w:rPr>
+                <w:rFonts w:ascii="Roboto" w:hAnsi="Roboto"/>
+                <w:color w:val="252525"/>
+                <w:sz w:val="24"/>
+                <w:szCs w:val="24"/>
+              </w:rPr>
+            </w:pPr>
+            <w:r>
+              <w:rPr>
+                <w:rFonts w:ascii="Roboto" w:hAnsi="Roboto"/>
+                <w:color w:val="252525"/>
+                <w:sz w:val="24"/>
+                <w:szCs w:val="24"/>
+              </w:rPr>
+              <w:t>Identificador</w:t>
+            </w:r>
+          </w:p>
+        </w:tc>
+        <w:tc>
+          <w:tcPr>
+            <w:tcW w:w="4247" w:type="dxa"/>
+          </w:tcPr>
+          <w:p>
+            <w:pPr>
+              <w:rPr>
+                <w:rFonts w:ascii="Roboto" w:hAnsi="Roboto"/>
+                <w:color w:val="252525"/>
+                <w:sz w:val="24"/>
+                <w:szCs w:val="24"/>
+              </w:rPr>
+            </w:pPr>
+            <w:r>
+              <w:rPr>
+                <w:rFonts w:ascii="Roboto" w:hAnsi="Roboto"/>
+                <w:color w:val="252525"/>
+                <w:sz w:val="24"/>
+                <w:szCs w:val="24"/>
+              </w:rPr>
+              <w:t>Actividad asociada</w:t>
+            </w:r>
+          </w:p>
+        </w:tc>
+      </w:tr>
+      <w:tr>
+        <w:tc>
+          <w:tcPr>
+            <w:tcW w:w="4247" w:type="dxa"/>
+          </w:tcPr>
+          <w:p>
+            <w:pPr>
+              <w:rPr>
+                <w:rFonts w:ascii="Roboto" w:hAnsi="Roboto"/>
+                <w:color w:val="252525"/>
+                <w:sz w:val="24"/>
+                <w:szCs w:val="24"/>
+              </w:rPr>
+            </w:pPr>
+            <w:r>
+              <w:rPr>
+                <w:rFonts w:ascii="Roboto" w:hAnsi="Roboto"/>
+                <w:color w:val="252525"/>
+                <w:sz w:val="24"/>
+                <w:szCs w:val="24"/>
+              </w:rPr>
+              <w:t>0</w:t>
+            </w:r>
+          </w:p>
+        </w:tc>
+        <w:tc>
+          <w:tcPr>
+            <w:tcW w:w="4247" w:type="dxa"/>
+          </w:tcPr>
+          <w:p>
+            <w:pPr>
+              <w:rPr>
+                <w:rFonts w:ascii="Roboto" w:hAnsi="Roboto"/>
+                <w:color w:val="252525"/>
+                <w:sz w:val="24"/>
+                <w:szCs w:val="24"/>
+              </w:rPr>
+            </w:pPr>
+            <w:r>
+              <w:rPr>
+                <w:rFonts w:ascii="Roboto" w:hAnsi="Roboto"/>
+                <w:color w:val="252525"/>
+                <w:sz w:val="24"/>
+                <w:szCs w:val="24"/>
+              </w:rPr>
+              <w:t>WALKING</w:t>
+            </w:r>
+          </w:p>
+        </w:tc>
+      </w:tr>
+      <w:tr>
+        <w:tc>
+          <w:tcPr>
+            <w:tcW w:w="4247" w:type="dxa"/>
+          </w:tcPr>
+          <w:p>
+            <w:pPr>
+              <w:rPr>
+                <w:rFonts w:ascii="Roboto" w:hAnsi="Roboto"/>
+                <w:color w:val="252525"/>
+                <w:sz w:val="24"/>
+                <w:szCs w:val="24"/>
+              </w:rPr>
+            </w:pPr>
+            <w:r>
+              <w:rPr>
+                <w:rFonts w:ascii="Roboto" w:hAnsi="Roboto"/>
+                <w:color w:val="252525"/>
+                <w:sz w:val="24"/>
+                <w:szCs w:val="24"/>
+              </w:rPr>
+              <w:t>1</w:t>
+            </w:r>
+          </w:p>
+        </w:tc>
+        <w:tc>
+          <w:tcPr>
+            <w:tcW w:w="4247" w:type="dxa"/>
+          </w:tcPr>
+          <w:p>
+            <w:pPr>
+              <w:rPr>
+                <w:rFonts w:ascii="Roboto" w:hAnsi="Roboto"/>
+                <w:color w:val="252525"/>
+                <w:sz w:val="24"/>
+                <w:szCs w:val="24"/>
+              </w:rPr>
+            </w:pPr>
+            <w:r>
+              <w:rPr>
+                <w:rFonts w:ascii="Roboto" w:hAnsi="Roboto"/>
+                <w:color w:val="252525"/>
+                <w:sz w:val="24"/>
+                <w:szCs w:val="24"/>
+              </w:rPr>
+              <w:t>WALKING_UPSTAIRS</w:t>
+            </w:r>
+          </w:p>
+        </w:tc>
+      </w:tr>
+      <w:tr>
+        <w:tc>
+          <w:tcPr>
+            <w:tcW w:w="4247" w:type="dxa"/>
+          </w:tcPr>
+          <w:p>
+            <w:pPr>
+              <w:rPr>
+                <w:rFonts w:ascii="Roboto" w:hAnsi="Roboto"/>
+                <w:color w:val="252525"/>
+                <w:sz w:val="24"/>
+                <w:szCs w:val="24"/>
+              </w:rPr>
+            </w:pPr>
+            <w:r>
+              <w:rPr>
+                <w:rFonts w:ascii="Roboto" w:hAnsi="Roboto"/>
+                <w:color w:val="252525"/>
+                <w:sz w:val="24"/>
+                <w:szCs w:val="24"/>
+              </w:rPr>
+              <w:t>2</w:t>
+            </w:r>
+          </w:p>
+        </w:tc>
+        <w:tc>
+          <w:tcPr>
+            <w:tcW w:w="4247" w:type="dxa"/>
+          </w:tcPr>
+          <w:p>
+            <w:pPr>
+              <w:rPr>
+                <w:rFonts w:ascii="Roboto" w:hAnsi="Roboto"/>
+                <w:color w:val="252525"/>
+                <w:sz w:val="24"/>
+                <w:szCs w:val="24"/>
+              </w:rPr>
+            </w:pPr>
+            <w:r>
+              <w:rPr>
+                <w:rFonts w:ascii="Roboto" w:hAnsi="Roboto"/>
+                <w:color w:val="252525"/>
+                <w:sz w:val="24"/>
+                <w:szCs w:val="24"/>
+              </w:rPr>
+              <w:t>WALKING_DOWNSTAIRS</w:t>
+            </w:r>
+          </w:p>
+        </w:tc>
+      </w:tr>
+      <w:tr>
+        <w:tc>
+          <w:tcPr>
+            <w:tcW w:w="4247" w:type="dxa"/>
+          </w:tcPr>
+          <w:p>
+            <w:pPr>
+              <w:rPr>
+                <w:rFonts w:ascii="Roboto" w:hAnsi="Roboto"/>
+                <w:color w:val="252525"/>
+                <w:sz w:val="24"/>
+                <w:szCs w:val="24"/>
+              </w:rPr>
+            </w:pPr>
+            <w:r>
+              <w:rPr>
+                <w:rFonts w:ascii="Roboto" w:hAnsi="Roboto"/>
+                <w:color w:val="252525"/>
+                <w:sz w:val="24"/>
+                <w:szCs w:val="24"/>
+              </w:rPr>
+              <w:t>3</w:t>
+            </w:r>
+          </w:p>
+        </w:tc>
+        <w:tc>
+          <w:tcPr>
+            <w:tcW w:w="4247" w:type="dxa"/>
+          </w:tcPr>
+          <w:p>
+            <w:pPr>
+              <w:rPr>
+                <w:rFonts w:ascii="Roboto" w:hAnsi="Roboto"/>
+                <w:color w:val="252525"/>
+                <w:sz w:val="24"/>
+                <w:szCs w:val="24"/>
+              </w:rPr>
+            </w:pPr>
+            <w:r>
+              <w:rPr>
+                <w:rFonts w:ascii="Roboto" w:hAnsi="Roboto"/>
+                <w:color w:val="252525"/>
+                <w:sz w:val="24"/>
+                <w:szCs w:val="24"/>
+              </w:rPr>
+              <w:t>SITTING</w:t>
+            </w:r>
+          </w:p>
+        </w:tc>
+      </w:tr>
+      <w:tr>
+        <w:tc>
+          <w:tcPr>
+            <w:tcW w:w="4247" w:type="dxa"/>
+          </w:tcPr>
+          <w:p>
+            <w:pPr>
+              <w:rPr>
+                <w:rFonts w:ascii="Roboto" w:hAnsi="Roboto"/>
+                <w:color w:val="252525"/>
+                <w:sz w:val="24"/>
+                <w:szCs w:val="24"/>
+              </w:rPr>
+            </w:pPr>
+            <w:r>
+              <w:rPr>
+                <w:rFonts w:ascii="Roboto" w:hAnsi="Roboto"/>
+                <w:color w:val="252525"/>
+                <w:sz w:val="24"/>
+                <w:szCs w:val="24"/>
+              </w:rPr>
+              <w:t>4</w:t>
+            </w:r>
+          </w:p>
+        </w:tc>
+        <w:tc>
+          <w:tcPr>
+            <w:tcW w:w="4247" w:type="dxa"/>
+          </w:tcPr>
+          <w:p>
+            <w:pPr>
+              <w:rPr>
+                <w:rFonts w:ascii="Roboto" w:hAnsi="Roboto"/>
+                <w:color w:val="252525"/>
+                <w:sz w:val="24"/>
+                <w:szCs w:val="24"/>
+              </w:rPr>
+            </w:pPr>
+            <w:r>
+              <w:rPr>
+                <w:rFonts w:ascii="Roboto" w:hAnsi="Roboto"/>
+                <w:color w:val="252525"/>
+                <w:sz w:val="24"/>
+                <w:szCs w:val="24"/>
+              </w:rPr>
+              <w:t>STANDING</w:t>
+            </w:r>
+          </w:p>
+        </w:tc>
+      </w:tr>
+      <w:tr>
+        <w:tc>
+          <w:tcPr>
+            <w:tcW w:w="4247" w:type="dxa"/>
+          </w:tcPr>
+          <w:p>
+            <w:pPr>
+              <w:rPr>
+                <w:rFonts w:ascii="Roboto" w:hAnsi="Roboto"/>
+                <w:color w:val="252525"/>
+                <w:sz w:val="24"/>
+                <w:szCs w:val="24"/>
+              </w:rPr>
+            </w:pPr>
+            <w:r>
+              <w:rPr>
+                <w:rFonts w:ascii="Roboto" w:hAnsi="Roboto"/>
+                <w:color w:val="252525"/>
+                <w:sz w:val="24"/>
+                <w:szCs w:val="24"/>
+              </w:rPr>
+              <w:t>5</w:t>
+            </w:r>
+          </w:p>
+        </w:tc>
+        <w:tc>
+          <w:tcPr>
+            <w:tcW w:w="4247" w:type="dxa"/>
+          </w:tcPr>
+          <w:p>
+            <w:pPr>
+              <w:rPr>
+                <w:rFonts w:ascii="Roboto" w:hAnsi="Roboto"/>
+                <w:color w:val="252525"/>
+                <w:sz w:val="24"/>
+                <w:szCs w:val="24"/>
+              </w:rPr>
+            </w:pPr>
+            <w:r>
+              <w:rPr>
+                <w:rFonts w:ascii="Roboto" w:hAnsi="Roboto"/>
+                <w:color w:val="252525"/>
+                <w:sz w:val="24"/>
+                <w:szCs w:val="24"/>
+              </w:rPr>
+              <w:t>LAYING</w:t>
+            </w:r>
+          </w:p>
+        </w:tc>
+      </w:tr>
+    </w:tbl>
+    <w:p>
+      <w:pPr>
+        <w:rPr>
+          <w:rFonts w:ascii="Roboto" w:hAnsi="Roboto"/>
+          <w:color w:val="252525"/>
+          <w:sz w:val="24"/>
+          <w:szCs w:val="24"/>
+        </w:rPr>
+      </w:pPr>
     </w:p>
     <w:sectPr>
       <w:pgSz w:w="11906" w:h="16838"/>

</xml_diff>

<commit_message>
documento capitulo 3 desarrollo update
</commit_message>
<xml_diff>
--- a/ETAPA DE DESARROLLO.docx
+++ b/ETAPA DE DESARROLLO.docx
@@ -212,28 +212,7 @@
           <w:sz w:val="24"/>
           <w:szCs w:val="24"/>
         </w:rPr>
-        <w:t>Acelerómetro</w:t>
-      </w:r>
-      <w:r>
-        <w:rPr>
-          <w:sz w:val="24"/>
-          <w:szCs w:val="24"/>
-        </w:rPr>
-        <w:t xml:space="preserve"> y </w:t>
-      </w:r>
-      <w:r>
-        <w:rPr>
-          <w:sz w:val="24"/>
-          <w:szCs w:val="24"/>
-        </w:rPr>
-        <w:t>Giroscopio</w:t>
-      </w:r>
-      <w:r>
-        <w:rPr>
-          <w:sz w:val="24"/>
-          <w:szCs w:val="24"/>
-        </w:rPr>
-        <w:t xml:space="preserve"> , el registro de las señales emitidas por estos dispositivos </w:t>
+        <w:t xml:space="preserve">Acelerómetro y Giroscopio , el registro de las señales emitidas por estos dispositivos </w:t>
       </w:r>
       <w:r>
         <w:rPr>
@@ -306,16 +285,7 @@
           <w:sz w:val="24"/>
           <w:szCs w:val="24"/>
         </w:rPr>
-        <w:t>TUMBADO</w:t>
-      </w:r>
-      <w:r>
-        <w:rPr>
-          <w:rFonts w:ascii="Roboto" w:hAnsi="Roboto"/>
-          <w:color w:val="252525"/>
-          <w:sz w:val="24"/>
-          <w:szCs w:val="24"/>
-        </w:rPr>
-        <w:t xml:space="preserve"> ,</w:t>
+        <w:t>TUMBADO ,</w:t>
       </w:r>
       <w:proofErr w:type="gramEnd"/>
       <w:r>
@@ -429,25 +399,7 @@
           <w:sz w:val="24"/>
           <w:szCs w:val="24"/>
         </w:rPr>
-        <w:t xml:space="preserve"> señal de aceleración del sensor que incluye componentes gravitacionales y de movimiento corporal se separo mediante un filtro de paso bajo </w:t>
-      </w:r>
-      <w:r>
-        <w:rPr>
-          <w:rFonts w:ascii="Roboto" w:hAnsi="Roboto"/>
-          <w:color w:val="252525"/>
-          <w:sz w:val="24"/>
-          <w:szCs w:val="24"/>
-        </w:rPr>
-        <w:t>Butterworth </w:t>
-      </w:r>
-      <w:r>
-        <w:rPr>
-          <w:rFonts w:ascii="Roboto" w:hAnsi="Roboto"/>
-          <w:color w:val="252525"/>
-          <w:sz w:val="24"/>
-          <w:szCs w:val="24"/>
-        </w:rPr>
-        <w:t xml:space="preserve"> </w:t>
+        <w:t xml:space="preserve"> señal de aceleración del sensor que incluye componentes gravitacionales y de movimiento corporal se separo mediante un filtro de paso bajo Butterworth  </w:t>
       </w:r>
     </w:p>
     <w:p>
@@ -551,42 +503,7 @@
           <w:sz w:val="24"/>
           <w:szCs w:val="24"/>
         </w:rPr>
-        <w:t>Aceleración del cuerpo</w:t>
-      </w:r>
-      <w:r>
-        <w:rPr>
-          <w:sz w:val="24"/>
-          <w:szCs w:val="24"/>
-        </w:rPr>
-        <w:t xml:space="preserve">, </w:t>
-      </w:r>
-      <w:r>
-        <w:rPr>
-          <w:sz w:val="24"/>
-          <w:szCs w:val="24"/>
-        </w:rPr>
-        <w:t>Aceleración por gravedad</w:t>
-      </w:r>
-      <w:r>
-        <w:rPr>
-          <w:sz w:val="24"/>
-          <w:szCs w:val="24"/>
-        </w:rPr>
-        <w:t xml:space="preserve"> y </w:t>
-      </w:r>
-      <w:r>
-        <w:rPr>
-          <w:sz w:val="24"/>
-          <w:szCs w:val="24"/>
-        </w:rPr>
-        <w:t>Velocidad angular</w:t>
-      </w:r>
-      <w:r>
-        <w:rPr>
-          <w:sz w:val="24"/>
-          <w:szCs w:val="24"/>
-        </w:rPr>
-        <w:t xml:space="preserve"> </w:t>
+        <w:t xml:space="preserve">Aceleración del cuerpo, Aceleración por gravedad y Velocidad angular </w:t>
       </w:r>
       <w:r>
         <w:rPr>
@@ -654,25 +571,7 @@
           <w:sz w:val="24"/>
           <w:szCs w:val="24"/>
         </w:rPr>
-        <w:t xml:space="preserve"> </w:t>
-      </w:r>
-      <w:r>
-        <w:rPr>
-          <w:rFonts w:ascii="Roboto" w:hAnsi="Roboto"/>
-          <w:color w:val="252525"/>
-          <w:sz w:val="24"/>
-          <w:szCs w:val="24"/>
-        </w:rPr>
-        <w:t>Forest</w:t>
-      </w:r>
-      <w:r>
-        <w:rPr>
-          <w:rFonts w:ascii="Roboto" w:hAnsi="Roboto"/>
-          <w:color w:val="252525"/>
-          <w:sz w:val="24"/>
-          <w:szCs w:val="24"/>
-        </w:rPr>
-        <w:t xml:space="preserve"> </w:t>
+        <w:t xml:space="preserve"> Forest </w:t>
       </w:r>
       <w:proofErr w:type="spellStart"/>
       <w:proofErr w:type="gramStart"/>
@@ -2158,10 +2057,7 @@
       </w:r>
       <w:proofErr w:type="spellEnd"/>
       <w:r>
-        <w:t xml:space="preserve"> </w:t>
-      </w:r>
-      <w:r>
-        <w:t xml:space="preserve"> , que fácilmente pueden alcanzar un </w:t>
+        <w:t xml:space="preserve">  , que fácilmente pueden alcanzar un </w:t>
       </w:r>
       <w:proofErr w:type="spellStart"/>
       <w:r>
@@ -2169,10 +2065,7 @@
       </w:r>
       <w:proofErr w:type="spellEnd"/>
       <w:r>
-        <w:t xml:space="preserve">  elevado “</w:t>
-      </w:r>
-      <w:r>
-        <w:t xml:space="preserve">Anguita, D., </w:t>
+        <w:t xml:space="preserve">  elevado “Anguita, D., </w:t>
       </w:r>
       <w:proofErr w:type="spellStart"/>
       <w:r>
@@ -5935,27 +5828,7 @@
           <w:sz w:val="24"/>
           <w:szCs w:val="24"/>
         </w:rPr>
-        <w:t xml:space="preserve"> tiene un consumo de memoria moderado ya que </w:t>
-      </w:r>
-      <w:proofErr w:type="spellStart"/>
-      <w:r>
-        <w:rPr>
-          <w:rFonts w:ascii="Roboto" w:hAnsi="Roboto"/>
-          <w:color w:val="252525"/>
-          <w:sz w:val="24"/>
-          <w:szCs w:val="24"/>
-        </w:rPr>
-        <w:t>el</w:t>
-      </w:r>
-      <w:proofErr w:type="spellEnd"/>
-      <w:r>
-        <w:rPr>
-          <w:rFonts w:ascii="Roboto" w:hAnsi="Roboto"/>
-          <w:color w:val="252525"/>
-          <w:sz w:val="24"/>
-          <w:szCs w:val="24"/>
-        </w:rPr>
-        <w:t xml:space="preserve"> </w:t>
+        <w:t xml:space="preserve"> tiene un consumo de memoria moderado ya que el </w:t>
       </w:r>
       <w:proofErr w:type="spellStart"/>
       <w:r>
@@ -6299,331 +6172,6 @@
           <w:szCs w:val="24"/>
         </w:rPr>
       </w:pPr>
-    </w:p>
-    <w:p>
-      <w:pPr>
-        <w:rPr>
-          <w:rFonts w:ascii="Roboto" w:hAnsi="Roboto"/>
-          <w:color w:val="252525"/>
-          <w:sz w:val="24"/>
-          <w:szCs w:val="24"/>
-        </w:rPr>
-      </w:pPr>
-      <w:r>
-        <w:rPr>
-          <w:rFonts w:ascii="Roboto" w:hAnsi="Roboto"/>
-          <w:color w:val="252525"/>
-          <w:sz w:val="24"/>
-          <w:szCs w:val="24"/>
-        </w:rPr>
-        <w:t xml:space="preserve">Una vez realizada la validación se procede con una exploración inicial de los datos mediante el uso PCA para poder identificar como están agrupadas las diferentes actividades humanas dentro de los datos crudos del </w:t>
-      </w:r>
-      <w:proofErr w:type="spellStart"/>
-      <w:r>
-        <w:rPr>
-          <w:rFonts w:ascii="Roboto" w:hAnsi="Roboto"/>
-          <w:color w:val="252525"/>
-          <w:sz w:val="24"/>
-          <w:szCs w:val="24"/>
-        </w:rPr>
-        <w:t>dataset</w:t>
-      </w:r>
-      <w:proofErr w:type="spellEnd"/>
-      <w:r>
-        <w:rPr>
-          <w:rFonts w:ascii="Roboto" w:hAnsi="Roboto"/>
-          <w:color w:val="252525"/>
-          <w:sz w:val="24"/>
-          <w:szCs w:val="24"/>
-        </w:rPr>
-        <w:t xml:space="preserve"> obteniendo el siguiente resultado.</w:t>
-      </w:r>
-    </w:p>
-    <w:p>
-      <w:pPr>
-        <w:rPr>
-          <w:rFonts w:ascii="Roboto" w:hAnsi="Roboto"/>
-          <w:color w:val="252525"/>
-          <w:sz w:val="24"/>
-          <w:szCs w:val="24"/>
-        </w:rPr>
-      </w:pPr>
-      <w:r>
-        <w:rPr>
-          <w:noProof/>
-        </w:rPr>
-        <w:drawing>
-          <wp:inline distT="0" distB="0" distL="0" distR="0" wp14:anchorId="25595786" wp14:editId="15030C4B">
-            <wp:extent cx="5400040" cy="3385185"/>
-            <wp:effectExtent l="0" t="0" r="0" b="5715"/>
-            <wp:docPr id="1640634245" name="Imagen 1" descr="Gráfico, Gráfico de dispersión&#10;&#10;El contenido generado por IA puede ser incorrecto."/>
-            <wp:cNvGraphicFramePr>
-              <a:graphicFrameLocks xmlns:a="http://schemas.openxmlformats.org/drawingml/2006/main" noChangeAspect="1"/>
-            </wp:cNvGraphicFramePr>
-            <a:graphic xmlns:a="http://schemas.openxmlformats.org/drawingml/2006/main">
-              <a:graphicData uri="http://schemas.openxmlformats.org/drawingml/2006/picture">
-                <pic:pic xmlns:pic="http://schemas.openxmlformats.org/drawingml/2006/picture">
-                  <pic:nvPicPr>
-                    <pic:cNvPr id="1640634245" name="Imagen 1" descr="Gráfico, Gráfico de dispersión&#10;&#10;El contenido generado por IA puede ser incorrecto."/>
-                    <pic:cNvPicPr/>
-                  </pic:nvPicPr>
-                  <pic:blipFill>
-                    <a:blip r:embed="rId32"/>
-                    <a:stretch>
-                      <a:fillRect/>
-                    </a:stretch>
-                  </pic:blipFill>
-                  <pic:spPr>
-                    <a:xfrm>
-                      <a:off x="0" y="0"/>
-                      <a:ext cx="5400040" cy="3385185"/>
-                    </a:xfrm>
-                    <a:prstGeom prst="rect">
-                      <a:avLst/>
-                    </a:prstGeom>
-                  </pic:spPr>
-                </pic:pic>
-              </a:graphicData>
-            </a:graphic>
-          </wp:inline>
-        </w:drawing>
-      </w:r>
-    </w:p>
-    <w:p>
-      <w:pPr>
-        <w:rPr>
-          <w:rFonts w:ascii="Roboto" w:hAnsi="Roboto"/>
-          <w:color w:val="252525"/>
-          <w:sz w:val="24"/>
-          <w:szCs w:val="24"/>
-        </w:rPr>
-      </w:pPr>
-      <w:r>
-        <w:rPr>
-          <w:rFonts w:ascii="Roboto" w:hAnsi="Roboto"/>
-          <w:color w:val="252525"/>
-          <w:sz w:val="24"/>
-          <w:szCs w:val="24"/>
-        </w:rPr>
-        <w:t xml:space="preserve">Como se puede ver en el grafico anterior una exploración inicial de los datos crudos el </w:t>
-      </w:r>
-      <w:proofErr w:type="spellStart"/>
-      <w:r>
-        <w:rPr>
-          <w:rFonts w:ascii="Roboto" w:hAnsi="Roboto"/>
-          <w:color w:val="252525"/>
-          <w:sz w:val="24"/>
-          <w:szCs w:val="24"/>
-        </w:rPr>
-        <w:t>dataset</w:t>
-      </w:r>
-      <w:proofErr w:type="spellEnd"/>
-      <w:r>
-        <w:rPr>
-          <w:rFonts w:ascii="Roboto" w:hAnsi="Roboto"/>
-          <w:color w:val="252525"/>
-          <w:sz w:val="24"/>
-          <w:szCs w:val="24"/>
-        </w:rPr>
-        <w:t xml:space="preserve"> uci-</w:t>
-      </w:r>
-      <w:proofErr w:type="spellStart"/>
-      <w:r>
-        <w:rPr>
-          <w:rFonts w:ascii="Roboto" w:hAnsi="Roboto"/>
-          <w:color w:val="252525"/>
-          <w:sz w:val="24"/>
-          <w:szCs w:val="24"/>
-        </w:rPr>
-        <w:t>har</w:t>
-      </w:r>
-      <w:proofErr w:type="spellEnd"/>
-      <w:r>
-        <w:rPr>
-          <w:rFonts w:ascii="Roboto" w:hAnsi="Roboto"/>
-          <w:color w:val="252525"/>
-          <w:sz w:val="24"/>
-          <w:szCs w:val="24"/>
-        </w:rPr>
-        <w:t xml:space="preserve"> ha logrado separar de forma parcial las diferentes </w:t>
-      </w:r>
-      <w:proofErr w:type="gramStart"/>
-      <w:r>
-        <w:rPr>
-          <w:rFonts w:ascii="Roboto" w:hAnsi="Roboto"/>
-          <w:color w:val="252525"/>
-          <w:sz w:val="24"/>
-          <w:szCs w:val="24"/>
-        </w:rPr>
-        <w:t>actividades ,</w:t>
-      </w:r>
-      <w:proofErr w:type="gramEnd"/>
-      <w:r>
-        <w:rPr>
-          <w:rFonts w:ascii="Roboto" w:hAnsi="Roboto"/>
-          <w:color w:val="252525"/>
-          <w:sz w:val="24"/>
-          <w:szCs w:val="24"/>
-        </w:rPr>
-        <w:t xml:space="preserve"> y se muestra un solapamiento de las clases </w:t>
-      </w:r>
-    </w:p>
-    <w:p>
-      <w:pPr>
-        <w:rPr>
-          <w:rFonts w:ascii="Roboto" w:hAnsi="Roboto"/>
-          <w:color w:val="252525"/>
-          <w:sz w:val="24"/>
-          <w:szCs w:val="24"/>
-        </w:rPr>
-      </w:pPr>
-      <w:r>
-        <w:rPr>
-          <w:rFonts w:ascii="Roboto" w:hAnsi="Roboto"/>
-          <w:color w:val="252525"/>
-          <w:sz w:val="24"/>
-          <w:szCs w:val="24"/>
-        </w:rPr>
-        <w:lastRenderedPageBreak/>
-        <w:t xml:space="preserve">Al igual que lo hicimos con el primer algoritmo mejoramos la exploración inicial haciendo uso de una técnica no lineal TNSE obteniendo el siguiente resultado </w:t>
-      </w:r>
-    </w:p>
-    <w:p>
-      <w:pPr>
-        <w:rPr>
-          <w:rFonts w:ascii="Roboto" w:hAnsi="Roboto"/>
-          <w:color w:val="252525"/>
-          <w:sz w:val="24"/>
-          <w:szCs w:val="24"/>
-        </w:rPr>
-      </w:pPr>
-      <w:r>
-        <w:rPr>
-          <w:noProof/>
-        </w:rPr>
-        <w:drawing>
-          <wp:inline distT="0" distB="0" distL="0" distR="0" wp14:anchorId="717E8A4B" wp14:editId="398D8C0A">
-            <wp:extent cx="5400040" cy="3608070"/>
-            <wp:effectExtent l="0" t="0" r="0" b="0"/>
-            <wp:docPr id="968550675" name="Imagen 1"/>
-            <wp:cNvGraphicFramePr>
-              <a:graphicFrameLocks xmlns:a="http://schemas.openxmlformats.org/drawingml/2006/main" noChangeAspect="1"/>
-            </wp:cNvGraphicFramePr>
-            <a:graphic xmlns:a="http://schemas.openxmlformats.org/drawingml/2006/main">
-              <a:graphicData uri="http://schemas.openxmlformats.org/drawingml/2006/picture">
-                <pic:pic xmlns:pic="http://schemas.openxmlformats.org/drawingml/2006/picture">
-                  <pic:nvPicPr>
-                    <pic:cNvPr id="968550675" name=""/>
-                    <pic:cNvPicPr/>
-                  </pic:nvPicPr>
-                  <pic:blipFill>
-                    <a:blip r:embed="rId33"/>
-                    <a:stretch>
-                      <a:fillRect/>
-                    </a:stretch>
-                  </pic:blipFill>
-                  <pic:spPr>
-                    <a:xfrm>
-                      <a:off x="0" y="0"/>
-                      <a:ext cx="5400040" cy="3608070"/>
-                    </a:xfrm>
-                    <a:prstGeom prst="rect">
-                      <a:avLst/>
-                    </a:prstGeom>
-                  </pic:spPr>
-                </pic:pic>
-              </a:graphicData>
-            </a:graphic>
-          </wp:inline>
-        </w:drawing>
-      </w:r>
-    </w:p>
-    <w:p>
-      <w:pPr>
-        <w:rPr>
-          <w:rFonts w:ascii="Roboto" w:hAnsi="Roboto"/>
-          <w:color w:val="252525"/>
-          <w:sz w:val="24"/>
-          <w:szCs w:val="24"/>
-        </w:rPr>
-      </w:pPr>
-      <w:r>
-        <w:rPr>
-          <w:rFonts w:ascii="Roboto" w:hAnsi="Roboto"/>
-          <w:color w:val="252525"/>
-          <w:sz w:val="24"/>
-          <w:szCs w:val="24"/>
-        </w:rPr>
-        <w:t xml:space="preserve">Como podemos observar </w:t>
-      </w:r>
-      <w:r>
-        <w:rPr>
-          <w:rFonts w:ascii="Roboto" w:hAnsi="Roboto"/>
-          <w:color w:val="252525"/>
-          <w:sz w:val="24"/>
-          <w:szCs w:val="24"/>
-        </w:rPr>
-        <w:t xml:space="preserve">se observa de mejor manera la separación de grupos de actividades en el </w:t>
-      </w:r>
-      <w:proofErr w:type="spellStart"/>
-      <w:r>
-        <w:rPr>
-          <w:rFonts w:ascii="Roboto" w:hAnsi="Roboto"/>
-          <w:color w:val="252525"/>
-          <w:sz w:val="24"/>
-          <w:szCs w:val="24"/>
-        </w:rPr>
-        <w:t>dataset</w:t>
-      </w:r>
-      <w:proofErr w:type="spellEnd"/>
-      <w:r>
-        <w:rPr>
-          <w:rFonts w:ascii="Roboto" w:hAnsi="Roboto"/>
-          <w:color w:val="252525"/>
-          <w:sz w:val="24"/>
-          <w:szCs w:val="24"/>
-        </w:rPr>
-        <w:t xml:space="preserve"> uci-</w:t>
-      </w:r>
-      <w:proofErr w:type="spellStart"/>
-      <w:r>
-        <w:rPr>
-          <w:rFonts w:ascii="Roboto" w:hAnsi="Roboto"/>
-          <w:color w:val="252525"/>
-          <w:sz w:val="24"/>
-          <w:szCs w:val="24"/>
-        </w:rPr>
-        <w:t>har</w:t>
-      </w:r>
-      <w:proofErr w:type="spellEnd"/>
-      <w:r>
-        <w:rPr>
-          <w:rFonts w:ascii="Roboto" w:hAnsi="Roboto"/>
-          <w:color w:val="252525"/>
-          <w:sz w:val="24"/>
-          <w:szCs w:val="24"/>
-        </w:rPr>
-        <w:t xml:space="preserve"> de datos crudos</w:t>
-      </w:r>
-    </w:p>
-    <w:p>
-      <w:pPr>
-        <w:rPr>
-          <w:rFonts w:ascii="Roboto" w:hAnsi="Roboto"/>
-          <w:color w:val="252525"/>
-          <w:sz w:val="24"/>
-          <w:szCs w:val="24"/>
-        </w:rPr>
-      </w:pPr>
-      <w:r>
-        <w:rPr>
-          <w:rFonts w:ascii="Roboto" w:hAnsi="Roboto"/>
-          <w:color w:val="252525"/>
-          <w:sz w:val="24"/>
-          <w:szCs w:val="24"/>
-        </w:rPr>
-        <w:t xml:space="preserve"> </w:t>
-      </w:r>
     </w:p>
     <w:tbl>
       <w:tblPr>
@@ -6986,6 +6534,616 @@
         </w:tc>
       </w:tr>
     </w:tbl>
+    <w:p>
+      <w:pPr>
+        <w:rPr>
+          <w:rFonts w:ascii="Roboto" w:hAnsi="Roboto"/>
+          <w:color w:val="252525"/>
+          <w:sz w:val="24"/>
+          <w:szCs w:val="24"/>
+        </w:rPr>
+      </w:pPr>
+    </w:p>
+    <w:p>
+      <w:pPr>
+        <w:rPr>
+          <w:rFonts w:ascii="Roboto" w:hAnsi="Roboto"/>
+          <w:color w:val="252525"/>
+          <w:sz w:val="24"/>
+          <w:szCs w:val="24"/>
+        </w:rPr>
+      </w:pPr>
+    </w:p>
+    <w:p>
+      <w:pPr>
+        <w:rPr>
+          <w:rFonts w:ascii="Roboto" w:hAnsi="Roboto"/>
+          <w:color w:val="252525"/>
+          <w:sz w:val="24"/>
+          <w:szCs w:val="24"/>
+        </w:rPr>
+      </w:pPr>
+      <w:r>
+        <w:rPr>
+          <w:rFonts w:ascii="Roboto" w:hAnsi="Roboto"/>
+          <w:color w:val="252525"/>
+          <w:sz w:val="24"/>
+          <w:szCs w:val="24"/>
+        </w:rPr>
+        <w:t xml:space="preserve">Una vez realizada la validación se procede con una exploración inicial de los datos mediante el uso PCA para poder identificar como están agrupadas las diferentes actividades humanas dentro de los datos crudos del </w:t>
+      </w:r>
+      <w:proofErr w:type="spellStart"/>
+      <w:proofErr w:type="gramStart"/>
+      <w:r>
+        <w:rPr>
+          <w:rFonts w:ascii="Roboto" w:hAnsi="Roboto"/>
+          <w:color w:val="252525"/>
+          <w:sz w:val="24"/>
+          <w:szCs w:val="24"/>
+        </w:rPr>
+        <w:t>dataset</w:t>
+      </w:r>
+      <w:proofErr w:type="spellEnd"/>
+      <w:r>
+        <w:rPr>
+          <w:rFonts w:ascii="Roboto" w:hAnsi="Roboto"/>
+          <w:color w:val="252525"/>
+          <w:sz w:val="24"/>
+          <w:szCs w:val="24"/>
+        </w:rPr>
+        <w:t xml:space="preserve"> </w:t>
+      </w:r>
+      <w:r>
+        <w:rPr>
+          <w:rFonts w:ascii="Roboto" w:hAnsi="Roboto"/>
+          <w:color w:val="252525"/>
+          <w:sz w:val="24"/>
+          <w:szCs w:val="24"/>
+        </w:rPr>
+        <w:t>,</w:t>
+      </w:r>
+      <w:proofErr w:type="gramEnd"/>
+      <w:r>
+        <w:rPr>
+          <w:rFonts w:ascii="Roboto" w:hAnsi="Roboto"/>
+          <w:color w:val="252525"/>
+          <w:sz w:val="24"/>
+          <w:szCs w:val="24"/>
+        </w:rPr>
+        <w:t xml:space="preserve"> </w:t>
+      </w:r>
+      <w:proofErr w:type="spellStart"/>
+      <w:r>
+        <w:rPr>
+          <w:rFonts w:ascii="Roboto" w:hAnsi="Roboto"/>
+          <w:color w:val="252525"/>
+          <w:sz w:val="24"/>
+          <w:szCs w:val="24"/>
+        </w:rPr>
+        <w:t>tomand</w:t>
+      </w:r>
+      <w:proofErr w:type="spellEnd"/>
+      <w:r>
+        <w:rPr>
+          <w:rFonts w:ascii="Roboto" w:hAnsi="Roboto"/>
+          <w:color w:val="252525"/>
+          <w:sz w:val="24"/>
+          <w:szCs w:val="24"/>
+        </w:rPr>
+        <w:t xml:space="preserve"> como referencia la tabla previamente </w:t>
+      </w:r>
+      <w:proofErr w:type="gramStart"/>
+      <w:r>
+        <w:rPr>
+          <w:rFonts w:ascii="Roboto" w:hAnsi="Roboto"/>
+          <w:color w:val="252525"/>
+          <w:sz w:val="24"/>
+          <w:szCs w:val="24"/>
+        </w:rPr>
+        <w:t>mostrada ,</w:t>
+      </w:r>
+      <w:r>
+        <w:rPr>
+          <w:rFonts w:ascii="Roboto" w:hAnsi="Roboto"/>
+          <w:color w:val="252525"/>
+          <w:sz w:val="24"/>
+          <w:szCs w:val="24"/>
+        </w:rPr>
+        <w:t>obteniendo</w:t>
+      </w:r>
+      <w:proofErr w:type="gramEnd"/>
+      <w:r>
+        <w:rPr>
+          <w:rFonts w:ascii="Roboto" w:hAnsi="Roboto"/>
+          <w:color w:val="252525"/>
+          <w:sz w:val="24"/>
+          <w:szCs w:val="24"/>
+        </w:rPr>
+        <w:t xml:space="preserve"> el siguiente resultado.</w:t>
+      </w:r>
+    </w:p>
+    <w:p>
+      <w:pPr>
+        <w:rPr>
+          <w:rFonts w:ascii="Roboto" w:hAnsi="Roboto"/>
+          <w:color w:val="252525"/>
+          <w:sz w:val="24"/>
+          <w:szCs w:val="24"/>
+        </w:rPr>
+      </w:pPr>
+      <w:r>
+        <w:rPr>
+          <w:noProof/>
+        </w:rPr>
+        <w:lastRenderedPageBreak/>
+        <w:drawing>
+          <wp:inline distT="0" distB="0" distL="0" distR="0" wp14:anchorId="25595786" wp14:editId="15030C4B">
+            <wp:extent cx="5400040" cy="3385185"/>
+            <wp:effectExtent l="0" t="0" r="0" b="5715"/>
+            <wp:docPr id="1640634245" name="Imagen 1" descr="Gráfico, Gráfico de dispersión&#10;&#10;El contenido generado por IA puede ser incorrecto."/>
+            <wp:cNvGraphicFramePr>
+              <a:graphicFrameLocks xmlns:a="http://schemas.openxmlformats.org/drawingml/2006/main" noChangeAspect="1"/>
+            </wp:cNvGraphicFramePr>
+            <a:graphic xmlns:a="http://schemas.openxmlformats.org/drawingml/2006/main">
+              <a:graphicData uri="http://schemas.openxmlformats.org/drawingml/2006/picture">
+                <pic:pic xmlns:pic="http://schemas.openxmlformats.org/drawingml/2006/picture">
+                  <pic:nvPicPr>
+                    <pic:cNvPr id="1640634245" name="Imagen 1" descr="Gráfico, Gráfico de dispersión&#10;&#10;El contenido generado por IA puede ser incorrecto."/>
+                    <pic:cNvPicPr/>
+                  </pic:nvPicPr>
+                  <pic:blipFill>
+                    <a:blip r:embed="rId32"/>
+                    <a:stretch>
+                      <a:fillRect/>
+                    </a:stretch>
+                  </pic:blipFill>
+                  <pic:spPr>
+                    <a:xfrm>
+                      <a:off x="0" y="0"/>
+                      <a:ext cx="5400040" cy="3385185"/>
+                    </a:xfrm>
+                    <a:prstGeom prst="rect">
+                      <a:avLst/>
+                    </a:prstGeom>
+                  </pic:spPr>
+                </pic:pic>
+              </a:graphicData>
+            </a:graphic>
+          </wp:inline>
+        </w:drawing>
+      </w:r>
+    </w:p>
+    <w:p>
+      <w:pPr>
+        <w:rPr>
+          <w:rFonts w:ascii="Roboto" w:hAnsi="Roboto"/>
+          <w:color w:val="252525"/>
+          <w:sz w:val="24"/>
+          <w:szCs w:val="24"/>
+        </w:rPr>
+      </w:pPr>
+      <w:r>
+        <w:rPr>
+          <w:rFonts w:ascii="Roboto" w:hAnsi="Roboto"/>
+          <w:color w:val="252525"/>
+          <w:sz w:val="24"/>
+          <w:szCs w:val="24"/>
+        </w:rPr>
+        <w:t xml:space="preserve">Como se puede ver en el grafico anterior una exploración inicial de los datos crudos el </w:t>
+      </w:r>
+      <w:proofErr w:type="spellStart"/>
+      <w:r>
+        <w:rPr>
+          <w:rFonts w:ascii="Roboto" w:hAnsi="Roboto"/>
+          <w:color w:val="252525"/>
+          <w:sz w:val="24"/>
+          <w:szCs w:val="24"/>
+        </w:rPr>
+        <w:t>dataset</w:t>
+      </w:r>
+      <w:proofErr w:type="spellEnd"/>
+      <w:r>
+        <w:rPr>
+          <w:rFonts w:ascii="Roboto" w:hAnsi="Roboto"/>
+          <w:color w:val="252525"/>
+          <w:sz w:val="24"/>
+          <w:szCs w:val="24"/>
+        </w:rPr>
+        <w:t xml:space="preserve"> uci-</w:t>
+      </w:r>
+      <w:proofErr w:type="spellStart"/>
+      <w:r>
+        <w:rPr>
+          <w:rFonts w:ascii="Roboto" w:hAnsi="Roboto"/>
+          <w:color w:val="252525"/>
+          <w:sz w:val="24"/>
+          <w:szCs w:val="24"/>
+        </w:rPr>
+        <w:t>har</w:t>
+      </w:r>
+      <w:proofErr w:type="spellEnd"/>
+      <w:r>
+        <w:rPr>
+          <w:rFonts w:ascii="Roboto" w:hAnsi="Roboto"/>
+          <w:color w:val="252525"/>
+          <w:sz w:val="24"/>
+          <w:szCs w:val="24"/>
+        </w:rPr>
+        <w:t xml:space="preserve"> ha logrado separar de forma parcial las diferentes </w:t>
+      </w:r>
+      <w:proofErr w:type="gramStart"/>
+      <w:r>
+        <w:rPr>
+          <w:rFonts w:ascii="Roboto" w:hAnsi="Roboto"/>
+          <w:color w:val="252525"/>
+          <w:sz w:val="24"/>
+          <w:szCs w:val="24"/>
+        </w:rPr>
+        <w:t>actividades ,</w:t>
+      </w:r>
+      <w:proofErr w:type="gramEnd"/>
+      <w:r>
+        <w:rPr>
+          <w:rFonts w:ascii="Roboto" w:hAnsi="Roboto"/>
+          <w:color w:val="252525"/>
+          <w:sz w:val="24"/>
+          <w:szCs w:val="24"/>
+        </w:rPr>
+        <w:t xml:space="preserve"> </w:t>
+      </w:r>
+      <w:proofErr w:type="gramStart"/>
+      <w:r>
+        <w:rPr>
+          <w:rFonts w:ascii="Roboto" w:hAnsi="Roboto"/>
+          <w:color w:val="252525"/>
+          <w:sz w:val="24"/>
+          <w:szCs w:val="24"/>
+        </w:rPr>
+        <w:t xml:space="preserve">y </w:t>
+      </w:r>
+      <w:r>
+        <w:rPr>
+          <w:rFonts w:ascii="Roboto" w:hAnsi="Roboto"/>
+          <w:color w:val="252525"/>
+          <w:sz w:val="24"/>
+          <w:szCs w:val="24"/>
+        </w:rPr>
+        <w:t xml:space="preserve"> </w:t>
+      </w:r>
+      <w:r>
+        <w:rPr>
+          <w:rFonts w:ascii="Roboto" w:hAnsi="Roboto"/>
+          <w:color w:val="252525"/>
+          <w:sz w:val="24"/>
+          <w:szCs w:val="24"/>
+        </w:rPr>
+        <w:t>tal</w:t>
+      </w:r>
+      <w:proofErr w:type="gramEnd"/>
+      <w:r>
+        <w:rPr>
+          <w:rFonts w:ascii="Roboto" w:hAnsi="Roboto"/>
+          <w:color w:val="252525"/>
+          <w:sz w:val="24"/>
+          <w:szCs w:val="24"/>
+        </w:rPr>
+        <w:t xml:space="preserve"> cual como ocurre con los datos </w:t>
+      </w:r>
+      <w:proofErr w:type="gramStart"/>
+      <w:r>
+        <w:rPr>
+          <w:rFonts w:ascii="Roboto" w:hAnsi="Roboto"/>
+          <w:color w:val="252525"/>
+          <w:sz w:val="24"/>
+          <w:szCs w:val="24"/>
+        </w:rPr>
+        <w:t>procesados ,</w:t>
+      </w:r>
+      <w:proofErr w:type="gramEnd"/>
+      <w:r>
+        <w:rPr>
+          <w:rFonts w:ascii="Roboto" w:hAnsi="Roboto"/>
+          <w:color w:val="252525"/>
+          <w:sz w:val="24"/>
+          <w:szCs w:val="24"/>
+        </w:rPr>
+        <w:t xml:space="preserve"> los datos crudos del </w:t>
+      </w:r>
+      <w:proofErr w:type="spellStart"/>
+      <w:r>
+        <w:rPr>
+          <w:rFonts w:ascii="Roboto" w:hAnsi="Roboto"/>
+          <w:color w:val="252525"/>
+          <w:sz w:val="24"/>
+          <w:szCs w:val="24"/>
+        </w:rPr>
+        <w:t>dataset</w:t>
+      </w:r>
+      <w:proofErr w:type="spellEnd"/>
+      <w:r>
+        <w:rPr>
+          <w:rFonts w:ascii="Roboto" w:hAnsi="Roboto"/>
+          <w:color w:val="252525"/>
+          <w:sz w:val="24"/>
+          <w:szCs w:val="24"/>
+        </w:rPr>
+        <w:t xml:space="preserve"> uci-</w:t>
+      </w:r>
+      <w:proofErr w:type="spellStart"/>
+      <w:r>
+        <w:rPr>
+          <w:rFonts w:ascii="Roboto" w:hAnsi="Roboto"/>
+          <w:color w:val="252525"/>
+          <w:sz w:val="24"/>
+          <w:szCs w:val="24"/>
+        </w:rPr>
+        <w:t>har</w:t>
+      </w:r>
+      <w:proofErr w:type="spellEnd"/>
+      <w:r>
+        <w:rPr>
+          <w:rFonts w:ascii="Roboto" w:hAnsi="Roboto"/>
+          <w:color w:val="252525"/>
+          <w:sz w:val="24"/>
+          <w:szCs w:val="24"/>
+        </w:rPr>
+        <w:t xml:space="preserve"> muestran </w:t>
+      </w:r>
+      <w:r>
+        <w:rPr>
+          <w:rFonts w:ascii="Roboto" w:hAnsi="Roboto"/>
+          <w:color w:val="252525"/>
+          <w:sz w:val="24"/>
+          <w:szCs w:val="24"/>
+        </w:rPr>
+        <w:t xml:space="preserve">un solapamiento entre las clases SITTING Y </w:t>
+      </w:r>
+      <w:proofErr w:type="gramStart"/>
+      <w:r>
+        <w:rPr>
+          <w:rFonts w:ascii="Roboto" w:hAnsi="Roboto"/>
+          <w:color w:val="252525"/>
+          <w:sz w:val="24"/>
+          <w:szCs w:val="24"/>
+        </w:rPr>
+        <w:t>STANDING ,</w:t>
+      </w:r>
+      <w:proofErr w:type="gramEnd"/>
+      <w:r>
+        <w:rPr>
+          <w:rFonts w:ascii="Roboto" w:hAnsi="Roboto"/>
+          <w:color w:val="252525"/>
+          <w:sz w:val="24"/>
+          <w:szCs w:val="24"/>
+        </w:rPr>
+        <w:t xml:space="preserve"> lo cual </w:t>
+      </w:r>
+      <w:proofErr w:type="spellStart"/>
+      <w:r>
+        <w:rPr>
+          <w:rFonts w:ascii="Roboto" w:hAnsi="Roboto"/>
+          <w:color w:val="252525"/>
+          <w:sz w:val="24"/>
+          <w:szCs w:val="24"/>
+        </w:rPr>
+        <w:t>podria</w:t>
+      </w:r>
+      <w:proofErr w:type="spellEnd"/>
+      <w:r>
+        <w:rPr>
+          <w:rFonts w:ascii="Roboto" w:hAnsi="Roboto"/>
+          <w:color w:val="252525"/>
+          <w:sz w:val="24"/>
+          <w:szCs w:val="24"/>
+        </w:rPr>
+        <w:t xml:space="preserve"> indicar una dificultar para clasificarlas, LAYING, WALKING_UPSTAIRS y WALKING_DOWNSTAIRS </w:t>
+      </w:r>
+      <w:proofErr w:type="spellStart"/>
+      <w:r>
+        <w:rPr>
+          <w:rFonts w:ascii="Roboto" w:hAnsi="Roboto"/>
+          <w:color w:val="252525"/>
+          <w:sz w:val="24"/>
+          <w:szCs w:val="24"/>
+        </w:rPr>
+        <w:t>estan</w:t>
+      </w:r>
+      <w:proofErr w:type="spellEnd"/>
+      <w:r>
+        <w:rPr>
+          <w:rFonts w:ascii="Roboto" w:hAnsi="Roboto"/>
+          <w:color w:val="252525"/>
+          <w:sz w:val="24"/>
+          <w:szCs w:val="24"/>
+        </w:rPr>
+        <w:t xml:space="preserve"> bastante diferenciadas </w:t>
+      </w:r>
+    </w:p>
+    <w:p>
+      <w:pPr>
+        <w:rPr>
+          <w:rFonts w:ascii="Roboto" w:hAnsi="Roboto"/>
+          <w:color w:val="252525"/>
+          <w:sz w:val="24"/>
+          <w:szCs w:val="24"/>
+        </w:rPr>
+      </w:pPr>
+    </w:p>
+    <w:p>
+      <w:pPr>
+        <w:rPr>
+          <w:rFonts w:ascii="Roboto" w:hAnsi="Roboto"/>
+          <w:color w:val="252525"/>
+          <w:sz w:val="24"/>
+          <w:szCs w:val="24"/>
+        </w:rPr>
+      </w:pPr>
+      <w:r>
+        <w:rPr>
+          <w:rFonts w:ascii="Roboto" w:hAnsi="Roboto"/>
+          <w:color w:val="252525"/>
+          <w:sz w:val="24"/>
+          <w:szCs w:val="24"/>
+        </w:rPr>
+        <w:t xml:space="preserve">Al igual que lo hicimos con el primer algoritmo mejoramos la exploración inicial haciendo uso de una técnica no lineal TNSE obteniendo el siguiente resultado </w:t>
+      </w:r>
+    </w:p>
+    <w:p>
+      <w:pPr>
+        <w:rPr>
+          <w:rFonts w:ascii="Roboto" w:hAnsi="Roboto"/>
+          <w:color w:val="252525"/>
+          <w:sz w:val="24"/>
+          <w:szCs w:val="24"/>
+        </w:rPr>
+      </w:pPr>
+      <w:r>
+        <w:rPr>
+          <w:noProof/>
+        </w:rPr>
+        <w:lastRenderedPageBreak/>
+        <w:drawing>
+          <wp:inline distT="0" distB="0" distL="0" distR="0" wp14:anchorId="717E8A4B" wp14:editId="398D8C0A">
+            <wp:extent cx="5400040" cy="3608070"/>
+            <wp:effectExtent l="0" t="0" r="0" b="0"/>
+            <wp:docPr id="968550675" name="Imagen 1"/>
+            <wp:cNvGraphicFramePr>
+              <a:graphicFrameLocks xmlns:a="http://schemas.openxmlformats.org/drawingml/2006/main" noChangeAspect="1"/>
+            </wp:cNvGraphicFramePr>
+            <a:graphic xmlns:a="http://schemas.openxmlformats.org/drawingml/2006/main">
+              <a:graphicData uri="http://schemas.openxmlformats.org/drawingml/2006/picture">
+                <pic:pic xmlns:pic="http://schemas.openxmlformats.org/drawingml/2006/picture">
+                  <pic:nvPicPr>
+                    <pic:cNvPr id="968550675" name=""/>
+                    <pic:cNvPicPr/>
+                  </pic:nvPicPr>
+                  <pic:blipFill>
+                    <a:blip r:embed="rId33"/>
+                    <a:stretch>
+                      <a:fillRect/>
+                    </a:stretch>
+                  </pic:blipFill>
+                  <pic:spPr>
+                    <a:xfrm>
+                      <a:off x="0" y="0"/>
+                      <a:ext cx="5400040" cy="3608070"/>
+                    </a:xfrm>
+                    <a:prstGeom prst="rect">
+                      <a:avLst/>
+                    </a:prstGeom>
+                  </pic:spPr>
+                </pic:pic>
+              </a:graphicData>
+            </a:graphic>
+          </wp:inline>
+        </w:drawing>
+      </w:r>
+    </w:p>
+    <w:p>
+      <w:pPr>
+        <w:rPr>
+          <w:rFonts w:ascii="Roboto" w:hAnsi="Roboto"/>
+          <w:color w:val="252525"/>
+          <w:sz w:val="24"/>
+          <w:szCs w:val="24"/>
+        </w:rPr>
+      </w:pPr>
+      <w:r>
+        <w:rPr>
+          <w:rFonts w:ascii="Roboto" w:hAnsi="Roboto"/>
+          <w:color w:val="252525"/>
+          <w:sz w:val="24"/>
+          <w:szCs w:val="24"/>
+        </w:rPr>
+        <w:t xml:space="preserve">Como podemos observar </w:t>
+      </w:r>
+      <w:r>
+        <w:rPr>
+          <w:rFonts w:ascii="Roboto" w:hAnsi="Roboto"/>
+          <w:color w:val="252525"/>
+          <w:sz w:val="24"/>
+          <w:szCs w:val="24"/>
+        </w:rPr>
+        <w:t xml:space="preserve">se observa de mejor manera la separación de grupos de actividades en el </w:t>
+      </w:r>
+      <w:proofErr w:type="spellStart"/>
+      <w:r>
+        <w:rPr>
+          <w:rFonts w:ascii="Roboto" w:hAnsi="Roboto"/>
+          <w:color w:val="252525"/>
+          <w:sz w:val="24"/>
+          <w:szCs w:val="24"/>
+        </w:rPr>
+        <w:t>dataset</w:t>
+      </w:r>
+      <w:proofErr w:type="spellEnd"/>
+      <w:r>
+        <w:rPr>
+          <w:rFonts w:ascii="Roboto" w:hAnsi="Roboto"/>
+          <w:color w:val="252525"/>
+          <w:sz w:val="24"/>
+          <w:szCs w:val="24"/>
+        </w:rPr>
+        <w:t xml:space="preserve"> uci-</w:t>
+      </w:r>
+      <w:proofErr w:type="spellStart"/>
+      <w:r>
+        <w:rPr>
+          <w:rFonts w:ascii="Roboto" w:hAnsi="Roboto"/>
+          <w:color w:val="252525"/>
+          <w:sz w:val="24"/>
+          <w:szCs w:val="24"/>
+        </w:rPr>
+        <w:t>har</w:t>
+      </w:r>
+      <w:proofErr w:type="spellEnd"/>
+      <w:r>
+        <w:rPr>
+          <w:rFonts w:ascii="Roboto" w:hAnsi="Roboto"/>
+          <w:color w:val="252525"/>
+          <w:sz w:val="24"/>
+          <w:szCs w:val="24"/>
+        </w:rPr>
+        <w:t xml:space="preserve"> de </w:t>
+      </w:r>
+      <w:r>
+        <w:rPr>
+          <w:rFonts w:ascii="Roboto" w:hAnsi="Roboto"/>
+          <w:color w:val="252525"/>
+          <w:sz w:val="24"/>
+          <w:szCs w:val="24"/>
+        </w:rPr>
+        <w:t xml:space="preserve">aplicado a los </w:t>
+      </w:r>
+      <w:r>
+        <w:rPr>
+          <w:rFonts w:ascii="Roboto" w:hAnsi="Roboto"/>
+          <w:color w:val="252525"/>
+          <w:sz w:val="24"/>
+          <w:szCs w:val="24"/>
+        </w:rPr>
+        <w:t>datos crudos</w:t>
+      </w:r>
+    </w:p>
+    <w:p>
+      <w:pPr>
+        <w:rPr>
+          <w:rFonts w:ascii="Roboto" w:hAnsi="Roboto"/>
+          <w:color w:val="252525"/>
+          <w:sz w:val="24"/>
+          <w:szCs w:val="24"/>
+        </w:rPr>
+      </w:pPr>
+      <w:r>
+        <w:rPr>
+          <w:rFonts w:ascii="Roboto" w:hAnsi="Roboto"/>
+          <w:color w:val="252525"/>
+          <w:sz w:val="24"/>
+          <w:szCs w:val="24"/>
+        </w:rPr>
+        <w:t xml:space="preserve"> </w:t>
+      </w:r>
+    </w:p>
     <w:p>
       <w:pPr>
         <w:rPr>

</xml_diff>

<commit_message>
documento capitulo 3 desarrollo update 4
</commit_message>
<xml_diff>
--- a/ETAPA DE DESARROLLO.docx
+++ b/ETAPA DE DESARROLLO.docx
@@ -7064,7 +7064,25 @@
           <w:sz w:val="24"/>
           <w:szCs w:val="24"/>
         </w:rPr>
-        <w:t xml:space="preserve">se observa de mejor manera la separación de grupos de actividades en el </w:t>
+        <w:t>se observa</w:t>
+      </w:r>
+      <w:r>
+        <w:rPr>
+          <w:rFonts w:ascii="Roboto" w:hAnsi="Roboto"/>
+          <w:color w:val="252525"/>
+          <w:sz w:val="24"/>
+          <w:szCs w:val="24"/>
+        </w:rPr>
+        <w:t>r</w:t>
+      </w:r>
+      <w:r>
+        <w:rPr>
+          <w:rFonts w:ascii="Roboto" w:hAnsi="Roboto"/>
+          <w:color w:val="252525"/>
+          <w:sz w:val="24"/>
+          <w:szCs w:val="24"/>
+        </w:rPr>
+        <w:t xml:space="preserve"> de mejor manera la separación de grupos de actividades en el </w:t>
       </w:r>
       <w:proofErr w:type="spellStart"/>
       <w:r>
@@ -7124,16 +7142,347 @@
         </w:rPr>
         <w:t>datos crudos</w:t>
       </w:r>
-    </w:p>
-    <w:p>
-      <w:pPr>
-        <w:rPr>
-          <w:rFonts w:ascii="Roboto" w:hAnsi="Roboto"/>
-          <w:color w:val="252525"/>
-          <w:sz w:val="24"/>
-          <w:szCs w:val="24"/>
-        </w:rPr>
-      </w:pPr>
+      <w:r>
+        <w:rPr>
+          <w:rFonts w:ascii="Roboto" w:hAnsi="Roboto"/>
+          <w:color w:val="252525"/>
+          <w:sz w:val="24"/>
+          <w:szCs w:val="24"/>
+        </w:rPr>
+        <w:t>.</w:t>
+      </w:r>
+    </w:p>
+    <w:p>
+      <w:pPr>
+        <w:rPr>
+          <w:rFonts w:ascii="Roboto" w:hAnsi="Roboto"/>
+          <w:color w:val="252525"/>
+          <w:sz w:val="24"/>
+          <w:szCs w:val="24"/>
+        </w:rPr>
+      </w:pPr>
+      <w:r>
+        <w:rPr>
+          <w:rFonts w:ascii="Roboto" w:hAnsi="Roboto"/>
+          <w:color w:val="252525"/>
+          <w:sz w:val="24"/>
+          <w:szCs w:val="24"/>
+        </w:rPr>
+        <w:t xml:space="preserve">Una vez realizada la exploración inicial sobre los datos crudos procedemos a evaluar si existe desbalanceo a nivel de actividades a predecir mediante el siguiente </w:t>
+      </w:r>
+      <w:r>
+        <w:rPr>
+          <w:rFonts w:ascii="Roboto" w:hAnsi="Roboto"/>
+          <w:color w:val="252525"/>
+          <w:sz w:val="24"/>
+          <w:szCs w:val="24"/>
+        </w:rPr>
+        <w:t>código</w:t>
+      </w:r>
+    </w:p>
+    <w:p>
+      <w:pPr>
+        <w:rPr>
+          <w:rFonts w:ascii="Roboto" w:hAnsi="Roboto"/>
+          <w:color w:val="252525"/>
+          <w:sz w:val="24"/>
+          <w:szCs w:val="24"/>
+        </w:rPr>
+      </w:pPr>
+      <w:r>
+        <w:rPr>
+          <w:noProof/>
+        </w:rPr>
+        <w:drawing>
+          <wp:inline distT="0" distB="0" distL="0" distR="0" wp14:anchorId="0B422D27" wp14:editId="4D9CA41F">
+            <wp:extent cx="5400040" cy="2837180"/>
+            <wp:effectExtent l="0" t="0" r="0" b="1270"/>
+            <wp:docPr id="150369228" name="Imagen 1" descr="Interfaz de usuario gráfica, Texto, Correo electrónico&#10;&#10;El contenido generado por IA puede ser incorrecto."/>
+            <wp:cNvGraphicFramePr>
+              <a:graphicFrameLocks xmlns:a="http://schemas.openxmlformats.org/drawingml/2006/main" noChangeAspect="1"/>
+            </wp:cNvGraphicFramePr>
+            <a:graphic xmlns:a="http://schemas.openxmlformats.org/drawingml/2006/main">
+              <a:graphicData uri="http://schemas.openxmlformats.org/drawingml/2006/picture">
+                <pic:pic xmlns:pic="http://schemas.openxmlformats.org/drawingml/2006/picture">
+                  <pic:nvPicPr>
+                    <pic:cNvPr id="150369228" name="Imagen 1" descr="Interfaz de usuario gráfica, Texto, Correo electrónico&#10;&#10;El contenido generado por IA puede ser incorrecto."/>
+                    <pic:cNvPicPr/>
+                  </pic:nvPicPr>
+                  <pic:blipFill>
+                    <a:blip r:embed="rId34"/>
+                    <a:stretch>
+                      <a:fillRect/>
+                    </a:stretch>
+                  </pic:blipFill>
+                  <pic:spPr>
+                    <a:xfrm>
+                      <a:off x="0" y="0"/>
+                      <a:ext cx="5400040" cy="2837180"/>
+                    </a:xfrm>
+                    <a:prstGeom prst="rect">
+                      <a:avLst/>
+                    </a:prstGeom>
+                  </pic:spPr>
+                </pic:pic>
+              </a:graphicData>
+            </a:graphic>
+          </wp:inline>
+        </w:drawing>
+      </w:r>
+    </w:p>
+    <w:p>
+      <w:pPr>
+        <w:rPr>
+          <w:rFonts w:ascii="Roboto" w:hAnsi="Roboto"/>
+          <w:color w:val="252525"/>
+          <w:sz w:val="24"/>
+          <w:szCs w:val="24"/>
+        </w:rPr>
+      </w:pPr>
+      <w:r>
+        <w:rPr>
+          <w:rFonts w:ascii="Roboto" w:hAnsi="Roboto"/>
+          <w:color w:val="252525"/>
+          <w:sz w:val="24"/>
+          <w:szCs w:val="24"/>
+        </w:rPr>
+        <w:t>El resultado de la ejecución de esta función es el siguiente grafico</w:t>
+      </w:r>
+    </w:p>
+    <w:p>
+      <w:pPr>
+        <w:rPr>
+          <w:rFonts w:ascii="Roboto" w:hAnsi="Roboto"/>
+          <w:color w:val="252525"/>
+          <w:sz w:val="24"/>
+          <w:szCs w:val="24"/>
+        </w:rPr>
+      </w:pPr>
+      <w:r>
+        <w:rPr>
+          <w:noProof/>
+        </w:rPr>
+        <w:lastRenderedPageBreak/>
+        <w:drawing>
+          <wp:inline distT="0" distB="0" distL="0" distR="0" wp14:anchorId="37C00277" wp14:editId="3751B9C8">
+            <wp:extent cx="5400040" cy="2903220"/>
+            <wp:effectExtent l="0" t="0" r="0" b="0"/>
+            <wp:docPr id="1381933382" name="Imagen 1" descr="Gráfico, Gráfico de barras&#10;&#10;El contenido generado por IA puede ser incorrecto."/>
+            <wp:cNvGraphicFramePr>
+              <a:graphicFrameLocks xmlns:a="http://schemas.openxmlformats.org/drawingml/2006/main" noChangeAspect="1"/>
+            </wp:cNvGraphicFramePr>
+            <a:graphic xmlns:a="http://schemas.openxmlformats.org/drawingml/2006/main">
+              <a:graphicData uri="http://schemas.openxmlformats.org/drawingml/2006/picture">
+                <pic:pic xmlns:pic="http://schemas.openxmlformats.org/drawingml/2006/picture">
+                  <pic:nvPicPr>
+                    <pic:cNvPr id="1381933382" name="Imagen 1" descr="Gráfico, Gráfico de barras&#10;&#10;El contenido generado por IA puede ser incorrecto."/>
+                    <pic:cNvPicPr/>
+                  </pic:nvPicPr>
+                  <pic:blipFill>
+                    <a:blip r:embed="rId35"/>
+                    <a:stretch>
+                      <a:fillRect/>
+                    </a:stretch>
+                  </pic:blipFill>
+                  <pic:spPr>
+                    <a:xfrm>
+                      <a:off x="0" y="0"/>
+                      <a:ext cx="5400040" cy="2903220"/>
+                    </a:xfrm>
+                    <a:prstGeom prst="rect">
+                      <a:avLst/>
+                    </a:prstGeom>
+                  </pic:spPr>
+                </pic:pic>
+              </a:graphicData>
+            </a:graphic>
+          </wp:inline>
+        </w:drawing>
+      </w:r>
+    </w:p>
+    <w:p>
+      <w:pPr>
+        <w:rPr>
+          <w:rFonts w:ascii="Roboto" w:hAnsi="Roboto"/>
+          <w:color w:val="252525"/>
+          <w:sz w:val="24"/>
+          <w:szCs w:val="24"/>
+        </w:rPr>
+      </w:pPr>
+      <w:r>
+        <w:rPr>
+          <w:rFonts w:ascii="Roboto" w:hAnsi="Roboto"/>
+          <w:color w:val="252525"/>
+          <w:sz w:val="24"/>
+          <w:szCs w:val="24"/>
+        </w:rPr>
+        <w:t xml:space="preserve">Según el diagrama de </w:t>
+      </w:r>
+      <w:proofErr w:type="gramStart"/>
+      <w:r>
+        <w:rPr>
+          <w:rFonts w:ascii="Roboto" w:hAnsi="Roboto"/>
+          <w:color w:val="252525"/>
+          <w:sz w:val="24"/>
+          <w:szCs w:val="24"/>
+        </w:rPr>
+        <w:t>barras ,</w:t>
+      </w:r>
+      <w:proofErr w:type="gramEnd"/>
+      <w:r>
+        <w:rPr>
+          <w:rFonts w:ascii="Roboto" w:hAnsi="Roboto"/>
+          <w:color w:val="252525"/>
+          <w:sz w:val="24"/>
+          <w:szCs w:val="24"/>
+        </w:rPr>
+        <w:t xml:space="preserve"> aparentemente no existe desbalanceo de clases dentro del </w:t>
+      </w:r>
+      <w:proofErr w:type="spellStart"/>
+      <w:r>
+        <w:rPr>
+          <w:rFonts w:ascii="Roboto" w:hAnsi="Roboto"/>
+          <w:color w:val="252525"/>
+          <w:sz w:val="24"/>
+          <w:szCs w:val="24"/>
+        </w:rPr>
+        <w:t>dataset</w:t>
+      </w:r>
+      <w:proofErr w:type="spellEnd"/>
+      <w:r>
+        <w:rPr>
+          <w:rFonts w:ascii="Roboto" w:hAnsi="Roboto"/>
+          <w:color w:val="252525"/>
+          <w:sz w:val="24"/>
+          <w:szCs w:val="24"/>
+        </w:rPr>
+        <w:t xml:space="preserve"> asociado a los datos en crudo; Sin embrago nuevamente </w:t>
+      </w:r>
+    </w:p>
+    <w:p>
+      <w:pPr>
+        <w:rPr>
+          <w:rFonts w:ascii="Roboto" w:hAnsi="Roboto"/>
+          <w:color w:val="252525"/>
+          <w:sz w:val="24"/>
+          <w:szCs w:val="24"/>
+        </w:rPr>
+      </w:pPr>
+      <w:r>
+        <w:rPr>
+          <w:rFonts w:ascii="Roboto" w:hAnsi="Roboto"/>
+          <w:color w:val="252525"/>
+          <w:sz w:val="24"/>
+          <w:szCs w:val="24"/>
+        </w:rPr>
+        <w:t>v</w:t>
+      </w:r>
+      <w:r>
+        <w:rPr>
+          <w:rFonts w:ascii="Roboto" w:hAnsi="Roboto"/>
+          <w:color w:val="252525"/>
+          <w:sz w:val="24"/>
+          <w:szCs w:val="24"/>
+        </w:rPr>
+        <w:t xml:space="preserve">amos a utilizar </w:t>
+      </w:r>
+      <w:proofErr w:type="gramStart"/>
+      <w:r>
+        <w:rPr>
+          <w:rFonts w:ascii="Roboto" w:hAnsi="Roboto"/>
+          <w:color w:val="252525"/>
+          <w:sz w:val="24"/>
+          <w:szCs w:val="24"/>
+        </w:rPr>
+        <w:t>el ratio</w:t>
+      </w:r>
+      <w:proofErr w:type="gramEnd"/>
+      <w:r>
+        <w:rPr>
+          <w:rFonts w:ascii="Roboto" w:hAnsi="Roboto"/>
+          <w:color w:val="252525"/>
+          <w:sz w:val="24"/>
+          <w:szCs w:val="24"/>
+        </w:rPr>
+        <w:t xml:space="preserve"> entre clases </w:t>
+      </w:r>
+      <w:r>
+        <w:rPr>
+          <w:rFonts w:ascii="Roboto" w:hAnsi="Roboto"/>
+          <w:color w:val="252525"/>
+          <w:sz w:val="24"/>
+          <w:szCs w:val="24"/>
+        </w:rPr>
+        <w:t>más</w:t>
+      </w:r>
+      <w:r>
+        <w:rPr>
+          <w:rFonts w:ascii="Roboto" w:hAnsi="Roboto"/>
+          <w:color w:val="252525"/>
+          <w:sz w:val="24"/>
+          <w:szCs w:val="24"/>
+        </w:rPr>
+        <w:t xml:space="preserve"> comunes y menos comunes para</w:t>
+      </w:r>
+    </w:p>
+    <w:p>
+      <w:pPr>
+        <w:rPr>
+          <w:rFonts w:ascii="Roboto" w:hAnsi="Roboto"/>
+          <w:color w:val="252525"/>
+          <w:sz w:val="24"/>
+          <w:szCs w:val="24"/>
+        </w:rPr>
+      </w:pPr>
+      <w:r>
+        <w:rPr>
+          <w:rFonts w:ascii="Roboto" w:hAnsi="Roboto"/>
+          <w:color w:val="252525"/>
+          <w:sz w:val="24"/>
+          <w:szCs w:val="24"/>
+        </w:rPr>
+        <w:t xml:space="preserve">identificar si un </w:t>
+      </w:r>
+      <w:proofErr w:type="spellStart"/>
+      <w:r>
+        <w:rPr>
+          <w:rFonts w:ascii="Roboto" w:hAnsi="Roboto"/>
+          <w:color w:val="252525"/>
+          <w:sz w:val="24"/>
+          <w:szCs w:val="24"/>
+        </w:rPr>
+        <w:t>dataset</w:t>
+      </w:r>
+      <w:proofErr w:type="spellEnd"/>
+      <w:r>
+        <w:rPr>
+          <w:rFonts w:ascii="Roboto" w:hAnsi="Roboto"/>
+          <w:color w:val="252525"/>
+          <w:sz w:val="24"/>
+          <w:szCs w:val="24"/>
+        </w:rPr>
+        <w:t xml:space="preserve"> se encuentra </w:t>
+      </w:r>
+      <w:proofErr w:type="gramStart"/>
+      <w:r>
+        <w:rPr>
+          <w:rFonts w:ascii="Roboto" w:hAnsi="Roboto"/>
+          <w:color w:val="252525"/>
+          <w:sz w:val="24"/>
+          <w:szCs w:val="24"/>
+        </w:rPr>
+        <w:t xml:space="preserve">desbalanceado </w:t>
+      </w:r>
+      <w:r>
+        <w:rPr>
+          <w:rFonts w:ascii="Roboto" w:hAnsi="Roboto"/>
+          <w:color w:val="252525"/>
+          <w:sz w:val="24"/>
+          <w:szCs w:val="24"/>
+        </w:rPr>
+        <w:t>,</w:t>
+      </w:r>
+      <w:proofErr w:type="gramEnd"/>
       <w:r>
         <w:rPr>
           <w:rFonts w:ascii="Roboto" w:hAnsi="Roboto"/>
@@ -7142,6 +7491,3046 @@
           <w:szCs w:val="24"/>
         </w:rPr>
         <w:t xml:space="preserve"> </w:t>
+      </w:r>
+      <w:r>
+        <w:rPr>
+          <w:rFonts w:ascii="Roboto" w:hAnsi="Roboto"/>
+          <w:color w:val="252525"/>
+          <w:sz w:val="24"/>
+          <w:szCs w:val="24"/>
+        </w:rPr>
+        <w:t xml:space="preserve"> el valor que se</w:t>
+      </w:r>
+    </w:p>
+    <w:p>
+      <w:pPr>
+        <w:rPr>
+          <w:rFonts w:ascii="Roboto" w:hAnsi="Roboto"/>
+          <w:color w:val="252525"/>
+          <w:sz w:val="24"/>
+          <w:szCs w:val="24"/>
+        </w:rPr>
+      </w:pPr>
+      <w:proofErr w:type="spellStart"/>
+      <w:proofErr w:type="gramStart"/>
+      <w:r>
+        <w:rPr>
+          <w:rFonts w:ascii="Roboto" w:hAnsi="Roboto"/>
+          <w:color w:val="252525"/>
+          <w:sz w:val="24"/>
+          <w:szCs w:val="24"/>
+        </w:rPr>
+        <w:t>tomara</w:t>
+      </w:r>
+      <w:proofErr w:type="spellEnd"/>
+      <w:proofErr w:type="gramEnd"/>
+      <w:r>
+        <w:rPr>
+          <w:rFonts w:ascii="Roboto" w:hAnsi="Roboto"/>
+          <w:color w:val="252525"/>
+          <w:sz w:val="24"/>
+          <w:szCs w:val="24"/>
+        </w:rPr>
+        <w:t xml:space="preserve"> como umbral para determinar desbalanceo </w:t>
+      </w:r>
+      <w:r>
+        <w:rPr>
+          <w:rFonts w:ascii="Roboto" w:hAnsi="Roboto"/>
+          <w:color w:val="252525"/>
+          <w:sz w:val="24"/>
+          <w:szCs w:val="24"/>
+        </w:rPr>
+        <w:t>será</w:t>
+      </w:r>
+      <w:r>
+        <w:rPr>
+          <w:rFonts w:ascii="Roboto" w:hAnsi="Roboto"/>
+          <w:color w:val="252525"/>
+          <w:sz w:val="24"/>
+          <w:szCs w:val="24"/>
+        </w:rPr>
+        <w:t xml:space="preserve"> 1.5 (NO es regla </w:t>
+      </w:r>
+      <w:proofErr w:type="spellStart"/>
+      <w:r>
+        <w:rPr>
+          <w:rFonts w:ascii="Roboto" w:hAnsi="Roboto"/>
+          <w:color w:val="252525"/>
+          <w:sz w:val="24"/>
+          <w:szCs w:val="24"/>
+        </w:rPr>
+        <w:t>extricta</w:t>
+      </w:r>
+      <w:proofErr w:type="spellEnd"/>
+      <w:r>
+        <w:rPr>
+          <w:rFonts w:ascii="Roboto" w:hAnsi="Roboto"/>
+          <w:color w:val="252525"/>
+          <w:sz w:val="24"/>
+          <w:szCs w:val="24"/>
+        </w:rPr>
+        <w:t>)</w:t>
+      </w:r>
+      <w:r>
+        <w:rPr>
+          <w:rFonts w:ascii="Roboto" w:hAnsi="Roboto"/>
+          <w:color w:val="252525"/>
+          <w:sz w:val="24"/>
+          <w:szCs w:val="24"/>
+        </w:rPr>
+        <w:t xml:space="preserve"> </w:t>
+      </w:r>
+      <w:proofErr w:type="spellStart"/>
+      <w:r>
+        <w:rPr>
+          <w:rFonts w:ascii="Roboto" w:hAnsi="Roboto"/>
+          <w:color w:val="252525"/>
+          <w:sz w:val="24"/>
+          <w:szCs w:val="24"/>
+        </w:rPr>
+        <w:t>mas</w:t>
+      </w:r>
+      <w:proofErr w:type="spellEnd"/>
+      <w:r>
+        <w:rPr>
+          <w:rFonts w:ascii="Roboto" w:hAnsi="Roboto"/>
+          <w:color w:val="252525"/>
+          <w:sz w:val="24"/>
+          <w:szCs w:val="24"/>
+        </w:rPr>
+        <w:t xml:space="preserve"> bien recomendaciones basadas en </w:t>
+      </w:r>
+      <w:r>
+        <w:rPr>
+          <w:rFonts w:ascii="Roboto" w:hAnsi="Roboto"/>
+          <w:color w:val="252525"/>
+          <w:sz w:val="24"/>
+          <w:szCs w:val="24"/>
+        </w:rPr>
+        <w:t>heurística</w:t>
+      </w:r>
+      <w:r>
+        <w:rPr>
+          <w:rFonts w:ascii="Roboto" w:hAnsi="Roboto"/>
+          <w:color w:val="252525"/>
+          <w:sz w:val="24"/>
+          <w:szCs w:val="24"/>
+        </w:rPr>
+        <w:t xml:space="preserve"> mediante la ejecución del siguiente código.</w:t>
+      </w:r>
+    </w:p>
+    <w:p>
+      <w:pPr>
+        <w:rPr>
+          <w:rFonts w:ascii="Roboto" w:hAnsi="Roboto"/>
+          <w:color w:val="252525"/>
+          <w:sz w:val="24"/>
+          <w:szCs w:val="24"/>
+        </w:rPr>
+      </w:pPr>
+      <w:r>
+        <w:rPr>
+          <w:noProof/>
+        </w:rPr>
+        <w:drawing>
+          <wp:inline distT="0" distB="0" distL="0" distR="0" wp14:anchorId="583B13F0" wp14:editId="4324E9AD">
+            <wp:extent cx="5400040" cy="1188085"/>
+            <wp:effectExtent l="0" t="0" r="0" b="0"/>
+            <wp:docPr id="599701775" name="Imagen 1" descr="Interfaz de usuario gráfica, Texto, Aplicación&#10;&#10;El contenido generado por IA puede ser incorrecto."/>
+            <wp:cNvGraphicFramePr>
+              <a:graphicFrameLocks xmlns:a="http://schemas.openxmlformats.org/drawingml/2006/main" noChangeAspect="1"/>
+            </wp:cNvGraphicFramePr>
+            <a:graphic xmlns:a="http://schemas.openxmlformats.org/drawingml/2006/main">
+              <a:graphicData uri="http://schemas.openxmlformats.org/drawingml/2006/picture">
+                <pic:pic xmlns:pic="http://schemas.openxmlformats.org/drawingml/2006/picture">
+                  <pic:nvPicPr>
+                    <pic:cNvPr id="599701775" name="Imagen 1" descr="Interfaz de usuario gráfica, Texto, Aplicación&#10;&#10;El contenido generado por IA puede ser incorrecto."/>
+                    <pic:cNvPicPr/>
+                  </pic:nvPicPr>
+                  <pic:blipFill>
+                    <a:blip r:embed="rId36"/>
+                    <a:stretch>
+                      <a:fillRect/>
+                    </a:stretch>
+                  </pic:blipFill>
+                  <pic:spPr>
+                    <a:xfrm>
+                      <a:off x="0" y="0"/>
+                      <a:ext cx="5400040" cy="1188085"/>
+                    </a:xfrm>
+                    <a:prstGeom prst="rect">
+                      <a:avLst/>
+                    </a:prstGeom>
+                  </pic:spPr>
+                </pic:pic>
+              </a:graphicData>
+            </a:graphic>
+          </wp:inline>
+        </w:drawing>
+      </w:r>
+    </w:p>
+    <w:p>
+      <w:pPr>
+        <w:rPr>
+          <w:rFonts w:ascii="Roboto" w:hAnsi="Roboto"/>
+          <w:color w:val="252525"/>
+          <w:sz w:val="24"/>
+          <w:szCs w:val="24"/>
+        </w:rPr>
+      </w:pPr>
+      <w:r>
+        <w:rPr>
+          <w:rFonts w:ascii="Roboto" w:hAnsi="Roboto"/>
+          <w:color w:val="252525"/>
+          <w:sz w:val="24"/>
+          <w:szCs w:val="24"/>
+        </w:rPr>
+        <w:t xml:space="preserve">Como se puede observar en la grafica </w:t>
+      </w:r>
+      <w:proofErr w:type="gramStart"/>
+      <w:r>
+        <w:rPr>
+          <w:rFonts w:ascii="Roboto" w:hAnsi="Roboto"/>
+          <w:color w:val="252525"/>
+          <w:sz w:val="24"/>
+          <w:szCs w:val="24"/>
+        </w:rPr>
+        <w:t>anterior ,</w:t>
+      </w:r>
+      <w:proofErr w:type="gramEnd"/>
+      <w:r>
+        <w:rPr>
+          <w:rFonts w:ascii="Roboto" w:hAnsi="Roboto"/>
+          <w:color w:val="252525"/>
+          <w:sz w:val="24"/>
+          <w:szCs w:val="24"/>
+        </w:rPr>
+        <w:t xml:space="preserve"> el </w:t>
+      </w:r>
+      <w:proofErr w:type="spellStart"/>
+      <w:r>
+        <w:rPr>
+          <w:rFonts w:ascii="Roboto" w:hAnsi="Roboto"/>
+          <w:color w:val="252525"/>
+          <w:sz w:val="24"/>
+          <w:szCs w:val="24"/>
+        </w:rPr>
+        <w:t>dataset</w:t>
+      </w:r>
+      <w:proofErr w:type="spellEnd"/>
+      <w:r>
+        <w:rPr>
+          <w:rFonts w:ascii="Roboto" w:hAnsi="Roboto"/>
+          <w:color w:val="252525"/>
+          <w:sz w:val="24"/>
+          <w:szCs w:val="24"/>
+        </w:rPr>
+        <w:t xml:space="preserve"> no se encuentra desbalanceado.</w:t>
+      </w:r>
+    </w:p>
+    <w:p>
+      <w:pPr>
+        <w:rPr>
+          <w:rFonts w:ascii="Roboto" w:hAnsi="Roboto"/>
+          <w:color w:val="252525"/>
+          <w:sz w:val="24"/>
+          <w:szCs w:val="24"/>
+        </w:rPr>
+      </w:pPr>
+      <w:r>
+        <w:rPr>
+          <w:rFonts w:ascii="Roboto" w:hAnsi="Roboto"/>
+          <w:color w:val="252525"/>
+          <w:sz w:val="24"/>
+          <w:szCs w:val="24"/>
+        </w:rPr>
+        <w:t xml:space="preserve">Luego de haber realizado las validaciones pertinentes procedemos a normalizar y formatear los datos en crudo del </w:t>
+      </w:r>
+      <w:proofErr w:type="spellStart"/>
+      <w:r>
+        <w:rPr>
+          <w:rFonts w:ascii="Roboto" w:hAnsi="Roboto"/>
+          <w:color w:val="252525"/>
+          <w:sz w:val="24"/>
+          <w:szCs w:val="24"/>
+        </w:rPr>
+        <w:t>dataset</w:t>
+      </w:r>
+      <w:proofErr w:type="spellEnd"/>
+      <w:r>
+        <w:rPr>
+          <w:rFonts w:ascii="Roboto" w:hAnsi="Roboto"/>
+          <w:color w:val="252525"/>
+          <w:sz w:val="24"/>
+          <w:szCs w:val="24"/>
+        </w:rPr>
+        <w:t xml:space="preserve"> para que estos puedan ser utilizados en el entrenamiento de redes </w:t>
+      </w:r>
+      <w:proofErr w:type="spellStart"/>
+      <w:r>
+        <w:rPr>
+          <w:rFonts w:ascii="Roboto" w:hAnsi="Roboto"/>
+          <w:color w:val="252525"/>
+          <w:sz w:val="24"/>
+          <w:szCs w:val="24"/>
+        </w:rPr>
+        <w:t>nuronales</w:t>
+      </w:r>
+      <w:proofErr w:type="spellEnd"/>
+      <w:r>
+        <w:rPr>
+          <w:rFonts w:ascii="Roboto" w:hAnsi="Roboto"/>
+          <w:color w:val="252525"/>
+          <w:sz w:val="24"/>
+          <w:szCs w:val="24"/>
+        </w:rPr>
+        <w:t xml:space="preserve"> convolucionales de 1 </w:t>
+      </w:r>
+      <w:proofErr w:type="spellStart"/>
+      <w:r>
+        <w:rPr>
+          <w:rFonts w:ascii="Roboto" w:hAnsi="Roboto"/>
+          <w:color w:val="252525"/>
+          <w:sz w:val="24"/>
+          <w:szCs w:val="24"/>
+        </w:rPr>
+        <w:t>dimension</w:t>
+      </w:r>
+      <w:proofErr w:type="spellEnd"/>
+      <w:r>
+        <w:rPr>
+          <w:rFonts w:ascii="Roboto" w:hAnsi="Roboto"/>
+          <w:color w:val="252525"/>
+          <w:sz w:val="24"/>
+          <w:szCs w:val="24"/>
+        </w:rPr>
+        <w:t xml:space="preserve"> mediante la ejecución del siguiente bloque de código.</w:t>
+      </w:r>
+    </w:p>
+    <w:p>
+      <w:pPr>
+        <w:rPr>
+          <w:rFonts w:ascii="Roboto" w:hAnsi="Roboto"/>
+          <w:color w:val="252525"/>
+          <w:sz w:val="24"/>
+          <w:szCs w:val="24"/>
+        </w:rPr>
+      </w:pPr>
+      <w:r>
+        <w:rPr>
+          <w:noProof/>
+        </w:rPr>
+        <w:lastRenderedPageBreak/>
+        <w:drawing>
+          <wp:inline distT="0" distB="0" distL="0" distR="0" wp14:anchorId="31D76A0D" wp14:editId="3D43CEAA">
+            <wp:extent cx="5783580" cy="4770120"/>
+            <wp:effectExtent l="0" t="0" r="7620" b="0"/>
+            <wp:docPr id="1010667711" name="Imagen 1" descr="Interfaz de usuario gráfica, Texto&#10;&#10;El contenido generado por IA puede ser incorrecto."/>
+            <wp:cNvGraphicFramePr>
+              <a:graphicFrameLocks xmlns:a="http://schemas.openxmlformats.org/drawingml/2006/main" noChangeAspect="1"/>
+            </wp:cNvGraphicFramePr>
+            <a:graphic xmlns:a="http://schemas.openxmlformats.org/drawingml/2006/main">
+              <a:graphicData uri="http://schemas.openxmlformats.org/drawingml/2006/picture">
+                <pic:pic xmlns:pic="http://schemas.openxmlformats.org/drawingml/2006/picture">
+                  <pic:nvPicPr>
+                    <pic:cNvPr id="1010667711" name="Imagen 1" descr="Interfaz de usuario gráfica, Texto&#10;&#10;El contenido generado por IA puede ser incorrecto."/>
+                    <pic:cNvPicPr/>
+                  </pic:nvPicPr>
+                  <pic:blipFill>
+                    <a:blip r:embed="rId37"/>
+                    <a:stretch>
+                      <a:fillRect/>
+                    </a:stretch>
+                  </pic:blipFill>
+                  <pic:spPr>
+                    <a:xfrm>
+                      <a:off x="0" y="0"/>
+                      <a:ext cx="5783580" cy="4770120"/>
+                    </a:xfrm>
+                    <a:prstGeom prst="rect">
+                      <a:avLst/>
+                    </a:prstGeom>
+                  </pic:spPr>
+                </pic:pic>
+              </a:graphicData>
+            </a:graphic>
+          </wp:inline>
+        </w:drawing>
+      </w:r>
+    </w:p>
+    <w:p>
+      <w:pPr>
+        <w:rPr>
+          <w:rFonts w:ascii="Roboto" w:hAnsi="Roboto"/>
+          <w:color w:val="252525"/>
+          <w:sz w:val="24"/>
+          <w:szCs w:val="24"/>
+        </w:rPr>
+      </w:pPr>
+      <w:r>
+        <w:rPr>
+          <w:rFonts w:ascii="Roboto" w:hAnsi="Roboto"/>
+          <w:color w:val="252525"/>
+          <w:sz w:val="24"/>
+          <w:szCs w:val="24"/>
+        </w:rPr>
+        <w:t xml:space="preserve"> </w:t>
+      </w:r>
+    </w:p>
+    <w:p>
+      <w:pPr>
+        <w:rPr>
+          <w:rFonts w:ascii="Roboto" w:hAnsi="Roboto"/>
+          <w:color w:val="252525"/>
+          <w:sz w:val="24"/>
+          <w:szCs w:val="24"/>
+        </w:rPr>
+      </w:pPr>
+      <w:r>
+        <w:rPr>
+          <w:rFonts w:ascii="Roboto" w:hAnsi="Roboto"/>
+          <w:color w:val="252525"/>
+          <w:sz w:val="24"/>
+          <w:szCs w:val="24"/>
+        </w:rPr>
+        <w:t xml:space="preserve">En forma </w:t>
+      </w:r>
+      <w:proofErr w:type="gramStart"/>
+      <w:r>
+        <w:rPr>
+          <w:rFonts w:ascii="Roboto" w:hAnsi="Roboto"/>
+          <w:color w:val="252525"/>
+          <w:sz w:val="24"/>
+          <w:szCs w:val="24"/>
+        </w:rPr>
+        <w:t>general ,</w:t>
+      </w:r>
+      <w:proofErr w:type="gramEnd"/>
+      <w:r>
+        <w:rPr>
+          <w:rFonts w:ascii="Roboto" w:hAnsi="Roboto"/>
+          <w:color w:val="252525"/>
+          <w:sz w:val="24"/>
+          <w:szCs w:val="24"/>
+        </w:rPr>
+        <w:t xml:space="preserve"> el bloque anterior de código realiza lo siguiente:</w:t>
+      </w:r>
+    </w:p>
+    <w:p>
+      <w:r>
+        <w:rPr>
+          <w:rFonts w:ascii="Roboto" w:hAnsi="Roboto"/>
+          <w:color w:val="252525"/>
+          <w:sz w:val="24"/>
+          <w:szCs w:val="24"/>
+        </w:rPr>
+        <w:t xml:space="preserve">Organiza los datos para que dentro del </w:t>
+      </w:r>
+      <w:proofErr w:type="spellStart"/>
+      <w:r>
+        <w:rPr>
+          <w:rFonts w:ascii="Roboto" w:hAnsi="Roboto"/>
+          <w:color w:val="252525"/>
+          <w:sz w:val="24"/>
+          <w:szCs w:val="24"/>
+        </w:rPr>
+        <w:t>dataset</w:t>
+      </w:r>
+      <w:proofErr w:type="spellEnd"/>
+      <w:r>
+        <w:rPr>
+          <w:rFonts w:ascii="Roboto" w:hAnsi="Roboto"/>
+          <w:color w:val="252525"/>
+          <w:sz w:val="24"/>
+          <w:szCs w:val="24"/>
+        </w:rPr>
+        <w:t xml:space="preserve"> se encuentra bajo la forma </w:t>
+      </w:r>
+      <w:r>
+        <w:rPr>
+          <w:rFonts w:ascii="Roboto" w:hAnsi="Roboto"/>
+          <w:color w:val="252525"/>
+          <w:sz w:val="24"/>
+          <w:szCs w:val="24"/>
+        </w:rPr>
+        <w:t>(</w:t>
+      </w:r>
+      <w:proofErr w:type="spellStart"/>
+      <w:r>
+        <w:rPr>
+          <w:rFonts w:ascii="Roboto" w:hAnsi="Roboto"/>
+          <w:color w:val="252525"/>
+          <w:sz w:val="24"/>
+          <w:szCs w:val="24"/>
+        </w:rPr>
+        <w:t>n_samples</w:t>
+      </w:r>
+      <w:proofErr w:type="spellEnd"/>
+      <w:r>
+        <w:rPr>
+          <w:rFonts w:ascii="Roboto" w:hAnsi="Roboto"/>
+          <w:color w:val="252525"/>
+          <w:sz w:val="24"/>
+          <w:szCs w:val="24"/>
+        </w:rPr>
+        <w:t>, 9, 128)</w:t>
+      </w:r>
+      <w:r>
+        <w:rPr>
+          <w:rFonts w:ascii="Roboto" w:hAnsi="Roboto"/>
+          <w:color w:val="252525"/>
+          <w:sz w:val="24"/>
+          <w:szCs w:val="24"/>
+        </w:rPr>
+        <w:t xml:space="preserve"> a la forma aceptada como entrada para una </w:t>
+      </w:r>
+      <w:r>
+        <w:t>Conv1D</w:t>
+      </w:r>
+      <w:r>
+        <w:t xml:space="preserve"> </w:t>
+      </w:r>
+      <w:r>
+        <w:t>(</w:t>
+      </w:r>
+      <w:proofErr w:type="spellStart"/>
+      <w:r>
+        <w:t>n_samples</w:t>
+      </w:r>
+      <w:proofErr w:type="spellEnd"/>
+      <w:r>
+        <w:t>, 128, 9)</w:t>
+      </w:r>
+      <w:r>
+        <w:t xml:space="preserve"> </w:t>
+      </w:r>
+      <w:proofErr w:type="gramStart"/>
+      <w:r>
+        <w:t>donde :</w:t>
+      </w:r>
+      <w:proofErr w:type="gramEnd"/>
+    </w:p>
+    <w:p>
+      <w:pPr>
+        <w:rPr>
+          <w:rFonts w:ascii="Roboto" w:hAnsi="Roboto"/>
+          <w:color w:val="252525"/>
+          <w:sz w:val="24"/>
+          <w:szCs w:val="24"/>
+        </w:rPr>
+      </w:pPr>
+      <w:r>
+        <w:rPr>
+          <w:rFonts w:ascii="Roboto" w:hAnsi="Roboto"/>
+          <w:color w:val="252525"/>
+          <w:sz w:val="24"/>
+          <w:szCs w:val="24"/>
+        </w:rPr>
+        <w:t>128 = pasos de tiempo</w:t>
+      </w:r>
+    </w:p>
+    <w:p>
+      <w:pPr>
+        <w:rPr>
+          <w:rFonts w:ascii="Roboto" w:hAnsi="Roboto"/>
+          <w:color w:val="252525"/>
+          <w:sz w:val="24"/>
+          <w:szCs w:val="24"/>
+        </w:rPr>
+      </w:pPr>
+      <w:r>
+        <w:rPr>
+          <w:rFonts w:ascii="Roboto" w:hAnsi="Roboto"/>
+          <w:color w:val="252525"/>
+          <w:sz w:val="24"/>
+          <w:szCs w:val="24"/>
+        </w:rPr>
+        <w:t>9 = canales/sensores (acelerómetro y giroscopio en 3 ejes)</w:t>
+      </w:r>
+    </w:p>
+    <w:p>
+      <w:pPr>
+        <w:rPr>
+          <w:rFonts w:ascii="Roboto" w:hAnsi="Roboto"/>
+          <w:color w:val="252525"/>
+          <w:sz w:val="24"/>
+          <w:szCs w:val="24"/>
+        </w:rPr>
+      </w:pPr>
+      <w:r>
+        <w:rPr>
+          <w:rFonts w:ascii="Roboto" w:hAnsi="Roboto"/>
+          <w:color w:val="252525"/>
+          <w:sz w:val="24"/>
+          <w:szCs w:val="24"/>
+        </w:rPr>
+        <w:t>Normaliza cada una de las señales individuales a media 0 y desviación estándar 1, mejorando la estabilidad del entrenamiento y el rendimiento del modelo</w:t>
+      </w:r>
+    </w:p>
+    <w:p>
+      <w:pPr>
+        <w:rPr>
+          <w:rFonts w:ascii="Roboto" w:hAnsi="Roboto"/>
+          <w:color w:val="252525"/>
+          <w:sz w:val="24"/>
+          <w:szCs w:val="24"/>
+        </w:rPr>
+      </w:pPr>
+      <w:r>
+        <w:rPr>
+          <w:rFonts w:ascii="Roboto" w:hAnsi="Roboto"/>
+          <w:color w:val="252525"/>
+          <w:sz w:val="24"/>
+          <w:szCs w:val="24"/>
+        </w:rPr>
+        <w:t xml:space="preserve">Hereda de </w:t>
+      </w:r>
+      <w:proofErr w:type="spellStart"/>
+      <w:proofErr w:type="gramStart"/>
+      <w:r>
+        <w:rPr>
+          <w:rFonts w:ascii="Roboto" w:hAnsi="Roboto"/>
+          <w:color w:val="252525"/>
+          <w:sz w:val="24"/>
+          <w:szCs w:val="24"/>
+        </w:rPr>
+        <w:t>tf.keras</w:t>
+      </w:r>
+      <w:proofErr w:type="gramEnd"/>
+      <w:r>
+        <w:rPr>
+          <w:rFonts w:ascii="Roboto" w:hAnsi="Roboto"/>
+          <w:color w:val="252525"/>
+          <w:sz w:val="24"/>
+          <w:szCs w:val="24"/>
+        </w:rPr>
+        <w:t>.</w:t>
+      </w:r>
+      <w:proofErr w:type="gramStart"/>
+      <w:r>
+        <w:rPr>
+          <w:rFonts w:ascii="Roboto" w:hAnsi="Roboto"/>
+          <w:color w:val="252525"/>
+          <w:sz w:val="24"/>
+          <w:szCs w:val="24"/>
+        </w:rPr>
+        <w:t>utils.Sequence</w:t>
+      </w:r>
+      <w:proofErr w:type="spellEnd"/>
+      <w:proofErr w:type="gramEnd"/>
+      <w:r>
+        <w:rPr>
+          <w:rFonts w:ascii="Roboto" w:hAnsi="Roboto"/>
+          <w:color w:val="252525"/>
+          <w:sz w:val="24"/>
+          <w:szCs w:val="24"/>
+        </w:rPr>
+        <w:t xml:space="preserve">, lo cual permite usar esta clase directamente en </w:t>
+      </w:r>
+      <w:proofErr w:type="spellStart"/>
+      <w:proofErr w:type="gramStart"/>
+      <w:r>
+        <w:rPr>
+          <w:rFonts w:ascii="Roboto" w:hAnsi="Roboto"/>
+          <w:color w:val="252525"/>
+          <w:sz w:val="24"/>
+          <w:szCs w:val="24"/>
+        </w:rPr>
+        <w:t>model.fit</w:t>
+      </w:r>
+      <w:proofErr w:type="spellEnd"/>
+      <w:r>
+        <w:rPr>
+          <w:rFonts w:ascii="Roboto" w:hAnsi="Roboto"/>
+          <w:color w:val="252525"/>
+          <w:sz w:val="24"/>
+          <w:szCs w:val="24"/>
+        </w:rPr>
+        <w:t>(</w:t>
+      </w:r>
+      <w:proofErr w:type="gramEnd"/>
+      <w:r>
+        <w:rPr>
+          <w:rFonts w:ascii="Roboto" w:hAnsi="Roboto"/>
+          <w:color w:val="252525"/>
+          <w:sz w:val="24"/>
+          <w:szCs w:val="24"/>
+        </w:rPr>
+        <w:t xml:space="preserve">) y </w:t>
+      </w:r>
+      <w:proofErr w:type="spellStart"/>
+      <w:proofErr w:type="gramStart"/>
+      <w:r>
+        <w:rPr>
+          <w:rFonts w:ascii="Roboto" w:hAnsi="Roboto"/>
+          <w:color w:val="252525"/>
+          <w:sz w:val="24"/>
+          <w:szCs w:val="24"/>
+        </w:rPr>
+        <w:t>model.evaluate</w:t>
+      </w:r>
+      <w:proofErr w:type="spellEnd"/>
+      <w:proofErr w:type="gramEnd"/>
+      <w:r>
+        <w:rPr>
+          <w:rFonts w:ascii="Roboto" w:hAnsi="Roboto"/>
+          <w:color w:val="252525"/>
+          <w:sz w:val="24"/>
+          <w:szCs w:val="24"/>
+        </w:rPr>
+        <w:t>(), optimizando el uso de memoria y permitiendo paralelización.</w:t>
+      </w:r>
+    </w:p>
+    <w:p>
+      <w:pPr>
+        <w:rPr>
+          <w:rFonts w:ascii="Roboto" w:hAnsi="Roboto"/>
+          <w:color w:val="252525"/>
+          <w:sz w:val="24"/>
+          <w:szCs w:val="24"/>
+        </w:rPr>
+      </w:pPr>
+      <w:r>
+        <w:rPr>
+          <w:rFonts w:ascii="Roboto" w:hAnsi="Roboto"/>
+          <w:color w:val="252525"/>
+          <w:sz w:val="24"/>
+          <w:szCs w:val="24"/>
+        </w:rPr>
+        <w:t xml:space="preserve">Ofrece una opción integrada para separar los datos en entrenamiento y validación mediante el parámetro </w:t>
+      </w:r>
+      <w:proofErr w:type="spellStart"/>
+      <w:r>
+        <w:rPr>
+          <w:rFonts w:ascii="Roboto" w:hAnsi="Roboto"/>
+          <w:color w:val="252525"/>
+          <w:sz w:val="24"/>
+          <w:szCs w:val="24"/>
+        </w:rPr>
+        <w:t>validation_split</w:t>
+      </w:r>
+      <w:proofErr w:type="spellEnd"/>
+      <w:r>
+        <w:rPr>
+          <w:rFonts w:ascii="Roboto" w:hAnsi="Roboto"/>
+          <w:color w:val="252525"/>
+          <w:sz w:val="24"/>
+          <w:szCs w:val="24"/>
+        </w:rPr>
+        <w:t>, simplificando la gestión de datos durante el entrenamiento.</w:t>
+      </w:r>
+    </w:p>
+    <w:p>
+      <w:pPr>
+        <w:rPr>
+          <w:rFonts w:ascii="Roboto" w:hAnsi="Roboto"/>
+          <w:color w:val="252525"/>
+          <w:sz w:val="24"/>
+          <w:szCs w:val="24"/>
+        </w:rPr>
+      </w:pPr>
+      <w:r>
+        <w:rPr>
+          <w:rFonts w:ascii="Roboto" w:hAnsi="Roboto"/>
+          <w:color w:val="252525"/>
+          <w:sz w:val="24"/>
+          <w:szCs w:val="24"/>
+        </w:rPr>
+        <w:lastRenderedPageBreak/>
+        <w:t xml:space="preserve">AL culminar esta </w:t>
+      </w:r>
+      <w:proofErr w:type="gramStart"/>
+      <w:r>
+        <w:rPr>
+          <w:rFonts w:ascii="Roboto" w:hAnsi="Roboto"/>
+          <w:color w:val="252525"/>
+          <w:sz w:val="24"/>
+          <w:szCs w:val="24"/>
+        </w:rPr>
+        <w:t>fase ,</w:t>
+      </w:r>
+      <w:proofErr w:type="gramEnd"/>
+      <w:r>
+        <w:rPr>
+          <w:rFonts w:ascii="Roboto" w:hAnsi="Roboto"/>
+          <w:color w:val="252525"/>
+          <w:sz w:val="24"/>
+          <w:szCs w:val="24"/>
+        </w:rPr>
+        <w:t xml:space="preserve"> procedemos a construir un modelo de</w:t>
+      </w:r>
+      <w:r>
+        <w:t xml:space="preserve"> </w:t>
+      </w:r>
+      <w:r>
+        <w:rPr>
+          <w:rFonts w:ascii="Roboto" w:hAnsi="Roboto"/>
+          <w:color w:val="252525"/>
+          <w:sz w:val="24"/>
+          <w:szCs w:val="24"/>
+        </w:rPr>
+        <w:t>red neuronal convolucional unidimensional (CNN1D</w:t>
+      </w:r>
+      <w:proofErr w:type="gramStart"/>
+      <w:r>
+        <w:rPr>
+          <w:rFonts w:ascii="Roboto" w:hAnsi="Roboto"/>
+          <w:color w:val="252525"/>
+          <w:sz w:val="24"/>
+          <w:szCs w:val="24"/>
+        </w:rPr>
+        <w:t>)</w:t>
+      </w:r>
+      <w:r>
+        <w:rPr>
+          <w:rFonts w:ascii="Roboto" w:hAnsi="Roboto"/>
+          <w:color w:val="252525"/>
+          <w:sz w:val="24"/>
+          <w:szCs w:val="24"/>
+        </w:rPr>
+        <w:t xml:space="preserve"> ,</w:t>
+      </w:r>
+      <w:proofErr w:type="gramEnd"/>
+      <w:r>
+        <w:rPr>
+          <w:rFonts w:ascii="Roboto" w:hAnsi="Roboto"/>
+          <w:color w:val="252525"/>
+          <w:sz w:val="24"/>
+          <w:szCs w:val="24"/>
+        </w:rPr>
+        <w:t xml:space="preserve"> utilizando la siguiente función:</w:t>
+      </w:r>
+    </w:p>
+    <w:p>
+      <w:pPr>
+        <w:rPr>
+          <w:rFonts w:ascii="Roboto" w:hAnsi="Roboto"/>
+          <w:color w:val="252525"/>
+          <w:sz w:val="24"/>
+          <w:szCs w:val="24"/>
+        </w:rPr>
+      </w:pPr>
+      <w:r>
+        <w:rPr>
+          <w:noProof/>
+        </w:rPr>
+        <w:drawing>
+          <wp:inline distT="0" distB="0" distL="0" distR="0" wp14:anchorId="48E2ECE0" wp14:editId="478C8186">
+            <wp:extent cx="5400040" cy="3068955"/>
+            <wp:effectExtent l="0" t="0" r="0" b="0"/>
+            <wp:docPr id="1534267419" name="Imagen 1" descr="Interfaz de usuario gráfica, Texto&#10;&#10;El contenido generado por IA puede ser incorrecto."/>
+            <wp:cNvGraphicFramePr>
+              <a:graphicFrameLocks xmlns:a="http://schemas.openxmlformats.org/drawingml/2006/main" noChangeAspect="1"/>
+            </wp:cNvGraphicFramePr>
+            <a:graphic xmlns:a="http://schemas.openxmlformats.org/drawingml/2006/main">
+              <a:graphicData uri="http://schemas.openxmlformats.org/drawingml/2006/picture">
+                <pic:pic xmlns:pic="http://schemas.openxmlformats.org/drawingml/2006/picture">
+                  <pic:nvPicPr>
+                    <pic:cNvPr id="1534267419" name="Imagen 1" descr="Interfaz de usuario gráfica, Texto&#10;&#10;El contenido generado por IA puede ser incorrecto."/>
+                    <pic:cNvPicPr/>
+                  </pic:nvPicPr>
+                  <pic:blipFill>
+                    <a:blip r:embed="rId38"/>
+                    <a:stretch>
+                      <a:fillRect/>
+                    </a:stretch>
+                  </pic:blipFill>
+                  <pic:spPr>
+                    <a:xfrm>
+                      <a:off x="0" y="0"/>
+                      <a:ext cx="5400040" cy="3068955"/>
+                    </a:xfrm>
+                    <a:prstGeom prst="rect">
+                      <a:avLst/>
+                    </a:prstGeom>
+                  </pic:spPr>
+                </pic:pic>
+              </a:graphicData>
+            </a:graphic>
+          </wp:inline>
+        </w:drawing>
+      </w:r>
+    </w:p>
+    <w:p>
+      <w:pPr>
+        <w:rPr>
+          <w:rFonts w:ascii="Roboto" w:hAnsi="Roboto"/>
+          <w:color w:val="252525"/>
+          <w:sz w:val="24"/>
+          <w:szCs w:val="24"/>
+        </w:rPr>
+      </w:pPr>
+      <w:r>
+        <w:rPr>
+          <w:rFonts w:ascii="Roboto" w:hAnsi="Roboto"/>
+          <w:color w:val="252525"/>
+          <w:sz w:val="24"/>
+          <w:szCs w:val="24"/>
+        </w:rPr>
+        <w:t>En la función anterior se define como entrada 128 puntos de tiempo por muestra y 9 canales (3 ejes para acelerómetro y giroscopio</w:t>
+      </w:r>
+      <w:proofErr w:type="gramStart"/>
+      <w:r>
+        <w:rPr>
+          <w:rFonts w:ascii="Roboto" w:hAnsi="Roboto"/>
+          <w:color w:val="252525"/>
+          <w:sz w:val="24"/>
+          <w:szCs w:val="24"/>
+        </w:rPr>
+        <w:t>)</w:t>
+      </w:r>
+      <w:r>
+        <w:rPr>
+          <w:rFonts w:ascii="Roboto" w:hAnsi="Roboto"/>
+          <w:color w:val="252525"/>
+          <w:sz w:val="24"/>
+          <w:szCs w:val="24"/>
+        </w:rPr>
+        <w:t xml:space="preserve"> </w:t>
+      </w:r>
+      <w:r>
+        <w:rPr>
+          <w:rFonts w:ascii="Roboto" w:hAnsi="Roboto"/>
+          <w:color w:val="252525"/>
+          <w:sz w:val="24"/>
+          <w:szCs w:val="24"/>
+        </w:rPr>
+        <w:t>.</w:t>
+      </w:r>
+      <w:proofErr w:type="gramEnd"/>
+    </w:p>
+    <w:p>
+      <w:pPr>
+        <w:rPr>
+          <w:rFonts w:ascii="Roboto" w:hAnsi="Roboto"/>
+          <w:color w:val="252525"/>
+          <w:sz w:val="24"/>
+          <w:szCs w:val="24"/>
+        </w:rPr>
+      </w:pPr>
+      <w:r>
+        <w:rPr>
+          <w:rFonts w:ascii="Roboto" w:hAnsi="Roboto"/>
+          <w:color w:val="252525"/>
+          <w:sz w:val="24"/>
+          <w:szCs w:val="24"/>
+        </w:rPr>
+        <w:t xml:space="preserve">Definimos capas convolucionales y de </w:t>
+      </w:r>
+      <w:proofErr w:type="spellStart"/>
+      <w:r>
+        <w:rPr>
+          <w:rFonts w:ascii="Roboto" w:hAnsi="Roboto"/>
+          <w:color w:val="252525"/>
+          <w:sz w:val="24"/>
+          <w:szCs w:val="24"/>
+        </w:rPr>
+        <w:t>pooling</w:t>
+      </w:r>
+      <w:proofErr w:type="spellEnd"/>
+      <w:r>
+        <w:rPr>
+          <w:rFonts w:ascii="Roboto" w:hAnsi="Roboto"/>
+          <w:color w:val="252525"/>
+          <w:sz w:val="24"/>
+          <w:szCs w:val="24"/>
+        </w:rPr>
+        <w:t xml:space="preserve"> en 3 bloques sucesivos para detectar secuencias de </w:t>
+      </w:r>
+      <w:proofErr w:type="gramStart"/>
+      <w:r>
+        <w:rPr>
+          <w:rFonts w:ascii="Roboto" w:hAnsi="Roboto"/>
+          <w:color w:val="252525"/>
+          <w:sz w:val="24"/>
+          <w:szCs w:val="24"/>
+        </w:rPr>
+        <w:t>movimiento ,</w:t>
+      </w:r>
+      <w:proofErr w:type="gramEnd"/>
+      <w:r>
+        <w:rPr>
+          <w:rFonts w:ascii="Roboto" w:hAnsi="Roboto"/>
+          <w:color w:val="252525"/>
+          <w:sz w:val="24"/>
+          <w:szCs w:val="24"/>
+        </w:rPr>
+        <w:t xml:space="preserve"> reducir dimensionalidad temporal y capturar jerarquías de características.</w:t>
+      </w:r>
+    </w:p>
+    <w:p>
+      <w:pPr>
+        <w:rPr>
+          <w:rFonts w:ascii="Roboto" w:hAnsi="Roboto"/>
+          <w:color w:val="252525"/>
+          <w:sz w:val="24"/>
+          <w:szCs w:val="24"/>
+        </w:rPr>
+      </w:pPr>
+      <w:r>
+        <w:rPr>
+          <w:rFonts w:ascii="Roboto" w:hAnsi="Roboto"/>
+          <w:color w:val="252525"/>
+          <w:sz w:val="24"/>
+          <w:szCs w:val="24"/>
+        </w:rPr>
+        <w:t xml:space="preserve">Una capa de regulación que convierte la salida final en un vector y un </w:t>
+      </w:r>
+      <w:proofErr w:type="spellStart"/>
+      <w:r>
+        <w:rPr>
+          <w:rFonts w:ascii="Roboto" w:hAnsi="Roboto"/>
+          <w:color w:val="252525"/>
+          <w:sz w:val="24"/>
+          <w:szCs w:val="24"/>
+        </w:rPr>
+        <w:t>dropout</w:t>
+      </w:r>
+      <w:proofErr w:type="spellEnd"/>
+      <w:r>
+        <w:rPr>
+          <w:rFonts w:ascii="Roboto" w:hAnsi="Roboto"/>
+          <w:color w:val="252525"/>
+          <w:sz w:val="24"/>
+          <w:szCs w:val="24"/>
+        </w:rPr>
+        <w:t xml:space="preserve"> de 0.5 que evita el sobreajuste apagando aleatoriamente neuronas durante el entrenamiento.</w:t>
+      </w:r>
+    </w:p>
+    <w:p>
+      <w:pPr>
+        <w:rPr>
+          <w:rFonts w:ascii="Roboto" w:hAnsi="Roboto"/>
+          <w:color w:val="252525"/>
+          <w:sz w:val="24"/>
+          <w:szCs w:val="24"/>
+        </w:rPr>
+      </w:pPr>
+      <w:r>
+        <w:rPr>
+          <w:rFonts w:ascii="Roboto" w:hAnsi="Roboto"/>
+          <w:color w:val="252525"/>
+          <w:sz w:val="24"/>
+          <w:szCs w:val="24"/>
+        </w:rPr>
+        <w:t xml:space="preserve">Una capa de salida </w:t>
+      </w:r>
+      <w:r>
+        <w:rPr>
+          <w:rFonts w:ascii="Roboto" w:hAnsi="Roboto"/>
+          <w:color w:val="252525"/>
+          <w:sz w:val="24"/>
+          <w:szCs w:val="24"/>
+        </w:rPr>
+        <w:t xml:space="preserve">con activación </w:t>
+      </w:r>
+      <w:proofErr w:type="spellStart"/>
+      <w:r>
+        <w:rPr>
+          <w:rFonts w:ascii="Roboto" w:hAnsi="Roboto"/>
+          <w:color w:val="252525"/>
+          <w:sz w:val="24"/>
+          <w:szCs w:val="24"/>
+        </w:rPr>
+        <w:t>softmax</w:t>
+      </w:r>
+      <w:proofErr w:type="spellEnd"/>
+      <w:r>
+        <w:rPr>
+          <w:rFonts w:ascii="Roboto" w:hAnsi="Roboto"/>
+          <w:color w:val="252525"/>
+          <w:sz w:val="24"/>
+          <w:szCs w:val="24"/>
+        </w:rPr>
+        <w:t>, que produce una distribución de probabilidad sobre las clases de actividad (6 en total en UCI-HAR)</w:t>
+      </w:r>
+    </w:p>
+    <w:p>
+      <w:pPr>
+        <w:rPr>
+          <w:rFonts w:ascii="Roboto" w:hAnsi="Roboto"/>
+          <w:color w:val="252525"/>
+          <w:sz w:val="24"/>
+          <w:szCs w:val="24"/>
+        </w:rPr>
+      </w:pPr>
+      <w:r>
+        <w:rPr>
+          <w:noProof/>
+        </w:rPr>
+        <w:lastRenderedPageBreak/>
+        <w:drawing>
+          <wp:inline distT="0" distB="0" distL="0" distR="0" wp14:anchorId="78DCCDC1" wp14:editId="17DC0F40">
+            <wp:extent cx="5400040" cy="4264660"/>
+            <wp:effectExtent l="0" t="0" r="0" b="2540"/>
+            <wp:docPr id="969910037" name="Imagen 1"/>
+            <wp:cNvGraphicFramePr>
+              <a:graphicFrameLocks xmlns:a="http://schemas.openxmlformats.org/drawingml/2006/main" noChangeAspect="1"/>
+            </wp:cNvGraphicFramePr>
+            <a:graphic xmlns:a="http://schemas.openxmlformats.org/drawingml/2006/main">
+              <a:graphicData uri="http://schemas.openxmlformats.org/drawingml/2006/picture">
+                <pic:pic xmlns:pic="http://schemas.openxmlformats.org/drawingml/2006/picture">
+                  <pic:nvPicPr>
+                    <pic:cNvPr id="969910037" name=""/>
+                    <pic:cNvPicPr/>
+                  </pic:nvPicPr>
+                  <pic:blipFill>
+                    <a:blip r:embed="rId39"/>
+                    <a:stretch>
+                      <a:fillRect/>
+                    </a:stretch>
+                  </pic:blipFill>
+                  <pic:spPr>
+                    <a:xfrm>
+                      <a:off x="0" y="0"/>
+                      <a:ext cx="5400040" cy="4264660"/>
+                    </a:xfrm>
+                    <a:prstGeom prst="rect">
+                      <a:avLst/>
+                    </a:prstGeom>
+                  </pic:spPr>
+                </pic:pic>
+              </a:graphicData>
+            </a:graphic>
+          </wp:inline>
+        </w:drawing>
+      </w:r>
+    </w:p>
+    <w:p>
+      <w:pPr>
+        <w:rPr>
+          <w:rFonts w:ascii="Roboto" w:hAnsi="Roboto"/>
+          <w:color w:val="252525"/>
+          <w:sz w:val="24"/>
+          <w:szCs w:val="24"/>
+        </w:rPr>
+      </w:pPr>
+      <w:r>
+        <w:rPr>
+          <w:rFonts w:ascii="Roboto" w:hAnsi="Roboto"/>
+          <w:color w:val="252525"/>
+          <w:sz w:val="24"/>
+          <w:szCs w:val="24"/>
+        </w:rPr>
+        <w:t xml:space="preserve">Procedemos a entrenar el </w:t>
+      </w:r>
+      <w:proofErr w:type="gramStart"/>
+      <w:r>
+        <w:rPr>
+          <w:rFonts w:ascii="Roboto" w:hAnsi="Roboto"/>
+          <w:color w:val="252525"/>
+          <w:sz w:val="24"/>
+          <w:szCs w:val="24"/>
+        </w:rPr>
+        <w:t>modelo ,</w:t>
+      </w:r>
+      <w:proofErr w:type="gramEnd"/>
+      <w:r>
+        <w:rPr>
+          <w:rFonts w:ascii="Roboto" w:hAnsi="Roboto"/>
+          <w:color w:val="252525"/>
+          <w:sz w:val="24"/>
+          <w:szCs w:val="24"/>
+        </w:rPr>
+        <w:t xml:space="preserve"> con la ejecución del siguiente bloque de </w:t>
+      </w:r>
+      <w:proofErr w:type="spellStart"/>
+      <w:r>
+        <w:rPr>
+          <w:rFonts w:ascii="Roboto" w:hAnsi="Roboto"/>
+          <w:color w:val="252525"/>
+          <w:sz w:val="24"/>
+          <w:szCs w:val="24"/>
+        </w:rPr>
+        <w:t>codigo</w:t>
+      </w:r>
+      <w:proofErr w:type="spellEnd"/>
+    </w:p>
+    <w:p>
+      <w:pPr>
+        <w:rPr>
+          <w:rFonts w:ascii="Roboto" w:hAnsi="Roboto"/>
+          <w:color w:val="252525"/>
+          <w:sz w:val="24"/>
+          <w:szCs w:val="24"/>
+        </w:rPr>
+      </w:pPr>
+      <w:r>
+        <w:rPr>
+          <w:noProof/>
+        </w:rPr>
+        <w:drawing>
+          <wp:inline distT="0" distB="0" distL="0" distR="0" wp14:anchorId="6D2A6674" wp14:editId="15A376DD">
+            <wp:extent cx="5400040" cy="2653030"/>
+            <wp:effectExtent l="0" t="0" r="0" b="0"/>
+            <wp:docPr id="1975764935" name="Imagen 1"/>
+            <wp:cNvGraphicFramePr>
+              <a:graphicFrameLocks xmlns:a="http://schemas.openxmlformats.org/drawingml/2006/main" noChangeAspect="1"/>
+            </wp:cNvGraphicFramePr>
+            <a:graphic xmlns:a="http://schemas.openxmlformats.org/drawingml/2006/main">
+              <a:graphicData uri="http://schemas.openxmlformats.org/drawingml/2006/picture">
+                <pic:pic xmlns:pic="http://schemas.openxmlformats.org/drawingml/2006/picture">
+                  <pic:nvPicPr>
+                    <pic:cNvPr id="1975764935" name=""/>
+                    <pic:cNvPicPr/>
+                  </pic:nvPicPr>
+                  <pic:blipFill>
+                    <a:blip r:embed="rId40"/>
+                    <a:stretch>
+                      <a:fillRect/>
+                    </a:stretch>
+                  </pic:blipFill>
+                  <pic:spPr>
+                    <a:xfrm>
+                      <a:off x="0" y="0"/>
+                      <a:ext cx="5400040" cy="2653030"/>
+                    </a:xfrm>
+                    <a:prstGeom prst="rect">
+                      <a:avLst/>
+                    </a:prstGeom>
+                  </pic:spPr>
+                </pic:pic>
+              </a:graphicData>
+            </a:graphic>
+          </wp:inline>
+        </w:drawing>
+      </w:r>
+    </w:p>
+    <w:p>
+      <w:pPr>
+        <w:rPr>
+          <w:rFonts w:ascii="Roboto" w:hAnsi="Roboto"/>
+          <w:color w:val="252525"/>
+          <w:sz w:val="24"/>
+          <w:szCs w:val="24"/>
+        </w:rPr>
+      </w:pPr>
+      <w:r>
+        <w:rPr>
+          <w:noProof/>
+        </w:rPr>
+        <w:lastRenderedPageBreak/>
+        <w:drawing>
+          <wp:inline distT="0" distB="0" distL="0" distR="0" wp14:anchorId="52807EDB" wp14:editId="6FE9AC0F">
+            <wp:extent cx="5400040" cy="5190490"/>
+            <wp:effectExtent l="0" t="0" r="0" b="0"/>
+            <wp:docPr id="791186623" name="Imagen 1"/>
+            <wp:cNvGraphicFramePr>
+              <a:graphicFrameLocks xmlns:a="http://schemas.openxmlformats.org/drawingml/2006/main" noChangeAspect="1"/>
+            </wp:cNvGraphicFramePr>
+            <a:graphic xmlns:a="http://schemas.openxmlformats.org/drawingml/2006/main">
+              <a:graphicData uri="http://schemas.openxmlformats.org/drawingml/2006/picture">
+                <pic:pic xmlns:pic="http://schemas.openxmlformats.org/drawingml/2006/picture">
+                  <pic:nvPicPr>
+                    <pic:cNvPr id="791186623" name=""/>
+                    <pic:cNvPicPr/>
+                  </pic:nvPicPr>
+                  <pic:blipFill>
+                    <a:blip r:embed="rId41"/>
+                    <a:stretch>
+                      <a:fillRect/>
+                    </a:stretch>
+                  </pic:blipFill>
+                  <pic:spPr>
+                    <a:xfrm>
+                      <a:off x="0" y="0"/>
+                      <a:ext cx="5400040" cy="5190490"/>
+                    </a:xfrm>
+                    <a:prstGeom prst="rect">
+                      <a:avLst/>
+                    </a:prstGeom>
+                  </pic:spPr>
+                </pic:pic>
+              </a:graphicData>
+            </a:graphic>
+          </wp:inline>
+        </w:drawing>
+      </w:r>
+    </w:p>
+    <w:p>
+      <w:pPr>
+        <w:rPr>
+          <w:rFonts w:ascii="Roboto" w:hAnsi="Roboto"/>
+          <w:color w:val="252525"/>
+          <w:sz w:val="24"/>
+          <w:szCs w:val="24"/>
+        </w:rPr>
+      </w:pPr>
+      <w:r>
+        <w:rPr>
+          <w:rFonts w:ascii="Roboto" w:hAnsi="Roboto"/>
+          <w:color w:val="252525"/>
+          <w:sz w:val="24"/>
+          <w:szCs w:val="24"/>
+        </w:rPr>
+        <w:t xml:space="preserve">Luego del entrenamiento vemos que el </w:t>
+      </w:r>
+      <w:proofErr w:type="spellStart"/>
+      <w:r>
+        <w:rPr>
+          <w:rFonts w:ascii="Roboto" w:hAnsi="Roboto"/>
+          <w:color w:val="252525"/>
+          <w:sz w:val="24"/>
+          <w:szCs w:val="24"/>
+        </w:rPr>
+        <w:t>accuracy</w:t>
+      </w:r>
+      <w:proofErr w:type="spellEnd"/>
+      <w:r>
+        <w:rPr>
+          <w:rFonts w:ascii="Roboto" w:hAnsi="Roboto"/>
+          <w:color w:val="252525"/>
+          <w:sz w:val="24"/>
+          <w:szCs w:val="24"/>
+        </w:rPr>
+        <w:t xml:space="preserve"> asociado al modelo en la </w:t>
+      </w:r>
+      <w:proofErr w:type="spellStart"/>
+      <w:r>
+        <w:rPr>
+          <w:rFonts w:ascii="Roboto" w:hAnsi="Roboto"/>
+          <w:color w:val="252525"/>
+          <w:sz w:val="24"/>
+          <w:szCs w:val="24"/>
+        </w:rPr>
+        <w:t>ultima</w:t>
+      </w:r>
+      <w:proofErr w:type="spellEnd"/>
+      <w:r>
+        <w:rPr>
+          <w:rFonts w:ascii="Roboto" w:hAnsi="Roboto"/>
+          <w:color w:val="252525"/>
+          <w:sz w:val="24"/>
+          <w:szCs w:val="24"/>
+        </w:rPr>
+        <w:t xml:space="preserve"> época fue de 88</w:t>
+      </w:r>
+    </w:p>
+    <w:p>
+      <w:pPr>
+        <w:rPr>
+          <w:rFonts w:ascii="Roboto" w:hAnsi="Roboto"/>
+          <w:color w:val="252525"/>
+          <w:sz w:val="24"/>
+          <w:szCs w:val="24"/>
+        </w:rPr>
+      </w:pPr>
+      <w:r>
+        <w:rPr>
+          <w:rFonts w:ascii="Roboto" w:hAnsi="Roboto"/>
+          <w:color w:val="252525"/>
+          <w:sz w:val="24"/>
+          <w:szCs w:val="24"/>
+        </w:rPr>
+        <w:t>Luego del entrenamiento procedemos a evaluar nuestro modelo mediante la ejecución del siguiente bloque de código.</w:t>
+      </w:r>
+    </w:p>
+    <w:p>
+      <w:pPr>
+        <w:rPr>
+          <w:rFonts w:ascii="Roboto" w:hAnsi="Roboto"/>
+          <w:color w:val="252525"/>
+          <w:sz w:val="24"/>
+          <w:szCs w:val="24"/>
+        </w:rPr>
+      </w:pPr>
+      <w:r>
+        <w:rPr>
+          <w:noProof/>
+        </w:rPr>
+        <w:lastRenderedPageBreak/>
+        <w:drawing>
+          <wp:inline distT="0" distB="0" distL="0" distR="0" wp14:anchorId="1647DE4D" wp14:editId="404CBB9E">
+            <wp:extent cx="5400040" cy="3046095"/>
+            <wp:effectExtent l="0" t="0" r="0" b="1905"/>
+            <wp:docPr id="1951470652" name="Imagen 1" descr="Texto&#10;&#10;El contenido generado por IA puede ser incorrecto."/>
+            <wp:cNvGraphicFramePr>
+              <a:graphicFrameLocks xmlns:a="http://schemas.openxmlformats.org/drawingml/2006/main" noChangeAspect="1"/>
+            </wp:cNvGraphicFramePr>
+            <a:graphic xmlns:a="http://schemas.openxmlformats.org/drawingml/2006/main">
+              <a:graphicData uri="http://schemas.openxmlformats.org/drawingml/2006/picture">
+                <pic:pic xmlns:pic="http://schemas.openxmlformats.org/drawingml/2006/picture">
+                  <pic:nvPicPr>
+                    <pic:cNvPr id="1951470652" name="Imagen 1" descr="Texto&#10;&#10;El contenido generado por IA puede ser incorrecto."/>
+                    <pic:cNvPicPr/>
+                  </pic:nvPicPr>
+                  <pic:blipFill>
+                    <a:blip r:embed="rId42"/>
+                    <a:stretch>
+                      <a:fillRect/>
+                    </a:stretch>
+                  </pic:blipFill>
+                  <pic:spPr>
+                    <a:xfrm>
+                      <a:off x="0" y="0"/>
+                      <a:ext cx="5400040" cy="3046095"/>
+                    </a:xfrm>
+                    <a:prstGeom prst="rect">
+                      <a:avLst/>
+                    </a:prstGeom>
+                  </pic:spPr>
+                </pic:pic>
+              </a:graphicData>
+            </a:graphic>
+          </wp:inline>
+        </w:drawing>
+      </w:r>
+    </w:p>
+    <w:p>
+      <w:pPr>
+        <w:rPr>
+          <w:rFonts w:ascii="Roboto" w:hAnsi="Roboto"/>
+          <w:color w:val="252525"/>
+          <w:sz w:val="24"/>
+          <w:szCs w:val="24"/>
+        </w:rPr>
+      </w:pPr>
+    </w:p>
+    <w:p>
+      <w:pPr>
+        <w:rPr>
+          <w:rFonts w:ascii="Roboto" w:hAnsi="Roboto"/>
+          <w:color w:val="252525"/>
+          <w:sz w:val="24"/>
+          <w:szCs w:val="24"/>
+        </w:rPr>
+      </w:pPr>
+      <w:r>
+        <w:rPr>
+          <w:rFonts w:ascii="Roboto" w:hAnsi="Roboto"/>
+          <w:color w:val="252525"/>
+          <w:sz w:val="24"/>
+          <w:szCs w:val="24"/>
+        </w:rPr>
+        <w:t>El resultado de la ejecución del anterior bloque de código son las siguientes graficas asociadas a los siguientes indicadores:</w:t>
+      </w:r>
+    </w:p>
+    <w:p>
+      <w:pPr>
+        <w:rPr>
+          <w:rFonts w:ascii="Roboto" w:hAnsi="Roboto"/>
+          <w:color w:val="252525"/>
+          <w:sz w:val="24"/>
+          <w:szCs w:val="24"/>
+        </w:rPr>
+      </w:pPr>
+      <w:r>
+        <w:rPr>
+          <w:noProof/>
+        </w:rPr>
+        <w:drawing>
+          <wp:inline distT="0" distB="0" distL="0" distR="0" wp14:anchorId="0571C108" wp14:editId="1F4F325E">
+            <wp:extent cx="5400040" cy="3139440"/>
+            <wp:effectExtent l="0" t="0" r="0" b="3810"/>
+            <wp:docPr id="1227685812" name="Imagen 1"/>
+            <wp:cNvGraphicFramePr>
+              <a:graphicFrameLocks xmlns:a="http://schemas.openxmlformats.org/drawingml/2006/main" noChangeAspect="1"/>
+            </wp:cNvGraphicFramePr>
+            <a:graphic xmlns:a="http://schemas.openxmlformats.org/drawingml/2006/main">
+              <a:graphicData uri="http://schemas.openxmlformats.org/drawingml/2006/picture">
+                <pic:pic xmlns:pic="http://schemas.openxmlformats.org/drawingml/2006/picture">
+                  <pic:nvPicPr>
+                    <pic:cNvPr id="1227685812" name=""/>
+                    <pic:cNvPicPr/>
+                  </pic:nvPicPr>
+                  <pic:blipFill>
+                    <a:blip r:embed="rId43"/>
+                    <a:stretch>
+                      <a:fillRect/>
+                    </a:stretch>
+                  </pic:blipFill>
+                  <pic:spPr>
+                    <a:xfrm>
+                      <a:off x="0" y="0"/>
+                      <a:ext cx="5400040" cy="3139440"/>
+                    </a:xfrm>
+                    <a:prstGeom prst="rect">
+                      <a:avLst/>
+                    </a:prstGeom>
+                  </pic:spPr>
+                </pic:pic>
+              </a:graphicData>
+            </a:graphic>
+          </wp:inline>
+        </w:drawing>
+      </w:r>
+    </w:p>
+    <w:p>
+      <w:pPr>
+        <w:pStyle w:val="NormalWeb"/>
+      </w:pPr>
+      <w:r>
+        <w:rPr>
+          <w:rFonts w:hAnsi="Symbol"/>
+        </w:rPr>
+        <w:t></w:t>
+      </w:r>
+      <w:r>
+        <w:t xml:space="preserve"> Eje</w:t>
+      </w:r>
+      <w:r>
+        <w:rPr>
+          <w:b/>
+          <w:bCs/>
+        </w:rPr>
+        <w:t xml:space="preserve"> X (Muestra):</w:t>
+      </w:r>
+      <w:r>
+        <w:t xml:space="preserve"> Representa el índice de las muestras de datos en el conjunto de validación o prueba. En este gráfico, parece que se están visualizando alrededor de 3000 muestras.</w:t>
+      </w:r>
+    </w:p>
+    <w:p>
+      <w:pPr>
+        <w:pStyle w:val="NormalWeb"/>
+      </w:pPr>
+      <w:r>
+        <w:rPr>
+          <w:rFonts w:hAnsi="Symbol"/>
+        </w:rPr>
+        <w:t></w:t>
+      </w:r>
+      <w:r>
+        <w:t xml:space="preserve"> Eje</w:t>
+      </w:r>
+      <w:r>
+        <w:rPr>
+          <w:b/>
+          <w:bCs/>
+        </w:rPr>
+        <w:t xml:space="preserve"> Y (Etiqueta de Actividad):</w:t>
+      </w:r>
+      <w:r>
+        <w:t xml:space="preserve"> Muestra las etiquetas de las clases de actividad, que van del 0 al 5.</w:t>
+      </w:r>
+    </w:p>
+    <w:p>
+      <w:pPr>
+        <w:rPr>
+          <w:rFonts w:ascii="Roboto" w:hAnsi="Roboto"/>
+          <w:color w:val="252525"/>
+          <w:sz w:val="24"/>
+          <w:szCs w:val="24"/>
+        </w:rPr>
+      </w:pPr>
+      <w:r>
+        <w:rPr>
+          <w:rFonts w:ascii="Roboto" w:hAnsi="Roboto"/>
+          <w:color w:val="252525"/>
+          <w:sz w:val="24"/>
+          <w:szCs w:val="24"/>
+        </w:rPr>
+        <w:lastRenderedPageBreak/>
+        <w:t xml:space="preserve">El gráfico "Predicciones del Modelo vs. Valores Reales" ofrece una perspectiva granular del rendimiento del modelo. Muestra que, si bien el CNN1D es en gran parte exitoso en la clasificación de actividades en el </w:t>
+      </w:r>
+      <w:proofErr w:type="spellStart"/>
+      <w:r>
+        <w:rPr>
+          <w:rFonts w:ascii="Roboto" w:hAnsi="Roboto"/>
+          <w:color w:val="252525"/>
+          <w:sz w:val="24"/>
+          <w:szCs w:val="24"/>
+        </w:rPr>
+        <w:t>dataset</w:t>
+      </w:r>
+      <w:proofErr w:type="spellEnd"/>
+      <w:r>
+        <w:rPr>
+          <w:rFonts w:ascii="Roboto" w:hAnsi="Roboto"/>
+          <w:color w:val="252525"/>
+          <w:sz w:val="24"/>
+          <w:szCs w:val="24"/>
+        </w:rPr>
+        <w:t xml:space="preserve"> UCI-HAR, las áreas clave para la mejora residen en el manejo de transiciones y la discriminación más fina entre las actividades estáticas que son inherentemente más difíciles de diferenciar.</w:t>
+      </w:r>
+    </w:p>
+    <w:p>
+      <w:pPr>
+        <w:rPr>
+          <w:rFonts w:ascii="Roboto" w:hAnsi="Roboto"/>
+          <w:color w:val="252525"/>
+          <w:sz w:val="24"/>
+          <w:szCs w:val="24"/>
+        </w:rPr>
+      </w:pPr>
+      <w:r>
+        <w:rPr>
+          <w:noProof/>
+        </w:rPr>
+        <w:drawing>
+          <wp:inline distT="0" distB="0" distL="0" distR="0" wp14:anchorId="56D3CB65" wp14:editId="07D122BE">
+            <wp:extent cx="5400040" cy="3883025"/>
+            <wp:effectExtent l="0" t="0" r="0" b="3175"/>
+            <wp:docPr id="1607881589" name="Imagen 1" descr="Gráfico, Gráfico de líneas&#10;&#10;El contenido generado por IA puede ser incorrecto."/>
+            <wp:cNvGraphicFramePr>
+              <a:graphicFrameLocks xmlns:a="http://schemas.openxmlformats.org/drawingml/2006/main" noChangeAspect="1"/>
+            </wp:cNvGraphicFramePr>
+            <a:graphic xmlns:a="http://schemas.openxmlformats.org/drawingml/2006/main">
+              <a:graphicData uri="http://schemas.openxmlformats.org/drawingml/2006/picture">
+                <pic:pic xmlns:pic="http://schemas.openxmlformats.org/drawingml/2006/picture">
+                  <pic:nvPicPr>
+                    <pic:cNvPr id="1607881589" name="Imagen 1" descr="Gráfico, Gráfico de líneas&#10;&#10;El contenido generado por IA puede ser incorrecto."/>
+                    <pic:cNvPicPr/>
+                  </pic:nvPicPr>
+                  <pic:blipFill>
+                    <a:blip r:embed="rId44"/>
+                    <a:stretch>
+                      <a:fillRect/>
+                    </a:stretch>
+                  </pic:blipFill>
+                  <pic:spPr>
+                    <a:xfrm>
+                      <a:off x="0" y="0"/>
+                      <a:ext cx="5400040" cy="3883025"/>
+                    </a:xfrm>
+                    <a:prstGeom prst="rect">
+                      <a:avLst/>
+                    </a:prstGeom>
+                  </pic:spPr>
+                </pic:pic>
+              </a:graphicData>
+            </a:graphic>
+          </wp:inline>
+        </w:drawing>
+      </w:r>
+    </w:p>
+    <w:p>
+      <w:r>
+        <w:rPr>
+          <w:b/>
+          <w:bCs/>
+        </w:rPr>
+        <w:t>Eje X (Época):</w:t>
+      </w:r>
+      <w:r>
+        <w:t xml:space="preserve"> Representa el número de épocas o iteraciones completas sobre todo el conjunto de datos de entrenamiento. Va de 0 a 30 épocas</w:t>
+      </w:r>
+    </w:p>
+    <w:p>
+      <w:r>
+        <w:rPr>
+          <w:b/>
+          <w:bCs/>
+        </w:rPr>
+        <w:t>Eje Y (Precisión):</w:t>
+      </w:r>
+      <w:r>
+        <w:t xml:space="preserve"> Muestra la precisión del modelo, que es la proporción de predicciones correctas sobre el total de predicciones. Va de 0.0 a 1.0 (o 0% a 100%).</w:t>
+      </w:r>
+    </w:p>
+    <w:p>
+      <w:pPr>
+        <w:pStyle w:val="NormalWeb"/>
+      </w:pPr>
+      <w:r>
+        <w:rPr>
+          <w:rFonts w:hAnsi="Symbol"/>
+        </w:rPr>
+        <w:t></w:t>
+      </w:r>
+      <w:r>
+        <w:t xml:space="preserve"> Rendimiento</w:t>
+      </w:r>
+      <w:r>
+        <w:rPr>
+          <w:b/>
+          <w:bCs/>
+        </w:rPr>
+        <w:t xml:space="preserve"> en Entrenamiento Excelente:</w:t>
+      </w:r>
+      <w:r>
+        <w:t xml:space="preserve"> Un 98.04% de precisión en entrenamiento es muy alto, lo que sugiere que el modelo CNN1D es lo suficientemente potente como para aprender las características de los datos de actividad humana crudos.</w:t>
+      </w:r>
+    </w:p>
+    <w:p>
+      <w:pPr>
+        <w:pStyle w:val="NormalWeb"/>
+      </w:pPr>
+      <w:r>
+        <w:rPr>
+          <w:rFonts w:hAnsi="Symbol"/>
+        </w:rPr>
+        <w:t></w:t>
+      </w:r>
+      <w:r>
+        <w:t xml:space="preserve"> Preocupación</w:t>
+      </w:r>
+      <w:r>
+        <w:rPr>
+          <w:b/>
+          <w:bCs/>
+        </w:rPr>
+        <w:t xml:space="preserve"> por el Sobreajuste:</w:t>
+      </w:r>
+      <w:r>
+        <w:t xml:space="preserve"> La diferencia de casi 10 puntos porcentuales (98.04% vs 88.24%) entre la precisión de entrenamiento y validación al final del entrenamiento es una clara señal de </w:t>
+      </w:r>
+      <w:r>
+        <w:rPr>
+          <w:b/>
+          <w:bCs/>
+        </w:rPr>
+        <w:t>sobreajuste</w:t>
+      </w:r>
+      <w:r>
+        <w:t xml:space="preserve">. El modelo está memorizando el conjunto de entrenamiento en lugar de aprender patrones generalizables. Si bien un 88.24% es una buena precisión para el </w:t>
+      </w:r>
+      <w:proofErr w:type="spellStart"/>
+      <w:r>
+        <w:t>dataset</w:t>
+      </w:r>
+      <w:proofErr w:type="spellEnd"/>
+      <w:r>
+        <w:t xml:space="preserve"> UCI-HAR, podría ser mejor si se mitigara el sobreajuste.</w:t>
+      </w:r>
+    </w:p>
+    <w:p>
+      <w:pPr>
+        <w:rPr>
+          <w:rFonts w:ascii="Roboto" w:hAnsi="Roboto"/>
+          <w:color w:val="252525"/>
+          <w:sz w:val="24"/>
+          <w:szCs w:val="24"/>
+        </w:rPr>
+      </w:pPr>
+    </w:p>
+    <w:p>
+      <w:pPr>
+        <w:rPr>
+          <w:rFonts w:ascii="Roboto" w:hAnsi="Roboto"/>
+          <w:color w:val="252525"/>
+          <w:sz w:val="24"/>
+          <w:szCs w:val="24"/>
+        </w:rPr>
+      </w:pPr>
+    </w:p>
+    <w:p>
+      <w:pPr>
+        <w:rPr>
+          <w:rFonts w:ascii="Roboto" w:hAnsi="Roboto"/>
+          <w:color w:val="252525"/>
+          <w:sz w:val="24"/>
+          <w:szCs w:val="24"/>
+        </w:rPr>
+      </w:pPr>
+      <w:r>
+        <w:rPr>
+          <w:noProof/>
+        </w:rPr>
+        <w:lastRenderedPageBreak/>
+        <w:drawing>
+          <wp:inline distT="0" distB="0" distL="0" distR="0" wp14:anchorId="12072E8A" wp14:editId="56967316">
+            <wp:extent cx="5400040" cy="3801745"/>
+            <wp:effectExtent l="0" t="0" r="0" b="8255"/>
+            <wp:docPr id="366785509" name="Imagen 1" descr="Gráfico, Gráfico de líneas, Histograma&#10;&#10;El contenido generado por IA puede ser incorrecto."/>
+            <wp:cNvGraphicFramePr>
+              <a:graphicFrameLocks xmlns:a="http://schemas.openxmlformats.org/drawingml/2006/main" noChangeAspect="1"/>
+            </wp:cNvGraphicFramePr>
+            <a:graphic xmlns:a="http://schemas.openxmlformats.org/drawingml/2006/main">
+              <a:graphicData uri="http://schemas.openxmlformats.org/drawingml/2006/picture">
+                <pic:pic xmlns:pic="http://schemas.openxmlformats.org/drawingml/2006/picture">
+                  <pic:nvPicPr>
+                    <pic:cNvPr id="366785509" name="Imagen 1" descr="Gráfico, Gráfico de líneas, Histograma&#10;&#10;El contenido generado por IA puede ser incorrecto."/>
+                    <pic:cNvPicPr/>
+                  </pic:nvPicPr>
+                  <pic:blipFill>
+                    <a:blip r:embed="rId45"/>
+                    <a:stretch>
+                      <a:fillRect/>
+                    </a:stretch>
+                  </pic:blipFill>
+                  <pic:spPr>
+                    <a:xfrm>
+                      <a:off x="0" y="0"/>
+                      <a:ext cx="5400040" cy="3801745"/>
+                    </a:xfrm>
+                    <a:prstGeom prst="rect">
+                      <a:avLst/>
+                    </a:prstGeom>
+                  </pic:spPr>
+                </pic:pic>
+              </a:graphicData>
+            </a:graphic>
+          </wp:inline>
+        </w:drawing>
+      </w:r>
+    </w:p>
+    <w:p>
+      <w:pPr>
+        <w:rPr>
+          <w:rFonts w:ascii="Roboto" w:hAnsi="Roboto"/>
+          <w:color w:val="252525"/>
+          <w:sz w:val="24"/>
+          <w:szCs w:val="24"/>
+        </w:rPr>
+      </w:pPr>
+      <w:r>
+        <w:rPr>
+          <w:rFonts w:ascii="Roboto" w:hAnsi="Roboto"/>
+          <w:color w:val="252525"/>
+          <w:sz w:val="24"/>
+          <w:szCs w:val="24"/>
+        </w:rPr>
+        <w:t>E</w:t>
+      </w:r>
+      <w:r>
+        <w:rPr>
+          <w:rFonts w:ascii="Roboto" w:hAnsi="Roboto"/>
+          <w:color w:val="252525"/>
+          <w:sz w:val="24"/>
+          <w:szCs w:val="24"/>
+        </w:rPr>
+        <w:t xml:space="preserve">ste gráfico de pérdida </w:t>
+      </w:r>
+      <w:r>
+        <w:rPr>
+          <w:rFonts w:ascii="Roboto" w:hAnsi="Roboto"/>
+          <w:color w:val="252525"/>
+          <w:sz w:val="24"/>
+          <w:szCs w:val="24"/>
+        </w:rPr>
+        <w:t>evidencia</w:t>
+      </w:r>
+      <w:r>
+        <w:rPr>
+          <w:rFonts w:ascii="Roboto" w:hAnsi="Roboto"/>
+          <w:color w:val="252525"/>
+          <w:sz w:val="24"/>
+          <w:szCs w:val="24"/>
+        </w:rPr>
+        <w:t xml:space="preserve"> que el modelo CNN1D está </w:t>
+      </w:r>
+      <w:proofErr w:type="spellStart"/>
+      <w:r>
+        <w:rPr>
+          <w:rFonts w:ascii="Roboto" w:hAnsi="Roboto"/>
+          <w:color w:val="252525"/>
+          <w:sz w:val="24"/>
+          <w:szCs w:val="24"/>
+        </w:rPr>
+        <w:t>sobreajustándose</w:t>
+      </w:r>
+      <w:proofErr w:type="spellEnd"/>
+      <w:r>
+        <w:rPr>
+          <w:rFonts w:ascii="Roboto" w:hAnsi="Roboto"/>
+          <w:color w:val="252525"/>
+          <w:sz w:val="24"/>
+          <w:szCs w:val="24"/>
+        </w:rPr>
+        <w:t xml:space="preserve"> severamente a los datos de entrenamiento. Aunque el modelo aprende muy bien los datos que ha visto, su capacidad para desempeñarse de manera efectiva en nuevos datos del UCI-HAR es significativamente limitada, lo que subraya la necesidad de implementar estrategias para mitigar el sobreajuste.</w:t>
+      </w:r>
+    </w:p>
+    <w:p>
+      <w:pPr>
+        <w:rPr>
+          <w:rFonts w:ascii="Roboto" w:hAnsi="Roboto"/>
+          <w:color w:val="252525"/>
+          <w:sz w:val="24"/>
+          <w:szCs w:val="24"/>
+        </w:rPr>
+      </w:pPr>
+      <w:r>
+        <w:rPr>
+          <w:rFonts w:ascii="Roboto" w:hAnsi="Roboto"/>
+          <w:color w:val="252525"/>
+          <w:sz w:val="24"/>
+          <w:szCs w:val="24"/>
+        </w:rPr>
+        <w:t>El resultado final es la siguiente tabla que resume los indicadores asociados al modelo CNN1D</w:t>
+      </w:r>
+    </w:p>
+    <w:p>
+      <w:pPr>
+        <w:rPr>
+          <w:rFonts w:ascii="Roboto" w:hAnsi="Roboto"/>
+          <w:color w:val="252525"/>
+          <w:sz w:val="24"/>
+          <w:szCs w:val="24"/>
+        </w:rPr>
+      </w:pPr>
+      <w:r>
+        <w:rPr>
+          <w:noProof/>
+        </w:rPr>
+        <w:drawing>
+          <wp:inline distT="0" distB="0" distL="0" distR="0" wp14:anchorId="397BFEFE" wp14:editId="583AE33B">
+            <wp:extent cx="5353050" cy="2305050"/>
+            <wp:effectExtent l="0" t="0" r="0" b="0"/>
+            <wp:docPr id="2083442782" name="Imagen 1" descr="Tabla&#10;&#10;El contenido generado por IA puede ser incorrecto."/>
+            <wp:cNvGraphicFramePr>
+              <a:graphicFrameLocks xmlns:a="http://schemas.openxmlformats.org/drawingml/2006/main" noChangeAspect="1"/>
+            </wp:cNvGraphicFramePr>
+            <a:graphic xmlns:a="http://schemas.openxmlformats.org/drawingml/2006/main">
+              <a:graphicData uri="http://schemas.openxmlformats.org/drawingml/2006/picture">
+                <pic:pic xmlns:pic="http://schemas.openxmlformats.org/drawingml/2006/picture">
+                  <pic:nvPicPr>
+                    <pic:cNvPr id="2083442782" name="Imagen 1" descr="Tabla&#10;&#10;El contenido generado por IA puede ser incorrecto."/>
+                    <pic:cNvPicPr/>
+                  </pic:nvPicPr>
+                  <pic:blipFill>
+                    <a:blip r:embed="rId46"/>
+                    <a:stretch>
+                      <a:fillRect/>
+                    </a:stretch>
+                  </pic:blipFill>
+                  <pic:spPr>
+                    <a:xfrm>
+                      <a:off x="0" y="0"/>
+                      <a:ext cx="5353050" cy="2305050"/>
+                    </a:xfrm>
+                    <a:prstGeom prst="rect">
+                      <a:avLst/>
+                    </a:prstGeom>
+                  </pic:spPr>
+                </pic:pic>
+              </a:graphicData>
+            </a:graphic>
+          </wp:inline>
+        </w:drawing>
+      </w:r>
+    </w:p>
+    <w:p>
+      <w:pPr>
+        <w:rPr>
+          <w:rFonts w:ascii="Roboto" w:hAnsi="Roboto"/>
+          <w:color w:val="252525"/>
+          <w:sz w:val="24"/>
+          <w:szCs w:val="24"/>
+        </w:rPr>
+      </w:pPr>
+      <w:r>
+        <w:rPr>
+          <w:rFonts w:ascii="Roboto" w:hAnsi="Roboto"/>
+          <w:color w:val="252525"/>
+          <w:sz w:val="24"/>
+          <w:szCs w:val="24"/>
+        </w:rPr>
+        <w:t xml:space="preserve">Durante la evaluación se genera la siguiente matriz de </w:t>
+      </w:r>
+      <w:proofErr w:type="gramStart"/>
+      <w:r>
+        <w:rPr>
+          <w:rFonts w:ascii="Roboto" w:hAnsi="Roboto"/>
+          <w:color w:val="252525"/>
+          <w:sz w:val="24"/>
+          <w:szCs w:val="24"/>
+        </w:rPr>
+        <w:t>confusión ,</w:t>
+      </w:r>
+      <w:proofErr w:type="gramEnd"/>
+      <w:r>
+        <w:rPr>
+          <w:rFonts w:ascii="Roboto" w:hAnsi="Roboto"/>
+          <w:color w:val="252525"/>
+          <w:sz w:val="24"/>
+          <w:szCs w:val="24"/>
+        </w:rPr>
+        <w:t xml:space="preserve"> que nos permitir identificar que tan bien generaliza </w:t>
+      </w:r>
+      <w:proofErr w:type="gramStart"/>
+      <w:r>
+        <w:rPr>
+          <w:rFonts w:ascii="Roboto" w:hAnsi="Roboto"/>
+          <w:color w:val="252525"/>
+          <w:sz w:val="24"/>
+          <w:szCs w:val="24"/>
+        </w:rPr>
+        <w:t>el  modelo</w:t>
+      </w:r>
+      <w:proofErr w:type="gramEnd"/>
+      <w:r>
+        <w:rPr>
+          <w:rFonts w:ascii="Roboto" w:hAnsi="Roboto"/>
+          <w:color w:val="252525"/>
+          <w:sz w:val="24"/>
+          <w:szCs w:val="24"/>
+        </w:rPr>
+        <w:t xml:space="preserve"> con datos nuevos.</w:t>
+      </w:r>
+    </w:p>
+    <w:p>
+      <w:pPr>
+        <w:rPr>
+          <w:rFonts w:ascii="Roboto" w:hAnsi="Roboto"/>
+          <w:color w:val="252525"/>
+          <w:sz w:val="24"/>
+          <w:szCs w:val="24"/>
+        </w:rPr>
+      </w:pPr>
+      <w:r>
+        <w:rPr>
+          <w:noProof/>
+        </w:rPr>
+        <w:lastRenderedPageBreak/>
+        <w:drawing>
+          <wp:inline distT="0" distB="0" distL="0" distR="0" wp14:anchorId="03DED847" wp14:editId="050B6B4C">
+            <wp:extent cx="5400040" cy="4547235"/>
+            <wp:effectExtent l="0" t="0" r="0" b="5715"/>
+            <wp:docPr id="1642468204" name="Imagen 1" descr="Calendario&#10;&#10;El contenido generado por IA puede ser incorrecto."/>
+            <wp:cNvGraphicFramePr>
+              <a:graphicFrameLocks xmlns:a="http://schemas.openxmlformats.org/drawingml/2006/main" noChangeAspect="1"/>
+            </wp:cNvGraphicFramePr>
+            <a:graphic xmlns:a="http://schemas.openxmlformats.org/drawingml/2006/main">
+              <a:graphicData uri="http://schemas.openxmlformats.org/drawingml/2006/picture">
+                <pic:pic xmlns:pic="http://schemas.openxmlformats.org/drawingml/2006/picture">
+                  <pic:nvPicPr>
+                    <pic:cNvPr id="1642468204" name="Imagen 1" descr="Calendario&#10;&#10;El contenido generado por IA puede ser incorrecto."/>
+                    <pic:cNvPicPr>
+                      <a:picLocks noChangeAspect="1" noChangeArrowheads="1"/>
+                    </pic:cNvPicPr>
+                  </pic:nvPicPr>
+                  <pic:blipFill>
+                    <a:blip r:embed="rId47">
+                      <a:extLst>
+                        <a:ext uri="{28A0092B-C50C-407E-A947-70E740481C1C}">
+                          <a14:useLocalDpi xmlns:a14="http://schemas.microsoft.com/office/drawing/2010/main" val="0"/>
+                        </a:ext>
+                      </a:extLst>
+                    </a:blip>
+                    <a:srcRect/>
+                    <a:stretch>
+                      <a:fillRect/>
+                    </a:stretch>
+                  </pic:blipFill>
+                  <pic:spPr bwMode="auto">
+                    <a:xfrm>
+                      <a:off x="0" y="0"/>
+                      <a:ext cx="5400040" cy="4547235"/>
+                    </a:xfrm>
+                    <a:prstGeom prst="rect">
+                      <a:avLst/>
+                    </a:prstGeom>
+                    <a:noFill/>
+                    <a:ln>
+                      <a:noFill/>
+                    </a:ln>
+                  </pic:spPr>
+                </pic:pic>
+              </a:graphicData>
+            </a:graphic>
+          </wp:inline>
+        </w:drawing>
+      </w:r>
+    </w:p>
+    <w:p>
+      <w:pPr>
+        <w:rPr>
+          <w:rFonts w:ascii="Roboto" w:hAnsi="Roboto"/>
+          <w:color w:val="252525"/>
+          <w:sz w:val="24"/>
+          <w:szCs w:val="24"/>
+        </w:rPr>
+      </w:pPr>
+      <w:r>
+        <w:rPr>
+          <w:rFonts w:ascii="Roboto" w:hAnsi="Roboto"/>
+          <w:color w:val="252525"/>
+          <w:sz w:val="24"/>
+          <w:szCs w:val="24"/>
+        </w:rPr>
+        <w:t>De la grafica anterior se resume lo siguiente:</w:t>
+      </w:r>
+    </w:p>
+    <w:p>
+      <w:pPr>
+        <w:rPr>
+          <w:rFonts w:ascii="Roboto" w:hAnsi="Roboto"/>
+          <w:color w:val="252525"/>
+          <w:sz w:val="24"/>
+          <w:szCs w:val="24"/>
+        </w:rPr>
+      </w:pPr>
+      <w:r>
+        <w:rPr>
+          <w:rFonts w:ascii="Roboto" w:hAnsi="Roboto"/>
+          <w:color w:val="252525"/>
+          <w:sz w:val="24"/>
+          <w:szCs w:val="24"/>
+        </w:rPr>
+        <w:t>Clase 0 (WALKING): Muy bien clasificada (474). Pocos errores, la mayoría (22) confundidos con la clase 3.</w:t>
+      </w:r>
+    </w:p>
+    <w:p>
+      <w:pPr>
+        <w:rPr>
+          <w:rFonts w:ascii="Roboto" w:hAnsi="Roboto"/>
+          <w:color w:val="252525"/>
+          <w:sz w:val="24"/>
+          <w:szCs w:val="24"/>
+        </w:rPr>
+      </w:pPr>
+    </w:p>
+    <w:p>
+      <w:pPr>
+        <w:rPr>
+          <w:rFonts w:ascii="Roboto" w:hAnsi="Roboto"/>
+          <w:color w:val="252525"/>
+          <w:sz w:val="24"/>
+          <w:szCs w:val="24"/>
+        </w:rPr>
+      </w:pPr>
+      <w:r>
+        <w:rPr>
+          <w:rFonts w:ascii="Roboto" w:hAnsi="Roboto"/>
+          <w:color w:val="252525"/>
+          <w:sz w:val="24"/>
+          <w:szCs w:val="24"/>
+        </w:rPr>
+        <w:t>Clase 1 (WALKING_UPSTAIRS): Excelente clasificación (433). Algunos errores menores con las clases 2 (24) y 3 (14).</w:t>
+      </w:r>
+    </w:p>
+    <w:p>
+      <w:pPr>
+        <w:rPr>
+          <w:rFonts w:ascii="Roboto" w:hAnsi="Roboto"/>
+          <w:color w:val="252525"/>
+          <w:sz w:val="24"/>
+          <w:szCs w:val="24"/>
+        </w:rPr>
+      </w:pPr>
+    </w:p>
+    <w:p>
+      <w:pPr>
+        <w:rPr>
+          <w:rFonts w:ascii="Roboto" w:hAnsi="Roboto"/>
+          <w:color w:val="252525"/>
+          <w:sz w:val="24"/>
+          <w:szCs w:val="24"/>
+        </w:rPr>
+      </w:pPr>
+      <w:r>
+        <w:rPr>
+          <w:rFonts w:ascii="Roboto" w:hAnsi="Roboto"/>
+          <w:color w:val="252525"/>
+          <w:sz w:val="24"/>
+          <w:szCs w:val="24"/>
+        </w:rPr>
+        <w:t>Clase 2 (WALKING_DOWNSTAIRS): Bastante bien clasificada (390). Algunas confusiones con la clase 0 (10), 1 (8), 3 (4), 4 (6) y 5 (2).</w:t>
+      </w:r>
+    </w:p>
+    <w:p>
+      <w:pPr>
+        <w:rPr>
+          <w:rFonts w:ascii="Roboto" w:hAnsi="Roboto"/>
+          <w:color w:val="252525"/>
+          <w:sz w:val="24"/>
+          <w:szCs w:val="24"/>
+        </w:rPr>
+      </w:pPr>
+    </w:p>
+    <w:p>
+      <w:pPr>
+        <w:rPr>
+          <w:rFonts w:ascii="Roboto" w:hAnsi="Roboto"/>
+          <w:color w:val="252525"/>
+          <w:sz w:val="24"/>
+          <w:szCs w:val="24"/>
+        </w:rPr>
+      </w:pPr>
+      <w:r>
+        <w:rPr>
+          <w:rFonts w:ascii="Roboto" w:hAnsi="Roboto"/>
+          <w:color w:val="252525"/>
+          <w:sz w:val="24"/>
+          <w:szCs w:val="24"/>
+        </w:rPr>
+        <w:t>Clase 3 (SITTING): Buena clasificación (368), pero presenta una cantidad significativa de errores. Es confundida notablemente con la clase 4 (80) y la clase 5 (43). Esto sugiere que el modelo tiene dificultades para distinguir "SITTING" de "STANDING" (si la clase 4 es STANDING) y "LAYING" (si la clase 5 es LAYING), lo cual es un problema común dado la similitud postural.</w:t>
+      </w:r>
+    </w:p>
+    <w:p>
+      <w:pPr>
+        <w:rPr>
+          <w:rFonts w:ascii="Roboto" w:hAnsi="Roboto"/>
+          <w:color w:val="252525"/>
+          <w:sz w:val="24"/>
+          <w:szCs w:val="24"/>
+        </w:rPr>
+      </w:pPr>
+    </w:p>
+    <w:p>
+      <w:pPr>
+        <w:rPr>
+          <w:rFonts w:ascii="Roboto" w:hAnsi="Roboto"/>
+          <w:color w:val="252525"/>
+          <w:sz w:val="24"/>
+          <w:szCs w:val="24"/>
+        </w:rPr>
+      </w:pPr>
+      <w:r>
+        <w:rPr>
+          <w:rFonts w:ascii="Roboto" w:hAnsi="Roboto"/>
+          <w:color w:val="252525"/>
+          <w:sz w:val="24"/>
+          <w:szCs w:val="24"/>
+        </w:rPr>
+        <w:lastRenderedPageBreak/>
+        <w:t>Clase 4 (STANDING): Muy bien clasificada (478). Es confundida principalmente con la clase 3 (38) y la clase 5 (16). Esta confusión con la clase 3 (SITTING) es esperable.</w:t>
+      </w:r>
+    </w:p>
+    <w:p>
+      <w:pPr>
+        <w:rPr>
+          <w:rFonts w:ascii="Roboto" w:hAnsi="Roboto"/>
+          <w:color w:val="252525"/>
+          <w:sz w:val="24"/>
+          <w:szCs w:val="24"/>
+        </w:rPr>
+      </w:pPr>
+    </w:p>
+    <w:p>
+      <w:pPr>
+        <w:rPr>
+          <w:rFonts w:ascii="Roboto" w:hAnsi="Roboto"/>
+          <w:color w:val="252525"/>
+          <w:sz w:val="24"/>
+          <w:szCs w:val="24"/>
+        </w:rPr>
+      </w:pPr>
+      <w:r>
+        <w:rPr>
+          <w:rFonts w:ascii="Roboto" w:hAnsi="Roboto"/>
+          <w:color w:val="252525"/>
+          <w:sz w:val="24"/>
+          <w:szCs w:val="24"/>
+        </w:rPr>
+        <w:t>Clase 5 (LAYING): Muy bien clasificada (441). Presenta confusiones significativas con la clase 3 (51) y la clase 4 (42). Nuevamente, esto tiene sentido ya que "LAYING", "SITTING" y "STANDING" son actividades estáticas que pueden tener señales de sensor similares</w:t>
+      </w:r>
+    </w:p>
+    <w:p>
+      <w:pPr>
+        <w:rPr>
+          <w:rFonts w:ascii="Roboto" w:hAnsi="Roboto"/>
+          <w:color w:val="252525"/>
+          <w:sz w:val="24"/>
+          <w:szCs w:val="24"/>
+        </w:rPr>
+      </w:pPr>
+    </w:p>
+    <w:p>
+      <w:pPr>
+        <w:rPr>
+          <w:rFonts w:ascii="Roboto" w:hAnsi="Roboto"/>
+          <w:color w:val="252525"/>
+          <w:sz w:val="24"/>
+          <w:szCs w:val="24"/>
+        </w:rPr>
+      </w:pPr>
+      <w:r>
+        <w:rPr>
+          <w:rFonts w:ascii="Roboto" w:hAnsi="Roboto"/>
+          <w:color w:val="252525"/>
+          <w:sz w:val="24"/>
+          <w:szCs w:val="24"/>
+        </w:rPr>
+        <w:t xml:space="preserve">Dados los resultados anteriores se procedió </w:t>
+      </w:r>
+      <w:r>
+        <w:rPr>
+          <w:rFonts w:ascii="Roboto" w:hAnsi="Roboto"/>
+          <w:color w:val="252525"/>
+          <w:sz w:val="24"/>
+          <w:szCs w:val="24"/>
+        </w:rPr>
+        <w:t xml:space="preserve">a eliminar el sobreajuste utilizando </w:t>
+      </w:r>
+      <w:proofErr w:type="spellStart"/>
+      <w:r>
+        <w:rPr>
+          <w:rFonts w:ascii="Roboto" w:hAnsi="Roboto"/>
+          <w:color w:val="252525"/>
+          <w:sz w:val="24"/>
+          <w:szCs w:val="24"/>
+        </w:rPr>
+        <w:t>callbacks</w:t>
+      </w:r>
+      <w:proofErr w:type="spellEnd"/>
+      <w:r>
+        <w:rPr>
+          <w:rFonts w:ascii="Roboto" w:hAnsi="Roboto"/>
+          <w:color w:val="252525"/>
+          <w:sz w:val="24"/>
+          <w:szCs w:val="24"/>
+        </w:rPr>
+        <w:t xml:space="preserve"> durante el </w:t>
+      </w:r>
+      <w:proofErr w:type="gramStart"/>
+      <w:r>
+        <w:rPr>
+          <w:rFonts w:ascii="Roboto" w:hAnsi="Roboto"/>
+          <w:color w:val="252525"/>
+          <w:sz w:val="24"/>
+          <w:szCs w:val="24"/>
+        </w:rPr>
+        <w:t>entrenamiento ,</w:t>
+      </w:r>
+      <w:proofErr w:type="gramEnd"/>
+      <w:r>
+        <w:rPr>
+          <w:rFonts w:ascii="Roboto" w:hAnsi="Roboto"/>
+          <w:color w:val="252525"/>
+          <w:sz w:val="24"/>
+          <w:szCs w:val="24"/>
+        </w:rPr>
+        <w:t xml:space="preserve"> lo cual ocasionó que el modelo se degradara y su </w:t>
+      </w:r>
+      <w:proofErr w:type="spellStart"/>
+      <w:r>
+        <w:rPr>
+          <w:rFonts w:ascii="Roboto" w:hAnsi="Roboto"/>
+          <w:color w:val="252525"/>
+          <w:sz w:val="24"/>
+          <w:szCs w:val="24"/>
+        </w:rPr>
+        <w:t>accuracy</w:t>
+      </w:r>
+      <w:proofErr w:type="spellEnd"/>
+      <w:r>
+        <w:rPr>
+          <w:rFonts w:ascii="Roboto" w:hAnsi="Roboto"/>
+          <w:color w:val="252525"/>
+          <w:sz w:val="24"/>
+          <w:szCs w:val="24"/>
+        </w:rPr>
+        <w:t xml:space="preserve"> descendiera a un 15</w:t>
+      </w:r>
+      <w:proofErr w:type="gramStart"/>
+      <w:r>
+        <w:rPr>
+          <w:rFonts w:ascii="Roboto" w:hAnsi="Roboto"/>
+          <w:color w:val="252525"/>
+          <w:sz w:val="24"/>
+          <w:szCs w:val="24"/>
+        </w:rPr>
+        <w:t>% ,</w:t>
+      </w:r>
+      <w:proofErr w:type="gramEnd"/>
+      <w:r>
+        <w:rPr>
+          <w:rFonts w:ascii="Roboto" w:hAnsi="Roboto"/>
+          <w:color w:val="252525"/>
+          <w:sz w:val="24"/>
+          <w:szCs w:val="24"/>
+        </w:rPr>
+        <w:t xml:space="preserve"> lo cual fue evidencia que ese no era el camino para </w:t>
+      </w:r>
+      <w:proofErr w:type="gramStart"/>
+      <w:r>
+        <w:rPr>
+          <w:rFonts w:ascii="Roboto" w:hAnsi="Roboto"/>
+          <w:color w:val="252525"/>
+          <w:sz w:val="24"/>
+          <w:szCs w:val="24"/>
+        </w:rPr>
+        <w:t>eliminarlo .</w:t>
+      </w:r>
+      <w:proofErr w:type="gramEnd"/>
+      <w:r>
+        <w:rPr>
+          <w:rFonts w:ascii="Roboto" w:hAnsi="Roboto"/>
+          <w:color w:val="252525"/>
+          <w:sz w:val="24"/>
+          <w:szCs w:val="24"/>
+        </w:rPr>
+        <w:t xml:space="preserve"> En virtud de estos últimos resultados se opto por añadir ruido durante el entrenamiento mediante la adicción del siguiente bloque de código.</w:t>
+      </w:r>
+    </w:p>
+    <w:p>
+      <w:pPr>
+        <w:rPr>
+          <w:rFonts w:ascii="Roboto" w:hAnsi="Roboto"/>
+          <w:color w:val="252525"/>
+          <w:sz w:val="24"/>
+          <w:szCs w:val="24"/>
+        </w:rPr>
+      </w:pPr>
+      <w:r>
+        <w:rPr>
+          <w:noProof/>
+        </w:rPr>
+        <w:drawing>
+          <wp:inline distT="0" distB="0" distL="0" distR="0" wp14:anchorId="5ADE2CD7" wp14:editId="4CC19F28">
+            <wp:extent cx="5400040" cy="699135"/>
+            <wp:effectExtent l="0" t="0" r="0" b="5715"/>
+            <wp:docPr id="227647279" name="Imagen 1"/>
+            <wp:cNvGraphicFramePr>
+              <a:graphicFrameLocks xmlns:a="http://schemas.openxmlformats.org/drawingml/2006/main" noChangeAspect="1"/>
+            </wp:cNvGraphicFramePr>
+            <a:graphic xmlns:a="http://schemas.openxmlformats.org/drawingml/2006/main">
+              <a:graphicData uri="http://schemas.openxmlformats.org/drawingml/2006/picture">
+                <pic:pic xmlns:pic="http://schemas.openxmlformats.org/drawingml/2006/picture">
+                  <pic:nvPicPr>
+                    <pic:cNvPr id="227647279" name=""/>
+                    <pic:cNvPicPr/>
+                  </pic:nvPicPr>
+                  <pic:blipFill>
+                    <a:blip r:embed="rId48"/>
+                    <a:stretch>
+                      <a:fillRect/>
+                    </a:stretch>
+                  </pic:blipFill>
+                  <pic:spPr>
+                    <a:xfrm>
+                      <a:off x="0" y="0"/>
+                      <a:ext cx="5400040" cy="699135"/>
+                    </a:xfrm>
+                    <a:prstGeom prst="rect">
+                      <a:avLst/>
+                    </a:prstGeom>
+                  </pic:spPr>
+                </pic:pic>
+              </a:graphicData>
+            </a:graphic>
+          </wp:inline>
+        </w:drawing>
+      </w:r>
+    </w:p>
+    <w:p>
+      <w:pPr>
+        <w:rPr>
+          <w:rFonts w:ascii="Roboto" w:hAnsi="Roboto"/>
+          <w:color w:val="252525"/>
+          <w:sz w:val="24"/>
+          <w:szCs w:val="24"/>
+        </w:rPr>
+      </w:pPr>
+      <w:r>
+        <w:rPr>
+          <w:noProof/>
+        </w:rPr>
+        <w:drawing>
+          <wp:inline distT="0" distB="0" distL="0" distR="0" wp14:anchorId="5AE759CD" wp14:editId="7FF521A9">
+            <wp:extent cx="5400040" cy="2746375"/>
+            <wp:effectExtent l="0" t="0" r="0" b="0"/>
+            <wp:docPr id="1430311332" name="Imagen 1" descr="Interfaz de usuario gráfica, Texto, Aplicación, Correo electrónico&#10;&#10;El contenido generado por IA puede ser incorrecto."/>
+            <wp:cNvGraphicFramePr>
+              <a:graphicFrameLocks xmlns:a="http://schemas.openxmlformats.org/drawingml/2006/main" noChangeAspect="1"/>
+            </wp:cNvGraphicFramePr>
+            <a:graphic xmlns:a="http://schemas.openxmlformats.org/drawingml/2006/main">
+              <a:graphicData uri="http://schemas.openxmlformats.org/drawingml/2006/picture">
+                <pic:pic xmlns:pic="http://schemas.openxmlformats.org/drawingml/2006/picture">
+                  <pic:nvPicPr>
+                    <pic:cNvPr id="1430311332" name="Imagen 1" descr="Interfaz de usuario gráfica, Texto, Aplicación, Correo electrónico&#10;&#10;El contenido generado por IA puede ser incorrecto."/>
+                    <pic:cNvPicPr/>
+                  </pic:nvPicPr>
+                  <pic:blipFill>
+                    <a:blip r:embed="rId49"/>
+                    <a:stretch>
+                      <a:fillRect/>
+                    </a:stretch>
+                  </pic:blipFill>
+                  <pic:spPr>
+                    <a:xfrm>
+                      <a:off x="0" y="0"/>
+                      <a:ext cx="5400040" cy="2746375"/>
+                    </a:xfrm>
+                    <a:prstGeom prst="rect">
+                      <a:avLst/>
+                    </a:prstGeom>
+                  </pic:spPr>
+                </pic:pic>
+              </a:graphicData>
+            </a:graphic>
+          </wp:inline>
+        </w:drawing>
+      </w:r>
+    </w:p>
+    <w:p>
+      <w:pPr>
+        <w:rPr>
+          <w:rFonts w:ascii="Roboto" w:hAnsi="Roboto"/>
+          <w:color w:val="252525"/>
+          <w:sz w:val="24"/>
+          <w:szCs w:val="24"/>
+        </w:rPr>
+      </w:pPr>
+    </w:p>
+    <w:p>
+      <w:pPr>
+        <w:rPr>
+          <w:rFonts w:ascii="Roboto" w:hAnsi="Roboto"/>
+          <w:color w:val="252525"/>
+          <w:sz w:val="24"/>
+          <w:szCs w:val="24"/>
+        </w:rPr>
+      </w:pPr>
+      <w:r>
+        <w:rPr>
+          <w:rFonts w:ascii="Roboto" w:hAnsi="Roboto"/>
+          <w:color w:val="252525"/>
+          <w:sz w:val="24"/>
+          <w:szCs w:val="24"/>
+        </w:rPr>
+        <w:t xml:space="preserve">Una vez realizado el ajuste y ejecutado nuevamente el entrenamiento del modelo los nuevos valores arrojados durante el entrenamiento y test del modelo CNN1D fueron los </w:t>
+      </w:r>
+      <w:proofErr w:type="gramStart"/>
+      <w:r>
+        <w:rPr>
+          <w:rFonts w:ascii="Roboto" w:hAnsi="Roboto"/>
+          <w:color w:val="252525"/>
+          <w:sz w:val="24"/>
+          <w:szCs w:val="24"/>
+        </w:rPr>
+        <w:t>siguientes :</w:t>
+      </w:r>
+      <w:proofErr w:type="gramEnd"/>
+    </w:p>
+    <w:p>
+      <w:pPr>
+        <w:rPr>
+          <w:rFonts w:ascii="Roboto" w:hAnsi="Roboto"/>
+          <w:color w:val="252525"/>
+          <w:sz w:val="24"/>
+          <w:szCs w:val="24"/>
+        </w:rPr>
+      </w:pPr>
+      <w:r>
+        <w:rPr>
+          <w:noProof/>
+        </w:rPr>
+        <w:lastRenderedPageBreak/>
+        <w:drawing>
+          <wp:inline distT="0" distB="0" distL="0" distR="0" wp14:anchorId="32A96E02" wp14:editId="1CF792F3">
+            <wp:extent cx="5400040" cy="3542665"/>
+            <wp:effectExtent l="0" t="0" r="0" b="635"/>
+            <wp:docPr id="1926749803" name="Imagen 2"/>
+            <wp:cNvGraphicFramePr>
+              <a:graphicFrameLocks xmlns:a="http://schemas.openxmlformats.org/drawingml/2006/main" noChangeAspect="1"/>
+            </wp:cNvGraphicFramePr>
+            <a:graphic xmlns:a="http://schemas.openxmlformats.org/drawingml/2006/main">
+              <a:graphicData uri="http://schemas.openxmlformats.org/drawingml/2006/picture">
+                <pic:pic xmlns:pic="http://schemas.openxmlformats.org/drawingml/2006/picture">
+                  <pic:nvPicPr>
+                    <pic:cNvPr id="0" name="Picture 3"/>
+                    <pic:cNvPicPr>
+                      <a:picLocks noChangeAspect="1" noChangeArrowheads="1"/>
+                    </pic:cNvPicPr>
+                  </pic:nvPicPr>
+                  <pic:blipFill>
+                    <a:blip r:embed="rId50">
+                      <a:extLst>
+                        <a:ext uri="{28A0092B-C50C-407E-A947-70E740481C1C}">
+                          <a14:useLocalDpi xmlns:a14="http://schemas.microsoft.com/office/drawing/2010/main" val="0"/>
+                        </a:ext>
+                      </a:extLst>
+                    </a:blip>
+                    <a:srcRect/>
+                    <a:stretch>
+                      <a:fillRect/>
+                    </a:stretch>
+                  </pic:blipFill>
+                  <pic:spPr bwMode="auto">
+                    <a:xfrm>
+                      <a:off x="0" y="0"/>
+                      <a:ext cx="5400040" cy="3542665"/>
+                    </a:xfrm>
+                    <a:prstGeom prst="rect">
+                      <a:avLst/>
+                    </a:prstGeom>
+                    <a:noFill/>
+                    <a:ln>
+                      <a:noFill/>
+                    </a:ln>
+                  </pic:spPr>
+                </pic:pic>
+              </a:graphicData>
+            </a:graphic>
+          </wp:inline>
+        </w:drawing>
+      </w:r>
+    </w:p>
+    <w:p>
+      <w:pPr>
+        <w:rPr>
+          <w:rFonts w:ascii="Roboto" w:hAnsi="Roboto"/>
+          <w:color w:val="252525"/>
+          <w:sz w:val="24"/>
+          <w:szCs w:val="24"/>
+        </w:rPr>
+      </w:pPr>
+      <w:r>
+        <w:rPr>
+          <w:noProof/>
+        </w:rPr>
+        <w:drawing>
+          <wp:inline distT="0" distB="0" distL="0" distR="0" wp14:anchorId="13FC3ADC" wp14:editId="17404414">
+            <wp:extent cx="5204460" cy="4175760"/>
+            <wp:effectExtent l="0" t="0" r="0" b="0"/>
+            <wp:docPr id="1743565251" name="Imagen 3"/>
+            <wp:cNvGraphicFramePr>
+              <a:graphicFrameLocks xmlns:a="http://schemas.openxmlformats.org/drawingml/2006/main" noChangeAspect="1"/>
+            </wp:cNvGraphicFramePr>
+            <a:graphic xmlns:a="http://schemas.openxmlformats.org/drawingml/2006/main">
+              <a:graphicData uri="http://schemas.openxmlformats.org/drawingml/2006/picture">
+                <pic:pic xmlns:pic="http://schemas.openxmlformats.org/drawingml/2006/picture">
+                  <pic:nvPicPr>
+                    <pic:cNvPr id="0" name="Picture 5"/>
+                    <pic:cNvPicPr>
+                      <a:picLocks noChangeAspect="1" noChangeArrowheads="1"/>
+                    </pic:cNvPicPr>
+                  </pic:nvPicPr>
+                  <pic:blipFill>
+                    <a:blip r:embed="rId51">
+                      <a:extLst>
+                        <a:ext uri="{28A0092B-C50C-407E-A947-70E740481C1C}">
+                          <a14:useLocalDpi xmlns:a14="http://schemas.microsoft.com/office/drawing/2010/main" val="0"/>
+                        </a:ext>
+                      </a:extLst>
+                    </a:blip>
+                    <a:srcRect/>
+                    <a:stretch>
+                      <a:fillRect/>
+                    </a:stretch>
+                  </pic:blipFill>
+                  <pic:spPr bwMode="auto">
+                    <a:xfrm>
+                      <a:off x="0" y="0"/>
+                      <a:ext cx="5204460" cy="4175760"/>
+                    </a:xfrm>
+                    <a:prstGeom prst="rect">
+                      <a:avLst/>
+                    </a:prstGeom>
+                    <a:noFill/>
+                    <a:ln>
+                      <a:noFill/>
+                    </a:ln>
+                  </pic:spPr>
+                </pic:pic>
+              </a:graphicData>
+            </a:graphic>
+          </wp:inline>
+        </w:drawing>
+      </w:r>
+    </w:p>
+    <w:p>
+      <w:pPr>
+        <w:rPr>
+          <w:rFonts w:ascii="Roboto" w:hAnsi="Roboto"/>
+          <w:color w:val="252525"/>
+          <w:sz w:val="24"/>
+          <w:szCs w:val="24"/>
+        </w:rPr>
+      </w:pPr>
+      <w:r>
+        <w:rPr>
+          <w:noProof/>
+        </w:rPr>
+        <w:lastRenderedPageBreak/>
+        <w:drawing>
+          <wp:inline distT="0" distB="0" distL="0" distR="0" wp14:anchorId="2EE9AFAE" wp14:editId="046C638B">
+            <wp:extent cx="5273040" cy="4175760"/>
+            <wp:effectExtent l="0" t="0" r="3810" b="0"/>
+            <wp:docPr id="158394625" name="Imagen 4" descr="Gráfico, Gráfico de líneas, Histograma&#10;&#10;El contenido generado por IA puede ser incorrecto."/>
+            <wp:cNvGraphicFramePr>
+              <a:graphicFrameLocks xmlns:a="http://schemas.openxmlformats.org/drawingml/2006/main" noChangeAspect="1"/>
+            </wp:cNvGraphicFramePr>
+            <a:graphic xmlns:a="http://schemas.openxmlformats.org/drawingml/2006/main">
+              <a:graphicData uri="http://schemas.openxmlformats.org/drawingml/2006/picture">
+                <pic:pic xmlns:pic="http://schemas.openxmlformats.org/drawingml/2006/picture">
+                  <pic:nvPicPr>
+                    <pic:cNvPr id="158394625" name="Imagen 4" descr="Gráfico, Gráfico de líneas, Histograma&#10;&#10;El contenido generado por IA puede ser incorrecto."/>
+                    <pic:cNvPicPr>
+                      <a:picLocks noChangeAspect="1" noChangeArrowheads="1"/>
+                    </pic:cNvPicPr>
+                  </pic:nvPicPr>
+                  <pic:blipFill>
+                    <a:blip r:embed="rId52">
+                      <a:extLst>
+                        <a:ext uri="{28A0092B-C50C-407E-A947-70E740481C1C}">
+                          <a14:useLocalDpi xmlns:a14="http://schemas.microsoft.com/office/drawing/2010/main" val="0"/>
+                        </a:ext>
+                      </a:extLst>
+                    </a:blip>
+                    <a:srcRect/>
+                    <a:stretch>
+                      <a:fillRect/>
+                    </a:stretch>
+                  </pic:blipFill>
+                  <pic:spPr bwMode="auto">
+                    <a:xfrm>
+                      <a:off x="0" y="0"/>
+                      <a:ext cx="5273040" cy="4175760"/>
+                    </a:xfrm>
+                    <a:prstGeom prst="rect">
+                      <a:avLst/>
+                    </a:prstGeom>
+                    <a:noFill/>
+                    <a:ln>
+                      <a:noFill/>
+                    </a:ln>
+                  </pic:spPr>
+                </pic:pic>
+              </a:graphicData>
+            </a:graphic>
+          </wp:inline>
+        </w:drawing>
+      </w:r>
+    </w:p>
+    <w:p>
+      <w:pPr>
+        <w:rPr>
+          <w:rFonts w:ascii="Roboto" w:hAnsi="Roboto"/>
+          <w:color w:val="252525"/>
+          <w:sz w:val="24"/>
+          <w:szCs w:val="24"/>
+        </w:rPr>
+      </w:pPr>
+    </w:p>
+    <w:p>
+      <w:pPr>
+        <w:rPr>
+          <w:rFonts w:ascii="Roboto" w:hAnsi="Roboto"/>
+          <w:color w:val="252525"/>
+          <w:sz w:val="24"/>
+          <w:szCs w:val="24"/>
+        </w:rPr>
+      </w:pPr>
+      <w:r>
+        <w:rPr>
+          <w:rFonts w:ascii="Roboto" w:hAnsi="Roboto"/>
+          <w:color w:val="252525"/>
+          <w:sz w:val="24"/>
+          <w:szCs w:val="24"/>
+        </w:rPr>
+        <w:t xml:space="preserve">La reducción de la brecha entre la pérdida de entrenamiento y la pérdida de validación, junto con la disminución general de la pérdida de validación a un nivel mucho más bajo, son indicadores claros de que </w:t>
+      </w:r>
+      <w:r>
+        <w:rPr>
+          <w:rFonts w:ascii="Roboto" w:hAnsi="Roboto"/>
+          <w:color w:val="252525"/>
+          <w:sz w:val="24"/>
+          <w:szCs w:val="24"/>
+        </w:rPr>
+        <w:t>añadir ruido durante el entrenamiento fue exitoso al</w:t>
+      </w:r>
+      <w:r>
+        <w:rPr>
+          <w:rFonts w:ascii="Roboto" w:hAnsi="Roboto"/>
+          <w:color w:val="252525"/>
+          <w:sz w:val="24"/>
+          <w:szCs w:val="24"/>
+        </w:rPr>
+        <w:t xml:space="preserve"> mitigar el sobreajuste que era evidente en </w:t>
+      </w:r>
+      <w:r>
+        <w:rPr>
+          <w:rFonts w:ascii="Roboto" w:hAnsi="Roboto"/>
+          <w:color w:val="252525"/>
+          <w:sz w:val="24"/>
+          <w:szCs w:val="24"/>
+        </w:rPr>
+        <w:t xml:space="preserve">los </w:t>
+      </w:r>
+      <w:r>
+        <w:rPr>
+          <w:rFonts w:ascii="Roboto" w:hAnsi="Roboto"/>
+          <w:color w:val="252525"/>
+          <w:sz w:val="24"/>
+          <w:szCs w:val="24"/>
+        </w:rPr>
+        <w:t>gráfico</w:t>
+      </w:r>
+      <w:r>
+        <w:rPr>
+          <w:rFonts w:ascii="Roboto" w:hAnsi="Roboto"/>
+          <w:color w:val="252525"/>
+          <w:sz w:val="24"/>
+          <w:szCs w:val="24"/>
+        </w:rPr>
+        <w:t>s</w:t>
+      </w:r>
+      <w:r>
+        <w:rPr>
+          <w:rFonts w:ascii="Roboto" w:hAnsi="Roboto"/>
+          <w:color w:val="252525"/>
+          <w:sz w:val="24"/>
+          <w:szCs w:val="24"/>
+        </w:rPr>
+        <w:t xml:space="preserve"> </w:t>
+      </w:r>
+      <w:r>
+        <w:rPr>
+          <w:rFonts w:ascii="Roboto" w:hAnsi="Roboto"/>
+          <w:color w:val="252525"/>
+          <w:sz w:val="24"/>
+          <w:szCs w:val="24"/>
+        </w:rPr>
+        <w:t>iniciales</w:t>
+      </w:r>
+    </w:p>
+    <w:p>
+      <w:pPr>
+        <w:rPr>
+          <w:rFonts w:ascii="Roboto" w:hAnsi="Roboto"/>
+          <w:color w:val="252525"/>
+          <w:sz w:val="24"/>
+          <w:szCs w:val="24"/>
+        </w:rPr>
+      </w:pPr>
+    </w:p>
+    <w:p>
+      <w:pPr>
+        <w:rPr>
+          <w:rFonts w:ascii="Roboto" w:hAnsi="Roboto"/>
+          <w:color w:val="252525"/>
+          <w:sz w:val="24"/>
+          <w:szCs w:val="24"/>
+        </w:rPr>
+      </w:pPr>
+      <w:r>
+        <w:rPr>
+          <w:noProof/>
+        </w:rPr>
+        <w:drawing>
+          <wp:inline distT="0" distB="0" distL="0" distR="0" wp14:anchorId="383AF7DF" wp14:editId="5FF3CCFF">
+            <wp:extent cx="5400040" cy="2447290"/>
+            <wp:effectExtent l="0" t="0" r="0" b="0"/>
+            <wp:docPr id="1867652316" name="Imagen 1" descr="Tabla&#10;&#10;El contenido generado por IA puede ser incorrecto."/>
+            <wp:cNvGraphicFramePr>
+              <a:graphicFrameLocks xmlns:a="http://schemas.openxmlformats.org/drawingml/2006/main" noChangeAspect="1"/>
+            </wp:cNvGraphicFramePr>
+            <a:graphic xmlns:a="http://schemas.openxmlformats.org/drawingml/2006/main">
+              <a:graphicData uri="http://schemas.openxmlformats.org/drawingml/2006/picture">
+                <pic:pic xmlns:pic="http://schemas.openxmlformats.org/drawingml/2006/picture">
+                  <pic:nvPicPr>
+                    <pic:cNvPr id="1867652316" name="Imagen 1" descr="Tabla&#10;&#10;El contenido generado por IA puede ser incorrecto."/>
+                    <pic:cNvPicPr/>
+                  </pic:nvPicPr>
+                  <pic:blipFill>
+                    <a:blip r:embed="rId53"/>
+                    <a:stretch>
+                      <a:fillRect/>
+                    </a:stretch>
+                  </pic:blipFill>
+                  <pic:spPr>
+                    <a:xfrm>
+                      <a:off x="0" y="0"/>
+                      <a:ext cx="5400040" cy="2447290"/>
+                    </a:xfrm>
+                    <a:prstGeom prst="rect">
+                      <a:avLst/>
+                    </a:prstGeom>
+                  </pic:spPr>
+                </pic:pic>
+              </a:graphicData>
+            </a:graphic>
+          </wp:inline>
+        </w:drawing>
+      </w:r>
+    </w:p>
+    <w:p>
+      <w:pPr>
+        <w:rPr>
+          <w:rFonts w:ascii="Roboto" w:hAnsi="Roboto"/>
+          <w:color w:val="252525"/>
+          <w:sz w:val="24"/>
+          <w:szCs w:val="24"/>
+        </w:rPr>
+      </w:pPr>
+      <w:r>
+        <w:rPr>
+          <w:rFonts w:ascii="Roboto" w:hAnsi="Roboto"/>
+          <w:color w:val="252525"/>
+          <w:sz w:val="24"/>
+          <w:szCs w:val="24"/>
+        </w:rPr>
+        <w:lastRenderedPageBreak/>
+        <w:t xml:space="preserve">Se constata que el modelo no solo aprende de forma </w:t>
+      </w:r>
+      <w:proofErr w:type="gramStart"/>
+      <w:r>
+        <w:rPr>
+          <w:rFonts w:ascii="Roboto" w:hAnsi="Roboto"/>
+          <w:color w:val="252525"/>
+          <w:sz w:val="24"/>
+          <w:szCs w:val="24"/>
+        </w:rPr>
+        <w:t>eficiente ,</w:t>
+      </w:r>
+      <w:proofErr w:type="gramEnd"/>
+      <w:r>
+        <w:rPr>
+          <w:rFonts w:ascii="Roboto" w:hAnsi="Roboto"/>
+          <w:color w:val="252525"/>
+          <w:sz w:val="24"/>
+          <w:szCs w:val="24"/>
+        </w:rPr>
+        <w:t xml:space="preserve"> sino que también es capaz de aplicar ese conocimiento de forma </w:t>
+      </w:r>
+      <w:proofErr w:type="spellStart"/>
+      <w:r>
+        <w:rPr>
+          <w:rFonts w:ascii="Roboto" w:hAnsi="Roboto"/>
+          <w:color w:val="252525"/>
+          <w:sz w:val="24"/>
+          <w:szCs w:val="24"/>
+        </w:rPr>
+        <w:t>mas</w:t>
+      </w:r>
+      <w:proofErr w:type="spellEnd"/>
+      <w:r>
+        <w:rPr>
+          <w:rFonts w:ascii="Roboto" w:hAnsi="Roboto"/>
+          <w:color w:val="252525"/>
+          <w:sz w:val="24"/>
+          <w:szCs w:val="24"/>
+        </w:rPr>
+        <w:t xml:space="preserve"> efectiva a datos nuevos y no vistos en el </w:t>
+      </w:r>
+      <w:proofErr w:type="spellStart"/>
+      <w:r>
+        <w:rPr>
+          <w:rFonts w:ascii="Roboto" w:hAnsi="Roboto"/>
+          <w:color w:val="252525"/>
+          <w:sz w:val="24"/>
+          <w:szCs w:val="24"/>
+        </w:rPr>
+        <w:t>dataset</w:t>
+      </w:r>
+      <w:proofErr w:type="spellEnd"/>
+      <w:r>
+        <w:rPr>
+          <w:rFonts w:ascii="Roboto" w:hAnsi="Roboto"/>
+          <w:color w:val="252525"/>
+          <w:sz w:val="24"/>
+          <w:szCs w:val="24"/>
+        </w:rPr>
+        <w:t xml:space="preserve"> uci-</w:t>
+      </w:r>
+      <w:proofErr w:type="spellStart"/>
+      <w:r>
+        <w:rPr>
+          <w:rFonts w:ascii="Roboto" w:hAnsi="Roboto"/>
+          <w:color w:val="252525"/>
+          <w:sz w:val="24"/>
+          <w:szCs w:val="24"/>
+        </w:rPr>
+        <w:t>har</w:t>
+      </w:r>
+      <w:proofErr w:type="spellEnd"/>
+    </w:p>
+    <w:p>
+      <w:pPr>
+        <w:rPr>
+          <w:rFonts w:ascii="Roboto" w:hAnsi="Roboto"/>
+          <w:color w:val="252525"/>
+          <w:sz w:val="24"/>
+          <w:szCs w:val="24"/>
+        </w:rPr>
+      </w:pPr>
+    </w:p>
+    <w:p>
+      <w:pPr>
+        <w:rPr>
+          <w:rFonts w:ascii="Roboto" w:hAnsi="Roboto"/>
+          <w:color w:val="252525"/>
+          <w:sz w:val="24"/>
+          <w:szCs w:val="24"/>
+        </w:rPr>
+      </w:pPr>
+      <w:r>
+        <w:rPr>
+          <w:noProof/>
+        </w:rPr>
+        <w:drawing>
+          <wp:inline distT="0" distB="0" distL="0" distR="0" wp14:anchorId="76EFA417" wp14:editId="49D16614">
+            <wp:extent cx="5400040" cy="4547235"/>
+            <wp:effectExtent l="0" t="0" r="0" b="5715"/>
+            <wp:docPr id="725914193" name="Imagen 5" descr="Calendario&#10;&#10;El contenido generado por IA puede ser incorrecto."/>
+            <wp:cNvGraphicFramePr>
+              <a:graphicFrameLocks xmlns:a="http://schemas.openxmlformats.org/drawingml/2006/main" noChangeAspect="1"/>
+            </wp:cNvGraphicFramePr>
+            <a:graphic xmlns:a="http://schemas.openxmlformats.org/drawingml/2006/main">
+              <a:graphicData uri="http://schemas.openxmlformats.org/drawingml/2006/picture">
+                <pic:pic xmlns:pic="http://schemas.openxmlformats.org/drawingml/2006/picture">
+                  <pic:nvPicPr>
+                    <pic:cNvPr id="725914193" name="Imagen 5" descr="Calendario&#10;&#10;El contenido generado por IA puede ser incorrecto."/>
+                    <pic:cNvPicPr>
+                      <a:picLocks noChangeAspect="1" noChangeArrowheads="1"/>
+                    </pic:cNvPicPr>
+                  </pic:nvPicPr>
+                  <pic:blipFill>
+                    <a:blip r:embed="rId54">
+                      <a:extLst>
+                        <a:ext uri="{28A0092B-C50C-407E-A947-70E740481C1C}">
+                          <a14:useLocalDpi xmlns:a14="http://schemas.microsoft.com/office/drawing/2010/main" val="0"/>
+                        </a:ext>
+                      </a:extLst>
+                    </a:blip>
+                    <a:srcRect/>
+                    <a:stretch>
+                      <a:fillRect/>
+                    </a:stretch>
+                  </pic:blipFill>
+                  <pic:spPr bwMode="auto">
+                    <a:xfrm>
+                      <a:off x="0" y="0"/>
+                      <a:ext cx="5400040" cy="4547235"/>
+                    </a:xfrm>
+                    <a:prstGeom prst="rect">
+                      <a:avLst/>
+                    </a:prstGeom>
+                    <a:noFill/>
+                    <a:ln>
+                      <a:noFill/>
+                    </a:ln>
+                  </pic:spPr>
+                </pic:pic>
+              </a:graphicData>
+            </a:graphic>
+          </wp:inline>
+        </w:drawing>
+      </w:r>
+    </w:p>
+    <w:p>
+      <w:pPr>
+        <w:rPr>
+          <w:rFonts w:ascii="Roboto" w:hAnsi="Roboto"/>
+          <w:color w:val="252525"/>
+          <w:sz w:val="24"/>
+          <w:szCs w:val="24"/>
+        </w:rPr>
+      </w:pPr>
+    </w:p>
+    <w:p>
+      <w:r>
+        <w:t xml:space="preserve">La nueva matriz de confusión confirma que las acciones para mitigar el sobreajuste fueron </w:t>
+      </w:r>
+      <w:r>
+        <w:rPr>
+          <w:b/>
+          <w:bCs/>
+        </w:rPr>
+        <w:t>exitosas en mejorar la capacidad de generalización del modelo</w:t>
+      </w:r>
+      <w:r>
+        <w:t xml:space="preserve">, especialmente para las actividades dinámicas y, de manera importante, para la clase "SITTING" (Clase 3). Aunque hay algunos compromisos en las precisiones de las clases "STANDING" y "LAYING" (Clases 4 y 5) y una nueva fuente de confusión para la Clase 2 con la Clase 5, la </w:t>
+      </w:r>
+      <w:r>
+        <w:rPr>
+          <w:b/>
+          <w:bCs/>
+        </w:rPr>
+        <w:t>reducción general en la pérdida de validación y el aumento en la precisión de validación</w:t>
+      </w:r>
+      <w:r>
+        <w:t xml:space="preserve"> </w:t>
+      </w:r>
+      <w:r>
+        <w:t>es un indicador de</w:t>
+      </w:r>
+      <w:r>
+        <w:t xml:space="preserve"> que el modelo es ahora más robusto y generalizable para el reconocimiento de actividad humana con el </w:t>
+      </w:r>
+      <w:proofErr w:type="spellStart"/>
+      <w:r>
+        <w:t>dataset</w:t>
+      </w:r>
+      <w:proofErr w:type="spellEnd"/>
+      <w:r>
+        <w:t xml:space="preserve"> UCI-HAR</w:t>
+      </w:r>
+      <w:r>
+        <w:t>.</w:t>
       </w:r>
     </w:p>
     <w:p>
@@ -8279,6 +11668,25 @@
       <w:szCs w:val="20"/>
     </w:rPr>
   </w:style>
+  <w:style w:type="paragraph" w:styleId="NormalWeb">
+    <w:name w:val="Normal (Web)"/>
+    <w:basedOn w:val="Normal"/>
+    <w:uiPriority w:val="99"/>
+    <w:semiHidden/>
+    <w:unhideWhenUsed/>
+    <w:rsid w:val="00BC6B85"/>
+    <w:pPr>
+      <w:spacing w:before="100" w:beforeAutospacing="1" w:after="100" w:afterAutospacing="1" w:line="240" w:lineRule="auto"/>
+    </w:pPr>
+    <w:rPr>
+      <w:rFonts w:ascii="Times New Roman" w:eastAsia="Times New Roman" w:hAnsi="Times New Roman" w:cs="Times New Roman"/>
+      <w:kern w:val="0"/>
+      <w:sz w:val="24"/>
+      <w:szCs w:val="24"/>
+      <w:lang w:eastAsia="es-EC"/>
+      <w14:ligatures w14:val="none"/>
+    </w:rPr>
+  </w:style>
 </w:styles>
 </file>
 

</xml_diff>

<commit_message>
ajustes documentos gridserachsvm  svm
</commit_message>
<xml_diff>
--- a/ETAPA DE DESARROLLO.docx
+++ b/ETAPA DE DESARROLLO.docx
@@ -14,200 +14,76 @@
         </w:rPr>
       </w:pPr>
       <w:r>
-        <w:t xml:space="preserve">El proceso de desarrollo de un modelo de Machine </w:t>
-      </w:r>
-      <w:proofErr w:type="spellStart"/>
-      <w:r>
-        <w:t>Learning</w:t>
-      </w:r>
-      <w:proofErr w:type="spellEnd"/>
-      <w:r>
-        <w:t xml:space="preserve">, enmarcado en el contexto del </w:t>
+        <w:t xml:space="preserve">El proceso de desarrollo de un modelo de Machine Learning, enmarcado en el contexto del </w:t>
       </w:r>
       <w:r>
         <w:rPr>
           <w:b/>
           <w:bCs/>
         </w:rPr>
-        <w:t xml:space="preserve">Proceso de Descubrimiento de Conocimiento en Bases de Datos (KDD - </w:t>
-      </w:r>
-      <w:proofErr w:type="spellStart"/>
+        <w:t>Proceso de Descubrimiento de Conocimiento en Bases de Datos (KDD - Knowledge Discovery in Databases)</w:t>
+      </w:r>
+      <w:r>
+        <w:t xml:space="preserve">, comienza con una rigurosa preparación de los datos. En este proyecto, se utilizó el conjunto de datos </w:t>
+      </w:r>
       <w:r>
         <w:rPr>
           <w:b/>
           <w:bCs/>
         </w:rPr>
-        <w:t>Knowledge</w:t>
-      </w:r>
-      <w:proofErr w:type="spellEnd"/>
+        <w:t>Human Activity Recognition Using Smartphones (UCI-HAR)</w:t>
+      </w:r>
+      <w:r>
+        <w:t>. Este dataset, fundamental para nuestro análisis, contiene series temporales multivariadas de sensores de aceleración y giroscopio de dispositivos móviles, registradas mientras un grupo de 30 voluntarios realizaba 6 actividades distintas.</w:t>
+      </w:r>
       <w:r>
         <w:rPr>
           <w:b/>
           <w:bCs/>
-        </w:rPr>
-        <w:t xml:space="preserve"> Discovery in </w:t>
-      </w:r>
-      <w:proofErr w:type="spellStart"/>
-      <w:r>
+          <w:sz w:val="24"/>
+          <w:szCs w:val="24"/>
+          <w:lang w:val="es-MX"/>
+        </w:rPr>
+        <w:t xml:space="preserve"> </w:t>
+      </w:r>
+    </w:p>
+    <w:p>
+      <w:pPr>
+        <w:jc w:val="both"/>
         <w:rPr>
           <w:b/>
           <w:bCs/>
         </w:rPr>
-        <w:t>Databases</w:t>
-      </w:r>
-      <w:proofErr w:type="spellEnd"/>
+      </w:pPr>
       <w:r>
         <w:rPr>
           <w:b/>
           <w:bCs/>
         </w:rPr>
-        <w:t>)</w:t>
-      </w:r>
-      <w:r>
-        <w:t xml:space="preserve">, comienza con una rigurosa preparación de los datos. En este proyecto, se utilizó el conjunto de datos </w:t>
-      </w:r>
+        <w:t>Fases del Proceso KDD aplicadas:</w:t>
+      </w:r>
+    </w:p>
+    <w:p>
+      <w:pPr>
+        <w:jc w:val="both"/>
+      </w:pPr>
       <w:r>
         <w:rPr>
           <w:b/>
           <w:bCs/>
         </w:rPr>
-        <w:t xml:space="preserve">Human </w:t>
-      </w:r>
-      <w:proofErr w:type="spellStart"/>
-      <w:r>
-        <w:rPr>
-          <w:b/>
-          <w:bCs/>
-        </w:rPr>
-        <w:t>Activity</w:t>
-      </w:r>
-      <w:proofErr w:type="spellEnd"/>
-      <w:r>
-        <w:rPr>
-          <w:b/>
-          <w:bCs/>
-        </w:rPr>
-        <w:t xml:space="preserve"> </w:t>
-      </w:r>
-      <w:proofErr w:type="spellStart"/>
-      <w:r>
-        <w:rPr>
-          <w:b/>
-          <w:bCs/>
-        </w:rPr>
-        <w:t>Recognition</w:t>
-      </w:r>
-      <w:proofErr w:type="spellEnd"/>
-      <w:r>
-        <w:rPr>
-          <w:b/>
-          <w:bCs/>
-        </w:rPr>
-        <w:t xml:space="preserve"> </w:t>
-      </w:r>
-      <w:proofErr w:type="spellStart"/>
-      <w:r>
-        <w:rPr>
-          <w:b/>
-          <w:bCs/>
-        </w:rPr>
-        <w:t>Using</w:t>
-      </w:r>
-      <w:proofErr w:type="spellEnd"/>
-      <w:r>
-        <w:rPr>
-          <w:b/>
-          <w:bCs/>
-        </w:rPr>
-        <w:t xml:space="preserve"> Smartphones (UCI-HAR)</w:t>
-      </w:r>
-      <w:r>
-        <w:t xml:space="preserve">. Este </w:t>
-      </w:r>
-      <w:proofErr w:type="spellStart"/>
-      <w:r>
-        <w:t>dataset</w:t>
-      </w:r>
-      <w:proofErr w:type="spellEnd"/>
-      <w:r>
-        <w:t>, fundamental para nuestro análisis, contiene series temporales multivariadas de sensores de aceleración y giroscop</w:t>
-      </w:r>
-      <w:r>
-        <w:t>io</w:t>
-      </w:r>
-      <w:r>
-        <w:t xml:space="preserve"> de </w:t>
-      </w:r>
-      <w:r>
-        <w:t>dispositivos móviles</w:t>
-      </w:r>
-      <w:r>
-        <w:t>, registradas mientras un grupo de 30 voluntarios realizaba 6 actividades distintas.</w:t>
-      </w:r>
-      <w:r>
-        <w:rPr>
-          <w:b/>
-          <w:bCs/>
-          <w:sz w:val="24"/>
-          <w:szCs w:val="24"/>
-          <w:lang w:val="es-MX"/>
-        </w:rPr>
-        <w:t xml:space="preserve"> </w:t>
-      </w:r>
-    </w:p>
-    <w:p>
-      <w:pPr>
-        <w:jc w:val="both"/>
-        <w:rPr>
-          <w:b/>
-          <w:bCs/>
-        </w:rPr>
-      </w:pPr>
-      <w:r>
-        <w:rPr>
-          <w:b/>
-          <w:bCs/>
-        </w:rPr>
-        <w:t>Fases del Proceso KDD aplicadas:</w:t>
-      </w:r>
-    </w:p>
-    <w:p>
-      <w:pPr>
-        <w:jc w:val="both"/>
-      </w:pPr>
-      <w:r>
-        <w:rPr>
-          <w:b/>
-          <w:bCs/>
-        </w:rPr>
         <w:t>Selección de Datos:</w:t>
       </w:r>
       <w:r>
-        <w:t xml:space="preserve"> Se seleccionó el </w:t>
-      </w:r>
-      <w:proofErr w:type="spellStart"/>
-      <w:r>
-        <w:t>dataset</w:t>
-      </w:r>
-      <w:proofErr w:type="spellEnd"/>
-      <w:r>
-        <w:t xml:space="preserve"> UCI-HAR, apropiado para el problema de reconocimiento de actividad humana, que incluye datos de acelerómetros y giroscopios de smartphones.</w:t>
-      </w:r>
-    </w:p>
-    <w:p>
-      <w:pPr>
-        <w:jc w:val="both"/>
-      </w:pPr>
-      <w:r>
-        <w:t xml:space="preserve">Para este proyecto, el </w:t>
-      </w:r>
-      <w:proofErr w:type="spellStart"/>
-      <w:r>
-        <w:t>dataset</w:t>
-      </w:r>
-      <w:proofErr w:type="spellEnd"/>
-      <w:r>
-        <w:t xml:space="preserve"> UCI-HAR se obtuvo como un archivo .zip de un repositorio de GitHub. Se implementó un proceso ETL básico para</w:t>
+        <w:t xml:space="preserve"> Se seleccionó el dataset UCI-HAR, apropiado para el problema de reconocimiento de actividad humana, que incluye datos de acelerómetros y giroscopios de smartphones.</w:t>
+      </w:r>
+    </w:p>
+    <w:p>
+      <w:pPr>
+        <w:jc w:val="both"/>
+      </w:pPr>
+      <w:r>
+        <w:t>Para este proyecto, el dataset UCI-HAR se obtuvo como un archivo .zip de un repositorio de GitHub. Se implementó un proceso ETL básico para</w:t>
       </w:r>
       <w:r>
         <w:t xml:space="preserve"> e</w:t>
@@ -275,25 +151,11 @@
         <w:t xml:space="preserve">Para la construcción de este proceso </w:t>
       </w:r>
       <w:r>
-        <w:t xml:space="preserve">se </w:t>
-      </w:r>
-      <w:r>
-        <w:t>utilizó</w:t>
-      </w:r>
-      <w:r>
-        <w:t xml:space="preserve"> como lenguaje de programación Python y las siguientes </w:t>
-      </w:r>
-      <w:r>
-        <w:t>librerías</w:t>
-      </w:r>
-      <w:r>
-        <w:t xml:space="preserve"> implementadas en el siguiente bloque de </w:t>
-      </w:r>
-      <w:proofErr w:type="spellStart"/>
-      <w:r>
-        <w:t>codigo</w:t>
-      </w:r>
-      <w:proofErr w:type="spellEnd"/>
+        <w:t>se utilizó como lenguaje de programación Python y las siguientes librerías</w:t>
+      </w:r>
+      <w:r>
+        <w:t xml:space="preserve"> implementadas en el siguiente bloque de codigo</w:t>
+      </w:r>
     </w:p>
     <w:tbl>
       <w:tblPr>
@@ -320,7 +182,6 @@
                 <w:szCs w:val="20"/>
               </w:rPr>
             </w:pPr>
-            <w:proofErr w:type="spellStart"/>
             <w:r>
               <w:rPr>
                 <w:rFonts w:ascii="Roboto" w:hAnsi="Roboto"/>
@@ -330,7 +191,6 @@
               </w:rPr>
               <w:t>zipfile</w:t>
             </w:r>
-            <w:proofErr w:type="spellEnd"/>
           </w:p>
         </w:tc>
         <w:tc>
@@ -374,7 +234,6 @@
                 <w:szCs w:val="20"/>
               </w:rPr>
             </w:pPr>
-            <w:proofErr w:type="spellStart"/>
             <w:r>
               <w:rPr>
                 <w:rFonts w:ascii="Roboto" w:hAnsi="Roboto"/>
@@ -384,7 +243,6 @@
               </w:rPr>
               <w:t>io</w:t>
             </w:r>
-            <w:proofErr w:type="spellEnd"/>
           </w:p>
         </w:tc>
         <w:tc>
@@ -866,59 +724,8 @@
           <w:szCs w:val="24"/>
         </w:rPr>
         <w:lastRenderedPageBreak/>
-        <w:t xml:space="preserve">Luego de la carga del </w:t>
-      </w:r>
-      <w:proofErr w:type="spellStart"/>
-      <w:r>
-        <w:rPr>
-          <w:rFonts w:ascii="Roboto" w:hAnsi="Roboto"/>
-          <w:color w:val="252525"/>
-          <w:sz w:val="24"/>
-          <w:szCs w:val="24"/>
-        </w:rPr>
-        <w:t>dataset</w:t>
-      </w:r>
-      <w:proofErr w:type="spellEnd"/>
-      <w:r>
-        <w:rPr>
-          <w:rFonts w:ascii="Roboto" w:hAnsi="Roboto"/>
-          <w:color w:val="252525"/>
-          <w:sz w:val="24"/>
-          <w:szCs w:val="24"/>
-        </w:rPr>
-        <w:t xml:space="preserve"> procedemos a la correspondiente validación de valores nulos, blancos dentro del </w:t>
-      </w:r>
-      <w:proofErr w:type="spellStart"/>
-      <w:r>
-        <w:rPr>
-          <w:rFonts w:ascii="Roboto" w:hAnsi="Roboto"/>
-          <w:color w:val="252525"/>
-          <w:sz w:val="24"/>
-          <w:szCs w:val="24"/>
-        </w:rPr>
-        <w:t>dataset</w:t>
-      </w:r>
-      <w:proofErr w:type="spellEnd"/>
-      <w:r>
-        <w:rPr>
-          <w:rFonts w:ascii="Roboto" w:hAnsi="Roboto"/>
-          <w:color w:val="252525"/>
-          <w:sz w:val="24"/>
-          <w:szCs w:val="24"/>
-        </w:rPr>
-        <w:t xml:space="preserve"> uci-</w:t>
-      </w:r>
-      <w:proofErr w:type="spellStart"/>
-      <w:r>
-        <w:rPr>
-          <w:rFonts w:ascii="Roboto" w:hAnsi="Roboto"/>
-          <w:color w:val="252525"/>
-          <w:sz w:val="24"/>
-          <w:szCs w:val="24"/>
-        </w:rPr>
-        <w:t>har</w:t>
-      </w:r>
-      <w:proofErr w:type="spellEnd"/>
+        <w:t>Luego de la carga del dataset procedemos a la correspondiente validación de valores nulos, blancos dentro del dataset uci-har</w:t>
+      </w:r>
     </w:p>
     <w:p>
       <w:pPr>
@@ -1158,36 +965,7 @@
           <w:sz w:val="24"/>
           <w:szCs w:val="24"/>
         </w:rPr>
-        <w:t xml:space="preserve">Al identificar que el </w:t>
-      </w:r>
-      <w:proofErr w:type="spellStart"/>
-      <w:r>
-        <w:rPr>
-          <w:rFonts w:ascii="Roboto" w:hAnsi="Roboto"/>
-          <w:color w:val="252525"/>
-          <w:sz w:val="24"/>
-          <w:szCs w:val="24"/>
-        </w:rPr>
-        <w:t>dataset</w:t>
-      </w:r>
-      <w:proofErr w:type="spellEnd"/>
-      <w:r>
-        <w:rPr>
-          <w:rFonts w:ascii="Roboto" w:hAnsi="Roboto"/>
-          <w:color w:val="252525"/>
-          <w:sz w:val="24"/>
-          <w:szCs w:val="24"/>
-        </w:rPr>
-        <w:t xml:space="preserve"> no contiene información nula o vacía procedemos a realizar un análisis exploratorio de datos mostrando las diferentes acciones mediante el uso de una nube de palabras</w:t>
-      </w:r>
-      <w:r>
-        <w:rPr>
-          <w:rFonts w:ascii="Roboto" w:hAnsi="Roboto"/>
-          <w:color w:val="252525"/>
-          <w:sz w:val="24"/>
-          <w:szCs w:val="24"/>
-        </w:rPr>
-        <w:t xml:space="preserve"> </w:t>
+        <w:t xml:space="preserve">Al identificar que el dataset no contiene información nula o vacía procedemos a realizar un análisis exploratorio de datos mostrando las diferentes acciones mediante el uso de una nube de palabras </w:t>
       </w:r>
     </w:p>
     <w:p>
@@ -1478,25 +1256,7 @@
           <w:szCs w:val="24"/>
           <w:lang w:val="es-MX"/>
         </w:rPr>
-        <w:t xml:space="preserve">El gráfico anterior permite una inferencia preliminar sobre el balanceo del dataset de entrenamiento. Aunque a primera vista no parece desbalanceado, para respaldar esta observación con datos precisos, se procederá a calcular </w:t>
-      </w:r>
-      <w:proofErr w:type="gramStart"/>
-      <w:r>
-        <w:rPr>
-          <w:sz w:val="24"/>
-          <w:szCs w:val="24"/>
-          <w:lang w:val="es-MX"/>
-        </w:rPr>
-        <w:t>el ratio</w:t>
-      </w:r>
-      <w:proofErr w:type="gramEnd"/>
-      <w:r>
-        <w:rPr>
-          <w:sz w:val="24"/>
-          <w:szCs w:val="24"/>
-          <w:lang w:val="es-MX"/>
-        </w:rPr>
-        <w:t xml:space="preserve"> entre las clases.</w:t>
+        <w:t>El gráfico anterior permite una inferencia preliminar sobre el balanceo del dataset de entrenamiento. Aunque a primera vista no parece desbalanceado, para respaldar esta observación con datos precisos, se procederá a calcular el ratio entre las clases.</w:t>
       </w:r>
     </w:p>
     <w:p>
@@ -1577,25 +1337,7 @@
           <w:szCs w:val="24"/>
           <w:lang w:val="es-MX"/>
         </w:rPr>
-        <w:t xml:space="preserve">Como parte del análisis exploratorio, se utilizó la Reducción de Dimensionalidad (PCA) para visualizar la distribución de los puntos en cada clase. PCA permitió reducir las 561 características del dataset a 2 o 3 componentes principales, capturando la variabilidad de los datos. Esto facilitó la identificación de agrupaciones o mezclas entre las clases (visualizadas por colores) y la detección de patrones inusuales o </w:t>
-      </w:r>
-      <w:proofErr w:type="spellStart"/>
-      <w:r>
-        <w:rPr>
-          <w:sz w:val="24"/>
-          <w:szCs w:val="24"/>
-          <w:lang w:val="es-MX"/>
-        </w:rPr>
-        <w:t>outliers</w:t>
-      </w:r>
-      <w:proofErr w:type="spellEnd"/>
-      <w:r>
-        <w:rPr>
-          <w:sz w:val="24"/>
-          <w:szCs w:val="24"/>
-          <w:lang w:val="es-MX"/>
-        </w:rPr>
-        <w:t>.</w:t>
+        <w:t>Como parte del análisis exploratorio, se utilizó la Reducción de Dimensionalidad (PCA) para visualizar la distribución de los puntos en cada clase. PCA permitió reducir las 561 características del dataset a 2 o 3 componentes principales, capturando la variabilidad de los datos. Esto facilitó la identificación de agrupaciones o mezclas entre las clases (visualizadas por colores) y la detección de patrones inusuales o outliers.</w:t>
       </w:r>
     </w:p>
     <w:p>
@@ -1847,51 +1589,15 @@
           <w:szCs w:val="24"/>
           <w:lang w:val="es-MX"/>
         </w:rPr>
-        <w:t xml:space="preserve"> Para el modelo RandomForestClassifier, se utilizaron características </w:t>
-      </w:r>
-      <w:proofErr w:type="spellStart"/>
-      <w:r>
-        <w:rPr>
-          <w:sz w:val="24"/>
-          <w:szCs w:val="24"/>
-          <w:lang w:val="es-MX"/>
-        </w:rPr>
-        <w:t>pre-extraídas</w:t>
-      </w:r>
-      <w:proofErr w:type="spellEnd"/>
-      <w:r>
-        <w:rPr>
-          <w:sz w:val="24"/>
-          <w:szCs w:val="24"/>
-          <w:lang w:val="es-MX"/>
-        </w:rPr>
-        <w:t xml:space="preserve"> proporcionadas con el dataset UCI-HAR. Estas características incluyen estadísticas de dominio de tiempo y frecuencia (</w:t>
-      </w:r>
-      <w:r>
-        <w:rPr>
-          <w:sz w:val="24"/>
-          <w:szCs w:val="24"/>
-          <w:lang w:val="es-MX"/>
-        </w:rPr>
-        <w:t xml:space="preserve">por </w:t>
-      </w:r>
-      <w:proofErr w:type="gramStart"/>
-      <w:r>
-        <w:rPr>
-          <w:sz w:val="24"/>
-          <w:szCs w:val="24"/>
-          <w:lang w:val="es-MX"/>
-        </w:rPr>
-        <w:t>ejemplo</w:t>
-      </w:r>
-      <w:proofErr w:type="gramEnd"/>
-      <w:r>
-        <w:rPr>
-          <w:sz w:val="24"/>
-          <w:szCs w:val="24"/>
-          <w:lang w:val="es-MX"/>
-        </w:rPr>
-        <w:t xml:space="preserve"> </w:t>
+        <w:t xml:space="preserve"> Para el modelo RandomForestClassifier, se utilizaron características pre-extraídas proporcionadas con el dataset UCI-HAR. Estas características incluyen estadísticas de dominio de tiempo y frecuencia (</w:t>
+      </w:r>
+      <w:r>
+        <w:rPr>
+          <w:sz w:val="24"/>
+          <w:szCs w:val="24"/>
+          <w:lang w:val="es-MX"/>
+        </w:rPr>
+        <w:t xml:space="preserve">por ejemplo </w:t>
       </w:r>
       <w:r>
         <w:rPr>
@@ -1907,55 +1613,8 @@
           <w:szCs w:val="24"/>
           <w:lang w:val="es-MX"/>
         </w:rPr>
-        <w:t xml:space="preserve"> utilizando </w:t>
-      </w:r>
-      <w:proofErr w:type="spellStart"/>
-      <w:proofErr w:type="gramStart"/>
-      <w:r>
-        <w:rPr>
-          <w:sz w:val="24"/>
-          <w:szCs w:val="24"/>
-          <w:lang w:val="es-MX"/>
-        </w:rPr>
-        <w:t>StandarScaler</w:t>
-      </w:r>
-      <w:proofErr w:type="spellEnd"/>
-      <w:r>
-        <w:rPr>
-          <w:sz w:val="24"/>
-          <w:szCs w:val="24"/>
-          <w:lang w:val="es-MX"/>
-        </w:rPr>
-        <w:t xml:space="preserve"> ,</w:t>
-      </w:r>
-      <w:proofErr w:type="gramEnd"/>
-      <w:r>
-        <w:rPr>
-          <w:sz w:val="24"/>
-          <w:szCs w:val="24"/>
-          <w:lang w:val="es-MX"/>
-        </w:rPr>
-        <w:t xml:space="preserve"> presente en la librería de </w:t>
-      </w:r>
-      <w:proofErr w:type="spellStart"/>
-      <w:r>
-        <w:rPr>
-          <w:sz w:val="24"/>
-          <w:szCs w:val="24"/>
-          <w:lang w:val="es-MX"/>
-        </w:rPr>
-        <w:t>python</w:t>
-      </w:r>
-      <w:proofErr w:type="spellEnd"/>
-      <w:r>
-        <w:rPr>
-          <w:sz w:val="24"/>
-          <w:szCs w:val="24"/>
-          <w:lang w:val="es-MX"/>
-        </w:rPr>
-        <w:t xml:space="preserve"> </w:t>
-      </w:r>
-      <w:proofErr w:type="spellStart"/>
+        <w:t xml:space="preserve"> utilizando StandarScaler , presente en la librería de python </w:t>
+      </w:r>
       <w:r>
         <w:rPr>
           <w:sz w:val="24"/>
@@ -1964,7 +1623,6 @@
         </w:rPr>
         <w:t>sklearn</w:t>
       </w:r>
-      <w:proofErr w:type="spellEnd"/>
     </w:p>
     <w:p>
       <w:pPr>
@@ -2149,215 +1807,52 @@
           <w:szCs w:val="24"/>
           <w:lang w:val="es-MX"/>
         </w:rPr>
-        <w:t>Este bloque de código organiza el dataset a la forma (</w:t>
-      </w:r>
-      <w:proofErr w:type="spellStart"/>
-      <w:r>
-        <w:rPr>
-          <w:sz w:val="24"/>
-          <w:szCs w:val="24"/>
-          <w:lang w:val="es-MX"/>
-        </w:rPr>
-        <w:t>n_samples</w:t>
-      </w:r>
-      <w:proofErr w:type="spellEnd"/>
-      <w:r>
-        <w:rPr>
-          <w:sz w:val="24"/>
-          <w:szCs w:val="24"/>
-          <w:lang w:val="es-MX"/>
-        </w:rPr>
-        <w:t xml:space="preserve">, 128, 9) para la entrada de la CNN1D, donde 128 son los pasos de tiempo y 9 los canales/sensores. Normaliza cada señal individualmente (media 0, desviación estándar 1) para optimizar el entrenamiento, y hereda de </w:t>
-      </w:r>
-      <w:proofErr w:type="spellStart"/>
-      <w:proofErr w:type="gramStart"/>
-      <w:r>
-        <w:rPr>
-          <w:sz w:val="24"/>
-          <w:szCs w:val="24"/>
-          <w:lang w:val="es-MX"/>
-        </w:rPr>
-        <w:t>tf.keras</w:t>
-      </w:r>
-      <w:proofErr w:type="gramEnd"/>
-      <w:r>
-        <w:rPr>
-          <w:sz w:val="24"/>
-          <w:szCs w:val="24"/>
-          <w:lang w:val="es-MX"/>
-        </w:rPr>
-        <w:t>.</w:t>
-      </w:r>
-      <w:proofErr w:type="gramStart"/>
-      <w:r>
-        <w:rPr>
-          <w:sz w:val="24"/>
-          <w:szCs w:val="24"/>
-          <w:lang w:val="es-MX"/>
-        </w:rPr>
-        <w:t>utils.Sequence</w:t>
-      </w:r>
-      <w:proofErr w:type="spellEnd"/>
-      <w:proofErr w:type="gramEnd"/>
-      <w:r>
-        <w:rPr>
-          <w:sz w:val="24"/>
-          <w:szCs w:val="24"/>
-          <w:lang w:val="es-MX"/>
-        </w:rPr>
-        <w:t xml:space="preserve"> para un uso eficiente de memoria y paralelización con </w:t>
-      </w:r>
-      <w:proofErr w:type="spellStart"/>
-      <w:proofErr w:type="gramStart"/>
-      <w:r>
-        <w:rPr>
-          <w:sz w:val="24"/>
-          <w:szCs w:val="24"/>
-          <w:lang w:val="es-MX"/>
-        </w:rPr>
-        <w:t>model.fit</w:t>
-      </w:r>
-      <w:proofErr w:type="spellEnd"/>
-      <w:r>
-        <w:rPr>
-          <w:sz w:val="24"/>
-          <w:szCs w:val="24"/>
-          <w:lang w:val="es-MX"/>
-        </w:rPr>
-        <w:t>(</w:t>
-      </w:r>
-      <w:proofErr w:type="gramEnd"/>
-      <w:r>
-        <w:rPr>
-          <w:sz w:val="24"/>
-          <w:szCs w:val="24"/>
-          <w:lang w:val="es-MX"/>
-        </w:rPr>
-        <w:t xml:space="preserve">) y </w:t>
-      </w:r>
-      <w:proofErr w:type="spellStart"/>
-      <w:proofErr w:type="gramStart"/>
-      <w:r>
-        <w:rPr>
-          <w:sz w:val="24"/>
-          <w:szCs w:val="24"/>
-          <w:lang w:val="es-MX"/>
-        </w:rPr>
-        <w:t>model.evaluate</w:t>
-      </w:r>
-      <w:proofErr w:type="spellEnd"/>
-      <w:proofErr w:type="gramEnd"/>
-      <w:r>
-        <w:rPr>
-          <w:sz w:val="24"/>
-          <w:szCs w:val="24"/>
-          <w:lang w:val="es-MX"/>
-        </w:rPr>
-        <w:t>(). Además, simplifica la gestión de datos al ofrecer una opción integrada para la separación en conjuntos de entrenamiento y validación. Tras esta fase, se procede a construir el modelo CNN1D.</w:t>
-      </w:r>
-    </w:p>
-    <w:p>
-      <w:pPr>
-        <w:jc w:val="both"/>
-        <w:rPr>
-          <w:sz w:val="24"/>
-          <w:szCs w:val="24"/>
-          <w:lang w:val="es-MX"/>
-        </w:rPr>
-      </w:pPr>
-    </w:p>
-    <w:p>
-      <w:pPr>
-        <w:jc w:val="both"/>
-        <w:rPr>
-          <w:sz w:val="24"/>
-          <w:szCs w:val="24"/>
-          <w:lang w:val="es-MX"/>
-        </w:rPr>
-      </w:pPr>
-    </w:p>
-    <w:p>
-      <w:pPr>
-        <w:jc w:val="both"/>
-        <w:rPr>
-          <w:rFonts w:ascii="Times New Roman" w:eastAsia="Times New Roman" w:hAnsi="Times New Roman" w:cs="Times New Roman"/>
+        <w:t>Este bloque de código organiza el dataset a la forma (n_samples, 128, 9) para la entrada de la CNN1D, donde 128 son los pasos de tiempo y 9 los canales/sensores. Normaliza cada señal individualmente (media 0, desviación estándar 1) para optimizar el entrenamiento, y hereda de tf.keras.utils.Sequence para un uso eficiente de memoria y paralelización con model.fit() y model.evaluate(). Además, simplifica la gestión de datos al ofrecer una opción integrada para la separación en conjuntos de entrenamiento y validación. Tras esta fase, se procede a construir el modelo CNN1D.</w:t>
+      </w:r>
+    </w:p>
+    <w:p>
+      <w:pPr>
+        <w:jc w:val="both"/>
+        <w:rPr>
+          <w:sz w:val="24"/>
+          <w:szCs w:val="24"/>
+          <w:lang w:val="es-MX"/>
+        </w:rPr>
+      </w:pPr>
+    </w:p>
+    <w:p>
+      <w:pPr>
+        <w:jc w:val="both"/>
+        <w:rPr>
           <w:b/>
           <w:bCs/>
-          <w:kern w:val="0"/>
-          <w:sz w:val="24"/>
-          <w:szCs w:val="24"/>
-          <w:lang w:eastAsia="es-EC"/>
-          <w14:ligatures w14:val="none"/>
-        </w:rPr>
-      </w:pPr>
-      <w:r>
-        <w:rPr>
-          <w:rFonts w:ascii="Times New Roman" w:eastAsia="Times New Roman" w:hAnsi="Times New Roman" w:cs="Times New Roman"/>
+          <w:sz w:val="24"/>
+          <w:szCs w:val="24"/>
+          <w:lang w:val="es-MX"/>
+        </w:rPr>
+      </w:pPr>
+      <w:r>
+        <w:rPr>
           <w:b/>
           <w:bCs/>
-          <w:kern w:val="0"/>
-          <w:sz w:val="24"/>
-          <w:szCs w:val="24"/>
-          <w:lang w:eastAsia="es-EC"/>
-          <w14:ligatures w14:val="none"/>
-        </w:rPr>
-        <w:t>Minería de Datos</w:t>
-      </w:r>
-      <w:r>
-        <w:rPr>
-          <w:rFonts w:ascii="Times New Roman" w:eastAsia="Times New Roman" w:hAnsi="Times New Roman" w:cs="Times New Roman"/>
+          <w:sz w:val="24"/>
+          <w:szCs w:val="24"/>
+          <w:lang w:val="es-MX"/>
+        </w:rPr>
+        <w:lastRenderedPageBreak/>
+        <w:t>Transformación para SVM y</w:t>
+      </w:r>
+      <w:r>
+        <w:rPr>
           <w:b/>
           <w:bCs/>
-          <w:kern w:val="0"/>
-          <w:sz w:val="24"/>
-          <w:szCs w:val="24"/>
-          <w:lang w:eastAsia="es-EC"/>
-          <w14:ligatures w14:val="none"/>
+          <w:sz w:val="24"/>
+          <w:szCs w:val="24"/>
+          <w:lang w:val="es-MX"/>
         </w:rPr>
         <w:t xml:space="preserve"> </w:t>
       </w:r>
-    </w:p>
-    <w:p>
-      <w:pPr>
-        <w:jc w:val="both"/>
-        <w:rPr>
-          <w:sz w:val="24"/>
-          <w:szCs w:val="24"/>
-          <w:lang w:val="es-MX"/>
-        </w:rPr>
-      </w:pPr>
-      <w:r>
-        <w:rPr>
-          <w:sz w:val="24"/>
-          <w:szCs w:val="24"/>
-          <w:lang w:val="es-MX"/>
-        </w:rPr>
-        <w:t>En esta fase se aplican los algoritmos de Machine Learning. Para este proyecto, se exploraron dos enfoques de modelado: una Red Neuronal Convolucional Unidimensional (CNN1D) y un clasificador de Bosques Aleatorios (RandomForestClassifier). Los datos transformados son "cargados" en la memoria para el entrenamiento de los modelos.</w:t>
-      </w:r>
-    </w:p>
-    <w:p>
-      <w:pPr>
-        <w:jc w:val="both"/>
-        <w:rPr>
-          <w:sz w:val="24"/>
-          <w:szCs w:val="24"/>
-          <w:lang w:val="es-MX"/>
-        </w:rPr>
-      </w:pPr>
-    </w:p>
-    <w:p>
-      <w:pPr>
-        <w:jc w:val="both"/>
-        <w:rPr>
-          <w:sz w:val="24"/>
-          <w:szCs w:val="24"/>
-          <w:lang w:val="es-MX"/>
-        </w:rPr>
-      </w:pPr>
-    </w:p>
-    <w:p>
-      <w:pPr>
-        <w:jc w:val="both"/>
+      <w:r>
         <w:rPr>
           <w:b/>
           <w:bCs/>
@@ -2365,7 +1860,8 @@
           <w:szCs w:val="24"/>
           <w:lang w:val="es-MX"/>
         </w:rPr>
-      </w:pPr>
+        <w:t>SVM</w:t>
+      </w:r>
       <w:r>
         <w:rPr>
           <w:b/>
@@ -2374,48 +1870,297 @@
           <w:szCs w:val="24"/>
           <w:lang w:val="es-MX"/>
         </w:rPr>
-        <w:t>RandomForestClassifier</w:t>
-      </w:r>
-    </w:p>
-    <w:p>
-      <w:pPr>
-        <w:spacing w:before="100" w:beforeAutospacing="1" w:after="100" w:afterAutospacing="1" w:line="240" w:lineRule="auto"/>
-        <w:rPr>
-          <w:rFonts w:ascii="Times New Roman" w:eastAsia="Times New Roman" w:hAnsi="Times New Roman" w:cs="Times New Roman"/>
-          <w:kern w:val="0"/>
-          <w:sz w:val="24"/>
-          <w:szCs w:val="24"/>
-          <w:lang w:eastAsia="es-EC"/>
-          <w14:ligatures w14:val="none"/>
-        </w:rPr>
-      </w:pPr>
-      <w:r>
-        <w:rPr>
-          <w:rFonts w:ascii="Times New Roman" w:eastAsia="Times New Roman" w:hAnsi="Times New Roman" w:cs="Times New Roman"/>
-          <w:kern w:val="0"/>
-          <w:sz w:val="24"/>
-          <w:szCs w:val="24"/>
-          <w:lang w:eastAsia="es-EC"/>
-          <w14:ligatures w14:val="none"/>
-        </w:rPr>
-        <w:t xml:space="preserve">El </w:t>
-      </w:r>
-      <w:bookmarkStart w:id="0" w:name="_Hlk202657879"/>
-      <w:proofErr w:type="spellStart"/>
-      <w:r>
-        <w:rPr>
-          <w:rFonts w:ascii="Times New Roman" w:eastAsia="Times New Roman" w:hAnsi="Times New Roman" w:cs="Times New Roman"/>
+        <w:t xml:space="preserve"> con </w:t>
+      </w:r>
+      <w:r>
+        <w:rPr>
           <w:b/>
           <w:bCs/>
-          <w:kern w:val="0"/>
-          <w:sz w:val="24"/>
-          <w:szCs w:val="24"/>
-          <w:lang w:eastAsia="es-EC"/>
-          <w14:ligatures w14:val="none"/>
+          <w:sz w:val="24"/>
+          <w:szCs w:val="24"/>
+          <w:lang w:val="es-MX"/>
+        </w:rPr>
+        <w:t xml:space="preserve">GRIDSEARCH </w:t>
+      </w:r>
+    </w:p>
+    <w:p>
+      <w:pPr>
+        <w:jc w:val="both"/>
+        <w:rPr>
+          <w:sz w:val="24"/>
+          <w:szCs w:val="24"/>
+          <w:lang w:val="es-MX"/>
+        </w:rPr>
+      </w:pPr>
+      <w:r>
+        <w:rPr>
+          <w:sz w:val="24"/>
+          <w:szCs w:val="24"/>
+          <w:lang w:val="es-MX"/>
+        </w:rPr>
+        <w:t xml:space="preserve">En  SVM para este modelo se esta utilizando escalado de datos mediante el uso de la librería </w:t>
+      </w:r>
+      <w:r>
+        <w:rPr>
+          <w:b/>
+          <w:bCs/>
+          <w:sz w:val="24"/>
+          <w:szCs w:val="24"/>
+          <w:lang w:val="es-MX"/>
+        </w:rPr>
+        <w:t>sklearn.preprocessing.StandardScaler</w:t>
+      </w:r>
+      <w:r>
+        <w:rPr>
+          <w:sz w:val="24"/>
+          <w:szCs w:val="24"/>
+          <w:lang w:val="es-MX"/>
+        </w:rPr>
+        <w:t xml:space="preserve"> , el objetivo de la misma </w:t>
+      </w:r>
+      <w:r>
+        <w:rPr>
+          <w:sz w:val="24"/>
+          <w:szCs w:val="24"/>
+          <w:lang w:val="es-MX"/>
+        </w:rPr>
+        <w:t xml:space="preserve">es lograr que los datos del dataset uci-har tengan una media igual a cero (0) y una desviación estándar de uno (1) , requisito </w:t>
+      </w:r>
+      <w:r>
+        <w:rPr>
+          <w:sz w:val="24"/>
+          <w:szCs w:val="24"/>
+          <w:lang w:val="es-MX"/>
+        </w:rPr>
+        <w:t>crucial para muchos algoritmos de aprendizaje automático, incluyendo las máquinas de vectores de soporte (SVM)</w:t>
+      </w:r>
+      <w:r>
+        <w:rPr>
+          <w:sz w:val="24"/>
+          <w:szCs w:val="24"/>
+          <w:lang w:val="es-MX"/>
+        </w:rPr>
+        <w:t xml:space="preserve"> que son utilizadas en este proyecto.</w:t>
+      </w:r>
+    </w:p>
+    <w:p>
+      <w:pPr>
+        <w:jc w:val="both"/>
+        <w:rPr>
+          <w:b/>
+          <w:bCs/>
+          <w:sz w:val="24"/>
+          <w:szCs w:val="24"/>
+          <w:lang w:val="es-MX"/>
+        </w:rPr>
+      </w:pPr>
+    </w:p>
+    <w:p>
+      <w:pPr>
+        <w:jc w:val="both"/>
+        <w:rPr>
+          <w:sz w:val="24"/>
+          <w:szCs w:val="24"/>
+          <w:lang w:val="es-MX"/>
+        </w:rPr>
+      </w:pPr>
+    </w:p>
+    <w:p>
+      <w:pPr>
+        <w:jc w:val="both"/>
+        <w:rPr>
+          <w:sz w:val="24"/>
+          <w:szCs w:val="24"/>
+          <w:lang w:val="es-MX"/>
+        </w:rPr>
+      </w:pPr>
+    </w:p>
+    <w:p>
+      <w:pPr>
+        <w:jc w:val="both"/>
+        <w:rPr>
+          <w:rFonts w:ascii="Times New Roman" w:eastAsia="Times New Roman" w:hAnsi="Times New Roman" w:cs="Times New Roman"/>
+          <w:b/>
+          <w:bCs/>
+          <w:kern w:val="0"/>
+          <w:sz w:val="24"/>
+          <w:szCs w:val="24"/>
+          <w:lang w:eastAsia="es-EC"/>
+          <w14:ligatures w14:val="none"/>
+        </w:rPr>
+      </w:pPr>
+      <w:r>
+        <w:rPr>
+          <w:rFonts w:ascii="Times New Roman" w:eastAsia="Times New Roman" w:hAnsi="Times New Roman" w:cs="Times New Roman"/>
+          <w:b/>
+          <w:bCs/>
+          <w:kern w:val="0"/>
+          <w:sz w:val="24"/>
+          <w:szCs w:val="24"/>
+          <w:lang w:eastAsia="es-EC"/>
+          <w14:ligatures w14:val="none"/>
+        </w:rPr>
+        <w:t>Minería de Datos</w:t>
+      </w:r>
+      <w:r>
+        <w:rPr>
+          <w:rFonts w:ascii="Times New Roman" w:eastAsia="Times New Roman" w:hAnsi="Times New Roman" w:cs="Times New Roman"/>
+          <w:b/>
+          <w:bCs/>
+          <w:kern w:val="0"/>
+          <w:sz w:val="24"/>
+          <w:szCs w:val="24"/>
+          <w:lang w:eastAsia="es-EC"/>
+          <w14:ligatures w14:val="none"/>
+        </w:rPr>
+        <w:t xml:space="preserve"> </w:t>
+      </w:r>
+    </w:p>
+    <w:p>
+      <w:pPr>
+        <w:jc w:val="both"/>
+        <w:rPr>
+          <w:sz w:val="24"/>
+          <w:szCs w:val="24"/>
+          <w:lang w:val="es-MX"/>
+        </w:rPr>
+      </w:pPr>
+      <w:r>
+        <w:rPr>
+          <w:sz w:val="24"/>
+          <w:szCs w:val="24"/>
+          <w:lang w:val="es-MX"/>
+        </w:rPr>
+        <w:t xml:space="preserve">En esta fase se aplican los algoritmos de Machine Learning. Para este proyecto, se exploraron </w:t>
+      </w:r>
+      <w:r>
+        <w:rPr>
+          <w:sz w:val="24"/>
+          <w:szCs w:val="24"/>
+          <w:lang w:val="es-MX"/>
+        </w:rPr>
+        <w:t>tres</w:t>
+      </w:r>
+      <w:r>
+        <w:rPr>
+          <w:sz w:val="24"/>
+          <w:szCs w:val="24"/>
+          <w:lang w:val="es-MX"/>
+        </w:rPr>
+        <w:t xml:space="preserve"> enfoques de modelado: una Red Neuronal Convolucional Unidimensional (CNN1D</w:t>
+      </w:r>
+      <w:r>
+        <w:rPr>
+          <w:sz w:val="24"/>
+          <w:szCs w:val="24"/>
+          <w:lang w:val="es-MX"/>
+        </w:rPr>
+        <w:t>),</w:t>
+      </w:r>
+      <w:r>
+        <w:rPr>
+          <w:sz w:val="24"/>
+          <w:szCs w:val="24"/>
+          <w:lang w:val="es-MX"/>
+        </w:rPr>
+        <w:t xml:space="preserve"> un clasificador de Bosques Aleatorios (RandomForestClassifier) </w:t>
+      </w:r>
+      <w:r>
+        <w:rPr>
+          <w:sz w:val="24"/>
+          <w:szCs w:val="24"/>
+          <w:lang w:val="es-MX"/>
+        </w:rPr>
+        <w:t>, SVM y su variante SVM GridSearch .</w:t>
+      </w:r>
+      <w:r>
+        <w:rPr>
+          <w:sz w:val="24"/>
+          <w:szCs w:val="24"/>
+          <w:lang w:val="es-MX"/>
+        </w:rPr>
+        <w:t>Los datos transformados son "cargados" en la memoria para el entrenamiento de los modelos.</w:t>
+      </w:r>
+    </w:p>
+    <w:p>
+      <w:pPr>
+        <w:jc w:val="both"/>
+        <w:rPr>
+          <w:sz w:val="24"/>
+          <w:szCs w:val="24"/>
+          <w:lang w:val="es-MX"/>
+        </w:rPr>
+      </w:pPr>
+    </w:p>
+    <w:p>
+      <w:pPr>
+        <w:jc w:val="both"/>
+        <w:rPr>
+          <w:sz w:val="24"/>
+          <w:szCs w:val="24"/>
+          <w:lang w:val="es-MX"/>
+        </w:rPr>
+      </w:pPr>
+    </w:p>
+    <w:p>
+      <w:pPr>
+        <w:jc w:val="both"/>
+        <w:rPr>
+          <w:b/>
+          <w:bCs/>
+          <w:sz w:val="24"/>
+          <w:szCs w:val="24"/>
+          <w:lang w:val="es-MX"/>
+        </w:rPr>
+      </w:pPr>
+      <w:r>
+        <w:rPr>
+          <w:b/>
+          <w:bCs/>
+          <w:sz w:val="24"/>
+          <w:szCs w:val="24"/>
+          <w:lang w:val="es-MX"/>
         </w:rPr>
         <w:t>RandomForestClassifier</w:t>
       </w:r>
-      <w:proofErr w:type="spellEnd"/>
+    </w:p>
+    <w:p>
+      <w:pPr>
+        <w:spacing w:before="100" w:beforeAutospacing="1" w:after="100" w:afterAutospacing="1" w:line="240" w:lineRule="auto"/>
+        <w:rPr>
+          <w:rFonts w:ascii="Times New Roman" w:eastAsia="Times New Roman" w:hAnsi="Times New Roman" w:cs="Times New Roman"/>
+          <w:kern w:val="0"/>
+          <w:sz w:val="24"/>
+          <w:szCs w:val="24"/>
+          <w:lang w:eastAsia="es-EC"/>
+          <w14:ligatures w14:val="none"/>
+        </w:rPr>
+      </w:pPr>
+      <w:r>
+        <w:rPr>
+          <w:rFonts w:ascii="Times New Roman" w:eastAsia="Times New Roman" w:hAnsi="Times New Roman" w:cs="Times New Roman"/>
+          <w:kern w:val="0"/>
+          <w:sz w:val="24"/>
+          <w:szCs w:val="24"/>
+          <w:lang w:eastAsia="es-EC"/>
+          <w14:ligatures w14:val="none"/>
+        </w:rPr>
+        <w:t xml:space="preserve">El </w:t>
+      </w:r>
+      <w:bookmarkStart w:id="0" w:name="_Hlk202657879"/>
+      <w:r>
+        <w:rPr>
+          <w:rFonts w:ascii="Times New Roman" w:eastAsia="Times New Roman" w:hAnsi="Times New Roman" w:cs="Times New Roman"/>
+          <w:b/>
+          <w:bCs/>
+          <w:kern w:val="0"/>
+          <w:sz w:val="24"/>
+          <w:szCs w:val="24"/>
+          <w:lang w:eastAsia="es-EC"/>
+          <w14:ligatures w14:val="none"/>
+        </w:rPr>
+        <w:t>RandomForestClassifier</w:t>
+      </w:r>
       <w:r>
         <w:rPr>
           <w:rFonts w:ascii="Times New Roman" w:eastAsia="Times New Roman" w:hAnsi="Times New Roman" w:cs="Times New Roman"/>
@@ -2545,31 +2290,7 @@
           <w:lang w:eastAsia="es-EC"/>
           <w14:ligatures w14:val="none"/>
         </w:rPr>
-        <w:t xml:space="preserve"> Efectivo para conjuntos de datos con un número elevado de características, como es el caso de las características </w:t>
-      </w:r>
-      <w:proofErr w:type="spellStart"/>
-      <w:r>
-        <w:rPr>
-          <w:rFonts w:ascii="Times New Roman" w:eastAsia="Times New Roman" w:hAnsi="Times New Roman" w:cs="Times New Roman"/>
-          <w:kern w:val="0"/>
-          <w:sz w:val="24"/>
-          <w:szCs w:val="24"/>
-          <w:lang w:eastAsia="es-EC"/>
-          <w14:ligatures w14:val="none"/>
-        </w:rPr>
-        <w:t>pre-extraídas</w:t>
-      </w:r>
-      <w:proofErr w:type="spellEnd"/>
-      <w:r>
-        <w:rPr>
-          <w:rFonts w:ascii="Times New Roman" w:eastAsia="Times New Roman" w:hAnsi="Times New Roman" w:cs="Times New Roman"/>
-          <w:kern w:val="0"/>
-          <w:sz w:val="24"/>
-          <w:szCs w:val="24"/>
-          <w:lang w:eastAsia="es-EC"/>
-          <w14:ligatures w14:val="none"/>
-        </w:rPr>
-        <w:t xml:space="preserve"> del UCI-HAR.</w:t>
+        <w:t xml:space="preserve"> Efectivo para conjuntos de datos con un número elevado de características, como es el caso de las características pre-extraídas del UCI-HAR.</w:t>
       </w:r>
     </w:p>
     <w:p>
@@ -2610,45 +2331,8 @@
           <w:lang w:eastAsia="es-EC"/>
           <w14:ligatures w14:val="none"/>
         </w:rPr>
-        <w:t xml:space="preserve"> Tiende a </w:t>
-      </w:r>
-      <w:proofErr w:type="spellStart"/>
-      <w:r>
-        <w:rPr>
-          <w:rFonts w:ascii="Times New Roman" w:eastAsia="Times New Roman" w:hAnsi="Times New Roman" w:cs="Times New Roman"/>
-          <w:kern w:val="0"/>
-          <w:sz w:val="24"/>
-          <w:szCs w:val="24"/>
-          <w:lang w:eastAsia="es-EC"/>
-          <w14:ligatures w14:val="none"/>
-        </w:rPr>
-        <w:t>sobreajustarse</w:t>
-      </w:r>
-      <w:proofErr w:type="spellEnd"/>
-      <w:r>
-        <w:rPr>
-          <w:rFonts w:ascii="Times New Roman" w:eastAsia="Times New Roman" w:hAnsi="Times New Roman" w:cs="Times New Roman"/>
-          <w:kern w:val="0"/>
-          <w:sz w:val="24"/>
-          <w:szCs w:val="24"/>
-          <w:lang w:eastAsia="es-EC"/>
-          <w14:ligatures w14:val="none"/>
-        </w:rPr>
-        <w:t xml:space="preserve"> menos que un único árbol de </w:t>
-      </w:r>
-      <w:proofErr w:type="gramStart"/>
-      <w:r>
-        <w:rPr>
-          <w:rFonts w:ascii="Times New Roman" w:eastAsia="Times New Roman" w:hAnsi="Times New Roman" w:cs="Times New Roman"/>
-          <w:kern w:val="0"/>
-          <w:sz w:val="24"/>
-          <w:szCs w:val="24"/>
-          <w:lang w:eastAsia="es-EC"/>
-          <w14:ligatures w14:val="none"/>
-        </w:rPr>
-        <w:t>decisión,.</w:t>
-      </w:r>
-      <w:proofErr w:type="gramEnd"/>
+        <w:t xml:space="preserve"> Tiende a sobreajustarse menos que un único árbol de decisión,.</w:t>
+      </w:r>
     </w:p>
     <w:p>
       <w:pPr>
@@ -2689,6 +2373,7 @@
         <w:rPr>
           <w:noProof/>
         </w:rPr>
+        <w:lastRenderedPageBreak/>
         <w:drawing>
           <wp:inline distT="0" distB="0" distL="0" distR="0" wp14:anchorId="52A18C9A" wp14:editId="10213F3C">
             <wp:extent cx="5400040" cy="1165860"/>
@@ -2786,7 +2471,6 @@
           <w:szCs w:val="24"/>
           <w:lang w:val="es-MX"/>
         </w:rPr>
-        <w:lastRenderedPageBreak/>
         <w:t>Red Neuronal Convolucional Unidimensional (CNN1D)</w:t>
       </w:r>
     </w:p>
@@ -2807,7 +2491,10 @@
           <w:sz w:val="24"/>
           <w:szCs w:val="24"/>
         </w:rPr>
-        <w:t>P</w:t>
+        <w:t>Procedemos a construir un modelo de</w:t>
+      </w:r>
+      <w:r>
+        <w:t xml:space="preserve"> </w:t>
       </w:r>
       <w:r>
         <w:rPr>
@@ -2816,10 +2503,7 @@
           <w:sz w:val="24"/>
           <w:szCs w:val="24"/>
         </w:rPr>
-        <w:t>rocedemos a construir un modelo de</w:t>
-      </w:r>
-      <w:r>
-        <w:t xml:space="preserve"> </w:t>
+        <w:t>red neuronal convolucional unidimensional (CNN1D)</w:t>
       </w:r>
       <w:r>
         <w:rPr>
@@ -2828,36 +2512,7 @@
           <w:sz w:val="24"/>
           <w:szCs w:val="24"/>
         </w:rPr>
-        <w:t>red neuronal convolucional unidimensional (CNN1D</w:t>
-      </w:r>
-      <w:proofErr w:type="gramStart"/>
-      <w:r>
-        <w:rPr>
-          <w:rFonts w:ascii="Roboto" w:hAnsi="Roboto"/>
-          <w:color w:val="252525"/>
-          <w:sz w:val="24"/>
-          <w:szCs w:val="24"/>
-        </w:rPr>
-        <w:t>)</w:t>
-      </w:r>
-      <w:r>
-        <w:rPr>
-          <w:rFonts w:ascii="Roboto" w:hAnsi="Roboto"/>
-          <w:color w:val="252525"/>
-          <w:sz w:val="24"/>
-          <w:szCs w:val="24"/>
-        </w:rPr>
-        <w:t xml:space="preserve"> ,</w:t>
-      </w:r>
-      <w:proofErr w:type="gramEnd"/>
-      <w:r>
-        <w:rPr>
-          <w:rFonts w:ascii="Roboto" w:hAnsi="Roboto"/>
-          <w:color w:val="252525"/>
-          <w:sz w:val="24"/>
-          <w:szCs w:val="24"/>
-        </w:rPr>
-        <w:t xml:space="preserve"> utilizando la siguiente función</w:t>
+        <w:t xml:space="preserve"> , utilizando la siguiente función</w:t>
       </w:r>
     </w:p>
     <w:p>
@@ -2935,61 +2590,7 @@
           <w:szCs w:val="24"/>
           <w:lang w:val="es-MX"/>
         </w:rPr>
-        <w:t xml:space="preserve">La función define una entrada de 128 puntos de tiempo y 9 canales (acelerómetro y giroscopio en 3 ejes). Se establecen tres bloques sucesivos de capas convolucionales y de pooling para detectar secuencias de movimiento, reducir la dimensionalidad y capturar jerarquías de características. Una capa </w:t>
-      </w:r>
-      <w:proofErr w:type="spellStart"/>
-      <w:r>
-        <w:rPr>
-          <w:sz w:val="24"/>
-          <w:szCs w:val="24"/>
-          <w:lang w:val="es-MX"/>
-        </w:rPr>
-        <w:t>Flatten</w:t>
-      </w:r>
-      <w:proofErr w:type="spellEnd"/>
-      <w:r>
-        <w:rPr>
-          <w:sz w:val="24"/>
-          <w:szCs w:val="24"/>
-          <w:lang w:val="es-MX"/>
-        </w:rPr>
-        <w:t xml:space="preserve"> convierte la salida a un vector, y un </w:t>
-      </w:r>
-      <w:proofErr w:type="spellStart"/>
-      <w:r>
-        <w:rPr>
-          <w:sz w:val="24"/>
-          <w:szCs w:val="24"/>
-          <w:lang w:val="es-MX"/>
-        </w:rPr>
-        <w:t>Dropout</w:t>
-      </w:r>
-      <w:proofErr w:type="spellEnd"/>
-      <w:r>
-        <w:rPr>
-          <w:sz w:val="24"/>
-          <w:szCs w:val="24"/>
-          <w:lang w:val="es-MX"/>
-        </w:rPr>
-        <w:t xml:space="preserve"> de 0.5 evita el sobreajuste. Finalmente, una capa de salida con activación </w:t>
-      </w:r>
-      <w:proofErr w:type="spellStart"/>
-      <w:r>
-        <w:rPr>
-          <w:sz w:val="24"/>
-          <w:szCs w:val="24"/>
-          <w:lang w:val="es-MX"/>
-        </w:rPr>
-        <w:t>softmax</w:t>
-      </w:r>
-      <w:proofErr w:type="spellEnd"/>
-      <w:r>
-        <w:rPr>
-          <w:sz w:val="24"/>
-          <w:szCs w:val="24"/>
-          <w:lang w:val="es-MX"/>
-        </w:rPr>
-        <w:t xml:space="preserve"> produce la distribución de probabilidad para las 6 clases de actividad del UCI-HAR</w:t>
+        <w:t>La función define una entrada de 128 puntos de tiempo y 9 canales (acelerómetro y giroscopio en 3 ejes). Se establecen tres bloques sucesivos de capas convolucionales y de pooling para detectar secuencias de movimiento, reducir la dimensionalidad y capturar jerarquías de características. Una capa Flatten convierte la salida a un vector, y un Dropout de 0.5 evita el sobreajuste. Finalmente, una capa de salida con activación softmax produce la distribución de probabilidad para las 6 clases de actividad del UCI-HAR</w:t>
       </w:r>
     </w:p>
     <w:p>
@@ -3059,34 +2660,7 @@
           <w:sz w:val="24"/>
           <w:szCs w:val="24"/>
         </w:rPr>
-        <w:t xml:space="preserve">Procedemos a entrenar el </w:t>
-      </w:r>
-      <w:r>
-        <w:rPr>
-          <w:rFonts w:ascii="Roboto" w:hAnsi="Roboto"/>
-          <w:color w:val="252525"/>
-          <w:sz w:val="24"/>
-          <w:szCs w:val="24"/>
-        </w:rPr>
-        <w:t>modelo,</w:t>
-      </w:r>
-      <w:r>
-        <w:rPr>
-          <w:rFonts w:ascii="Roboto" w:hAnsi="Roboto"/>
-          <w:color w:val="252525"/>
-          <w:sz w:val="24"/>
-          <w:szCs w:val="24"/>
-        </w:rPr>
-        <w:t xml:space="preserve"> con la ejecución del siguiente bloque de </w:t>
-      </w:r>
-      <w:r>
-        <w:rPr>
-          <w:rFonts w:ascii="Roboto" w:hAnsi="Roboto"/>
-          <w:color w:val="252525"/>
-          <w:sz w:val="24"/>
-          <w:szCs w:val="24"/>
-        </w:rPr>
-        <w:t>código</w:t>
+        <w:t>Procedemos a entrenar el modelo, con la ejecución del siguiente bloque de código</w:t>
       </w:r>
     </w:p>
     <w:p>
@@ -3206,54 +2780,7 @@
           <w:szCs w:val="24"/>
         </w:rPr>
         <w:lastRenderedPageBreak/>
-        <w:t xml:space="preserve">Luego del entrenamiento vemos que el </w:t>
-      </w:r>
-      <w:proofErr w:type="spellStart"/>
-      <w:r>
-        <w:rPr>
-          <w:rFonts w:ascii="Roboto" w:hAnsi="Roboto"/>
-          <w:color w:val="252525"/>
-          <w:sz w:val="24"/>
-          <w:szCs w:val="24"/>
-        </w:rPr>
-        <w:t>accuracy</w:t>
-      </w:r>
-      <w:proofErr w:type="spellEnd"/>
-      <w:r>
-        <w:rPr>
-          <w:rFonts w:ascii="Roboto" w:hAnsi="Roboto"/>
-          <w:color w:val="252525"/>
-          <w:sz w:val="24"/>
-          <w:szCs w:val="24"/>
-        </w:rPr>
-        <w:t xml:space="preserve"> asociado al modelo en la </w:t>
-      </w:r>
-      <w:r>
-        <w:rPr>
-          <w:rFonts w:ascii="Roboto" w:hAnsi="Roboto"/>
-          <w:color w:val="252525"/>
-          <w:sz w:val="24"/>
-          <w:szCs w:val="24"/>
-        </w:rPr>
-        <w:t>última</w:t>
-      </w:r>
-      <w:r>
-        <w:rPr>
-          <w:rFonts w:ascii="Roboto" w:hAnsi="Roboto"/>
-          <w:color w:val="252525"/>
-          <w:sz w:val="24"/>
-          <w:szCs w:val="24"/>
-        </w:rPr>
-        <w:t xml:space="preserve"> época fue de 88</w:t>
-      </w:r>
-      <w:r>
-        <w:rPr>
-          <w:rFonts w:ascii="Roboto" w:hAnsi="Roboto"/>
-          <w:color w:val="252525"/>
-          <w:sz w:val="24"/>
-          <w:szCs w:val="24"/>
-        </w:rPr>
-        <w:t>.</w:t>
+        <w:t>Luego del entrenamiento vemos que el accuracy asociado al modelo en la última época fue de 88.</w:t>
       </w:r>
     </w:p>
     <w:p>
@@ -3325,12 +2852,477 @@
           <w:szCs w:val="24"/>
           <w:lang w:val="es-MX"/>
         </w:rPr>
-        <w:t>Evaluación del modelo</w:t>
-      </w:r>
-    </w:p>
-    <w:p>
-      <w:pPr>
-        <w:jc w:val="both"/>
+        <w:t>SVM Y SVM GRIDSEARCH</w:t>
+      </w:r>
+    </w:p>
+    <w:p>
+      <w:pPr>
+        <w:jc w:val="both"/>
+        <w:rPr>
+          <w:rFonts w:ascii="Times New Roman" w:eastAsia="Times New Roman" w:hAnsi="Times New Roman" w:cs="Times New Roman"/>
+          <w:kern w:val="0"/>
+          <w:sz w:val="24"/>
+          <w:szCs w:val="24"/>
+          <w:lang w:eastAsia="es-EC"/>
+          <w14:ligatures w14:val="none"/>
+        </w:rPr>
+      </w:pPr>
+      <w:r>
+        <w:rPr>
+          <w:rFonts w:ascii="Times New Roman" w:eastAsia="Times New Roman" w:hAnsi="Times New Roman" w:cs="Times New Roman"/>
+          <w:kern w:val="0"/>
+          <w:sz w:val="24"/>
+          <w:szCs w:val="24"/>
+          <w:lang w:eastAsia="es-EC"/>
+          <w14:ligatures w14:val="none"/>
+        </w:rPr>
+        <w:t>Uno de los</w:t>
+      </w:r>
+      <w:r>
+        <w:rPr>
+          <w:rFonts w:ascii="Times New Roman" w:eastAsia="Times New Roman" w:hAnsi="Times New Roman" w:cs="Times New Roman"/>
+          <w:kern w:val="0"/>
+          <w:sz w:val="24"/>
+          <w:szCs w:val="24"/>
+          <w:lang w:eastAsia="es-EC"/>
+          <w14:ligatures w14:val="none"/>
+        </w:rPr>
+        <w:t xml:space="preserve"> algoritmos aplicados para </w:t>
+      </w:r>
+      <w:r>
+        <w:rPr>
+          <w:rFonts w:ascii="Times New Roman" w:eastAsia="Times New Roman" w:hAnsi="Times New Roman" w:cs="Times New Roman"/>
+          <w:kern w:val="0"/>
+          <w:sz w:val="24"/>
+          <w:szCs w:val="24"/>
+          <w:lang w:eastAsia="es-EC"/>
+          <w14:ligatures w14:val="none"/>
+        </w:rPr>
+        <w:t>abordar este proyecto</w:t>
+      </w:r>
+      <w:r>
+        <w:rPr>
+          <w:rFonts w:ascii="Times New Roman" w:eastAsia="Times New Roman" w:hAnsi="Times New Roman" w:cs="Times New Roman"/>
+          <w:kern w:val="0"/>
+          <w:sz w:val="24"/>
+          <w:szCs w:val="24"/>
+          <w:lang w:eastAsia="es-EC"/>
+          <w14:ligatures w14:val="none"/>
+        </w:rPr>
+        <w:t xml:space="preserve">, </w:t>
+      </w:r>
+      <w:r>
+        <w:rPr>
+          <w:rFonts w:ascii="Times New Roman" w:eastAsia="Times New Roman" w:hAnsi="Times New Roman" w:cs="Times New Roman"/>
+          <w:kern w:val="0"/>
+          <w:sz w:val="24"/>
+          <w:szCs w:val="24"/>
+          <w:lang w:eastAsia="es-EC"/>
+          <w14:ligatures w14:val="none"/>
+        </w:rPr>
+        <w:t xml:space="preserve">fue </w:t>
+      </w:r>
+      <w:r>
+        <w:rPr>
+          <w:rFonts w:ascii="Times New Roman" w:eastAsia="Times New Roman" w:hAnsi="Times New Roman" w:cs="Times New Roman"/>
+          <w:kern w:val="0"/>
+          <w:sz w:val="24"/>
+          <w:szCs w:val="24"/>
+          <w:lang w:eastAsia="es-EC"/>
+          <w14:ligatures w14:val="none"/>
+        </w:rPr>
+        <w:t xml:space="preserve"> Support Vector Machine (SVM), un modelo de aprendizaje supervisado que busca encontrar el hiperplano óptimo que maximice la separación entre clases en un espacio multidimensional</w:t>
+      </w:r>
+      <w:r>
+        <w:rPr>
+          <w:rFonts w:ascii="Times New Roman" w:eastAsia="Times New Roman" w:hAnsi="Times New Roman" w:cs="Times New Roman"/>
+          <w:kern w:val="0"/>
+          <w:sz w:val="24"/>
+          <w:szCs w:val="24"/>
+          <w:lang w:eastAsia="es-EC"/>
+          <w14:ligatures w14:val="none"/>
+        </w:rPr>
+        <w:t xml:space="preserve"> que tiene como o</w:t>
+      </w:r>
+      <w:r>
+        <w:rPr>
+          <w:rFonts w:ascii="Times New Roman" w:eastAsia="Times New Roman" w:hAnsi="Times New Roman" w:cs="Times New Roman"/>
+          <w:kern w:val="0"/>
+          <w:sz w:val="24"/>
+          <w:szCs w:val="24"/>
+          <w:lang w:eastAsia="es-EC"/>
+          <w14:ligatures w14:val="none"/>
+        </w:rPr>
+        <w:t>bjetivo clasificar correctamente la actividad que una persona está realizando en función de las características extraídas de sensores.</w:t>
+      </w:r>
+    </w:p>
+    <w:p>
+      <w:pPr>
+        <w:jc w:val="both"/>
+        <w:rPr>
+          <w:rFonts w:ascii="Times New Roman" w:eastAsia="Times New Roman" w:hAnsi="Times New Roman" w:cs="Times New Roman"/>
+          <w:kern w:val="0"/>
+          <w:sz w:val="24"/>
+          <w:szCs w:val="24"/>
+          <w:lang w:eastAsia="es-EC"/>
+          <w14:ligatures w14:val="none"/>
+        </w:rPr>
+      </w:pPr>
+      <w:r>
+        <w:rPr>
+          <w:rFonts w:ascii="Times New Roman" w:eastAsia="Times New Roman" w:hAnsi="Times New Roman" w:cs="Times New Roman"/>
+          <w:kern w:val="0"/>
+          <w:sz w:val="24"/>
+          <w:szCs w:val="24"/>
+          <w:lang w:eastAsia="es-EC"/>
+          <w14:ligatures w14:val="none"/>
+        </w:rPr>
+        <w:t>Para mejorar el rendimiento del modelo SVM, se emplea GridSearchCV, una técnica de búsqueda exhaustiva sobre un espacio de hiperparámetros. En particular, se optimizan parámetros como:</w:t>
+      </w:r>
+    </w:p>
+    <w:p>
+      <w:pPr>
+        <w:pStyle w:val="Prrafodelista"/>
+        <w:numPr>
+          <w:ilvl w:val="0"/>
+          <w:numId w:val="4"/>
+        </w:numPr>
+        <w:jc w:val="both"/>
+        <w:rPr>
+          <w:rFonts w:ascii="Times New Roman" w:eastAsia="Times New Roman" w:hAnsi="Times New Roman" w:cs="Times New Roman"/>
+          <w:kern w:val="0"/>
+          <w:sz w:val="24"/>
+          <w:szCs w:val="24"/>
+          <w:lang w:eastAsia="es-EC"/>
+          <w14:ligatures w14:val="none"/>
+        </w:rPr>
+      </w:pPr>
+      <w:r>
+        <w:rPr>
+          <w:rFonts w:ascii="Times New Roman" w:eastAsia="Times New Roman" w:hAnsi="Times New Roman" w:cs="Times New Roman"/>
+          <w:kern w:val="0"/>
+          <w:sz w:val="24"/>
+          <w:szCs w:val="24"/>
+          <w:lang w:eastAsia="es-EC"/>
+          <w14:ligatures w14:val="none"/>
+        </w:rPr>
+        <w:t>C: parámetro de regularización que controla el equilibrio entre maximizar el margen y minimizar el error de clasificación</w:t>
+      </w:r>
+      <w:r>
+        <w:rPr>
+          <w:rFonts w:ascii="Times New Roman" w:eastAsia="Times New Roman" w:hAnsi="Times New Roman" w:cs="Times New Roman"/>
+          <w:kern w:val="0"/>
+          <w:sz w:val="24"/>
+          <w:szCs w:val="24"/>
+          <w:lang w:eastAsia="es-EC"/>
+          <w14:ligatures w14:val="none"/>
+        </w:rPr>
+        <w:t xml:space="preserve"> para efectos de este modelo se lo estableció en 1.0</w:t>
+      </w:r>
+    </w:p>
+    <w:p>
+      <w:pPr>
+        <w:pStyle w:val="Prrafodelista"/>
+        <w:numPr>
+          <w:ilvl w:val="0"/>
+          <w:numId w:val="4"/>
+        </w:numPr>
+        <w:jc w:val="both"/>
+        <w:rPr>
+          <w:rFonts w:ascii="Times New Roman" w:eastAsia="Times New Roman" w:hAnsi="Times New Roman" w:cs="Times New Roman"/>
+          <w:kern w:val="0"/>
+          <w:sz w:val="24"/>
+          <w:szCs w:val="24"/>
+          <w:lang w:eastAsia="es-EC"/>
+          <w14:ligatures w14:val="none"/>
+        </w:rPr>
+      </w:pPr>
+      <w:r>
+        <w:rPr>
+          <w:rFonts w:ascii="Times New Roman" w:eastAsia="Times New Roman" w:hAnsi="Times New Roman" w:cs="Times New Roman"/>
+          <w:kern w:val="0"/>
+          <w:sz w:val="24"/>
+          <w:szCs w:val="24"/>
+          <w:lang w:eastAsia="es-EC"/>
+          <w14:ligatures w14:val="none"/>
+        </w:rPr>
+        <w:t>Random_state .Aesgura</w:t>
+      </w:r>
+      <w:r>
+        <w:rPr>
+          <w:rFonts w:ascii="Times New Roman" w:eastAsia="Times New Roman" w:hAnsi="Times New Roman" w:cs="Times New Roman"/>
+          <w:kern w:val="0"/>
+          <w:sz w:val="24"/>
+          <w:szCs w:val="24"/>
+          <w:lang w:eastAsia="es-EC"/>
+          <w14:ligatures w14:val="none"/>
+        </w:rPr>
+        <w:t xml:space="preserve"> reproducibilidad en ciertas implementaciones subyacentes o para la inicialización de los datos</w:t>
+      </w:r>
+      <w:r>
+        <w:rPr>
+          <w:rFonts w:ascii="Times New Roman" w:eastAsia="Times New Roman" w:hAnsi="Times New Roman" w:cs="Times New Roman"/>
+          <w:kern w:val="0"/>
+          <w:sz w:val="24"/>
+          <w:szCs w:val="24"/>
+          <w:lang w:eastAsia="es-EC"/>
+          <w14:ligatures w14:val="none"/>
+        </w:rPr>
+        <w:t xml:space="preserve"> y el valor usado es 44.</w:t>
+      </w:r>
+    </w:p>
+    <w:p>
+      <w:pPr>
+        <w:pStyle w:val="Prrafodelista"/>
+        <w:numPr>
+          <w:ilvl w:val="0"/>
+          <w:numId w:val="4"/>
+        </w:numPr>
+        <w:jc w:val="both"/>
+        <w:rPr>
+          <w:rFonts w:ascii="Times New Roman" w:eastAsia="Times New Roman" w:hAnsi="Times New Roman" w:cs="Times New Roman"/>
+          <w:kern w:val="0"/>
+          <w:sz w:val="24"/>
+          <w:szCs w:val="24"/>
+          <w:lang w:eastAsia="es-EC"/>
+          <w14:ligatures w14:val="none"/>
+        </w:rPr>
+      </w:pPr>
+      <w:r>
+        <w:rPr>
+          <w:rFonts w:ascii="Times New Roman" w:eastAsia="Times New Roman" w:hAnsi="Times New Roman" w:cs="Times New Roman"/>
+          <w:kern w:val="0"/>
+          <w:sz w:val="24"/>
+          <w:szCs w:val="24"/>
+          <w:lang w:eastAsia="es-EC"/>
+          <w14:ligatures w14:val="none"/>
+        </w:rPr>
+        <w:t>kernel: tipo de función del núcleo (comúnmente 'linear', 'rbf', o 'poly') que transforma los datos para permitir una separación no lineal</w:t>
+      </w:r>
+      <w:r>
+        <w:rPr>
+          <w:rFonts w:ascii="Times New Roman" w:eastAsia="Times New Roman" w:hAnsi="Times New Roman" w:cs="Times New Roman"/>
+          <w:kern w:val="0"/>
+          <w:sz w:val="24"/>
+          <w:szCs w:val="24"/>
+          <w:lang w:eastAsia="es-EC"/>
+          <w14:ligatures w14:val="none"/>
+        </w:rPr>
+        <w:t xml:space="preserve"> , para efectos de este proyecto se opto por linear esto implica que el modelo buscara un hiperplano lineal para las clases en el espacio de </w:t>
+      </w:r>
+      <w:r>
+        <w:rPr>
+          <w:rFonts w:ascii="Times New Roman" w:eastAsia="Times New Roman" w:hAnsi="Times New Roman" w:cs="Times New Roman"/>
+          <w:kern w:val="0"/>
+          <w:sz w:val="24"/>
+          <w:szCs w:val="24"/>
+          <w:lang w:eastAsia="es-EC"/>
+          <w14:ligatures w14:val="none"/>
+        </w:rPr>
+        <w:t>características.</w:t>
+      </w:r>
+    </w:p>
+    <w:p>
+      <w:pPr>
+        <w:pStyle w:val="Prrafodelista"/>
+        <w:jc w:val="both"/>
+        <w:rPr>
+          <w:rFonts w:ascii="Times New Roman" w:eastAsia="Times New Roman" w:hAnsi="Times New Roman" w:cs="Times New Roman"/>
+          <w:kern w:val="0"/>
+          <w:sz w:val="24"/>
+          <w:szCs w:val="24"/>
+          <w:lang w:eastAsia="es-EC"/>
+          <w14:ligatures w14:val="none"/>
+        </w:rPr>
+      </w:pPr>
+      <w:r>
+        <w:rPr>
+          <w:noProof/>
+        </w:rPr>
+        <w:drawing>
+          <wp:inline distT="0" distB="0" distL="0" distR="0" wp14:anchorId="2661BF85" wp14:editId="70343C88">
+            <wp:extent cx="5400040" cy="2057400"/>
+            <wp:effectExtent l="0" t="0" r="0" b="0"/>
+            <wp:docPr id="1531247737" name="Imagen 1"/>
+            <wp:cNvGraphicFramePr>
+              <a:graphicFrameLocks xmlns:a="http://schemas.openxmlformats.org/drawingml/2006/main" noChangeAspect="1"/>
+            </wp:cNvGraphicFramePr>
+            <a:graphic xmlns:a="http://schemas.openxmlformats.org/drawingml/2006/main">
+              <a:graphicData uri="http://schemas.openxmlformats.org/drawingml/2006/picture">
+                <pic:pic xmlns:pic="http://schemas.openxmlformats.org/drawingml/2006/picture">
+                  <pic:nvPicPr>
+                    <pic:cNvPr id="1531247737" name=""/>
+                    <pic:cNvPicPr/>
+                  </pic:nvPicPr>
+                  <pic:blipFill>
+                    <a:blip r:embed="rId27"/>
+                    <a:stretch>
+                      <a:fillRect/>
+                    </a:stretch>
+                  </pic:blipFill>
+                  <pic:spPr>
+                    <a:xfrm>
+                      <a:off x="0" y="0"/>
+                      <a:ext cx="5400040" cy="2057400"/>
+                    </a:xfrm>
+                    <a:prstGeom prst="rect">
+                      <a:avLst/>
+                    </a:prstGeom>
+                  </pic:spPr>
+                </pic:pic>
+              </a:graphicData>
+            </a:graphic>
+          </wp:inline>
+        </w:drawing>
+      </w:r>
+    </w:p>
+    <w:p>
+      <w:pPr>
+        <w:pStyle w:val="Prrafodelista"/>
+        <w:jc w:val="both"/>
+        <w:rPr>
+          <w:rFonts w:ascii="Times New Roman" w:eastAsia="Times New Roman" w:hAnsi="Times New Roman" w:cs="Times New Roman"/>
+          <w:kern w:val="0"/>
+          <w:sz w:val="24"/>
+          <w:szCs w:val="24"/>
+          <w:lang w:eastAsia="es-EC"/>
+          <w14:ligatures w14:val="none"/>
+        </w:rPr>
+      </w:pPr>
+    </w:p>
+    <w:p>
+      <w:pPr>
+        <w:pStyle w:val="Prrafodelista"/>
+        <w:jc w:val="both"/>
+        <w:rPr>
+          <w:rFonts w:ascii="Times New Roman" w:eastAsia="Times New Roman" w:hAnsi="Times New Roman" w:cs="Times New Roman"/>
+          <w:kern w:val="0"/>
+          <w:sz w:val="24"/>
+          <w:szCs w:val="24"/>
+          <w:lang w:eastAsia="es-EC"/>
+          <w14:ligatures w14:val="none"/>
+        </w:rPr>
+      </w:pPr>
+    </w:p>
+    <w:p>
+      <w:pPr>
+        <w:jc w:val="both"/>
+        <w:rPr>
+          <w:rFonts w:ascii="Times New Roman" w:eastAsia="Times New Roman" w:hAnsi="Times New Roman" w:cs="Times New Roman"/>
+          <w:kern w:val="0"/>
+          <w:sz w:val="24"/>
+          <w:szCs w:val="24"/>
+          <w:lang w:eastAsia="es-EC"/>
+          <w14:ligatures w14:val="none"/>
+        </w:rPr>
+      </w:pPr>
+      <w:r>
+        <w:rPr>
+          <w:rFonts w:ascii="Times New Roman" w:eastAsia="Times New Roman" w:hAnsi="Times New Roman" w:cs="Times New Roman"/>
+          <w:kern w:val="0"/>
+          <w:sz w:val="24"/>
+          <w:szCs w:val="24"/>
+          <w:lang w:eastAsia="es-EC"/>
+          <w14:ligatures w14:val="none"/>
+        </w:rPr>
+        <w:t xml:space="preserve">    </w:t>
+      </w:r>
+    </w:p>
+    <w:p>
+      <w:pPr>
+        <w:jc w:val="both"/>
+        <w:rPr>
+          <w:rFonts w:ascii="Times New Roman" w:eastAsia="Times New Roman" w:hAnsi="Times New Roman" w:cs="Times New Roman"/>
+          <w:kern w:val="0"/>
+          <w:sz w:val="24"/>
+          <w:szCs w:val="24"/>
+          <w:lang w:eastAsia="es-EC"/>
+          <w14:ligatures w14:val="none"/>
+        </w:rPr>
+      </w:pPr>
+    </w:p>
+    <w:p>
+      <w:pPr>
+        <w:jc w:val="both"/>
+        <w:rPr>
+          <w:rFonts w:ascii="Times New Roman" w:eastAsia="Times New Roman" w:hAnsi="Times New Roman" w:cs="Times New Roman"/>
+          <w:kern w:val="0"/>
+          <w:sz w:val="24"/>
+          <w:szCs w:val="24"/>
+          <w:lang w:eastAsia="es-EC"/>
+          <w14:ligatures w14:val="none"/>
+        </w:rPr>
+      </w:pPr>
+      <w:r>
+        <w:rPr>
+          <w:rFonts w:ascii="Times New Roman" w:eastAsia="Times New Roman" w:hAnsi="Times New Roman" w:cs="Times New Roman"/>
+          <w:kern w:val="0"/>
+          <w:sz w:val="24"/>
+          <w:szCs w:val="24"/>
+          <w:lang w:eastAsia="es-EC"/>
+          <w14:ligatures w14:val="none"/>
+        </w:rPr>
+        <w:lastRenderedPageBreak/>
+        <w:t xml:space="preserve">Para el caso de </w:t>
+      </w:r>
+      <w:r>
+        <w:rPr>
+          <w:rFonts w:ascii="Times New Roman" w:eastAsia="Times New Roman" w:hAnsi="Times New Roman" w:cs="Times New Roman"/>
+          <w:kern w:val="0"/>
+          <w:sz w:val="24"/>
+          <w:szCs w:val="24"/>
+          <w:lang w:eastAsia="es-EC"/>
+          <w14:ligatures w14:val="none"/>
+        </w:rPr>
+        <w:t>SVM</w:t>
+      </w:r>
+      <w:r>
+        <w:rPr>
+          <w:rFonts w:ascii="Times New Roman" w:eastAsia="Times New Roman" w:hAnsi="Times New Roman" w:cs="Times New Roman"/>
+          <w:kern w:val="0"/>
+          <w:sz w:val="24"/>
+          <w:szCs w:val="24"/>
+          <w:lang w:eastAsia="es-EC"/>
+          <w14:ligatures w14:val="none"/>
+        </w:rPr>
+        <w:t xml:space="preserve"> </w:t>
+      </w:r>
+      <w:r>
+        <w:rPr>
+          <w:rFonts w:ascii="Times New Roman" w:eastAsia="Times New Roman" w:hAnsi="Times New Roman" w:cs="Times New Roman"/>
+          <w:kern w:val="0"/>
+          <w:sz w:val="24"/>
+          <w:szCs w:val="24"/>
+          <w:lang w:eastAsia="es-EC"/>
+          <w14:ligatures w14:val="none"/>
+        </w:rPr>
+        <w:t>GridSearchCV</w:t>
+      </w:r>
+      <w:r>
+        <w:rPr>
+          <w:rFonts w:ascii="Times New Roman" w:eastAsia="Times New Roman" w:hAnsi="Times New Roman" w:cs="Times New Roman"/>
+          <w:kern w:val="0"/>
+          <w:sz w:val="24"/>
+          <w:szCs w:val="24"/>
+          <w:lang w:eastAsia="es-EC"/>
+          <w14:ligatures w14:val="none"/>
+        </w:rPr>
+        <w:t xml:space="preserve"> se implementaron los siguientes parámetros</w:t>
+      </w:r>
+    </w:p>
+    <w:p>
+      <w:pPr>
+        <w:jc w:val="both"/>
+        <w:rPr>
+          <w:rFonts w:ascii="Times New Roman" w:eastAsia="Times New Roman" w:hAnsi="Times New Roman" w:cs="Times New Roman"/>
+          <w:kern w:val="0"/>
+          <w:sz w:val="24"/>
+          <w:szCs w:val="24"/>
+          <w:lang w:eastAsia="es-EC"/>
+          <w14:ligatures w14:val="none"/>
+        </w:rPr>
+      </w:pPr>
+      <w:r>
         <w:rPr>
           <w:rFonts w:ascii="Times New Roman" w:eastAsia="Times New Roman" w:hAnsi="Times New Roman" w:cs="Times New Roman"/>
           <w:b/>
@@ -3341,8 +3333,32 @@
           <w:lang w:eastAsia="es-EC"/>
           <w14:ligatures w14:val="none"/>
         </w:rPr>
-      </w:pPr>
-      <w:proofErr w:type="spellStart"/>
+        <w:t>C</w:t>
+      </w:r>
+      <w:r>
+        <w:rPr>
+          <w:rFonts w:ascii="Times New Roman" w:eastAsia="Times New Roman" w:hAnsi="Times New Roman" w:cs="Times New Roman"/>
+          <w:kern w:val="0"/>
+          <w:sz w:val="24"/>
+          <w:szCs w:val="24"/>
+          <w:lang w:eastAsia="es-EC"/>
+          <w14:ligatures w14:val="none"/>
+        </w:rPr>
+        <w:t>: Valores probados: [0.1, 1.0, 10.0, 100.0].</w:t>
+      </w:r>
+    </w:p>
+    <w:p>
+      <w:pPr>
+        <w:jc w:val="both"/>
+        <w:rPr>
+          <w:rFonts w:ascii="Times New Roman" w:eastAsia="Times New Roman" w:hAnsi="Times New Roman" w:cs="Times New Roman"/>
+          <w:kern w:val="0"/>
+          <w:sz w:val="24"/>
+          <w:szCs w:val="24"/>
+          <w:lang w:eastAsia="es-EC"/>
+          <w14:ligatures w14:val="none"/>
+        </w:rPr>
+      </w:pPr>
       <w:r>
         <w:rPr>
           <w:rFonts w:ascii="Times New Roman" w:eastAsia="Times New Roman" w:hAnsi="Times New Roman" w:cs="Times New Roman"/>
@@ -3354,9 +3370,32 @@
           <w:lang w:eastAsia="es-EC"/>
           <w14:ligatures w14:val="none"/>
         </w:rPr>
-        <w:t>RandomForestClassifier</w:t>
-      </w:r>
-      <w:proofErr w:type="spellEnd"/>
+        <w:t>gamma</w:t>
+      </w:r>
+      <w:r>
+        <w:rPr>
+          <w:rFonts w:ascii="Times New Roman" w:eastAsia="Times New Roman" w:hAnsi="Times New Roman" w:cs="Times New Roman"/>
+          <w:kern w:val="0"/>
+          <w:sz w:val="24"/>
+          <w:szCs w:val="24"/>
+          <w:lang w:eastAsia="es-EC"/>
+          <w14:ligatures w14:val="none"/>
+        </w:rPr>
+        <w:t>: Valores probados: ['scale', 'auto', 0.001, 0.01, 0.1, 1]. El parámetro gamma define cuánto influye un solo ejemplo de entrenamiento; valores más grandes significan una influencia más cercana. scale y auto son estrategias predefinidas de scikit-learn.</w:t>
+      </w:r>
+    </w:p>
+    <w:p>
+      <w:pPr>
+        <w:jc w:val="both"/>
+        <w:rPr>
+          <w:rFonts w:ascii="Times New Roman" w:eastAsia="Times New Roman" w:hAnsi="Times New Roman" w:cs="Times New Roman"/>
+          <w:kern w:val="0"/>
+          <w:sz w:val="24"/>
+          <w:szCs w:val="24"/>
+          <w:lang w:eastAsia="es-EC"/>
+          <w14:ligatures w14:val="none"/>
+        </w:rPr>
+      </w:pPr>
       <w:r>
         <w:rPr>
           <w:rFonts w:ascii="Times New Roman" w:eastAsia="Times New Roman" w:hAnsi="Times New Roman" w:cs="Times New Roman"/>
@@ -3368,79 +3407,196 @@
           <w:lang w:eastAsia="es-EC"/>
           <w14:ligatures w14:val="none"/>
         </w:rPr>
-        <w:t xml:space="preserve"> </w:t>
-      </w:r>
-    </w:p>
-    <w:p>
-      <w:pPr>
-        <w:jc w:val="both"/>
-        <w:rPr>
-          <w:rFonts w:ascii="Times New Roman" w:eastAsia="Times New Roman" w:hAnsi="Times New Roman" w:cs="Times New Roman"/>
-          <w:kern w:val="0"/>
-          <w:sz w:val="24"/>
-          <w:szCs w:val="24"/>
-          <w:lang w:eastAsia="es-EC"/>
-          <w14:ligatures w14:val="none"/>
-        </w:rPr>
-      </w:pPr>
-      <w:r>
-        <w:rPr>
-          <w:rFonts w:ascii="Times New Roman" w:eastAsia="Times New Roman" w:hAnsi="Times New Roman" w:cs="Times New Roman"/>
-          <w:kern w:val="0"/>
-          <w:sz w:val="24"/>
-          <w:szCs w:val="24"/>
-          <w:lang w:eastAsia="es-EC"/>
-          <w14:ligatures w14:val="none"/>
-        </w:rPr>
-        <w:t>Al ser un modelo basado en árboles de decisión, no requiere un proceso iterativo de "épocas" y "lotes" como las redes neuronales. Se entrena en una sola pasada sobre el conjunto de datos</w:t>
-      </w:r>
-    </w:p>
-    <w:p>
-      <w:pPr>
-        <w:jc w:val="both"/>
-        <w:rPr>
-          <w:rFonts w:ascii="Times New Roman" w:eastAsia="Times New Roman" w:hAnsi="Times New Roman" w:cs="Times New Roman"/>
-          <w:kern w:val="0"/>
-          <w:sz w:val="24"/>
-          <w:szCs w:val="24"/>
-          <w:lang w:eastAsia="es-EC"/>
-          <w14:ligatures w14:val="none"/>
-        </w:rPr>
-      </w:pPr>
-      <w:r>
-        <w:rPr>
-          <w:rFonts w:ascii="Times New Roman" w:eastAsia="Times New Roman" w:hAnsi="Times New Roman" w:cs="Times New Roman"/>
-          <w:kern w:val="0"/>
-          <w:sz w:val="24"/>
-          <w:szCs w:val="24"/>
-          <w:lang w:eastAsia="es-EC"/>
-          <w14:ligatures w14:val="none"/>
-        </w:rPr>
-        <w:t xml:space="preserve">La evaluación se realiza directamente sobre el conjunto de prueba (o validación) una vez que el modelo ha sido ajustado. Las métricas clave incluyen precisión, </w:t>
-      </w:r>
-      <w:proofErr w:type="spellStart"/>
-      <w:r>
-        <w:rPr>
-          <w:rFonts w:ascii="Times New Roman" w:eastAsia="Times New Roman" w:hAnsi="Times New Roman" w:cs="Times New Roman"/>
-          <w:kern w:val="0"/>
-          <w:sz w:val="24"/>
-          <w:szCs w:val="24"/>
-          <w:lang w:eastAsia="es-EC"/>
-          <w14:ligatures w14:val="none"/>
-        </w:rPr>
-        <w:t>recall</w:t>
-      </w:r>
-      <w:proofErr w:type="spellEnd"/>
-      <w:r>
-        <w:rPr>
-          <w:rFonts w:ascii="Times New Roman" w:eastAsia="Times New Roman" w:hAnsi="Times New Roman" w:cs="Times New Roman"/>
-          <w:kern w:val="0"/>
-          <w:sz w:val="24"/>
-          <w:szCs w:val="24"/>
-          <w:lang w:eastAsia="es-EC"/>
-          <w14:ligatures w14:val="none"/>
-        </w:rPr>
-        <w:t>, F1-score y la matriz de confusión.</w:t>
+        <w:t>kernel</w:t>
+      </w:r>
+      <w:r>
+        <w:rPr>
+          <w:rFonts w:ascii="Times New Roman" w:eastAsia="Times New Roman" w:hAnsi="Times New Roman" w:cs="Times New Roman"/>
+          <w:kern w:val="0"/>
+          <w:sz w:val="24"/>
+          <w:szCs w:val="24"/>
+          <w:lang w:eastAsia="es-EC"/>
+          <w14:ligatures w14:val="none"/>
+        </w:rPr>
+        <w:t>: Kernels probados: ['linear', 'rbf']. El kernel rbf (función de base radial) es una opción popular para problemas no lineales, permitiendo al SVM encontrar separaciones no lineales en los datos.</w:t>
+      </w:r>
+    </w:p>
+    <w:p>
+      <w:pPr>
+        <w:jc w:val="both"/>
+        <w:rPr>
+          <w:rFonts w:ascii="Times New Roman" w:eastAsia="Times New Roman" w:hAnsi="Times New Roman" w:cs="Times New Roman"/>
+          <w:kern w:val="0"/>
+          <w:sz w:val="24"/>
+          <w:szCs w:val="24"/>
+          <w:lang w:eastAsia="es-EC"/>
+          <w14:ligatures w14:val="none"/>
+        </w:rPr>
+      </w:pPr>
+      <w:r>
+        <w:rPr>
+          <w:noProof/>
+        </w:rPr>
+        <w:drawing>
+          <wp:inline distT="0" distB="0" distL="0" distR="0" wp14:anchorId="2ADA0295" wp14:editId="71A54F6A">
+            <wp:extent cx="5400040" cy="943610"/>
+            <wp:effectExtent l="0" t="0" r="0" b="8890"/>
+            <wp:docPr id="993402722" name="Imagen 1"/>
+            <wp:cNvGraphicFramePr>
+              <a:graphicFrameLocks xmlns:a="http://schemas.openxmlformats.org/drawingml/2006/main" noChangeAspect="1"/>
+            </wp:cNvGraphicFramePr>
+            <a:graphic xmlns:a="http://schemas.openxmlformats.org/drawingml/2006/main">
+              <a:graphicData uri="http://schemas.openxmlformats.org/drawingml/2006/picture">
+                <pic:pic xmlns:pic="http://schemas.openxmlformats.org/drawingml/2006/picture">
+                  <pic:nvPicPr>
+                    <pic:cNvPr id="993402722" name=""/>
+                    <pic:cNvPicPr/>
+                  </pic:nvPicPr>
+                  <pic:blipFill>
+                    <a:blip r:embed="rId28"/>
+                    <a:stretch>
+                      <a:fillRect/>
+                    </a:stretch>
+                  </pic:blipFill>
+                  <pic:spPr>
+                    <a:xfrm>
+                      <a:off x="0" y="0"/>
+                      <a:ext cx="5400040" cy="943610"/>
+                    </a:xfrm>
+                    <a:prstGeom prst="rect">
+                      <a:avLst/>
+                    </a:prstGeom>
+                  </pic:spPr>
+                </pic:pic>
+              </a:graphicData>
+            </a:graphic>
+          </wp:inline>
+        </w:drawing>
+      </w:r>
+    </w:p>
+    <w:p>
+      <w:pPr>
+        <w:jc w:val="both"/>
+        <w:rPr>
+          <w:rFonts w:ascii="Times New Roman" w:eastAsia="Times New Roman" w:hAnsi="Times New Roman" w:cs="Times New Roman"/>
+          <w:kern w:val="0"/>
+          <w:sz w:val="24"/>
+          <w:szCs w:val="24"/>
+          <w:lang w:eastAsia="es-EC"/>
+          <w14:ligatures w14:val="none"/>
+        </w:rPr>
+      </w:pPr>
+      <w:r>
+        <w:rPr>
+          <w:rFonts w:ascii="Times New Roman" w:eastAsia="Times New Roman" w:hAnsi="Times New Roman" w:cs="Times New Roman"/>
+          <w:kern w:val="0"/>
+          <w:sz w:val="24"/>
+          <w:szCs w:val="24"/>
+          <w:lang w:eastAsia="es-EC"/>
+          <w14:ligatures w14:val="none"/>
+        </w:rPr>
+        <w:t>Validación Cruzada: Se utiliza cv=5, lo que significa que la búsqueda de la mejor combinación de hiperparámetros se realiza mediante validación cruzada de 5 pliegues. Esto proporciona una estimación más robusta del rendimiento del modelo.</w:t>
+      </w:r>
+    </w:p>
+    <w:p>
+      <w:pPr>
+        <w:jc w:val="both"/>
+        <w:rPr>
+          <w:rFonts w:ascii="Times New Roman" w:eastAsia="Times New Roman" w:hAnsi="Times New Roman" w:cs="Times New Roman"/>
+          <w:kern w:val="0"/>
+          <w:sz w:val="24"/>
+          <w:szCs w:val="24"/>
+          <w:lang w:eastAsia="es-EC"/>
+          <w14:ligatures w14:val="none"/>
+        </w:rPr>
+      </w:pPr>
+      <w:r>
+        <w:rPr>
+          <w:rFonts w:ascii="Times New Roman" w:eastAsia="Times New Roman" w:hAnsi="Times New Roman" w:cs="Times New Roman"/>
+          <w:kern w:val="0"/>
+          <w:sz w:val="24"/>
+          <w:szCs w:val="24"/>
+          <w:lang w:eastAsia="es-EC"/>
+          <w14:ligatures w14:val="none"/>
+        </w:rPr>
+        <w:t>Métrica de Puntuación: La métrica utilizada para evaluar cada combinación de hiperparámetros es la accuracy (precisión).</w:t>
+      </w:r>
+    </w:p>
+    <w:p>
+      <w:pPr>
+        <w:jc w:val="both"/>
+        <w:rPr>
+          <w:rFonts w:ascii="Times New Roman" w:eastAsia="Times New Roman" w:hAnsi="Times New Roman" w:cs="Times New Roman"/>
+          <w:kern w:val="0"/>
+          <w:sz w:val="24"/>
+          <w:szCs w:val="24"/>
+          <w:lang w:eastAsia="es-EC"/>
+          <w14:ligatures w14:val="none"/>
+        </w:rPr>
+      </w:pPr>
+      <w:r>
+        <w:rPr>
+          <w:rFonts w:ascii="Times New Roman" w:eastAsia="Times New Roman" w:hAnsi="Times New Roman" w:cs="Times New Roman"/>
+          <w:kern w:val="0"/>
+          <w:sz w:val="24"/>
+          <w:szCs w:val="24"/>
+          <w:lang w:eastAsia="es-EC"/>
+          <w14:ligatures w14:val="none"/>
+        </w:rPr>
+        <w:t>Parallelización: n_jobs=-1 se usa para aprovechar todos los núcleos de la CPU disponibles y acelerar el proceso de búsqueda en la cuadrícula.</w:t>
+      </w:r>
+    </w:p>
+    <w:p>
+      <w:pPr>
+        <w:jc w:val="both"/>
+        <w:rPr>
+          <w:rFonts w:ascii="Times New Roman" w:eastAsia="Times New Roman" w:hAnsi="Times New Roman" w:cs="Times New Roman"/>
+          <w:kern w:val="0"/>
+          <w:sz w:val="24"/>
+          <w:szCs w:val="24"/>
+          <w:lang w:eastAsia="es-EC"/>
+          <w14:ligatures w14:val="none"/>
+        </w:rPr>
+      </w:pPr>
+      <w:r>
+        <w:rPr>
+          <w:noProof/>
+        </w:rPr>
+        <w:drawing>
+          <wp:inline distT="0" distB="0" distL="0" distR="0" wp14:anchorId="14296025" wp14:editId="283E4E64">
+            <wp:extent cx="5400040" cy="1929130"/>
+            <wp:effectExtent l="0" t="0" r="0" b="0"/>
+            <wp:docPr id="1158917442" name="Imagen 1"/>
+            <wp:cNvGraphicFramePr>
+              <a:graphicFrameLocks xmlns:a="http://schemas.openxmlformats.org/drawingml/2006/main" noChangeAspect="1"/>
+            </wp:cNvGraphicFramePr>
+            <a:graphic xmlns:a="http://schemas.openxmlformats.org/drawingml/2006/main">
+              <a:graphicData uri="http://schemas.openxmlformats.org/drawingml/2006/picture">
+                <pic:pic xmlns:pic="http://schemas.openxmlformats.org/drawingml/2006/picture">
+                  <pic:nvPicPr>
+                    <pic:cNvPr id="1158917442" name=""/>
+                    <pic:cNvPicPr/>
+                  </pic:nvPicPr>
+                  <pic:blipFill>
+                    <a:blip r:embed="rId29"/>
+                    <a:stretch>
+                      <a:fillRect/>
+                    </a:stretch>
+                  </pic:blipFill>
+                  <pic:spPr>
+                    <a:xfrm>
+                      <a:off x="0" y="0"/>
+                      <a:ext cx="5400040" cy="1929130"/>
+                    </a:xfrm>
+                    <a:prstGeom prst="rect">
+                      <a:avLst/>
+                    </a:prstGeom>
+                  </pic:spPr>
+                </pic:pic>
+              </a:graphicData>
+            </a:graphic>
+          </wp:inline>
+        </w:drawing>
       </w:r>
     </w:p>
     <w:p>
@@ -3454,10 +3610,134 @@
           <w:lang w:val="es-MX"/>
         </w:rPr>
       </w:pPr>
+    </w:p>
+    <w:p>
+      <w:pPr>
+        <w:jc w:val="both"/>
+        <w:rPr>
+          <w:b/>
+          <w:bCs/>
+          <w:sz w:val="24"/>
+          <w:szCs w:val="24"/>
+          <w:lang w:val="es-MX"/>
+        </w:rPr>
+      </w:pPr>
+      <w:r>
+        <w:rPr>
+          <w:b/>
+          <w:bCs/>
+          <w:sz w:val="24"/>
+          <w:szCs w:val="24"/>
+          <w:lang w:val="es-MX"/>
+        </w:rPr>
+        <w:t>Evaluación del modelo</w:t>
+      </w:r>
+    </w:p>
+    <w:p>
+      <w:pPr>
+        <w:jc w:val="both"/>
+        <w:rPr>
+          <w:rFonts w:ascii="Times New Roman" w:eastAsia="Times New Roman" w:hAnsi="Times New Roman" w:cs="Times New Roman"/>
+          <w:b/>
+          <w:bCs/>
+          <w:kern w:val="0"/>
+          <w:sz w:val="24"/>
+          <w:szCs w:val="24"/>
+          <w:lang w:eastAsia="es-EC"/>
+          <w14:ligatures w14:val="none"/>
+        </w:rPr>
+      </w:pPr>
+      <w:r>
+        <w:rPr>
+          <w:rFonts w:ascii="Times New Roman" w:eastAsia="Times New Roman" w:hAnsi="Times New Roman" w:cs="Times New Roman"/>
+          <w:b/>
+          <w:bCs/>
+          <w:kern w:val="0"/>
+          <w:sz w:val="24"/>
+          <w:szCs w:val="24"/>
+          <w:lang w:eastAsia="es-EC"/>
+          <w14:ligatures w14:val="none"/>
+        </w:rPr>
+        <w:t>RandomForestClassifier</w:t>
+      </w:r>
+      <w:r>
+        <w:rPr>
+          <w:rFonts w:ascii="Times New Roman" w:eastAsia="Times New Roman" w:hAnsi="Times New Roman" w:cs="Times New Roman"/>
+          <w:b/>
+          <w:bCs/>
+          <w:kern w:val="0"/>
+          <w:sz w:val="24"/>
+          <w:szCs w:val="24"/>
+          <w:lang w:eastAsia="es-EC"/>
+          <w14:ligatures w14:val="none"/>
+        </w:rPr>
+        <w:t xml:space="preserve"> </w:t>
+      </w:r>
+    </w:p>
+    <w:p>
+      <w:pPr>
+        <w:jc w:val="both"/>
+        <w:rPr>
+          <w:rFonts w:ascii="Times New Roman" w:eastAsia="Times New Roman" w:hAnsi="Times New Roman" w:cs="Times New Roman"/>
+          <w:kern w:val="0"/>
+          <w:sz w:val="24"/>
+          <w:szCs w:val="24"/>
+          <w:lang w:eastAsia="es-EC"/>
+          <w14:ligatures w14:val="none"/>
+        </w:rPr>
+      </w:pPr>
+      <w:r>
+        <w:rPr>
+          <w:rFonts w:ascii="Times New Roman" w:eastAsia="Times New Roman" w:hAnsi="Times New Roman" w:cs="Times New Roman"/>
+          <w:kern w:val="0"/>
+          <w:sz w:val="24"/>
+          <w:szCs w:val="24"/>
+          <w:lang w:eastAsia="es-EC"/>
+          <w14:ligatures w14:val="none"/>
+        </w:rPr>
+        <w:t>Al ser un modelo basado en árboles de decisión, no requiere un proceso iterativo de "épocas" y "lotes" como las redes neuronales. Se entrena en una sola pasada sobre el conjunto de datos</w:t>
+      </w:r>
+    </w:p>
+    <w:p>
+      <w:pPr>
+        <w:jc w:val="both"/>
+        <w:rPr>
+          <w:rFonts w:ascii="Times New Roman" w:eastAsia="Times New Roman" w:hAnsi="Times New Roman" w:cs="Times New Roman"/>
+          <w:kern w:val="0"/>
+          <w:sz w:val="24"/>
+          <w:szCs w:val="24"/>
+          <w:lang w:eastAsia="es-EC"/>
+          <w14:ligatures w14:val="none"/>
+        </w:rPr>
+      </w:pPr>
+      <w:r>
+        <w:rPr>
+          <w:rFonts w:ascii="Times New Roman" w:eastAsia="Times New Roman" w:hAnsi="Times New Roman" w:cs="Times New Roman"/>
+          <w:kern w:val="0"/>
+          <w:sz w:val="24"/>
+          <w:szCs w:val="24"/>
+          <w:lang w:eastAsia="es-EC"/>
+          <w14:ligatures w14:val="none"/>
+        </w:rPr>
+        <w:t>La evaluación se realiza directamente sobre el conjunto de prueba (o validación) una vez que el modelo ha sido ajustado. Las métricas clave incluyen precisión, recall, F1-score y la matriz de confusión.</w:t>
+      </w:r>
+    </w:p>
+    <w:p>
+      <w:pPr>
+        <w:jc w:val="both"/>
+        <w:rPr>
+          <w:b/>
+          <w:bCs/>
+          <w:sz w:val="24"/>
+          <w:szCs w:val="24"/>
+          <w:lang w:val="es-MX"/>
+        </w:rPr>
+      </w:pPr>
       <w:r>
         <w:rPr>
           <w:noProof/>
         </w:rPr>
+        <w:lastRenderedPageBreak/>
         <w:drawing>
           <wp:inline distT="0" distB="0" distL="0" distR="0" wp14:anchorId="4F3DBBB1" wp14:editId="7EA160EA">
             <wp:extent cx="5400040" cy="1936750"/>
@@ -3474,7 +3754,7 @@
                     <pic:cNvPicPr/>
                   </pic:nvPicPr>
                   <pic:blipFill>
-                    <a:blip r:embed="rId27"/>
+                    <a:blip r:embed="rId30"/>
                     <a:stretch>
                       <a:fillRect/>
                     </a:stretch>
@@ -3550,7 +3830,7 @@
                     <pic:cNvPicPr/>
                   </pic:nvPicPr>
                   <pic:blipFill>
-                    <a:blip r:embed="rId28"/>
+                    <a:blip r:embed="rId31"/>
                     <a:stretch>
                       <a:fillRect/>
                     </a:stretch>
@@ -3613,7 +3893,6 @@
         <w:rPr>
           <w:noProof/>
         </w:rPr>
-        <w:lastRenderedPageBreak/>
         <w:drawing>
           <wp:inline distT="0" distB="0" distL="0" distR="0" wp14:anchorId="519A78DF" wp14:editId="2EEF3758">
             <wp:extent cx="5400040" cy="3176905"/>
@@ -3630,7 +3909,7 @@
                     <pic:cNvPicPr/>
                   </pic:nvPicPr>
                   <pic:blipFill>
-                    <a:blip r:embed="rId29"/>
+                    <a:blip r:embed="rId32"/>
                     <a:stretch>
                       <a:fillRect/>
                     </a:stretch>
@@ -3653,18 +3932,7 @@
     </w:p>
     <w:p>
       <w:r>
-        <w:t xml:space="preserve">Como paso final, se evalúa el rendimiento del modelo en la clasificación de las seis actividades humanas presentes en el </w:t>
-      </w:r>
-      <w:proofErr w:type="spellStart"/>
-      <w:r>
-        <w:t>dataset</w:t>
-      </w:r>
-      <w:proofErr w:type="spellEnd"/>
-      <w:r>
-        <w:t xml:space="preserve"> UCI-HAR</w:t>
-      </w:r>
-      <w:r>
-        <w:t xml:space="preserve"> mediante el uso de la matriz de confusión.</w:t>
+        <w:t>Como paso final, se evalúa el rendimiento del modelo en la clasificación de las seis actividades humanas presentes en el dataset UCI-HAR mediante el uso de la matriz de confusión.</w:t>
       </w:r>
     </w:p>
     <w:p>
@@ -3680,6 +3948,7 @@
         <w:rPr>
           <w:noProof/>
         </w:rPr>
+        <w:lastRenderedPageBreak/>
         <w:drawing>
           <wp:inline distT="0" distB="0" distL="0" distR="0" wp14:anchorId="47DCC7CF" wp14:editId="07963226">
             <wp:extent cx="5400040" cy="1830070"/>
@@ -3696,7 +3965,7 @@
                     <pic:cNvPicPr/>
                   </pic:nvPicPr>
                   <pic:blipFill>
-                    <a:blip r:embed="rId30"/>
+                    <a:blip r:embed="rId33"/>
                     <a:stretch>
                       <a:fillRect/>
                     </a:stretch>
@@ -3740,7 +4009,6 @@
         <w:rPr>
           <w:noProof/>
         </w:rPr>
-        <w:lastRenderedPageBreak/>
         <w:drawing>
           <wp:inline distT="0" distB="0" distL="0" distR="0" wp14:anchorId="4A35EF69" wp14:editId="341EA774">
             <wp:extent cx="5400040" cy="3734435"/>
@@ -3757,7 +4025,7 @@
                     <pic:cNvPicPr/>
                   </pic:nvPicPr>
                   <pic:blipFill>
-                    <a:blip r:embed="rId31"/>
+                    <a:blip r:embed="rId34"/>
                     <a:stretch>
                       <a:fillRect/>
                     </a:stretch>
@@ -3845,6 +4113,7 @@
           <w:szCs w:val="24"/>
           <w:lang w:val="es-MX"/>
         </w:rPr>
+        <w:lastRenderedPageBreak/>
         <w:t>Red Neuronal Convolucional Unidimensional (CNN1D)</w:t>
       </w:r>
     </w:p>
@@ -3885,7 +4154,6 @@
         <w:rPr>
           <w:noProof/>
         </w:rPr>
-        <w:lastRenderedPageBreak/>
         <w:drawing>
           <wp:inline distT="0" distB="0" distL="0" distR="0" wp14:anchorId="4DF8FD0E" wp14:editId="497882B2">
             <wp:extent cx="5400040" cy="3046095"/>
@@ -3902,7 +4170,7 @@
                     <pic:cNvPicPr/>
                   </pic:nvPicPr>
                   <pic:blipFill>
-                    <a:blip r:embed="rId32"/>
+                    <a:blip r:embed="rId35"/>
                     <a:stretch>
                       <a:fillRect/>
                     </a:stretch>
@@ -3962,7 +4230,7 @@
                     <pic:cNvPicPr/>
                   </pic:nvPicPr>
                   <pic:blipFill>
-                    <a:blip r:embed="rId33"/>
+                    <a:blip r:embed="rId36"/>
                     <a:stretch>
                       <a:fillRect/>
                     </a:stretch>
@@ -4036,19 +4304,8 @@
         <w:jc w:val="both"/>
       </w:pPr>
       <w:r>
-        <w:t xml:space="preserve">El gráfico 'Predicciones del Modelo vs. Valores Reales' ofrece una vista detallada del rendimiento del modelo CNN1D. Aunque es exitoso en la clasificación de actividades del </w:t>
-      </w:r>
-      <w:proofErr w:type="spellStart"/>
-      <w:r>
-        <w:t>dataset</w:t>
-      </w:r>
-      <w:proofErr w:type="spellEnd"/>
-      <w:r>
-        <w:t xml:space="preserve"> UCI-HAR, las principales áreas de mejora se encuentran en el manejo de </w:t>
-      </w:r>
-      <w:r>
         <w:lastRenderedPageBreak/>
-        <w:t>transiciones y la discriminación precisa entre actividades estáticas, inherentemente más difíciles de diferenciar.</w:t>
+        <w:t>El gráfico 'Predicciones del Modelo vs. Valores Reales' ofrece una vista detallada del rendimiento del modelo CNN1D. Aunque es exitoso en la clasificación de actividades del dataset UCI-HAR, las principales áreas de mejora se encuentran en el manejo de transiciones y la discriminación precisa entre actividades estáticas, inherentemente más difíciles de diferenciar.</w:t>
       </w:r>
     </w:p>
     <w:p>
@@ -4080,7 +4337,7 @@
                     <pic:cNvPicPr/>
                   </pic:nvPicPr>
                   <pic:blipFill>
-                    <a:blip r:embed="rId34"/>
+                    <a:blip r:embed="rId37"/>
                     <a:stretch>
                       <a:fillRect/>
                     </a:stretch>
@@ -4180,15 +4437,7 @@
         <w:t>sobreajuste</w:t>
       </w:r>
       <w:r>
-        <w:t xml:space="preserve">. El modelo está memorizando el conjunto de entrenamiento en lugar de aprender patrones generalizables. Si bien un 88.24% es una buena precisión para el </w:t>
-      </w:r>
-      <w:proofErr w:type="spellStart"/>
-      <w:r>
-        <w:t>dataset</w:t>
-      </w:r>
-      <w:proofErr w:type="spellEnd"/>
-      <w:r>
-        <w:t xml:space="preserve"> UCI-HAR, podría ser mejor si se mitigara el sobreajuste.</w:t>
+        <w:t>. El modelo está memorizando el conjunto de entrenamiento en lugar de aprender patrones generalizables. Si bien un 88.24% es una buena precisión para el dataset UCI-HAR, podría ser mejor si se mitigara el sobreajuste.</w:t>
       </w:r>
     </w:p>
     <w:p>
@@ -4221,7 +4470,7 @@
                     <pic:cNvPicPr/>
                   </pic:nvPicPr>
                   <pic:blipFill>
-                    <a:blip r:embed="rId35"/>
+                    <a:blip r:embed="rId38"/>
                     <a:stretch>
                       <a:fillRect/>
                     </a:stretch>
@@ -4295,27 +4544,7 @@
           <w:sz w:val="24"/>
           <w:szCs w:val="24"/>
         </w:rPr>
-        <w:t xml:space="preserve"> que el modelo CNN1D está </w:t>
-      </w:r>
-      <w:proofErr w:type="spellStart"/>
-      <w:r>
-        <w:rPr>
-          <w:rFonts w:ascii="Roboto" w:hAnsi="Roboto"/>
-          <w:color w:val="252525"/>
-          <w:sz w:val="24"/>
-          <w:szCs w:val="24"/>
-        </w:rPr>
-        <w:t>sobreajustándose</w:t>
-      </w:r>
-      <w:proofErr w:type="spellEnd"/>
-      <w:r>
-        <w:rPr>
-          <w:rFonts w:ascii="Roboto" w:hAnsi="Roboto"/>
-          <w:color w:val="252525"/>
-          <w:sz w:val="24"/>
-          <w:szCs w:val="24"/>
-        </w:rPr>
-        <w:t xml:space="preserve"> severamente a los datos de entrenamiento. Aunque el modelo aprende muy bien los datos que ha visto, su capacidad para desempeñarse de manera efectiva en nuevos datos del UCI-HAR es significativamente limitada, lo que subraya la necesidad de implementar estrategias para mitigar el sobreajuste.</w:t>
+        <w:t xml:space="preserve"> que el modelo CNN1D está sobreajustándose severamente a los datos de entrenamiento. Aunque el modelo aprende muy bien los datos que ha visto, su capacidad para desempeñarse de manera efectiva en nuevos datos del UCI-HAR es significativamente limitada, lo que subraya la necesidad de implementar estrategias para mitigar el sobreajuste.</w:t>
       </w:r>
     </w:p>
     <w:p>
@@ -4366,7 +4595,7 @@
                     <pic:cNvPicPr/>
                   </pic:nvPicPr>
                   <pic:blipFill>
-                    <a:blip r:embed="rId36"/>
+                    <a:blip r:embed="rId39"/>
                     <a:stretch>
                       <a:fillRect/>
                     </a:stretch>
@@ -4403,45 +4632,7 @@
           <w:sz w:val="24"/>
           <w:szCs w:val="24"/>
         </w:rPr>
-        <w:t xml:space="preserve">Durante la evaluación se genera la siguiente matriz de </w:t>
-      </w:r>
-      <w:r>
-        <w:rPr>
-          <w:rFonts w:ascii="Roboto" w:hAnsi="Roboto"/>
-          <w:color w:val="252525"/>
-          <w:sz w:val="24"/>
-          <w:szCs w:val="24"/>
-        </w:rPr>
-        <w:t>confusión,</w:t>
-      </w:r>
-      <w:r>
-        <w:rPr>
-          <w:rFonts w:ascii="Roboto" w:hAnsi="Roboto"/>
-          <w:color w:val="252525"/>
-          <w:sz w:val="24"/>
-          <w:szCs w:val="24"/>
-        </w:rPr>
-        <w:t xml:space="preserve"> que nos permitir identificar que tan bien generaliza </w:t>
-      </w:r>
-      <w:proofErr w:type="gramStart"/>
-      <w:r>
-        <w:rPr>
-          <w:rFonts w:ascii="Roboto" w:hAnsi="Roboto"/>
-          <w:color w:val="252525"/>
-          <w:sz w:val="24"/>
-          <w:szCs w:val="24"/>
-        </w:rPr>
-        <w:t>el  modelo</w:t>
-      </w:r>
-      <w:proofErr w:type="gramEnd"/>
-      <w:r>
-        <w:rPr>
-          <w:rFonts w:ascii="Roboto" w:hAnsi="Roboto"/>
-          <w:color w:val="252525"/>
-          <w:sz w:val="24"/>
-          <w:szCs w:val="24"/>
-        </w:rPr>
-        <w:t xml:space="preserve"> con datos nuevos.</w:t>
+        <w:t>Durante la evaluación se genera la siguiente matriz de confusión, que nos permitir identificar que tan bien generaliza el  modelo con datos nuevos.</w:t>
       </w:r>
     </w:p>
     <w:p>
@@ -4485,7 +4676,7 @@
                     </pic:cNvPicPr>
                   </pic:nvPicPr>
                   <pic:blipFill>
-                    <a:blip r:embed="rId37">
+                    <a:blip r:embed="rId40">
                       <a:extLst>
                         <a:ext uri="{28A0092B-C50C-407E-A947-70E740481C1C}">
                           <a14:useLocalDpi xmlns:a14="http://schemas.microsoft.com/office/drawing/2010/main" val="0"/>
@@ -4524,15 +4715,7 @@
     </w:p>
     <w:p>
       <w:r>
-        <w:t xml:space="preserve">Tras resultados insatisfactorios al intentar eliminar el sobreajuste con </w:t>
-      </w:r>
-      <w:proofErr w:type="spellStart"/>
-      <w:r>
-        <w:t>callbacks</w:t>
-      </w:r>
-      <w:proofErr w:type="spellEnd"/>
-      <w:r>
-        <w:t xml:space="preserve"> (lo que redujo la precisión del modelo al 15%), se optó por una estrategia diferente: añadir ruido durante el entrenamiento mediante la inclusión de un bloque de código específico</w:t>
+        <w:t>Tras resultados insatisfactorios al intentar eliminar el sobreajuste con callbacks (lo que redujo la precisión del modelo al 15%), se optó por una estrategia diferente: añadir ruido durante el entrenamiento mediante la inclusión de un bloque de código específico</w:t>
       </w:r>
     </w:p>
     <w:p>
@@ -4564,7 +4747,7 @@
                     <pic:cNvPicPr/>
                   </pic:nvPicPr>
                   <pic:blipFill>
-                    <a:blip r:embed="rId38"/>
+                    <a:blip r:embed="rId41"/>
                     <a:stretch>
                       <a:fillRect/>
                     </a:stretch>
@@ -4615,7 +4798,7 @@
                     <pic:cNvPicPr/>
                   </pic:nvPicPr>
                   <pic:blipFill>
-                    <a:blip r:embed="rId39"/>
+                    <a:blip r:embed="rId42"/>
                     <a:stretch>
                       <a:fillRect/>
                     </a:stretch>
@@ -4652,16 +4835,7 @@
           <w:sz w:val="24"/>
           <w:szCs w:val="24"/>
         </w:rPr>
-        <w:t xml:space="preserve">Una vez realizado el ajuste y ejecutado nuevamente el entrenamiento del modelo los nuevos valores arrojados durante el entrenamiento y test del modelo CNN1D fueron los </w:t>
-      </w:r>
-      <w:r>
-        <w:rPr>
-          <w:rFonts w:ascii="Roboto" w:hAnsi="Roboto"/>
-          <w:color w:val="252525"/>
-          <w:sz w:val="24"/>
-          <w:szCs w:val="24"/>
-        </w:rPr>
-        <w:t>siguientes:</w:t>
+        <w:t>Una vez realizado el ajuste y ejecutado nuevamente el entrenamiento del modelo los nuevos valores arrojados durante el entrenamiento y test del modelo CNN1D fueron los siguientes:</w:t>
       </w:r>
     </w:p>
     <w:p>
@@ -4695,7 +4869,7 @@
                     </pic:cNvPicPr>
                   </pic:nvPicPr>
                   <pic:blipFill>
-                    <a:blip r:embed="rId40">
+                    <a:blip r:embed="rId43">
                       <a:extLst>
                         <a:ext uri="{28A0092B-C50C-407E-A947-70E740481C1C}">
                           <a14:useLocalDpi xmlns:a14="http://schemas.microsoft.com/office/drawing/2010/main" val="0"/>
@@ -4759,7 +4933,7 @@
                     </pic:cNvPicPr>
                   </pic:nvPicPr>
                   <pic:blipFill>
-                    <a:blip r:embed="rId41">
+                    <a:blip r:embed="rId44">
                       <a:extLst>
                         <a:ext uri="{28A0092B-C50C-407E-A947-70E740481C1C}">
                           <a14:useLocalDpi xmlns:a14="http://schemas.microsoft.com/office/drawing/2010/main" val="0"/>
@@ -4822,7 +4996,7 @@
                     </pic:cNvPicPr>
                   </pic:nvPicPr>
                   <pic:blipFill>
-                    <a:blip r:embed="rId42">
+                    <a:blip r:embed="rId45">
                       <a:extLst>
                         <a:ext uri="{28A0092B-C50C-407E-A947-70E740481C1C}">
                           <a14:useLocalDpi xmlns:a14="http://schemas.microsoft.com/office/drawing/2010/main" val="0"/>
@@ -4966,7 +5140,7 @@
                     <pic:cNvPicPr/>
                   </pic:nvPicPr>
                   <pic:blipFill>
-                    <a:blip r:embed="rId43"/>
+                    <a:blip r:embed="rId46"/>
                     <a:stretch>
                       <a:fillRect/>
                     </a:stretch>
@@ -5003,79 +5177,28 @@
           <w:sz w:val="24"/>
           <w:szCs w:val="24"/>
         </w:rPr>
-        <w:t xml:space="preserve">Se constata que el modelo no solo aprende de forma </w:t>
-      </w:r>
-      <w:proofErr w:type="gramStart"/>
-      <w:r>
+        <w:t>Se constata que el modelo no solo aprende de forma eficiente , sino que también es capaz de aplicar ese conocimiento de forma mas efectiva a datos nuevos y no vistos en el dataset uci-har</w:t>
+      </w:r>
+    </w:p>
+    <w:p>
+      <w:pPr>
         <w:rPr>
           <w:rFonts w:ascii="Roboto" w:hAnsi="Roboto"/>
           <w:color w:val="252525"/>
           <w:sz w:val="24"/>
           <w:szCs w:val="24"/>
         </w:rPr>
-        <w:t>eficiente ,</w:t>
-      </w:r>
-      <w:proofErr w:type="gramEnd"/>
-      <w:r>
+      </w:pPr>
+    </w:p>
+    <w:p>
+      <w:pPr>
         <w:rPr>
           <w:rFonts w:ascii="Roboto" w:hAnsi="Roboto"/>
           <w:color w:val="252525"/>
           <w:sz w:val="24"/>
           <w:szCs w:val="24"/>
         </w:rPr>
-        <w:t xml:space="preserve"> sino que también es capaz de aplicar ese conocimiento de forma </w:t>
-      </w:r>
-      <w:proofErr w:type="spellStart"/>
-      <w:r>
-        <w:rPr>
-          <w:rFonts w:ascii="Roboto" w:hAnsi="Roboto"/>
-          <w:color w:val="252525"/>
-          <w:sz w:val="24"/>
-          <w:szCs w:val="24"/>
-        </w:rPr>
-        <w:t>mas</w:t>
-      </w:r>
-      <w:proofErr w:type="spellEnd"/>
-      <w:r>
-        <w:rPr>
-          <w:rFonts w:ascii="Roboto" w:hAnsi="Roboto"/>
-          <w:color w:val="252525"/>
-          <w:sz w:val="24"/>
-          <w:szCs w:val="24"/>
-        </w:rPr>
-        <w:t xml:space="preserve"> efectiva a datos nuevos y no vistos en el </w:t>
-      </w:r>
-      <w:proofErr w:type="spellStart"/>
-      <w:r>
-        <w:rPr>
-          <w:rFonts w:ascii="Roboto" w:hAnsi="Roboto"/>
-          <w:color w:val="252525"/>
-          <w:sz w:val="24"/>
-          <w:szCs w:val="24"/>
-        </w:rPr>
-        <w:t>dataset</w:t>
-      </w:r>
-      <w:proofErr w:type="spellEnd"/>
-      <w:r>
-        <w:rPr>
-          <w:rFonts w:ascii="Roboto" w:hAnsi="Roboto"/>
-          <w:color w:val="252525"/>
-          <w:sz w:val="24"/>
-          <w:szCs w:val="24"/>
-        </w:rPr>
-        <w:t xml:space="preserve"> uci-</w:t>
-      </w:r>
-      <w:proofErr w:type="spellStart"/>
-      <w:r>
-        <w:rPr>
-          <w:rFonts w:ascii="Roboto" w:hAnsi="Roboto"/>
-          <w:color w:val="252525"/>
-          <w:sz w:val="24"/>
-          <w:szCs w:val="24"/>
-        </w:rPr>
-        <w:t>har</w:t>
-      </w:r>
-      <w:proofErr w:type="spellEnd"/>
+      </w:pPr>
     </w:p>
     <w:p>
       <w:pPr>
@@ -5109,7 +5232,7 @@
                     </pic:cNvPicPr>
                   </pic:nvPicPr>
                   <pic:blipFill>
-                    <a:blip r:embed="rId44">
+                    <a:blip r:embed="rId47">
                       <a:extLst>
                         <a:ext uri="{28A0092B-C50C-407E-A947-70E740481C1C}">
                           <a14:useLocalDpi xmlns:a14="http://schemas.microsoft.com/office/drawing/2010/main" val="0"/>
@@ -5163,15 +5286,7 @@
         <w:t>reducción general en la pérdida de validación y el aumento en la precisión de validación</w:t>
       </w:r>
       <w:r>
-        <w:t xml:space="preserve"> es un indicador de que el modelo es ahora más robusto y generalizable para el reconocimiento de actividad humana con el </w:t>
-      </w:r>
-      <w:proofErr w:type="spellStart"/>
-      <w:r>
-        <w:t>dataset</w:t>
-      </w:r>
-      <w:proofErr w:type="spellEnd"/>
-      <w:r>
-        <w:t xml:space="preserve"> UCI-HAR.</w:t>
+        <w:t xml:space="preserve"> es un indicador de que el modelo es ahora más robusto y generalizable para el reconocimiento de actividad humana con el dataset UCI-HAR.</w:t>
       </w:r>
     </w:p>
     <w:p>
@@ -5653,6 +5768,119 @@
       </w:rPr>
     </w:lvl>
   </w:abstractNum>
+  <w:abstractNum w:abstractNumId="3" w15:restartNumberingAfterBreak="0">
+    <w:nsid w:val="5D9E50FE"/>
+    <w:multiLevelType w:val="hybridMultilevel"/>
+    <w:tmpl w:val="B44E8A7E"/>
+    <w:lvl w:ilvl="0" w:tplc="300A0001">
+      <w:start w:val="1"/>
+      <w:numFmt w:val="bullet"/>
+      <w:lvlText w:val=""/>
+      <w:lvlJc w:val="left"/>
+      <w:pPr>
+        <w:ind w:left="720" w:hanging="360"/>
+      </w:pPr>
+      <w:rPr>
+        <w:rFonts w:ascii="Symbol" w:hAnsi="Symbol" w:hint="default"/>
+      </w:rPr>
+    </w:lvl>
+    <w:lvl w:ilvl="1" w:tplc="300A0003" w:tentative="1">
+      <w:start w:val="1"/>
+      <w:numFmt w:val="bullet"/>
+      <w:lvlText w:val="o"/>
+      <w:lvlJc w:val="left"/>
+      <w:pPr>
+        <w:ind w:left="1440" w:hanging="360"/>
+      </w:pPr>
+      <w:rPr>
+        <w:rFonts w:ascii="Courier New" w:hAnsi="Courier New" w:cs="Courier New" w:hint="default"/>
+      </w:rPr>
+    </w:lvl>
+    <w:lvl w:ilvl="2" w:tplc="300A0005" w:tentative="1">
+      <w:start w:val="1"/>
+      <w:numFmt w:val="bullet"/>
+      <w:lvlText w:val=""/>
+      <w:lvlJc w:val="left"/>
+      <w:pPr>
+        <w:ind w:left="2160" w:hanging="360"/>
+      </w:pPr>
+      <w:rPr>
+        <w:rFonts w:ascii="Wingdings" w:hAnsi="Wingdings" w:hint="default"/>
+      </w:rPr>
+    </w:lvl>
+    <w:lvl w:ilvl="3" w:tplc="300A0001" w:tentative="1">
+      <w:start w:val="1"/>
+      <w:numFmt w:val="bullet"/>
+      <w:lvlText w:val=""/>
+      <w:lvlJc w:val="left"/>
+      <w:pPr>
+        <w:ind w:left="2880" w:hanging="360"/>
+      </w:pPr>
+      <w:rPr>
+        <w:rFonts w:ascii="Symbol" w:hAnsi="Symbol" w:hint="default"/>
+      </w:rPr>
+    </w:lvl>
+    <w:lvl w:ilvl="4" w:tplc="300A0003" w:tentative="1">
+      <w:start w:val="1"/>
+      <w:numFmt w:val="bullet"/>
+      <w:lvlText w:val="o"/>
+      <w:lvlJc w:val="left"/>
+      <w:pPr>
+        <w:ind w:left="3600" w:hanging="360"/>
+      </w:pPr>
+      <w:rPr>
+        <w:rFonts w:ascii="Courier New" w:hAnsi="Courier New" w:cs="Courier New" w:hint="default"/>
+      </w:rPr>
+    </w:lvl>
+    <w:lvl w:ilvl="5" w:tplc="300A0005" w:tentative="1">
+      <w:start w:val="1"/>
+      <w:numFmt w:val="bullet"/>
+      <w:lvlText w:val=""/>
+      <w:lvlJc w:val="left"/>
+      <w:pPr>
+        <w:ind w:left="4320" w:hanging="360"/>
+      </w:pPr>
+      <w:rPr>
+        <w:rFonts w:ascii="Wingdings" w:hAnsi="Wingdings" w:hint="default"/>
+      </w:rPr>
+    </w:lvl>
+    <w:lvl w:ilvl="6" w:tplc="300A0001" w:tentative="1">
+      <w:start w:val="1"/>
+      <w:numFmt w:val="bullet"/>
+      <w:lvlText w:val=""/>
+      <w:lvlJc w:val="left"/>
+      <w:pPr>
+        <w:ind w:left="5040" w:hanging="360"/>
+      </w:pPr>
+      <w:rPr>
+        <w:rFonts w:ascii="Symbol" w:hAnsi="Symbol" w:hint="default"/>
+      </w:rPr>
+    </w:lvl>
+    <w:lvl w:ilvl="7" w:tplc="300A0003" w:tentative="1">
+      <w:start w:val="1"/>
+      <w:numFmt w:val="bullet"/>
+      <w:lvlText w:val="o"/>
+      <w:lvlJc w:val="left"/>
+      <w:pPr>
+        <w:ind w:left="5760" w:hanging="360"/>
+      </w:pPr>
+      <w:rPr>
+        <w:rFonts w:ascii="Courier New" w:hAnsi="Courier New" w:cs="Courier New" w:hint="default"/>
+      </w:rPr>
+    </w:lvl>
+    <w:lvl w:ilvl="8" w:tplc="300A0005" w:tentative="1">
+      <w:start w:val="1"/>
+      <w:numFmt w:val="bullet"/>
+      <w:lvlText w:val=""/>
+      <w:lvlJc w:val="left"/>
+      <w:pPr>
+        <w:ind w:left="6480" w:hanging="360"/>
+      </w:pPr>
+      <w:rPr>
+        <w:rFonts w:ascii="Wingdings" w:hAnsi="Wingdings" w:hint="default"/>
+      </w:rPr>
+    </w:lvl>
+  </w:abstractNum>
   <w:num w:numId="1" w16cid:durableId="1138572881">
     <w:abstractNumId w:val="1"/>
   </w:num>
@@ -5661,6 +5889,9 @@
   </w:num>
   <w:num w:numId="3" w16cid:durableId="557933585">
     <w:abstractNumId w:val="2"/>
+  </w:num>
+  <w:num w:numId="4" w16cid:durableId="1115826924">
+    <w:abstractNumId w:val="3"/>
   </w:num>
 </w:numbering>
 </file>

</xml_diff>

<commit_message>
ajustes documentos gridserachsvm  svm 2
</commit_message>
<xml_diff>
--- a/ETAPA DE DESARROLLO.docx
+++ b/ETAPA DE DESARROLLO.docx
@@ -1256,7 +1256,25 @@
           <w:szCs w:val="24"/>
           <w:lang w:val="es-MX"/>
         </w:rPr>
-        <w:t>El gráfico anterior permite una inferencia preliminar sobre el balanceo del dataset de entrenamiento. Aunque a primera vista no parece desbalanceado, para respaldar esta observación con datos precisos, se procederá a calcular el ratio entre las clases.</w:t>
+        <w:t xml:space="preserve">El gráfico anterior permite una inferencia preliminar sobre el balanceo del dataset de entrenamiento. Aunque a primera vista no parece desbalanceado, para respaldar esta observación con datos precisos, se procederá a calcular </w:t>
+      </w:r>
+      <w:proofErr w:type="gramStart"/>
+      <w:r>
+        <w:rPr>
+          <w:sz w:val="24"/>
+          <w:szCs w:val="24"/>
+          <w:lang w:val="es-MX"/>
+        </w:rPr>
+        <w:t>el ratio</w:t>
+      </w:r>
+      <w:proofErr w:type="gramEnd"/>
+      <w:r>
+        <w:rPr>
+          <w:sz w:val="24"/>
+          <w:szCs w:val="24"/>
+          <w:lang w:val="es-MX"/>
+        </w:rPr>
+        <w:t xml:space="preserve"> entre las clases.</w:t>
       </w:r>
     </w:p>
     <w:p>
@@ -1597,7 +1615,25 @@
           <w:szCs w:val="24"/>
           <w:lang w:val="es-MX"/>
         </w:rPr>
-        <w:t xml:space="preserve">por ejemplo </w:t>
+        <w:t xml:space="preserve">por </w:t>
+      </w:r>
+      <w:proofErr w:type="gramStart"/>
+      <w:r>
+        <w:rPr>
+          <w:sz w:val="24"/>
+          <w:szCs w:val="24"/>
+          <w:lang w:val="es-MX"/>
+        </w:rPr>
+        <w:t>ejemplo</w:t>
+      </w:r>
+      <w:proofErr w:type="gramEnd"/>
+      <w:r>
+        <w:rPr>
+          <w:sz w:val="24"/>
+          <w:szCs w:val="24"/>
+          <w:lang w:val="es-MX"/>
+        </w:rPr>
+        <w:t xml:space="preserve"> </w:t>
       </w:r>
       <w:r>
         <w:rPr>
@@ -1613,7 +1649,25 @@
           <w:szCs w:val="24"/>
           <w:lang w:val="es-MX"/>
         </w:rPr>
-        <w:t xml:space="preserve"> utilizando StandarScaler , presente en la librería de python </w:t>
+        <w:t xml:space="preserve"> utilizando </w:t>
+      </w:r>
+      <w:proofErr w:type="gramStart"/>
+      <w:r>
+        <w:rPr>
+          <w:sz w:val="24"/>
+          <w:szCs w:val="24"/>
+          <w:lang w:val="es-MX"/>
+        </w:rPr>
+        <w:t>StandarScaler ,</w:t>
+      </w:r>
+      <w:proofErr w:type="gramEnd"/>
+      <w:r>
+        <w:rPr>
+          <w:sz w:val="24"/>
+          <w:szCs w:val="24"/>
+          <w:lang w:val="es-MX"/>
+        </w:rPr>
+        <w:t xml:space="preserve"> presente en la librería de python </w:t>
       </w:r>
       <w:r>
         <w:rPr>
@@ -1807,7 +1861,79 @@
           <w:szCs w:val="24"/>
           <w:lang w:val="es-MX"/>
         </w:rPr>
-        <w:t>Este bloque de código organiza el dataset a la forma (n_samples, 128, 9) para la entrada de la CNN1D, donde 128 son los pasos de tiempo y 9 los canales/sensores. Normaliza cada señal individualmente (media 0, desviación estándar 1) para optimizar el entrenamiento, y hereda de tf.keras.utils.Sequence para un uso eficiente de memoria y paralelización con model.fit() y model.evaluate(). Además, simplifica la gestión de datos al ofrecer una opción integrada para la separación en conjuntos de entrenamiento y validación. Tras esta fase, se procede a construir el modelo CNN1D.</w:t>
+        <w:t xml:space="preserve">Este bloque de código organiza el dataset a la forma (n_samples, 128, 9) para la entrada de la CNN1D, donde 128 son los pasos de tiempo y 9 los canales/sensores. Normaliza cada señal individualmente (media 0, desviación estándar 1) para optimizar el entrenamiento, y hereda de </w:t>
+      </w:r>
+      <w:proofErr w:type="gramStart"/>
+      <w:r>
+        <w:rPr>
+          <w:sz w:val="24"/>
+          <w:szCs w:val="24"/>
+          <w:lang w:val="es-MX"/>
+        </w:rPr>
+        <w:t>tf.keras</w:t>
+      </w:r>
+      <w:proofErr w:type="gramEnd"/>
+      <w:r>
+        <w:rPr>
+          <w:sz w:val="24"/>
+          <w:szCs w:val="24"/>
+          <w:lang w:val="es-MX"/>
+        </w:rPr>
+        <w:t>.</w:t>
+      </w:r>
+      <w:proofErr w:type="gramStart"/>
+      <w:r>
+        <w:rPr>
+          <w:sz w:val="24"/>
+          <w:szCs w:val="24"/>
+          <w:lang w:val="es-MX"/>
+        </w:rPr>
+        <w:t>utils.Sequence</w:t>
+      </w:r>
+      <w:proofErr w:type="gramEnd"/>
+      <w:r>
+        <w:rPr>
+          <w:sz w:val="24"/>
+          <w:szCs w:val="24"/>
+          <w:lang w:val="es-MX"/>
+        </w:rPr>
+        <w:t xml:space="preserve"> para un uso eficiente de memoria y paralelización con </w:t>
+      </w:r>
+      <w:proofErr w:type="gramStart"/>
+      <w:r>
+        <w:rPr>
+          <w:sz w:val="24"/>
+          <w:szCs w:val="24"/>
+          <w:lang w:val="es-MX"/>
+        </w:rPr>
+        <w:t>model.fit(</w:t>
+      </w:r>
+      <w:proofErr w:type="gramEnd"/>
+      <w:r>
+        <w:rPr>
+          <w:sz w:val="24"/>
+          <w:szCs w:val="24"/>
+          <w:lang w:val="es-MX"/>
+        </w:rPr>
+        <w:t xml:space="preserve">) y </w:t>
+      </w:r>
+      <w:proofErr w:type="gramStart"/>
+      <w:r>
+        <w:rPr>
+          <w:sz w:val="24"/>
+          <w:szCs w:val="24"/>
+          <w:lang w:val="es-MX"/>
+        </w:rPr>
+        <w:t>model.evaluate</w:t>
+      </w:r>
+      <w:proofErr w:type="gramEnd"/>
+      <w:r>
+        <w:rPr>
+          <w:sz w:val="24"/>
+          <w:szCs w:val="24"/>
+          <w:lang w:val="es-MX"/>
+        </w:rPr>
+        <w:t>(). Además, simplifica la gestión de datos al ofrecer una opción integrada para la separación en conjuntos de entrenamiento y validación. Tras esta fase, se procede a construir el modelo CNN1D.</w:t>
       </w:r>
     </w:p>
     <w:p>
@@ -1892,14 +2018,25 @@
           <w:lang w:val="es-MX"/>
         </w:rPr>
       </w:pPr>
-      <w:r>
-        <w:rPr>
-          <w:sz w:val="24"/>
-          <w:szCs w:val="24"/>
-          <w:lang w:val="es-MX"/>
-        </w:rPr>
-        <w:t xml:space="preserve">En  SVM para este modelo se esta utilizando escalado de datos mediante el uso de la librería </w:t>
-      </w:r>
+      <w:proofErr w:type="gramStart"/>
+      <w:r>
+        <w:rPr>
+          <w:sz w:val="24"/>
+          <w:szCs w:val="24"/>
+          <w:lang w:val="es-MX"/>
+        </w:rPr>
+        <w:t>En  SVM</w:t>
+      </w:r>
+      <w:proofErr w:type="gramEnd"/>
+      <w:r>
+        <w:rPr>
+          <w:sz w:val="24"/>
+          <w:szCs w:val="24"/>
+          <w:lang w:val="es-MX"/>
+        </w:rPr>
+        <w:t xml:space="preserve"> para este modelo se esta utilizando escalado de datos mediante el uso de la librería </w:t>
+      </w:r>
+      <w:proofErr w:type="gramStart"/>
       <w:r>
         <w:rPr>
           <w:b/>
@@ -1908,44 +2045,10 @@
           <w:szCs w:val="24"/>
           <w:lang w:val="es-MX"/>
         </w:rPr>
-        <w:t>sklearn.preprocessing.StandardScaler</w:t>
-      </w:r>
-      <w:r>
-        <w:rPr>
-          <w:sz w:val="24"/>
-          <w:szCs w:val="24"/>
-          <w:lang w:val="es-MX"/>
-        </w:rPr>
-        <w:t xml:space="preserve"> , el objetivo de la misma </w:t>
-      </w:r>
-      <w:r>
-        <w:rPr>
-          <w:sz w:val="24"/>
-          <w:szCs w:val="24"/>
-          <w:lang w:val="es-MX"/>
-        </w:rPr>
-        <w:t xml:space="preserve">es lograr que los datos del dataset uci-har tengan una media igual a cero (0) y una desviación estándar de uno (1) , requisito </w:t>
-      </w:r>
-      <w:r>
-        <w:rPr>
-          <w:sz w:val="24"/>
-          <w:szCs w:val="24"/>
-          <w:lang w:val="es-MX"/>
-        </w:rPr>
-        <w:t>crucial para muchos algoritmos de aprendizaje automático, incluyendo las máquinas de vectores de soporte (SVM)</w:t>
-      </w:r>
-      <w:r>
-        <w:rPr>
-          <w:sz w:val="24"/>
-          <w:szCs w:val="24"/>
-          <w:lang w:val="es-MX"/>
-        </w:rPr>
-        <w:t xml:space="preserve"> que son utilizadas en este proyecto.</w:t>
-      </w:r>
-    </w:p>
-    <w:p>
-      <w:pPr>
-        <w:jc w:val="both"/>
+        <w:t>sklearn.preprocessing</w:t>
+      </w:r>
+      <w:proofErr w:type="gramEnd"/>
+      <w:r>
         <w:rPr>
           <w:b/>
           <w:bCs/>
@@ -1953,56 +2056,132 @@
           <w:szCs w:val="24"/>
           <w:lang w:val="es-MX"/>
         </w:rPr>
-      </w:pPr>
-    </w:p>
-    <w:p>
-      <w:pPr>
-        <w:jc w:val="both"/>
-        <w:rPr>
-          <w:sz w:val="24"/>
-          <w:szCs w:val="24"/>
-          <w:lang w:val="es-MX"/>
-        </w:rPr>
-      </w:pPr>
-    </w:p>
-    <w:p>
-      <w:pPr>
-        <w:jc w:val="both"/>
-        <w:rPr>
-          <w:sz w:val="24"/>
-          <w:szCs w:val="24"/>
-          <w:lang w:val="es-MX"/>
-        </w:rPr>
-      </w:pPr>
-    </w:p>
-    <w:p>
-      <w:pPr>
-        <w:jc w:val="both"/>
-        <w:rPr>
-          <w:rFonts w:ascii="Times New Roman" w:eastAsia="Times New Roman" w:hAnsi="Times New Roman" w:cs="Times New Roman"/>
+        <w:t>.</w:t>
+      </w:r>
+      <w:proofErr w:type="gramStart"/>
+      <w:r>
+        <w:rPr>
           <w:b/>
           <w:bCs/>
-          <w:kern w:val="0"/>
-          <w:sz w:val="24"/>
-          <w:szCs w:val="24"/>
-          <w:lang w:eastAsia="es-EC"/>
-          <w14:ligatures w14:val="none"/>
-        </w:rPr>
-      </w:pPr>
-      <w:r>
-        <w:rPr>
-          <w:rFonts w:ascii="Times New Roman" w:eastAsia="Times New Roman" w:hAnsi="Times New Roman" w:cs="Times New Roman"/>
+          <w:sz w:val="24"/>
+          <w:szCs w:val="24"/>
+          <w:lang w:val="es-MX"/>
+        </w:rPr>
+        <w:t>StandardScaler</w:t>
+      </w:r>
+      <w:r>
+        <w:rPr>
+          <w:sz w:val="24"/>
+          <w:szCs w:val="24"/>
+          <w:lang w:val="es-MX"/>
+        </w:rPr>
+        <w:t xml:space="preserve"> ,</w:t>
+      </w:r>
+      <w:proofErr w:type="gramEnd"/>
+      <w:r>
+        <w:rPr>
+          <w:sz w:val="24"/>
+          <w:szCs w:val="24"/>
+          <w:lang w:val="es-MX"/>
+        </w:rPr>
+        <w:t xml:space="preserve"> el objetivo de </w:t>
+      </w:r>
+      <w:proofErr w:type="gramStart"/>
+      <w:r>
+        <w:rPr>
+          <w:sz w:val="24"/>
+          <w:szCs w:val="24"/>
+          <w:lang w:val="es-MX"/>
+        </w:rPr>
+        <w:t>la misma</w:t>
+      </w:r>
+      <w:proofErr w:type="gramEnd"/>
+      <w:r>
+        <w:rPr>
+          <w:sz w:val="24"/>
+          <w:szCs w:val="24"/>
+          <w:lang w:val="es-MX"/>
+        </w:rPr>
+        <w:t xml:space="preserve"> </w:t>
+      </w:r>
+      <w:r>
+        <w:rPr>
+          <w:sz w:val="24"/>
+          <w:szCs w:val="24"/>
+          <w:lang w:val="es-MX"/>
+        </w:rPr>
+        <w:t>es lograr que los datos del dataset uci-har tengan una media igual a cero (0) y una desviación estándar de uno (1</w:t>
+      </w:r>
+      <w:proofErr w:type="gramStart"/>
+      <w:r>
+        <w:rPr>
+          <w:sz w:val="24"/>
+          <w:szCs w:val="24"/>
+          <w:lang w:val="es-MX"/>
+        </w:rPr>
+        <w:t>) ,</w:t>
+      </w:r>
+      <w:proofErr w:type="gramEnd"/>
+      <w:r>
+        <w:rPr>
+          <w:sz w:val="24"/>
+          <w:szCs w:val="24"/>
+          <w:lang w:val="es-MX"/>
+        </w:rPr>
+        <w:t xml:space="preserve"> requisito </w:t>
+      </w:r>
+      <w:r>
+        <w:rPr>
+          <w:sz w:val="24"/>
+          <w:szCs w:val="24"/>
+          <w:lang w:val="es-MX"/>
+        </w:rPr>
+        <w:t>crucial para muchos algoritmos de aprendizaje automático, incluyendo las máquinas de vectores de soporte (SVM)</w:t>
+      </w:r>
+      <w:r>
+        <w:rPr>
+          <w:sz w:val="24"/>
+          <w:szCs w:val="24"/>
+          <w:lang w:val="es-MX"/>
+        </w:rPr>
+        <w:t xml:space="preserve"> que son utilizadas en este proyecto.</w:t>
+      </w:r>
+    </w:p>
+    <w:p>
+      <w:pPr>
+        <w:jc w:val="both"/>
+        <w:rPr>
           <w:b/>
           <w:bCs/>
-          <w:kern w:val="0"/>
-          <w:sz w:val="24"/>
-          <w:szCs w:val="24"/>
-          <w:lang w:eastAsia="es-EC"/>
-          <w14:ligatures w14:val="none"/>
-        </w:rPr>
-        <w:t>Minería de Datos</w:t>
-      </w:r>
-      <w:r>
+          <w:sz w:val="24"/>
+          <w:szCs w:val="24"/>
+          <w:lang w:val="es-MX"/>
+        </w:rPr>
+      </w:pPr>
+    </w:p>
+    <w:p>
+      <w:pPr>
+        <w:jc w:val="both"/>
+        <w:rPr>
+          <w:sz w:val="24"/>
+          <w:szCs w:val="24"/>
+          <w:lang w:val="es-MX"/>
+        </w:rPr>
+      </w:pPr>
+    </w:p>
+    <w:p>
+      <w:pPr>
+        <w:jc w:val="both"/>
+        <w:rPr>
+          <w:sz w:val="24"/>
+          <w:szCs w:val="24"/>
+          <w:lang w:val="es-MX"/>
+        </w:rPr>
+      </w:pPr>
+    </w:p>
+    <w:p>
+      <w:pPr>
+        <w:jc w:val="both"/>
         <w:rPr>
           <w:rFonts w:ascii="Times New Roman" w:eastAsia="Times New Roman" w:hAnsi="Times New Roman" w:cs="Times New Roman"/>
           <w:b/>
@@ -2013,6 +2192,31 @@
           <w:lang w:eastAsia="es-EC"/>
           <w14:ligatures w14:val="none"/>
         </w:rPr>
+      </w:pPr>
+      <w:r>
+        <w:rPr>
+          <w:rFonts w:ascii="Times New Roman" w:eastAsia="Times New Roman" w:hAnsi="Times New Roman" w:cs="Times New Roman"/>
+          <w:b/>
+          <w:bCs/>
+          <w:kern w:val="0"/>
+          <w:sz w:val="24"/>
+          <w:szCs w:val="24"/>
+          <w:lang w:eastAsia="es-EC"/>
+          <w14:ligatures w14:val="none"/>
+        </w:rPr>
+        <w:t>Minería de Datos</w:t>
+      </w:r>
+      <w:r>
+        <w:rPr>
+          <w:rFonts w:ascii="Times New Roman" w:eastAsia="Times New Roman" w:hAnsi="Times New Roman" w:cs="Times New Roman"/>
+          <w:b/>
+          <w:bCs/>
+          <w:kern w:val="0"/>
+          <w:sz w:val="24"/>
+          <w:szCs w:val="24"/>
+          <w:lang w:eastAsia="es-EC"/>
+          <w14:ligatures w14:val="none"/>
+        </w:rPr>
         <w:t xml:space="preserve"> </w:t>
       </w:r>
     </w:p>
@@ -2063,23 +2267,59 @@
           <w:szCs w:val="24"/>
           <w:lang w:val="es-MX"/>
         </w:rPr>
-        <w:t xml:space="preserve"> un clasificador de Bosques Aleatorios (RandomForestClassifier) </w:t>
-      </w:r>
-      <w:r>
-        <w:rPr>
-          <w:sz w:val="24"/>
-          <w:szCs w:val="24"/>
-          <w:lang w:val="es-MX"/>
-        </w:rPr>
-        <w:t>, SVM y su variante SVM GridSearch .</w:t>
-      </w:r>
-      <w:r>
-        <w:rPr>
-          <w:sz w:val="24"/>
-          <w:szCs w:val="24"/>
-          <w:lang w:val="es-MX"/>
-        </w:rPr>
-        <w:t>Los datos transformados son "cargados" en la memoria para el entrenamiento de los modelos.</w:t>
+        <w:t xml:space="preserve"> un clasificador de Bosques Aleatorios (RandomForestClassifier</w:t>
+      </w:r>
+      <w:proofErr w:type="gramStart"/>
+      <w:r>
+        <w:rPr>
+          <w:sz w:val="24"/>
+          <w:szCs w:val="24"/>
+          <w:lang w:val="es-MX"/>
+        </w:rPr>
+        <w:t xml:space="preserve">) </w:t>
+      </w:r>
+      <w:r>
+        <w:rPr>
+          <w:sz w:val="24"/>
+          <w:szCs w:val="24"/>
+          <w:lang w:val="es-MX"/>
+        </w:rPr>
+        <w:t>,</w:t>
+      </w:r>
+      <w:proofErr w:type="gramEnd"/>
+      <w:r>
+        <w:rPr>
+          <w:sz w:val="24"/>
+          <w:szCs w:val="24"/>
+          <w:lang w:val="es-MX"/>
+        </w:rPr>
+        <w:t xml:space="preserve"> SVM y su variante SVM </w:t>
+      </w:r>
+      <w:proofErr w:type="gramStart"/>
+      <w:r>
+        <w:rPr>
+          <w:sz w:val="24"/>
+          <w:szCs w:val="24"/>
+          <w:lang w:val="es-MX"/>
+        </w:rPr>
+        <w:t>GridSearch .</w:t>
+      </w:r>
+      <w:r>
+        <w:rPr>
+          <w:sz w:val="24"/>
+          <w:szCs w:val="24"/>
+          <w:lang w:val="es-MX"/>
+        </w:rPr>
+        <w:t>Los</w:t>
+      </w:r>
+      <w:proofErr w:type="gramEnd"/>
+      <w:r>
+        <w:rPr>
+          <w:sz w:val="24"/>
+          <w:szCs w:val="24"/>
+          <w:lang w:val="es-MX"/>
+        </w:rPr>
+        <w:t xml:space="preserve"> datos transformados son "cargados" en la memoria para el entrenamiento de los modelos.</w:t>
       </w:r>
     </w:p>
     <w:p>
@@ -2331,8 +2571,21 @@
           <w:lang w:eastAsia="es-EC"/>
           <w14:ligatures w14:val="none"/>
         </w:rPr>
-        <w:t xml:space="preserve"> Tiende a sobreajustarse menos que un único árbol de decisión,.</w:t>
-      </w:r>
+        <w:t xml:space="preserve"> Tiende a sobreajustarse menos que un único árbol de </w:t>
+      </w:r>
+      <w:proofErr w:type="gramStart"/>
+      <w:r>
+        <w:rPr>
+          <w:rFonts w:ascii="Times New Roman" w:eastAsia="Times New Roman" w:hAnsi="Times New Roman" w:cs="Times New Roman"/>
+          <w:kern w:val="0"/>
+          <w:sz w:val="24"/>
+          <w:szCs w:val="24"/>
+          <w:lang w:eastAsia="es-EC"/>
+          <w14:ligatures w14:val="none"/>
+        </w:rPr>
+        <w:t>decisión,.</w:t>
+      </w:r>
+      <w:proofErr w:type="gramEnd"/>
     </w:p>
     <w:p>
       <w:pPr>
@@ -2503,8 +2756,9 @@
           <w:sz w:val="24"/>
           <w:szCs w:val="24"/>
         </w:rPr>
-        <w:t>red neuronal convolucional unidimensional (CNN1D)</w:t>
-      </w:r>
+        <w:t>red neuronal convolucional unidimensional (CNN1D</w:t>
+      </w:r>
+      <w:proofErr w:type="gramStart"/>
       <w:r>
         <w:rPr>
           <w:rFonts w:ascii="Roboto" w:hAnsi="Roboto"/>
@@ -2512,7 +2766,26 @@
           <w:sz w:val="24"/>
           <w:szCs w:val="24"/>
         </w:rPr>
-        <w:t xml:space="preserve"> , utilizando la siguiente función</w:t>
+        <w:t>)</w:t>
+      </w:r>
+      <w:r>
+        <w:rPr>
+          <w:rFonts w:ascii="Roboto" w:hAnsi="Roboto"/>
+          <w:color w:val="252525"/>
+          <w:sz w:val="24"/>
+          <w:szCs w:val="24"/>
+        </w:rPr>
+        <w:t xml:space="preserve"> ,</w:t>
+      </w:r>
+      <w:proofErr w:type="gramEnd"/>
+      <w:r>
+        <w:rPr>
+          <w:rFonts w:ascii="Roboto" w:hAnsi="Roboto"/>
+          <w:color w:val="252525"/>
+          <w:sz w:val="24"/>
+          <w:szCs w:val="24"/>
+        </w:rPr>
+        <w:t xml:space="preserve"> utilizando la siguiente función</w:t>
       </w:r>
     </w:p>
     <w:p>
@@ -2911,6 +3184,7 @@
         </w:rPr>
         <w:t xml:space="preserve">, </w:t>
       </w:r>
+      <w:proofErr w:type="gramStart"/>
       <w:r>
         <w:rPr>
           <w:rFonts w:ascii="Times New Roman" w:eastAsia="Times New Roman" w:hAnsi="Times New Roman" w:cs="Times New Roman"/>
@@ -2931,7 +3205,19 @@
           <w:lang w:eastAsia="es-EC"/>
           <w14:ligatures w14:val="none"/>
         </w:rPr>
-        <w:t xml:space="preserve"> Support Vector Machine (SVM), un modelo de aprendizaje supervisado que busca encontrar el hiperplano óptimo que maximice la separación entre clases en un espacio multidimensional</w:t>
+        <w:t xml:space="preserve"> Support</w:t>
+      </w:r>
+      <w:proofErr w:type="gramEnd"/>
+      <w:r>
+        <w:rPr>
+          <w:rFonts w:ascii="Times New Roman" w:eastAsia="Times New Roman" w:hAnsi="Times New Roman" w:cs="Times New Roman"/>
+          <w:kern w:val="0"/>
+          <w:sz w:val="24"/>
+          <w:szCs w:val="24"/>
+          <w:lang w:eastAsia="es-EC"/>
+          <w14:ligatures w14:val="none"/>
+        </w:rPr>
+        <w:t xml:space="preserve"> Vector Machine (SVM), un modelo de aprendizaje supervisado que busca encontrar el hiperplano óptimo que maximice la separación entre clases en un espacio multidimensional</w:t>
       </w:r>
       <w:r>
         <w:rPr>
@@ -3046,8 +3332,21 @@
           <w:lang w:eastAsia="es-EC"/>
           <w14:ligatures w14:val="none"/>
         </w:rPr>
-        <w:t>Random_state .Aesgura</w:t>
-      </w:r>
+        <w:t>Random_</w:t>
+      </w:r>
+      <w:proofErr w:type="gramStart"/>
+      <w:r>
+        <w:rPr>
+          <w:rFonts w:ascii="Times New Roman" w:eastAsia="Times New Roman" w:hAnsi="Times New Roman" w:cs="Times New Roman"/>
+          <w:kern w:val="0"/>
+          <w:sz w:val="24"/>
+          <w:szCs w:val="24"/>
+          <w:lang w:eastAsia="es-EC"/>
+          <w14:ligatures w14:val="none"/>
+        </w:rPr>
+        <w:t>state .Aesgura</w:t>
+      </w:r>
+      <w:proofErr w:type="gramEnd"/>
       <w:r>
         <w:rPr>
           <w:rFonts w:ascii="Times New Roman" w:eastAsia="Times New Roman" w:hAnsi="Times New Roman" w:cs="Times New Roman"/>
@@ -3097,18 +3396,42 @@
           <w:lang w:eastAsia="es-EC"/>
           <w14:ligatures w14:val="none"/>
         </w:rPr>
-        <w:t>kernel: tipo de función del núcleo (comúnmente 'linear', 'rbf', o 'poly') que transforma los datos para permitir una separación no lineal</w:t>
-      </w:r>
-      <w:r>
-        <w:rPr>
-          <w:rFonts w:ascii="Times New Roman" w:eastAsia="Times New Roman" w:hAnsi="Times New Roman" w:cs="Times New Roman"/>
-          <w:kern w:val="0"/>
-          <w:sz w:val="24"/>
-          <w:szCs w:val="24"/>
-          <w:lang w:eastAsia="es-EC"/>
-          <w14:ligatures w14:val="none"/>
-        </w:rPr>
-        <w:t xml:space="preserve"> , para efectos de este proyecto se opto por linear esto implica que el modelo buscara un hiperplano lineal para las clases en el espacio de </w:t>
+        <w:t xml:space="preserve">kernel: tipo de función del núcleo (comúnmente 'linear', 'rbf', o 'poly') que transforma los datos para permitir una separación no </w:t>
+      </w:r>
+      <w:proofErr w:type="gramStart"/>
+      <w:r>
+        <w:rPr>
+          <w:rFonts w:ascii="Times New Roman" w:eastAsia="Times New Roman" w:hAnsi="Times New Roman" w:cs="Times New Roman"/>
+          <w:kern w:val="0"/>
+          <w:sz w:val="24"/>
+          <w:szCs w:val="24"/>
+          <w:lang w:eastAsia="es-EC"/>
+          <w14:ligatures w14:val="none"/>
+        </w:rPr>
+        <w:t>lineal</w:t>
+      </w:r>
+      <w:r>
+        <w:rPr>
+          <w:rFonts w:ascii="Times New Roman" w:eastAsia="Times New Roman" w:hAnsi="Times New Roman" w:cs="Times New Roman"/>
+          <w:kern w:val="0"/>
+          <w:sz w:val="24"/>
+          <w:szCs w:val="24"/>
+          <w:lang w:eastAsia="es-EC"/>
+          <w14:ligatures w14:val="none"/>
+        </w:rPr>
+        <w:t xml:space="preserve"> ,</w:t>
+      </w:r>
+      <w:proofErr w:type="gramEnd"/>
+      <w:r>
+        <w:rPr>
+          <w:rFonts w:ascii="Times New Roman" w:eastAsia="Times New Roman" w:hAnsi="Times New Roman" w:cs="Times New Roman"/>
+          <w:kern w:val="0"/>
+          <w:sz w:val="24"/>
+          <w:szCs w:val="24"/>
+          <w:lang w:eastAsia="es-EC"/>
+          <w14:ligatures w14:val="none"/>
+        </w:rPr>
+        <w:t xml:space="preserve"> para efectos de este proyecto se opto por linear esto implica que el modelo buscara un hiperplano lineal para las clases en el espacio de </w:t>
       </w:r>
       <w:r>
         <w:rPr>
@@ -3603,13 +3926,156 @@
       <w:pPr>
         <w:jc w:val="both"/>
         <w:rPr>
-          <w:b/>
-          <w:bCs/>
-          <w:sz w:val="24"/>
-          <w:szCs w:val="24"/>
-          <w:lang w:val="es-MX"/>
-        </w:rPr>
-      </w:pPr>
+          <w:rFonts w:ascii="Times New Roman" w:eastAsia="Times New Roman" w:hAnsi="Times New Roman" w:cs="Times New Roman"/>
+          <w:kern w:val="0"/>
+          <w:sz w:val="24"/>
+          <w:szCs w:val="24"/>
+          <w:lang w:eastAsia="es-EC"/>
+          <w14:ligatures w14:val="none"/>
+        </w:rPr>
+      </w:pPr>
+      <w:r>
+        <w:rPr>
+          <w:rFonts w:ascii="Times New Roman" w:eastAsia="Times New Roman" w:hAnsi="Times New Roman" w:cs="Times New Roman"/>
+          <w:kern w:val="0"/>
+          <w:sz w:val="24"/>
+          <w:szCs w:val="24"/>
+          <w:lang w:eastAsia="es-EC"/>
+          <w14:ligatures w14:val="none"/>
+        </w:rPr>
+        <w:t>Después de la búsqueda en la cuadrícula, se obtiene el best_estimator_ (el mejor modelo encontrado). Este modelo es el que tiene la mejor puntuación de precisión según la validación cruzada con los parámetros optimizados.</w:t>
+      </w:r>
+    </w:p>
+    <w:p>
+      <w:pPr>
+        <w:jc w:val="both"/>
+        <w:rPr>
+          <w:rFonts w:ascii="Times New Roman" w:eastAsia="Times New Roman" w:hAnsi="Times New Roman" w:cs="Times New Roman"/>
+          <w:kern w:val="0"/>
+          <w:sz w:val="24"/>
+          <w:szCs w:val="24"/>
+          <w:lang w:eastAsia="es-EC"/>
+          <w14:ligatures w14:val="none"/>
+        </w:rPr>
+      </w:pPr>
+      <w:r>
+        <w:rPr>
+          <w:noProof/>
+        </w:rPr>
+        <w:lastRenderedPageBreak/>
+        <w:drawing>
+          <wp:inline distT="0" distB="0" distL="0" distR="0" wp14:anchorId="0D417CF0" wp14:editId="1867903F">
+            <wp:extent cx="5400040" cy="2354580"/>
+            <wp:effectExtent l="0" t="0" r="0" b="7620"/>
+            <wp:docPr id="701397484" name="Imagen 1" descr="Texto&#10;&#10;El contenido generado por IA puede ser incorrecto."/>
+            <wp:cNvGraphicFramePr>
+              <a:graphicFrameLocks xmlns:a="http://schemas.openxmlformats.org/drawingml/2006/main" noChangeAspect="1"/>
+            </wp:cNvGraphicFramePr>
+            <a:graphic xmlns:a="http://schemas.openxmlformats.org/drawingml/2006/main">
+              <a:graphicData uri="http://schemas.openxmlformats.org/drawingml/2006/picture">
+                <pic:pic xmlns:pic="http://schemas.openxmlformats.org/drawingml/2006/picture">
+                  <pic:nvPicPr>
+                    <pic:cNvPr id="701397484" name="Imagen 1" descr="Texto&#10;&#10;El contenido generado por IA puede ser incorrecto."/>
+                    <pic:cNvPicPr/>
+                  </pic:nvPicPr>
+                  <pic:blipFill>
+                    <a:blip r:embed="rId30"/>
+                    <a:stretch>
+                      <a:fillRect/>
+                    </a:stretch>
+                  </pic:blipFill>
+                  <pic:spPr>
+                    <a:xfrm>
+                      <a:off x="0" y="0"/>
+                      <a:ext cx="5400040" cy="2354580"/>
+                    </a:xfrm>
+                    <a:prstGeom prst="rect">
+                      <a:avLst/>
+                    </a:prstGeom>
+                  </pic:spPr>
+                </pic:pic>
+              </a:graphicData>
+            </a:graphic>
+          </wp:inline>
+        </w:drawing>
+      </w:r>
+    </w:p>
+    <w:p>
+      <w:pPr>
+        <w:jc w:val="both"/>
+        <w:rPr>
+          <w:rFonts w:ascii="Times New Roman" w:eastAsia="Times New Roman" w:hAnsi="Times New Roman" w:cs="Times New Roman"/>
+          <w:kern w:val="0"/>
+          <w:sz w:val="24"/>
+          <w:szCs w:val="24"/>
+          <w:lang w:eastAsia="es-EC"/>
+          <w14:ligatures w14:val="none"/>
+        </w:rPr>
+      </w:pPr>
+      <w:r>
+        <w:rPr>
+          <w:rFonts w:ascii="Times New Roman" w:eastAsia="Times New Roman" w:hAnsi="Times New Roman" w:cs="Times New Roman"/>
+          <w:kern w:val="0"/>
+          <w:sz w:val="24"/>
+          <w:szCs w:val="24"/>
+          <w:lang w:eastAsia="es-EC"/>
+          <w14:ligatures w14:val="none"/>
+        </w:rPr>
+        <w:t>Finalmente, este best_model se utiliza para realizar predicciones en el conjunto de prueba (X_test_scaled) y se evalúa de la misma manera que en el script anterior, con un reporte de clasificación, matriz de confusión y, adicionalmente, una curva ROC.</w:t>
+      </w:r>
+    </w:p>
+    <w:p>
+      <w:pPr>
+        <w:jc w:val="both"/>
+        <w:rPr>
+          <w:rFonts w:ascii="Times New Roman" w:eastAsia="Times New Roman" w:hAnsi="Times New Roman" w:cs="Times New Roman"/>
+          <w:kern w:val="0"/>
+          <w:sz w:val="24"/>
+          <w:szCs w:val="24"/>
+          <w:lang w:eastAsia="es-EC"/>
+          <w14:ligatures w14:val="none"/>
+        </w:rPr>
+      </w:pPr>
+      <w:r>
+        <w:rPr>
+          <w:noProof/>
+        </w:rPr>
+        <w:drawing>
+          <wp:inline distT="0" distB="0" distL="0" distR="0" wp14:anchorId="6324C499" wp14:editId="0CB2C622">
+            <wp:extent cx="5400040" cy="3081020"/>
+            <wp:effectExtent l="0" t="0" r="0" b="5080"/>
+            <wp:docPr id="1063585047" name="Imagen 1" descr="Texto&#10;&#10;El contenido generado por IA puede ser incorrecto."/>
+            <wp:cNvGraphicFramePr>
+              <a:graphicFrameLocks xmlns:a="http://schemas.openxmlformats.org/drawingml/2006/main" noChangeAspect="1"/>
+            </wp:cNvGraphicFramePr>
+            <a:graphic xmlns:a="http://schemas.openxmlformats.org/drawingml/2006/main">
+              <a:graphicData uri="http://schemas.openxmlformats.org/drawingml/2006/picture">
+                <pic:pic xmlns:pic="http://schemas.openxmlformats.org/drawingml/2006/picture">
+                  <pic:nvPicPr>
+                    <pic:cNvPr id="1063585047" name="Imagen 1" descr="Texto&#10;&#10;El contenido generado por IA puede ser incorrecto."/>
+                    <pic:cNvPicPr/>
+                  </pic:nvPicPr>
+                  <pic:blipFill>
+                    <a:blip r:embed="rId31"/>
+                    <a:stretch>
+                      <a:fillRect/>
+                    </a:stretch>
+                  </pic:blipFill>
+                  <pic:spPr>
+                    <a:xfrm>
+                      <a:off x="0" y="0"/>
+                      <a:ext cx="5400040" cy="3081020"/>
+                    </a:xfrm>
+                    <a:prstGeom prst="rect">
+                      <a:avLst/>
+                    </a:prstGeom>
+                  </pic:spPr>
+                </pic:pic>
+              </a:graphicData>
+            </a:graphic>
+          </wp:inline>
+        </w:drawing>
+      </w:r>
     </w:p>
     <w:p>
       <w:pPr>
@@ -3754,7 +4220,7 @@
                     <pic:cNvPicPr/>
                   </pic:nvPicPr>
                   <pic:blipFill>
-                    <a:blip r:embed="rId30"/>
+                    <a:blip r:embed="rId32"/>
                     <a:stretch>
                       <a:fillRect/>
                     </a:stretch>
@@ -3830,7 +4296,7 @@
                     <pic:cNvPicPr/>
                   </pic:nvPicPr>
                   <pic:blipFill>
-                    <a:blip r:embed="rId31"/>
+                    <a:blip r:embed="rId33"/>
                     <a:stretch>
                       <a:fillRect/>
                     </a:stretch>
@@ -3909,7 +4375,7 @@
                     <pic:cNvPicPr/>
                   </pic:nvPicPr>
                   <pic:blipFill>
-                    <a:blip r:embed="rId32"/>
+                    <a:blip r:embed="rId34"/>
                     <a:stretch>
                       <a:fillRect/>
                     </a:stretch>
@@ -3965,7 +4431,7 @@
                     <pic:cNvPicPr/>
                   </pic:nvPicPr>
                   <pic:blipFill>
-                    <a:blip r:embed="rId33"/>
+                    <a:blip r:embed="rId35"/>
                     <a:stretch>
                       <a:fillRect/>
                     </a:stretch>
@@ -4025,7 +4491,7 @@
                     <pic:cNvPicPr/>
                   </pic:nvPicPr>
                   <pic:blipFill>
-                    <a:blip r:embed="rId34"/>
+                    <a:blip r:embed="rId36"/>
                     <a:stretch>
                       <a:fillRect/>
                     </a:stretch>
@@ -4170,7 +4636,7 @@
                     <pic:cNvPicPr/>
                   </pic:nvPicPr>
                   <pic:blipFill>
-                    <a:blip r:embed="rId35"/>
+                    <a:blip r:embed="rId37"/>
                     <a:stretch>
                       <a:fillRect/>
                     </a:stretch>
@@ -4230,7 +4696,7 @@
                     <pic:cNvPicPr/>
                   </pic:nvPicPr>
                   <pic:blipFill>
-                    <a:blip r:embed="rId36"/>
+                    <a:blip r:embed="rId38"/>
                     <a:stretch>
                       <a:fillRect/>
                     </a:stretch>
@@ -4337,7 +4803,7 @@
                     <pic:cNvPicPr/>
                   </pic:nvPicPr>
                   <pic:blipFill>
-                    <a:blip r:embed="rId37"/>
+                    <a:blip r:embed="rId39"/>
                     <a:stretch>
                       <a:fillRect/>
                     </a:stretch>
@@ -4470,7 +4936,7 @@
                     <pic:cNvPicPr/>
                   </pic:nvPicPr>
                   <pic:blipFill>
-                    <a:blip r:embed="rId38"/>
+                    <a:blip r:embed="rId40"/>
                     <a:stretch>
                       <a:fillRect/>
                     </a:stretch>
@@ -4595,7 +5061,7 @@
                     <pic:cNvPicPr/>
                   </pic:nvPicPr>
                   <pic:blipFill>
-                    <a:blip r:embed="rId39"/>
+                    <a:blip r:embed="rId41"/>
                     <a:stretch>
                       <a:fillRect/>
                     </a:stretch>
@@ -4632,7 +5098,27 @@
           <w:sz w:val="24"/>
           <w:szCs w:val="24"/>
         </w:rPr>
-        <w:t>Durante la evaluación se genera la siguiente matriz de confusión, que nos permitir identificar que tan bien generaliza el  modelo con datos nuevos.</w:t>
+        <w:t xml:space="preserve">Durante la evaluación se genera la siguiente matriz de confusión, que nos permitir identificar que tan bien generaliza </w:t>
+      </w:r>
+      <w:proofErr w:type="gramStart"/>
+      <w:r>
+        <w:rPr>
+          <w:rFonts w:ascii="Roboto" w:hAnsi="Roboto"/>
+          <w:color w:val="252525"/>
+          <w:sz w:val="24"/>
+          <w:szCs w:val="24"/>
+        </w:rPr>
+        <w:t>el  modelo</w:t>
+      </w:r>
+      <w:proofErr w:type="gramEnd"/>
+      <w:r>
+        <w:rPr>
+          <w:rFonts w:ascii="Roboto" w:hAnsi="Roboto"/>
+          <w:color w:val="252525"/>
+          <w:sz w:val="24"/>
+          <w:szCs w:val="24"/>
+        </w:rPr>
+        <w:t xml:space="preserve"> con datos nuevos.</w:t>
       </w:r>
     </w:p>
     <w:p>
@@ -4676,7 +5162,7 @@
                     </pic:cNvPicPr>
                   </pic:nvPicPr>
                   <pic:blipFill>
-                    <a:blip r:embed="rId40">
+                    <a:blip r:embed="rId42">
                       <a:extLst>
                         <a:ext uri="{28A0092B-C50C-407E-A947-70E740481C1C}">
                           <a14:useLocalDpi xmlns:a14="http://schemas.microsoft.com/office/drawing/2010/main" val="0"/>
@@ -4747,7 +5233,7 @@
                     <pic:cNvPicPr/>
                   </pic:nvPicPr>
                   <pic:blipFill>
-                    <a:blip r:embed="rId41"/>
+                    <a:blip r:embed="rId43"/>
                     <a:stretch>
                       <a:fillRect/>
                     </a:stretch>
@@ -4798,7 +5284,7 @@
                     <pic:cNvPicPr/>
                   </pic:nvPicPr>
                   <pic:blipFill>
-                    <a:blip r:embed="rId42"/>
+                    <a:blip r:embed="rId44"/>
                     <a:stretch>
                       <a:fillRect/>
                     </a:stretch>
@@ -4869,7 +5355,7 @@
                     </pic:cNvPicPr>
                   </pic:nvPicPr>
                   <pic:blipFill>
-                    <a:blip r:embed="rId43">
+                    <a:blip r:embed="rId45">
                       <a:extLst>
                         <a:ext uri="{28A0092B-C50C-407E-A947-70E740481C1C}">
                           <a14:useLocalDpi xmlns:a14="http://schemas.microsoft.com/office/drawing/2010/main" val="0"/>
@@ -4933,7 +5419,7 @@
                     </pic:cNvPicPr>
                   </pic:nvPicPr>
                   <pic:blipFill>
-                    <a:blip r:embed="rId44">
+                    <a:blip r:embed="rId46">
                       <a:extLst>
                         <a:ext uri="{28A0092B-C50C-407E-A947-70E740481C1C}">
                           <a14:useLocalDpi xmlns:a14="http://schemas.microsoft.com/office/drawing/2010/main" val="0"/>
@@ -4996,7 +5482,7 @@
                     </pic:cNvPicPr>
                   </pic:nvPicPr>
                   <pic:blipFill>
-                    <a:blip r:embed="rId45">
+                    <a:blip r:embed="rId47">
                       <a:extLst>
                         <a:ext uri="{28A0092B-C50C-407E-A947-70E740481C1C}">
                           <a14:useLocalDpi xmlns:a14="http://schemas.microsoft.com/office/drawing/2010/main" val="0"/>
@@ -5140,7 +5626,7 @@
                     <pic:cNvPicPr/>
                   </pic:nvPicPr>
                   <pic:blipFill>
-                    <a:blip r:embed="rId46"/>
+                    <a:blip r:embed="rId48"/>
                     <a:stretch>
                       <a:fillRect/>
                     </a:stretch>
@@ -5177,7 +5663,27 @@
           <w:sz w:val="24"/>
           <w:szCs w:val="24"/>
         </w:rPr>
-        <w:t>Se constata que el modelo no solo aprende de forma eficiente , sino que también es capaz de aplicar ese conocimiento de forma mas efectiva a datos nuevos y no vistos en el dataset uci-har</w:t>
+        <w:t xml:space="preserve">Se constata que el modelo no solo aprende de forma </w:t>
+      </w:r>
+      <w:proofErr w:type="gramStart"/>
+      <w:r>
+        <w:rPr>
+          <w:rFonts w:ascii="Roboto" w:hAnsi="Roboto"/>
+          <w:color w:val="252525"/>
+          <w:sz w:val="24"/>
+          <w:szCs w:val="24"/>
+        </w:rPr>
+        <w:t>eficiente ,</w:t>
+      </w:r>
+      <w:proofErr w:type="gramEnd"/>
+      <w:r>
+        <w:rPr>
+          <w:rFonts w:ascii="Roboto" w:hAnsi="Roboto"/>
+          <w:color w:val="252525"/>
+          <w:sz w:val="24"/>
+          <w:szCs w:val="24"/>
+        </w:rPr>
+        <w:t xml:space="preserve"> sino que también es capaz de aplicar ese conocimiento de forma mas efectiva a datos nuevos y no vistos en el dataset uci-har</w:t>
       </w:r>
     </w:p>
     <w:p>
@@ -5232,7 +5738,7 @@
                     </pic:cNvPicPr>
                   </pic:nvPicPr>
                   <pic:blipFill>
-                    <a:blip r:embed="rId47">
+                    <a:blip r:embed="rId49">
                       <a:extLst>
                         <a:ext uri="{28A0092B-C50C-407E-A947-70E740481C1C}">
                           <a14:useLocalDpi xmlns:a14="http://schemas.microsoft.com/office/drawing/2010/main" val="0"/>

</xml_diff>